<commit_message>
Adds support for metadata about the plugins. A plugin must be unloaded to be uninstalled.
</commit_message>
<xml_diff>
--- a/documentations/Plugins/Plugins.docx
+++ b/documentations/Plugins/Plugins.docx
@@ -2022,7 +2022,23 @@
         <w:t>U</w:t>
       </w:r>
       <w:r>
-        <w:t>n plugin est une bibliothèque dynamique standard (dll, so, dylib…) qui implémente des interfaces</w:t>
+        <w:t xml:space="preserve">n plugin est une bibliothèque dynamique standard (dll, </w:t>
+      </w:r>
+      <w:proofErr w:type="spellStart"/>
+      <w:r>
+        <w:t>so</w:t>
+      </w:r>
+      <w:proofErr w:type="spellEnd"/>
+      <w:r>
+        <w:t xml:space="preserve">, </w:t>
+      </w:r>
+      <w:proofErr w:type="spellStart"/>
+      <w:r>
+        <w:t>dylib</w:t>
+      </w:r>
+      <w:proofErr w:type="spellEnd"/>
+      <w:r>
+        <w:t>…) qui implémente des interfaces</w:t>
       </w:r>
       <w:r>
         <w:t xml:space="preserve"> fournies par le serveur</w:t>
@@ -2231,19 +2247,75 @@
               <w:rPr>
                 <w:rFonts w:asciiTheme="minorHAnsi" w:hAnsiTheme="minorHAnsi"/>
               </w:rPr>
-              <w:t xml:space="preserve"> dll, so, </w:t>
-            </w:r>
-            <w:r>
-              <w:rPr>
-                <w:rFonts w:asciiTheme="minorHAnsi" w:hAnsiTheme="minorHAnsi"/>
-              </w:rPr>
-              <w:t xml:space="preserve">.sl, .a, .bundle, .sip </w:t>
-            </w:r>
-            <w:r>
-              <w:rPr>
-                <w:rFonts w:asciiTheme="minorHAnsi" w:hAnsiTheme="minorHAnsi"/>
-              </w:rPr>
-              <w:t>ou dylib, en fonction du système pour l</w:t>
+              <w:t xml:space="preserve"> dll, </w:t>
+            </w:r>
+            <w:proofErr w:type="spellStart"/>
+            <w:r>
+              <w:rPr>
+                <w:rFonts w:asciiTheme="minorHAnsi" w:hAnsiTheme="minorHAnsi"/>
+              </w:rPr>
+              <w:t>so</w:t>
+            </w:r>
+            <w:proofErr w:type="spellEnd"/>
+            <w:r>
+              <w:rPr>
+                <w:rFonts w:asciiTheme="minorHAnsi" w:hAnsiTheme="minorHAnsi"/>
+              </w:rPr>
+              <w:t xml:space="preserve">, </w:t>
+            </w:r>
+            <w:r>
+              <w:rPr>
+                <w:rFonts w:asciiTheme="minorHAnsi" w:hAnsiTheme="minorHAnsi"/>
+              </w:rPr>
+              <w:t>.</w:t>
+            </w:r>
+            <w:proofErr w:type="spellStart"/>
+            <w:r>
+              <w:rPr>
+                <w:rFonts w:asciiTheme="minorHAnsi" w:hAnsiTheme="minorHAnsi"/>
+              </w:rPr>
+              <w:t>sl</w:t>
+            </w:r>
+            <w:proofErr w:type="spellEnd"/>
+            <w:r>
+              <w:rPr>
+                <w:rFonts w:asciiTheme="minorHAnsi" w:hAnsiTheme="minorHAnsi"/>
+              </w:rPr>
+              <w:t>, .a, .bundle, .</w:t>
+            </w:r>
+            <w:proofErr w:type="spellStart"/>
+            <w:r>
+              <w:rPr>
+                <w:rFonts w:asciiTheme="minorHAnsi" w:hAnsiTheme="minorHAnsi"/>
+              </w:rPr>
+              <w:t>sip</w:t>
+            </w:r>
+            <w:proofErr w:type="spellEnd"/>
+            <w:r>
+              <w:rPr>
+                <w:rFonts w:asciiTheme="minorHAnsi" w:hAnsiTheme="minorHAnsi"/>
+              </w:rPr>
+              <w:t xml:space="preserve"> </w:t>
+            </w:r>
+            <w:r>
+              <w:rPr>
+                <w:rFonts w:asciiTheme="minorHAnsi" w:hAnsiTheme="minorHAnsi"/>
+              </w:rPr>
+              <w:t xml:space="preserve">ou </w:t>
+            </w:r>
+            <w:proofErr w:type="spellStart"/>
+            <w:r>
+              <w:rPr>
+                <w:rFonts w:asciiTheme="minorHAnsi" w:hAnsiTheme="minorHAnsi"/>
+              </w:rPr>
+              <w:t>dylib</w:t>
+            </w:r>
+            <w:proofErr w:type="spellEnd"/>
+            <w:r>
+              <w:rPr>
+                <w:rFonts w:asciiTheme="minorHAnsi" w:hAnsiTheme="minorHAnsi"/>
+              </w:rPr>
+              <w:t>, en fonction du système pour l</w:t>
             </w:r>
             <w:r>
               <w:rPr>
@@ -2261,7 +2333,21 @@
               <w:rPr>
                 <w:rFonts w:asciiTheme="minorHAnsi" w:hAnsiTheme="minorHAnsi"/>
               </w:rPr>
-              <w:t xml:space="preserve"> compilée. L’extension sip (</w:t>
+              <w:t xml:space="preserve"> compilée. L’extension </w:t>
+            </w:r>
+            <w:proofErr w:type="spellStart"/>
+            <w:r>
+              <w:rPr>
+                <w:rFonts w:asciiTheme="minorHAnsi" w:hAnsiTheme="minorHAnsi"/>
+              </w:rPr>
+              <w:t>sip</w:t>
+            </w:r>
+            <w:proofErr w:type="spellEnd"/>
+            <w:r>
+              <w:rPr>
+                <w:rFonts w:asciiTheme="minorHAnsi" w:hAnsiTheme="minorHAnsi"/>
+              </w:rPr>
+              <w:t xml:space="preserve"> (</w:t>
             </w:r>
             <w:r>
               <w:rPr>
@@ -2796,7 +2882,31 @@
         <w:t>.</w:t>
       </w:r>
       <w:r>
-        <w:t xml:space="preserve"> Par exemple le fichier destiné à être utilisé avec SQLite doit se nommer QSQLITE.xml, ce qui correspond au nom du driver de Qt qui gère SQLite. Si le fichier porte le nom "Queries.xml", il sera utilisé pour toutes les bases de données. Pour accéder aux requêtes de ce fichier, </w:t>
+        <w:t xml:space="preserve"> Par exemple le fichier destiné à être utilisé avec </w:t>
+      </w:r>
+      <w:proofErr w:type="spellStart"/>
+      <w:r>
+        <w:t>SQLite</w:t>
+      </w:r>
+      <w:proofErr w:type="spellEnd"/>
+      <w:r>
+        <w:t xml:space="preserve"> doit se nommer QSQLITE.xml, ce qui correspond au nom du driver de </w:t>
+      </w:r>
+      <w:proofErr w:type="spellStart"/>
+      <w:r>
+        <w:t>Qt</w:t>
+      </w:r>
+      <w:proofErr w:type="spellEnd"/>
+      <w:r>
+        <w:t xml:space="preserve"> qui gère </w:t>
+      </w:r>
+      <w:proofErr w:type="spellStart"/>
+      <w:r>
+        <w:t>SQLite</w:t>
+      </w:r>
+      <w:proofErr w:type="spellEnd"/>
+      <w:r>
+        <w:t xml:space="preserve">. Si le fichier porte le nom "Queries.xml", il sera utilisé pour toutes les bases de données. Pour accéder aux requêtes de ce fichier, </w:t>
       </w:r>
       <w:r>
         <w:t>les utilisateurs</w:t>
@@ -5585,6 +5695,7 @@
                 <w:b/>
               </w:rPr>
             </w:pPr>
+            <w:proofErr w:type="spellStart"/>
             <w:r>
               <w:rPr>
                 <w:rFonts w:asciiTheme="minorHAnsi" w:eastAsiaTheme="minorEastAsia" w:hAnsiTheme="minorHAnsi"/>
@@ -5592,6 +5703,7 @@
               </w:rPr>
               <w:t>Installed</w:t>
             </w:r>
+            <w:proofErr w:type="spellEnd"/>
           </w:p>
         </w:tc>
         <w:tc>
@@ -5628,6 +5740,7 @@
               </w:rPr>
               <w:t xml:space="preserve">. Peut valoir </w:t>
             </w:r>
+            <w:proofErr w:type="spellStart"/>
             <w:r>
               <w:rPr>
                 <w:rFonts w:asciiTheme="minorHAnsi" w:eastAsiaTheme="minorEastAsia" w:hAnsiTheme="minorHAnsi"/>
@@ -5635,6 +5748,7 @@
               </w:rPr>
               <w:t>true</w:t>
             </w:r>
+            <w:proofErr w:type="spellEnd"/>
             <w:r>
               <w:rPr>
                 <w:rFonts w:asciiTheme="minorHAnsi" w:eastAsiaTheme="minorEastAsia" w:hAnsiTheme="minorHAnsi"/>
@@ -5780,6 +5894,7 @@
                 <w:b/>
               </w:rPr>
             </w:pPr>
+            <w:proofErr w:type="spellStart"/>
             <w:r>
               <w:rPr>
                 <w:rFonts w:asciiTheme="minorHAnsi" w:eastAsiaTheme="minorEastAsia" w:hAnsiTheme="minorHAnsi"/>
@@ -5787,6 +5902,7 @@
               </w:rPr>
               <w:t>Brief</w:t>
             </w:r>
+            <w:proofErr w:type="spellEnd"/>
           </w:p>
         </w:tc>
         <w:tc>
@@ -6364,19 +6480,61 @@
               <w:rPr>
                 <w:rFonts w:asciiTheme="minorHAnsi" w:eastAsiaTheme="minorEastAsia" w:hAnsiTheme="minorHAnsi"/>
               </w:rPr>
-              <w:t>Si ce nœud est à true, la traduction du plugin est automatiquement chargée par le serveur. La langue utilisée est celle de ce dernier. Elle doit se trouver dans les res</w:t>
-            </w:r>
+              <w:t xml:space="preserve">Si ce nœud est à </w:t>
+            </w:r>
+            <w:proofErr w:type="spellStart"/>
             <w:r>
               <w:rPr>
                 <w:rFonts w:asciiTheme="minorHAnsi" w:eastAsiaTheme="minorEastAsia" w:hAnsiTheme="minorHAnsi"/>
               </w:rPr>
+              <w:t>true</w:t>
+            </w:r>
+            <w:proofErr w:type="spellEnd"/>
+            <w:r>
+              <w:rPr>
+                <w:rFonts w:asciiTheme="minorHAnsi" w:eastAsiaTheme="minorEastAsia" w:hAnsiTheme="minorHAnsi"/>
+              </w:rPr>
+              <w:t>, la traduction du plugin est automatiquement chargée par le serveur. La langue utilisée est celle de ce dernier. Elle doit se trouver dans les res</w:t>
+            </w:r>
+            <w:r>
+              <w:rPr>
+                <w:rFonts w:asciiTheme="minorHAnsi" w:eastAsiaTheme="minorEastAsia" w:hAnsiTheme="minorHAnsi"/>
+              </w:rPr>
               <w:t>s</w:t>
             </w:r>
             <w:r>
               <w:rPr>
                 <w:rFonts w:asciiTheme="minorHAnsi" w:eastAsiaTheme="minorEastAsia" w:hAnsiTheme="minorHAnsi"/>
               </w:rPr>
-              <w:t>ources du plugin, sous le dossier languages de son resourcesPath.</w:t>
+              <w:t xml:space="preserve">ources du plugin, sous le dossier </w:t>
+            </w:r>
+            <w:proofErr w:type="spellStart"/>
+            <w:r>
+              <w:rPr>
+                <w:rFonts w:asciiTheme="minorHAnsi" w:eastAsiaTheme="minorEastAsia" w:hAnsiTheme="minorHAnsi"/>
+              </w:rPr>
+              <w:t>languages</w:t>
+            </w:r>
+            <w:proofErr w:type="spellEnd"/>
+            <w:r>
+              <w:rPr>
+                <w:rFonts w:asciiTheme="minorHAnsi" w:eastAsiaTheme="minorEastAsia" w:hAnsiTheme="minorHAnsi"/>
+              </w:rPr>
+              <w:t xml:space="preserve"> de son </w:t>
+            </w:r>
+            <w:proofErr w:type="spellStart"/>
+            <w:r>
+              <w:rPr>
+                <w:rFonts w:asciiTheme="minorHAnsi" w:eastAsiaTheme="minorEastAsia" w:hAnsiTheme="minorHAnsi"/>
+              </w:rPr>
+              <w:t>resourcesPath</w:t>
+            </w:r>
+            <w:proofErr w:type="spellEnd"/>
+            <w:r>
+              <w:rPr>
+                <w:rFonts w:asciiTheme="minorHAnsi" w:eastAsiaTheme="minorEastAsia" w:hAnsiTheme="minorHAnsi"/>
+              </w:rPr>
+              <w:t>.</w:t>
             </w:r>
           </w:p>
         </w:tc>
@@ -6422,10 +6580,12 @@
         <w:pStyle w:val="Titre2"/>
       </w:pPr>
       <w:bookmarkStart w:id="4" w:name="_Toc270256073"/>
+      <w:proofErr w:type="spellStart"/>
       <w:r>
         <w:t>Contexts</w:t>
       </w:r>
       <w:bookmarkEnd w:id="4"/>
+      <w:proofErr w:type="spellEnd"/>
     </w:p>
     <w:p>
       <w:r>
@@ -6434,12 +6594,14 @@
       <w:r>
         <w:t xml:space="preserve">savoir quand appeler les interfaces réseau d’un plugin. Un plugin peut avoir plusieurs contextes simultanément, chacun étant dans un nœud </w:t>
       </w:r>
+      <w:proofErr w:type="spellStart"/>
       <w:r>
         <w:rPr>
           <w:b/>
         </w:rPr>
         <w:t>context</w:t>
       </w:r>
+      <w:proofErr w:type="spellEnd"/>
       <w:r>
         <w:t xml:space="preserve"> distinct.</w:t>
       </w:r>
@@ -6815,6 +6977,7 @@
                 <w:b/>
               </w:rPr>
             </w:pPr>
+            <w:proofErr w:type="spellStart"/>
             <w:r>
               <w:rPr>
                 <w:rFonts w:asciiTheme="minorHAnsi" w:eastAsiaTheme="minorEastAsia" w:hAnsiTheme="minorHAnsi"/>
@@ -6822,6 +6985,7 @@
               </w:rPr>
               <w:t>Method</w:t>
             </w:r>
+            <w:proofErr w:type="spellEnd"/>
           </w:p>
         </w:tc>
         <w:tc>
@@ -6979,11 +7143,16 @@
         <w:jc w:val="both"/>
       </w:pPr>
       <w:r>
-        <w:t>Les t</w:t>
+        <w:t xml:space="preserve">Les </w:t>
+      </w:r>
+      <w:proofErr w:type="spellStart"/>
+      <w:r>
+        <w:t>t</w:t>
       </w:r>
       <w:r>
         <w:t>imers</w:t>
       </w:r>
+      <w:proofErr w:type="spellEnd"/>
       <w:r>
         <w:t xml:space="preserve"> permettent aux plugins d’effectuer des opérations </w:t>
       </w:r>
@@ -6999,7 +7168,15 @@
         </w:rPr>
       </w:pPr>
       <w:r>
-        <w:t>Les nœuds timers de la configuration perme</w:t>
+        <w:t xml:space="preserve">Les nœuds </w:t>
+      </w:r>
+      <w:proofErr w:type="spellStart"/>
+      <w:r>
+        <w:t>timers</w:t>
+      </w:r>
+      <w:proofErr w:type="spellEnd"/>
+      <w:r>
+        <w:t xml:space="preserve"> de la configuration perme</w:t>
       </w:r>
       <w:r>
         <w:rPr>
@@ -7013,6 +7190,7 @@
         </w:rPr>
         <w:t xml:space="preserve">tent d’appeler l’interface </w:t>
       </w:r>
+      <w:proofErr w:type="spellStart"/>
       <w:r>
         <w:rPr>
           <w:rFonts w:eastAsiaTheme="minorEastAsia"/>
@@ -7020,6 +7198,7 @@
         </w:rPr>
         <w:t>ITimer</w:t>
       </w:r>
+      <w:proofErr w:type="spellEnd"/>
       <w:r>
         <w:rPr>
           <w:rFonts w:eastAsiaTheme="minorEastAsia"/>
@@ -7030,13 +7209,69 @@
         <w:rPr>
           <w:rFonts w:eastAsiaTheme="minorEastAsia"/>
         </w:rPr>
-        <w:t xml:space="preserve"> régulièrement. Le délai entre chaque appel est définit en millisecondes. Chaque appel est lancé dans un thread. Le timer est suspendu jusqu’à ce que le thread du précédent appel soit terminé. Le nom du nœud de chaque timer est un identifiant transmit au plugin afin de lui permettre d’identifier quel timer c’est déclenché.</w:t>
-      </w:r>
+        <w:t xml:space="preserve"> régulièrement. Le délai entre chaque appel est définit en millisecondes. Chaque appel est lancé dans un thread. Le </w:t>
+      </w:r>
+      <w:proofErr w:type="spellStart"/>
       <w:r>
         <w:rPr>
           <w:rFonts w:eastAsiaTheme="minorEastAsia"/>
         </w:rPr>
-        <w:t xml:space="preserve"> Dans la configuration ci-dessus, les timers myTimer1 et myTimer2 seront respectivement appelés toutes les secondes et toutes les minutes.</w:t>
+        <w:t>timer</w:t>
+      </w:r>
+      <w:proofErr w:type="spellEnd"/>
+      <w:r>
+        <w:rPr>
+          <w:rFonts w:eastAsiaTheme="minorEastAsia"/>
+        </w:rPr>
+        <w:t xml:space="preserve"> est suspendu jusqu’à ce que le thread du précédent appel soit terminé. Le nom du nœud de chaque </w:t>
+      </w:r>
+      <w:proofErr w:type="spellStart"/>
+      <w:r>
+        <w:rPr>
+          <w:rFonts w:eastAsiaTheme="minorEastAsia"/>
+        </w:rPr>
+        <w:t>timer</w:t>
+      </w:r>
+      <w:proofErr w:type="spellEnd"/>
+      <w:r>
+        <w:rPr>
+          <w:rFonts w:eastAsiaTheme="minorEastAsia"/>
+        </w:rPr>
+        <w:t xml:space="preserve"> est un identifiant transmit au plugin afin de lui permettre d’identifier quel </w:t>
+      </w:r>
+      <w:proofErr w:type="spellStart"/>
+      <w:r>
+        <w:rPr>
+          <w:rFonts w:eastAsiaTheme="minorEastAsia"/>
+        </w:rPr>
+        <w:t>timer</w:t>
+      </w:r>
+      <w:proofErr w:type="spellEnd"/>
+      <w:r>
+        <w:rPr>
+          <w:rFonts w:eastAsiaTheme="minorEastAsia"/>
+        </w:rPr>
+        <w:t xml:space="preserve"> c’est déclenché.</w:t>
+      </w:r>
+      <w:r>
+        <w:rPr>
+          <w:rFonts w:eastAsiaTheme="minorEastAsia"/>
+        </w:rPr>
+        <w:t xml:space="preserve"> Dans la configuration ci-dessus, les </w:t>
+      </w:r>
+      <w:proofErr w:type="spellStart"/>
+      <w:r>
+        <w:rPr>
+          <w:rFonts w:eastAsiaTheme="minorEastAsia"/>
+        </w:rPr>
+        <w:t>timers</w:t>
+      </w:r>
+      <w:proofErr w:type="spellEnd"/>
+      <w:r>
+        <w:rPr>
+          <w:rFonts w:eastAsiaTheme="minorEastAsia"/>
+        </w:rPr>
+        <w:t xml:space="preserve"> myTimer1 et myTimer2 seront respectivement appelés toutes les secondes et toutes les minutes.</w:t>
       </w:r>
     </w:p>
     <w:p>
@@ -7050,7 +7285,35 @@
         <w:rPr>
           <w:rFonts w:eastAsiaTheme="minorEastAsia"/>
         </w:rPr>
-        <w:t>Les plugins peuvent modifier leurs timers pendant l’exécution du serveur, via l’API timers.</w:t>
+        <w:t xml:space="preserve">Les plugins peuvent modifier leurs </w:t>
+      </w:r>
+      <w:proofErr w:type="spellStart"/>
+      <w:r>
+        <w:rPr>
+          <w:rFonts w:eastAsiaTheme="minorEastAsia"/>
+        </w:rPr>
+        <w:t>timers</w:t>
+      </w:r>
+      <w:proofErr w:type="spellEnd"/>
+      <w:r>
+        <w:rPr>
+          <w:rFonts w:eastAsiaTheme="minorEastAsia"/>
+        </w:rPr>
+        <w:t xml:space="preserve"> pendant l’exécution du serveur, via l’API </w:t>
+      </w:r>
+      <w:proofErr w:type="spellStart"/>
+      <w:r>
+        <w:rPr>
+          <w:rFonts w:eastAsiaTheme="minorEastAsia"/>
+        </w:rPr>
+        <w:t>timers</w:t>
+      </w:r>
+      <w:proofErr w:type="spellEnd"/>
+      <w:r>
+        <w:rPr>
+          <w:rFonts w:eastAsiaTheme="minorEastAsia"/>
+        </w:rPr>
+        <w:t>.</w:t>
       </w:r>
     </w:p>
     <w:p>
@@ -7068,6 +7331,7 @@
       <w:bookmarkStart w:id="9" w:name="_Ref264129564"/>
       <w:bookmarkStart w:id="10" w:name="_Ref264129568"/>
       <w:bookmarkStart w:id="11" w:name="_Toc270256075"/>
+      <w:proofErr w:type="spellStart"/>
       <w:r>
         <w:t>Resources</w:t>
       </w:r>
@@ -7077,13 +7341,30 @@
       <w:bookmarkEnd w:id="9"/>
       <w:bookmarkEnd w:id="10"/>
       <w:bookmarkEnd w:id="11"/>
+      <w:proofErr w:type="spellEnd"/>
     </w:p>
     <w:p>
       <w:pPr>
         <w:jc w:val="both"/>
       </w:pPr>
       <w:r>
-        <w:t>Les plugins peuvent embarquer des ressources Qt dans leur bibliothèque dynamique. Cela permet par exemple d’y stocker une configuration par défaut, qui sera utilisée si le fichier de configuration du plugin n’existe pas sur le disque. Reportez vous à la documentation Qt pour en apprendre plus sur le fonctionnement des ressources.</w:t>
+        <w:t xml:space="preserve">Les plugins peuvent embarquer des ressources </w:t>
+      </w:r>
+      <w:proofErr w:type="spellStart"/>
+      <w:r>
+        <w:t>Qt</w:t>
+      </w:r>
+      <w:proofErr w:type="spellEnd"/>
+      <w:r>
+        <w:t xml:space="preserve"> dans leur bibliothèque dynamique. Cela permet par exemple d’y stocker une configuration par défaut, qui sera utilisée si le fichier de configuration du plugin n’existe pas sur le disque. Reportez vous à la documentation </w:t>
+      </w:r>
+      <w:proofErr w:type="spellStart"/>
+      <w:r>
+        <w:t>Qt</w:t>
+      </w:r>
+      <w:proofErr w:type="spellEnd"/>
+      <w:r>
+        <w:t xml:space="preserve"> pour en apprendre plus sur le fonctionnement des ressources.</w:t>
       </w:r>
     </w:p>
     <w:p>
@@ -7099,12 +7380,14 @@
       <w:r>
         <w:t xml:space="preserve">ources d’un plugin, ce dernier doit implémenter l’interface </w:t>
       </w:r>
+      <w:proofErr w:type="spellStart"/>
       <w:r>
         <w:rPr>
           <w:b/>
         </w:rPr>
         <w:t>IResources</w:t>
       </w:r>
+      <w:proofErr w:type="spellEnd"/>
       <w:r>
         <w:t xml:space="preserve">, </w:t>
       </w:r>
@@ -7126,24 +7409,58 @@
       <w:r>
         <w:t xml:space="preserve"> la méthode </w:t>
       </w:r>
+      <w:proofErr w:type="spellStart"/>
       <w:r>
         <w:rPr>
           <w:b/>
         </w:rPr>
         <w:t>getResourcesPath</w:t>
       </w:r>
+      <w:proofErr w:type="spellEnd"/>
       <w:r>
         <w:t>.</w:t>
       </w:r>
       <w:r>
-        <w:t xml:space="preserve"> Le resources path doit être unique pour éviter les conflits, et est généralement de la forme « </w:t>
-      </w:r>
+        <w:t xml:space="preserve"> Le </w:t>
+      </w:r>
+      <w:proofErr w:type="spellStart"/>
+      <w:r>
+        <w:t>resources</w:t>
+      </w:r>
+      <w:proofErr w:type="spellEnd"/>
+      <w:r>
+        <w:t xml:space="preserve"> </w:t>
+      </w:r>
+      <w:proofErr w:type="spellStart"/>
+      <w:r>
+        <w:t>path</w:t>
+      </w:r>
+      <w:proofErr w:type="spellEnd"/>
+      <w:r>
+        <w:t xml:space="preserve"> doit être unique pour éviter les conflits, et est généralement de la forme « </w:t>
+      </w:r>
+      <w:proofErr w:type="gramStart"/>
       <w:r>
         <w:rPr>
           <w:b/>
         </w:rPr>
-        <w:t>:plugins/pluginName</w:t>
-      </w:r>
+        <w:t>:plugins</w:t>
+      </w:r>
+      <w:proofErr w:type="gramEnd"/>
+      <w:r>
+        <w:rPr>
+          <w:b/>
+        </w:rPr>
+        <w:t>/</w:t>
+      </w:r>
+      <w:proofErr w:type="spellStart"/>
+      <w:r>
+        <w:rPr>
+          <w:b/>
+        </w:rPr>
+        <w:t>pluginName</w:t>
+      </w:r>
+      <w:proofErr w:type="spellEnd"/>
       <w:r>
         <w:t> ».</w:t>
       </w:r>
@@ -7155,12 +7472,14 @@
       <w:r>
         <w:t xml:space="preserve">Le nœud </w:t>
       </w:r>
+      <w:proofErr w:type="spellStart"/>
       <w:r>
         <w:rPr>
           <w:b/>
         </w:rPr>
         <w:t>resources</w:t>
       </w:r>
+      <w:proofErr w:type="spellEnd"/>
       <w:r>
         <w:t xml:space="preserve"> de la configuration permet aux plugins de copier automatiquement</w:t>
       </w:r>
@@ -7168,10 +7487,42 @@
         <w:t xml:space="preserve"> lors de leur chargement</w:t>
       </w:r>
       <w:r>
-        <w:t xml:space="preserve"> des fichiers de leurs ressources vers leur répertoire s’ils n’existent pas. Par exemple, dans la configuration ci-dessus, si le resourcesPath du plugin est « plugins/Example », le fichier</w:t>
-      </w:r>
-      <w:r>
-        <w:t xml:space="preserve"> de ressource nommé « plugins/Example/example » sera copié dans le répertoire </w:t>
+        <w:t xml:space="preserve"> des fichiers de leurs ressources vers leur répertoire s’ils n’existent pas. Par exemple, dans la configuration ci-dessus, si le </w:t>
+      </w:r>
+      <w:proofErr w:type="spellStart"/>
+      <w:r>
+        <w:t>resourcesPath</w:t>
+      </w:r>
+      <w:proofErr w:type="spellEnd"/>
+      <w:r>
+        <w:t xml:space="preserve"> du plugin est « plugins/</w:t>
+      </w:r>
+      <w:proofErr w:type="spellStart"/>
+      <w:r>
+        <w:t>Example</w:t>
+      </w:r>
+      <w:proofErr w:type="spellEnd"/>
+      <w:r>
+        <w:t> », le fichier</w:t>
+      </w:r>
+      <w:r>
+        <w:t xml:space="preserve"> de ressource nommé « plugins/</w:t>
+      </w:r>
+      <w:proofErr w:type="spellStart"/>
+      <w:r>
+        <w:t>Example</w:t>
+      </w:r>
+      <w:proofErr w:type="spellEnd"/>
+      <w:r>
+        <w:t>/</w:t>
+      </w:r>
+      <w:proofErr w:type="spellStart"/>
+      <w:r>
+        <w:t>example</w:t>
+      </w:r>
+      <w:proofErr w:type="spellEnd"/>
+      <w:r>
+        <w:t xml:space="preserve"> » sera copié dans le répertoire </w:t>
       </w:r>
       <w:r>
         <w:t>« </w:t>
@@ -7228,12 +7579,14 @@
       <w:r>
         <w:t xml:space="preserve">ueries.xml pour stocker ses requêtes SQL, il peut le mettre dans ses ressources sous l’alias </w:t>
       </w:r>
+      <w:proofErr w:type="spellStart"/>
       <w:r>
         <w:rPr>
           <w:b/>
         </w:rPr>
         <w:t>queries</w:t>
       </w:r>
+      <w:proofErr w:type="spellEnd"/>
       <w:r>
         <w:t>.</w:t>
       </w:r>
@@ -7286,12 +7639,14 @@
       <w:r>
         <w:t xml:space="preserve">Pour charger un plugin dans le serveur, il faut avant tout qu’il soit installé.  Pour qu’un plugin soit installé, le nœud </w:t>
       </w:r>
+      <w:proofErr w:type="spellStart"/>
       <w:r>
         <w:rPr>
           <w:b/>
         </w:rPr>
         <w:t>installed</w:t>
       </w:r>
+      <w:proofErr w:type="spellEnd"/>
       <w:r>
         <w:rPr>
           <w:b/>
@@ -7301,12 +7656,14 @@
       <w:r>
         <w:t xml:space="preserve">de sa configuration doit être à </w:t>
       </w:r>
+      <w:proofErr w:type="spellStart"/>
       <w:r>
         <w:rPr>
           <w:b/>
         </w:rPr>
         <w:t>true</w:t>
       </w:r>
+      <w:proofErr w:type="spellEnd"/>
       <w:r>
         <w:t xml:space="preserve">. Ensuite, il faut ajouter l’identifiant du plugin (le nom de son répertoire) dans le nœud </w:t>
       </w:r>
@@ -7338,6 +7695,9 @@
       </w:r>
       <w:r>
         <w:t>, mais cela doit être fait par autre plugin, via l’API plugins. Bien entendu, si un plugin est déchargé à la volée, le serveur lui laisse le temps de terminer toutes ses tâches en cours, avant de concrètement le décharger.</w:t>
+      </w:r>
+      <w:r>
+        <w:t xml:space="preserve"> Un plugin peu se décharger lui-même.</w:t>
       </w:r>
       <w:r>
         <w:br w:type="page"/>
@@ -7362,7 +7722,15 @@
         <w:t xml:space="preserve">Des </w:t>
       </w:r>
       <w:r>
-        <w:t xml:space="preserve">ancres (hook en anglais) </w:t>
+        <w:t>ancres (</w:t>
+      </w:r>
+      <w:proofErr w:type="spellStart"/>
+      <w:r>
+        <w:t>hook</w:t>
+      </w:r>
+      <w:proofErr w:type="spellEnd"/>
+      <w:r>
+        <w:t xml:space="preserve"> en anglais) </w:t>
       </w:r>
       <w:r>
         <w:t>sous la forme d’interfaces sont utilisés par le serveur afin d’appeler les méthodes des plugins en fonction de certains événements.</w:t>
@@ -7416,8 +7784,13 @@
         <w:t xml:space="preserve"> : </w:t>
       </w:r>
       <w:r>
-        <w:t>Les events</w:t>
-      </w:r>
+        <w:t xml:space="preserve">Les </w:t>
+      </w:r>
+      <w:proofErr w:type="spellStart"/>
+      <w:r>
+        <w:t>events</w:t>
+      </w:r>
+      <w:proofErr w:type="spellEnd"/>
       <w:r>
         <w:t xml:space="preserve"> sont appelées lorsqu’un événement se </w:t>
       </w:r>
@@ -7425,11 +7798,20 @@
         <w:t>produit. Tous</w:t>
       </w:r>
       <w:r>
-        <w:t xml:space="preserve"> les events commencent par </w:t>
+        <w:t xml:space="preserve"> les </w:t>
+      </w:r>
+      <w:proofErr w:type="spellStart"/>
+      <w:r>
+        <w:t>events</w:t>
+      </w:r>
+      <w:proofErr w:type="spellEnd"/>
+      <w:r>
+        <w:t xml:space="preserve"> commencent par </w:t>
       </w:r>
       <w:r>
         <w:t>« </w:t>
       </w:r>
+      <w:proofErr w:type="spellStart"/>
       <w:r>
         <w:rPr>
           <w:b/>
@@ -7448,6 +7830,7 @@
         </w:rPr>
         <w:t>n</w:t>
       </w:r>
+      <w:proofErr w:type="spellEnd"/>
       <w:r>
         <w:t xml:space="preserve"> ». </w:t>
       </w:r>
@@ -7455,7 +7838,15 @@
         <w:t>T</w:t>
       </w:r>
       <w:r>
-        <w:t>ous les plugins attachés à un event sont appelés dans l’ordre de leur chargement (c'est-à-dire l’ordre de leur apparition dans le fichier de configuration du serveur).</w:t>
+        <w:t xml:space="preserve">ous les plugins attachés à un </w:t>
+      </w:r>
+      <w:proofErr w:type="spellStart"/>
+      <w:r>
+        <w:t>event</w:t>
+      </w:r>
+      <w:proofErr w:type="spellEnd"/>
+      <w:r>
+        <w:t xml:space="preserve"> sont appelés dans l’ordre de leur chargement (c'est-à-dire l’ordre de leur apparition dans le fichier de configuration du serveur).</w:t>
       </w:r>
     </w:p>
     <w:p>
@@ -7467,14 +7858,24 @@
         </w:numPr>
         <w:jc w:val="both"/>
       </w:pPr>
+      <w:proofErr w:type="spellStart"/>
       <w:r>
         <w:rPr>
           <w:b/>
         </w:rPr>
         <w:t>Handle</w:t>
       </w:r>
-      <w:r>
-        <w:t> : Les handles permettent quand à eux de prendre la main sur une fonctionnalité du serveur</w:t>
+      <w:proofErr w:type="spellEnd"/>
+      <w:r>
+        <w:t xml:space="preserve"> : Les </w:t>
+      </w:r>
+      <w:proofErr w:type="spellStart"/>
+      <w:r>
+        <w:t>handles</w:t>
+      </w:r>
+      <w:proofErr w:type="spellEnd"/>
+      <w:r>
+        <w:t xml:space="preserve"> permettent quand à eux de prendre la main sur une fonctionnalité du serveur</w:t>
       </w:r>
       <w:r>
         <w:t xml:space="preserve"> (c'est-à-dire la remplacer)</w:t>
@@ -7485,17 +7886,27 @@
       <w:r>
         <w:t>« </w:t>
       </w:r>
+      <w:proofErr w:type="spellStart"/>
       <w:r>
         <w:rPr>
           <w:b/>
         </w:rPr>
         <w:t>IDo</w:t>
       </w:r>
+      <w:proofErr w:type="spellEnd"/>
       <w:r>
         <w:t> ».</w:t>
       </w:r>
       <w:r>
-        <w:t xml:space="preserve"> Un handle ne peut être exécuté qu’</w:t>
+        <w:t xml:space="preserve"> Un </w:t>
+      </w:r>
+      <w:proofErr w:type="spellStart"/>
+      <w:r>
+        <w:t>handle</w:t>
+      </w:r>
+      <w:proofErr w:type="spellEnd"/>
+      <w:r>
+        <w:t xml:space="preserve"> ne peut être exécuté qu’</w:t>
       </w:r>
       <w:r>
         <w:t xml:space="preserve">une seule fois par requête. Si plusieurs plugins sont attachés </w:t>
@@ -7504,8 +7915,13 @@
         <w:t>au</w:t>
       </w:r>
       <w:r>
-        <w:t xml:space="preserve"> même handle</w:t>
-      </w:r>
+        <w:t xml:space="preserve"> même </w:t>
+      </w:r>
+      <w:proofErr w:type="spellStart"/>
+      <w:r>
+        <w:t>handle</w:t>
+      </w:r>
+      <w:proofErr w:type="spellEnd"/>
       <w:r>
         <w:t xml:space="preserve"> dans le même contexte</w:t>
       </w:r>
@@ -7547,10 +7963,18 @@
         <w:t>, le serveur réalise un</w:t>
       </w:r>
       <w:r>
-        <w:t xml:space="preserve"> simple dynamic_</w:t>
-      </w:r>
-      <w:r>
-        <w:t>cast sur son interface</w:t>
+        <w:t xml:space="preserve"> simple </w:t>
+      </w:r>
+      <w:proofErr w:type="spellStart"/>
+      <w:r>
+        <w:t>dynamic_</w:t>
+      </w:r>
+      <w:r>
+        <w:t>cast</w:t>
+      </w:r>
+      <w:proofErr w:type="spellEnd"/>
+      <w:r>
+        <w:t xml:space="preserve"> sur son interface</w:t>
       </w:r>
       <w:r>
         <w:t> :</w:t>
@@ -7724,23 +8148,35 @@
       <w:r>
         <w:t xml:space="preserve">Lorsque des données sont reçues, les interfaces </w:t>
       </w:r>
+      <w:proofErr w:type="spellStart"/>
       <w:r>
         <w:rPr>
           <w:b/>
         </w:rPr>
         <w:t>IDoRead</w:t>
       </w:r>
+      <w:proofErr w:type="spellEnd"/>
       <w:r>
         <w:t xml:space="preserve">, et </w:t>
       </w:r>
+      <w:proofErr w:type="spellStart"/>
       <w:r>
         <w:rPr>
           <w:b/>
         </w:rPr>
         <w:t>IOnRead</w:t>
       </w:r>
-      <w:r>
-        <w:t xml:space="preserve"> sont appelés, après quoi la phase de désérialisation commence.</w:t>
+      <w:proofErr w:type="spellEnd"/>
+      <w:r>
+        <w:t xml:space="preserve"> sont appelés, après quoi la phase de </w:t>
+      </w:r>
+      <w:proofErr w:type="spellStart"/>
+      <w:r>
+        <w:t>désérialisation</w:t>
+      </w:r>
+      <w:proofErr w:type="spellEnd"/>
+      <w:r>
+        <w:t xml:space="preserve"> commence.</w:t>
       </w:r>
     </w:p>
     <w:p>
@@ -7748,7 +8184,23 @@
         <w:jc w:val="both"/>
       </w:pPr>
       <w:r>
-        <w:t xml:space="preserve">La désérialisation consiste à transformer les données brutes reçues (qui sont sous la forme d’un QByteArray), en un objet structuré, exploitable par les plugins qui vont se charger d’exécuter la requête. Cette phase peut être effectuée en trois étapes, selon les protocoles. Le </w:t>
+        <w:t xml:space="preserve">La </w:t>
+      </w:r>
+      <w:proofErr w:type="spellStart"/>
+      <w:r>
+        <w:t>désérialisation</w:t>
+      </w:r>
+      <w:proofErr w:type="spellEnd"/>
+      <w:r>
+        <w:t xml:space="preserve"> consiste à transformer les données brutes reçues (qui sont sous la forme d’un </w:t>
+      </w:r>
+      <w:proofErr w:type="spellStart"/>
+      <w:r>
+        <w:t>QByteArray</w:t>
+      </w:r>
+      <w:proofErr w:type="spellEnd"/>
+      <w:r>
+        <w:t xml:space="preserve">), en un objet structuré, exploitable par les plugins qui vont se charger d’exécuter la requête. Cette phase peut être effectuée en trois étapes, selon les protocoles. Le </w:t>
       </w:r>
       <w:r>
         <w:rPr>
@@ -7760,10 +8212,18 @@
         <w:t xml:space="preserve"> est d’</w:t>
       </w:r>
       <w:r>
-        <w:t>abord désérialis</w:t>
-      </w:r>
-      <w:r>
-        <w:t xml:space="preserve">é, puis vient le tour du </w:t>
+        <w:t xml:space="preserve">abord </w:t>
+      </w:r>
+      <w:proofErr w:type="spellStart"/>
+      <w:r>
+        <w:t>désérialis</w:t>
+      </w:r>
+      <w:r>
+        <w:t>é</w:t>
+      </w:r>
+      <w:proofErr w:type="spellEnd"/>
+      <w:r>
+        <w:t xml:space="preserve">, puis vient le tour du </w:t>
       </w:r>
       <w:r>
         <w:rPr>
@@ -7774,31 +8234,67 @@
       <w:r>
         <w:t xml:space="preserve">, et enfin du </w:t>
       </w:r>
+      <w:proofErr w:type="spellStart"/>
       <w:r>
         <w:rPr>
           <w:b/>
         </w:rPr>
         <w:t>footer</w:t>
       </w:r>
-      <w:r>
-        <w:t>. Par exemple le protocole HTTP a un header, un content, mais pas de footer.</w:t>
+      <w:proofErr w:type="spellEnd"/>
+      <w:r>
+        <w:t xml:space="preserve">. Par exemple le protocole HTTP a un header, un content, mais pas de </w:t>
+      </w:r>
+      <w:proofErr w:type="spellStart"/>
+      <w:r>
+        <w:t>footer</w:t>
+      </w:r>
+      <w:proofErr w:type="spellEnd"/>
+      <w:r>
+        <w:t>.</w:t>
       </w:r>
     </w:p>
     <w:p>
       <w:r>
         <w:t xml:space="preserve">Puisque que les données peuvent arriver en plusieurs morceaux depuis le réseau, chaque étape est répétée autant de fois qu’il le faut pour la compléter. Par exemple si le header est reçu en trois fois, </w:t>
       </w:r>
+      <w:proofErr w:type="spellStart"/>
       <w:r>
         <w:rPr>
           <w:b/>
         </w:rPr>
         <w:t>IDoUnserializeHeader</w:t>
       </w:r>
+      <w:proofErr w:type="spellEnd"/>
       <w:r>
         <w:t xml:space="preserve"> sera appelé trois fois avant de passer au contenu.</w:t>
       </w:r>
       <w:r>
-        <w:t xml:space="preserve"> A chaque fois que de nouvelles données sont reçues, IDoRead, et IOnRead sont appelés, avant l’appel à une interface IDoUnserialize*.</w:t>
+        <w:t xml:space="preserve"> A chaque fois que de nouvelles données sont reçues, </w:t>
+      </w:r>
+      <w:proofErr w:type="spellStart"/>
+      <w:r>
+        <w:t>IDoRead</w:t>
+      </w:r>
+      <w:proofErr w:type="spellEnd"/>
+      <w:r>
+        <w:t xml:space="preserve">, et </w:t>
+      </w:r>
+      <w:proofErr w:type="spellStart"/>
+      <w:r>
+        <w:t>IOnRead</w:t>
+      </w:r>
+      <w:proofErr w:type="spellEnd"/>
+      <w:r>
+        <w:t xml:space="preserve"> sont appelés, avant l’appel à une interface </w:t>
+      </w:r>
+      <w:proofErr w:type="spellStart"/>
+      <w:r>
+        <w:t>IDoUnserialize</w:t>
+      </w:r>
+      <w:proofErr w:type="spellEnd"/>
+      <w:r>
+        <w:t>*.</w:t>
       </w:r>
     </w:p>
     <w:p>
@@ -7808,12 +8304,14 @@
       <w:r>
         <w:t xml:space="preserve">La méthode </w:t>
       </w:r>
+      <w:proofErr w:type="spellStart"/>
       <w:r>
         <w:rPr>
           <w:b/>
         </w:rPr>
         <w:t>IOnUnserialize</w:t>
       </w:r>
+      <w:proofErr w:type="spellEnd"/>
       <w:r>
         <w:t xml:space="preserve"> est appelée après chaque étapes </w:t>
       </w:r>
@@ -7826,8 +8324,13 @@
       <w:r>
         <w:t xml:space="preserve">totalement </w:t>
       </w:r>
-      <w:r>
-        <w:t>désérialisée.</w:t>
+      <w:proofErr w:type="spellStart"/>
+      <w:r>
+        <w:t>désérialisée</w:t>
+      </w:r>
+      <w:proofErr w:type="spellEnd"/>
+      <w:r>
+        <w:t>.</w:t>
       </w:r>
     </w:p>
     <w:p>
@@ -7835,7 +8338,15 @@
         <w:jc w:val="both"/>
       </w:pPr>
       <w:r>
-        <w:t xml:space="preserve">A tout moment lors de la désérialisation, les plugins peuvent indiquer au serveur qu’une erreur c’est produite, ou que le client n’a pas le droit d’effectuer la requête. Dans ce cas,  l’étape suivante, à savoir l’exécution de la requête, ne sera pas </w:t>
+        <w:t xml:space="preserve">A tout moment lors de la </w:t>
+      </w:r>
+      <w:proofErr w:type="spellStart"/>
+      <w:r>
+        <w:t>désérialisation</w:t>
+      </w:r>
+      <w:proofErr w:type="spellEnd"/>
+      <w:r>
+        <w:t xml:space="preserve">, les plugins peuvent indiquer au serveur qu’une erreur c’est produite, ou que le client n’a pas le droit d’effectuer la requête. Dans ce cas,  l’étape suivante, à savoir l’exécution de la requête, ne sera pas </w:t>
       </w:r>
       <w:r>
         <w:t>effectuée</w:t>
@@ -7890,7 +8401,15 @@
         <w:jc w:val="both"/>
       </w:pPr>
       <w:r>
-        <w:t xml:space="preserve">Tout comme la désérialisation, la sérialisation (qui est donc son inverse), se fait en trois étapes, à savoir la sérialisation du </w:t>
+        <w:t xml:space="preserve">Tout comme la </w:t>
+      </w:r>
+      <w:proofErr w:type="spellStart"/>
+      <w:r>
+        <w:t>désérialisation</w:t>
+      </w:r>
+      <w:proofErr w:type="spellEnd"/>
+      <w:r>
+        <w:t xml:space="preserve">, la sérialisation (qui est donc son inverse), se fait en trois étapes, à savoir la sérialisation du </w:t>
       </w:r>
       <w:r>
         <w:rPr>
@@ -7910,12 +8429,14 @@
       <w:r>
         <w:t xml:space="preserve">, et du </w:t>
       </w:r>
+      <w:proofErr w:type="spellStart"/>
       <w:r>
         <w:rPr>
           <w:b/>
         </w:rPr>
         <w:t>footer</w:t>
       </w:r>
+      <w:proofErr w:type="spellEnd"/>
       <w:r>
         <w:t xml:space="preserve">. </w:t>
       </w:r>
@@ -7928,8 +8449,13 @@
       <w:r>
         <w:t xml:space="preserve">le </w:t>
       </w:r>
-      <w:r>
-        <w:t xml:space="preserve">footer ne sont appelés qu’une fois, tandis que le content est appelé </w:t>
+      <w:proofErr w:type="spellStart"/>
+      <w:r>
+        <w:t>footer</w:t>
+      </w:r>
+      <w:proofErr w:type="spellEnd"/>
+      <w:r>
+        <w:t xml:space="preserve"> ne sont appelés qu’une fois, tandis que le content est appelé </w:t>
       </w:r>
       <w:r>
         <w:t>tant</w:t>
@@ -7955,12 +8481,14 @@
         </w:rPr>
         <w:t xml:space="preserve"> </w:t>
       </w:r>
+      <w:proofErr w:type="spellStart"/>
       <w:r>
         <w:rPr>
           <w:b/>
         </w:rPr>
         <w:t>IOnSerialize</w:t>
       </w:r>
+      <w:proofErr w:type="spellEnd"/>
       <w:r>
         <w:t xml:space="preserve"> est appelé avant chaque étape qu’un plugin implémente, plus une fois</w:t>
       </w:r>
@@ -7994,33 +8522,39 @@
       <w:r>
         <w:t xml:space="preserve">les interfaces </w:t>
       </w:r>
+      <w:proofErr w:type="spellStart"/>
       <w:r>
         <w:rPr>
           <w:b/>
         </w:rPr>
         <w:t>IOnWrite</w:t>
       </w:r>
+      <w:proofErr w:type="spellEnd"/>
       <w:r>
         <w:t xml:space="preserve"> et </w:t>
       </w:r>
+      <w:proofErr w:type="spellStart"/>
       <w:r>
         <w:rPr>
           <w:b/>
         </w:rPr>
         <w:t>IDoWrite</w:t>
       </w:r>
+      <w:proofErr w:type="spellEnd"/>
       <w:r>
         <w:t xml:space="preserve"> sont appelés, et </w:t>
       </w:r>
       <w:r>
         <w:t xml:space="preserve">les données sont envoyées. </w:t>
       </w:r>
+      <w:proofErr w:type="spellStart"/>
       <w:r>
         <w:rPr>
           <w:b/>
         </w:rPr>
         <w:t>IOnWrote</w:t>
       </w:r>
+      <w:proofErr w:type="spellEnd"/>
       <w:r>
         <w:t xml:space="preserve"> est enfin appelé, pour signaler que tout a été envoyé.</w:t>
       </w:r>
@@ -8090,7 +8624,15 @@
         <w:jc w:val="both"/>
       </w:pPr>
       <w:r>
-        <w:t>Comme évoqué précédemment, les plugins doivent hériter de certaines interfaces pour être appelés par le serveur. Cette partie décrit de manière succincte les interfaces implémentables. Pour</w:t>
+        <w:t xml:space="preserve">Comme évoqué précédemment, les plugins doivent hériter de certaines interfaces pour être appelés par le serveur. Cette partie décrit de manière succincte les interfaces </w:t>
+      </w:r>
+      <w:proofErr w:type="spellStart"/>
+      <w:r>
+        <w:t>implémentables</w:t>
+      </w:r>
+      <w:proofErr w:type="spellEnd"/>
+      <w:r>
+        <w:t>. Pour</w:t>
       </w:r>
       <w:r>
         <w:t xml:space="preserve"> des informations plus spécifiques, consultez les commentaires de ces interfaces.</w:t>
@@ -8105,14 +8647,21 @@
         </w:numPr>
       </w:pPr>
       <w:bookmarkStart w:id="16" w:name="_Toc270256080"/>
+      <w:proofErr w:type="spellStart"/>
       <w:r>
         <w:t>IPlugin</w:t>
       </w:r>
       <w:bookmarkEnd w:id="16"/>
+      <w:proofErr w:type="spellEnd"/>
     </w:p>
     <w:p>
-      <w:r>
-        <w:t>IPlugin est l’interface de base de l’API. C’est elle qui est appelée par le serveur lors de leur chargement, et doit donc être implémentée par tous les plugins.</w:t>
+      <w:proofErr w:type="spellStart"/>
+      <w:r>
+        <w:t>IPlugin</w:t>
+      </w:r>
+      <w:proofErr w:type="spellEnd"/>
+      <w:r>
+        <w:t xml:space="preserve"> est l’interface de base de l’API. C’est elle qui est appelée par le serveur lors de leur chargement, et doit donc être implémentée par tous les plugins.</w:t>
       </w:r>
     </w:p>
     <w:tbl>
@@ -8203,6 +8752,7 @@
                 <w:b/>
               </w:rPr>
             </w:pPr>
+            <w:proofErr w:type="spellStart"/>
             <w:r>
               <w:rPr>
                 <w:rFonts w:asciiTheme="minorHAnsi" w:hAnsiTheme="minorHAnsi"/>
@@ -8210,6 +8760,7 @@
               </w:rPr>
               <w:t>onInstall</w:t>
             </w:r>
+            <w:proofErr w:type="spellEnd"/>
           </w:p>
         </w:tc>
         <w:tc>
@@ -8259,6 +8810,7 @@
                 <w:b/>
               </w:rPr>
             </w:pPr>
+            <w:proofErr w:type="spellStart"/>
             <w:r>
               <w:rPr>
                 <w:rFonts w:asciiTheme="minorHAnsi" w:hAnsiTheme="minorHAnsi"/>
@@ -8266,6 +8818,7 @@
               </w:rPr>
               <w:t>onUninstall</w:t>
             </w:r>
+            <w:proofErr w:type="spellEnd"/>
           </w:p>
         </w:tc>
         <w:tc>
@@ -8315,6 +8868,7 @@
                 <w:b/>
               </w:rPr>
             </w:pPr>
+            <w:proofErr w:type="spellStart"/>
             <w:r>
               <w:rPr>
                 <w:rFonts w:asciiTheme="minorHAnsi" w:hAnsiTheme="minorHAnsi"/>
@@ -8322,6 +8876,7 @@
               </w:rPr>
               <w:t>onLoad</w:t>
             </w:r>
+            <w:proofErr w:type="spellEnd"/>
           </w:p>
         </w:tc>
         <w:tc>
@@ -8369,6 +8924,7 @@
                 <w:b/>
               </w:rPr>
             </w:pPr>
+            <w:proofErr w:type="spellStart"/>
             <w:r>
               <w:rPr>
                 <w:rFonts w:asciiTheme="minorHAnsi" w:hAnsiTheme="minorHAnsi"/>
@@ -8376,6 +8932,7 @@
               </w:rPr>
               <w:t>onUnload</w:t>
             </w:r>
+            <w:proofErr w:type="spellEnd"/>
           </w:p>
         </w:tc>
         <w:tc>
@@ -8437,10 +8994,12 @@
         <w:pStyle w:val="Titre2"/>
       </w:pPr>
       <w:bookmarkStart w:id="17" w:name="_Toc270256081"/>
+      <w:proofErr w:type="spellStart"/>
       <w:r>
         <w:t>IResources</w:t>
       </w:r>
       <w:bookmarkEnd w:id="17"/>
+      <w:proofErr w:type="spellEnd"/>
     </w:p>
     <w:p>
       <w:r>
@@ -8462,18 +9021,30 @@
         <w:pStyle w:val="Titre2"/>
       </w:pPr>
       <w:bookmarkStart w:id="18" w:name="_Toc270256082"/>
+      <w:proofErr w:type="spellStart"/>
       <w:r>
         <w:t>ITimer</w:t>
       </w:r>
       <w:bookmarkEnd w:id="18"/>
+      <w:proofErr w:type="spellEnd"/>
     </w:p>
     <w:p>
-      <w:r>
-        <w:t xml:space="preserve">ITimer est décrite dans la partie III.3. C’est cette interface qui est appelés lors de chaque échéance </w:t>
-      </w:r>
-      <w:r>
-        <w:t>d’un timer</w:t>
-      </w:r>
+      <w:proofErr w:type="spellStart"/>
+      <w:r>
+        <w:t>ITimer</w:t>
+      </w:r>
+      <w:proofErr w:type="spellEnd"/>
+      <w:r>
+        <w:t xml:space="preserve"> est décrite dans la partie III.3. C’est cette interface qui est appelés lors de chaque échéance </w:t>
+      </w:r>
+      <w:r>
+        <w:t xml:space="preserve">d’un </w:t>
+      </w:r>
+      <w:proofErr w:type="spellStart"/>
+      <w:r>
+        <w:t>timer</w:t>
+      </w:r>
+      <w:proofErr w:type="spellEnd"/>
       <w:r>
         <w:t>.</w:t>
       </w:r>
@@ -8484,14 +9055,24 @@
         <w:pStyle w:val="Titre2"/>
       </w:pPr>
       <w:bookmarkStart w:id="19" w:name="_Toc270256083"/>
+      <w:proofErr w:type="spellStart"/>
       <w:r>
         <w:t>ILog</w:t>
       </w:r>
       <w:bookmarkEnd w:id="19"/>
+      <w:proofErr w:type="spellEnd"/>
     </w:p>
     <w:p>
       <w:r>
-        <w:t>Permet à un plugin de prendre en charge les logs. ILog est appelé à chaque fois qu’un log est enregistré sur le</w:t>
+        <w:t xml:space="preserve">Permet à un plugin de prendre en charge les logs. </w:t>
+      </w:r>
+      <w:proofErr w:type="spellStart"/>
+      <w:r>
+        <w:t>ILog</w:t>
+      </w:r>
+      <w:proofErr w:type="spellEnd"/>
+      <w:r>
+        <w:t xml:space="preserve"> est appelé à chaque fois qu’un log est enregistré sur le</w:t>
       </w:r>
       <w:r>
         <w:t xml:space="preserve"> serveur, et </w:t>
@@ -8506,14 +9087,40 @@
         <w:pStyle w:val="Titre2"/>
       </w:pPr>
       <w:bookmarkStart w:id="20" w:name="_Toc270256084"/>
+      <w:proofErr w:type="spellStart"/>
       <w:r>
         <w:t>IGui</w:t>
       </w:r>
       <w:bookmarkEnd w:id="20"/>
+      <w:proofErr w:type="spellEnd"/>
     </w:p>
     <w:p>
       <w:r>
-        <w:t xml:space="preserve">Cette interface permet de faciliter la création d’interfaces utilisateurs via les plugins. Par exemple, la méthode gui est appelée juste après le chargement du plugin, dans le thread GUI du serveur, ce qui permet au plugin de créer ses widgets, et se connecter ses signaux. Qt limite en effet les opérations GUI au thread qui a instancié QApplication, c'est-à-dire le thread </w:t>
+        <w:t xml:space="preserve">Cette interface permet de faciliter la création d’interfaces utilisateurs via les plugins. Par exemple, la méthode gui est appelée juste après le chargement du plugin, dans le thread GUI du serveur, ce qui permet au plugin de créer ses </w:t>
+      </w:r>
+      <w:proofErr w:type="spellStart"/>
+      <w:r>
+        <w:t>widgets</w:t>
+      </w:r>
+      <w:proofErr w:type="spellEnd"/>
+      <w:r>
+        <w:t xml:space="preserve">, et se connecter ses signaux. </w:t>
+      </w:r>
+      <w:proofErr w:type="spellStart"/>
+      <w:r>
+        <w:t>Qt</w:t>
+      </w:r>
+      <w:proofErr w:type="spellEnd"/>
+      <w:r>
+        <w:t xml:space="preserve"> limite en effet les opérations GUI au thread qui a instancié </w:t>
+      </w:r>
+      <w:proofErr w:type="spellStart"/>
+      <w:r>
+        <w:t>QApplication</w:t>
+      </w:r>
+      <w:proofErr w:type="spellEnd"/>
+      <w:r>
+        <w:t xml:space="preserve">, c'est-à-dire le thread </w:t>
       </w:r>
       <w:r>
         <w:t>principal</w:t>
@@ -8559,7 +9166,15 @@
         <w:t xml:space="preserve"> ci-dessous</w:t>
       </w:r>
       <w:r>
-        <w:t xml:space="preserve"> décrit les différentes interfaces que les plugins peuvent implémenter, ainsi que leur enchainement. Le contexte représente les conditions que les plugins doivent remplir pour se faire appeler par un événement. Cela est défini par le fichier de configuration. Par exemple un plugin qui veut être appelé par l’interface IOnConnect doit être </w:t>
+        <w:t xml:space="preserve"> décrit les différentes interfaces que les plugins peuvent implémenter, ainsi que leur enchainement. Le contexte représente les conditions que les plugins doivent remplir pour se faire appeler par un événement. Cela est défini par le fichier de configuration. Par exemple un plugin qui veut être appelé par l’interface </w:t>
+      </w:r>
+      <w:proofErr w:type="spellStart"/>
+      <w:r>
+        <w:t>IOnConnect</w:t>
+      </w:r>
+      <w:proofErr w:type="spellEnd"/>
+      <w:r>
+        <w:t xml:space="preserve"> doit être </w:t>
       </w:r>
       <w:r>
         <w:t>configuré</w:t>
@@ -8688,6 +9303,7 @@
                 <w:b/>
               </w:rPr>
             </w:pPr>
+            <w:proofErr w:type="spellStart"/>
             <w:r>
               <w:rPr>
                 <w:rFonts w:asciiTheme="minorHAnsi" w:hAnsiTheme="minorHAnsi"/>
@@ -8709,6 +9325,7 @@
               </w:rPr>
               <w:t>nConnect</w:t>
             </w:r>
+            <w:proofErr w:type="spellEnd"/>
           </w:p>
         </w:tc>
         <w:tc>
@@ -8731,7 +9348,21 @@
               <w:rPr>
                 <w:rFonts w:asciiTheme="minorHAnsi" w:hAnsiTheme="minorHAnsi"/>
               </w:rPr>
-              <w:t>Lorsqu’un client se connecte au serveur, ce dernier appel cette fonction. Le plugin qui l’implémente peut décider de refuser la connexion au client. Dans se cas, onClose est appelé, et le client déconnecté.</w:t>
+              <w:t xml:space="preserve">Lorsqu’un client se connecte au serveur, ce dernier appel cette fonction. Le plugin qui l’implémente peut décider de refuser la connexion au client. Dans se cas, </w:t>
+            </w:r>
+            <w:proofErr w:type="spellStart"/>
+            <w:r>
+              <w:rPr>
+                <w:rFonts w:asciiTheme="minorHAnsi" w:hAnsiTheme="minorHAnsi"/>
+              </w:rPr>
+              <w:t>onClose</w:t>
+            </w:r>
+            <w:proofErr w:type="spellEnd"/>
+            <w:r>
+              <w:rPr>
+                <w:rFonts w:asciiTheme="minorHAnsi" w:hAnsiTheme="minorHAnsi"/>
+              </w:rPr>
+              <w:t xml:space="preserve"> est appelé, et le client déconnecté.</w:t>
             </w:r>
           </w:p>
         </w:tc>
@@ -8802,6 +9433,7 @@
                 <w:b/>
               </w:rPr>
             </w:pPr>
+            <w:proofErr w:type="spellStart"/>
             <w:r>
               <w:rPr>
                 <w:rFonts w:asciiTheme="minorHAnsi" w:hAnsiTheme="minorHAnsi"/>
@@ -8830,6 +9462,7 @@
               </w:rPr>
               <w:t>Disconnect</w:t>
             </w:r>
+            <w:proofErr w:type="spellEnd"/>
           </w:p>
         </w:tc>
         <w:tc>
@@ -8941,6 +9574,7 @@
                 <w:b/>
               </w:rPr>
             </w:pPr>
+            <w:proofErr w:type="spellStart"/>
             <w:r>
               <w:rPr>
                 <w:rFonts w:asciiTheme="minorHAnsi" w:hAnsiTheme="minorHAnsi"/>
@@ -8962,6 +9596,7 @@
               </w:rPr>
               <w:t>oRead</w:t>
             </w:r>
+            <w:proofErr w:type="spellEnd"/>
           </w:p>
         </w:tc>
         <w:tc>
@@ -8984,7 +9619,21 @@
               <w:rPr>
                 <w:rFonts w:asciiTheme="minorHAnsi" w:hAnsiTheme="minorHAnsi"/>
               </w:rPr>
-              <w:t>Uniquement disponible en TCP, IDoRead est a</w:t>
+              <w:t xml:space="preserve">Uniquement disponible en TCP, </w:t>
+            </w:r>
+            <w:proofErr w:type="spellStart"/>
+            <w:r>
+              <w:rPr>
+                <w:rFonts w:asciiTheme="minorHAnsi" w:hAnsiTheme="minorHAnsi"/>
+              </w:rPr>
+              <w:t>IDoRead</w:t>
+            </w:r>
+            <w:proofErr w:type="spellEnd"/>
+            <w:r>
+              <w:rPr>
+                <w:rFonts w:asciiTheme="minorHAnsi" w:hAnsiTheme="minorHAnsi"/>
+              </w:rPr>
+              <w:t xml:space="preserve"> est a</w:t>
             </w:r>
             <w:r>
               <w:rPr>
@@ -9085,6 +9734,7 @@
                 <w:b/>
               </w:rPr>
             </w:pPr>
+            <w:proofErr w:type="spellStart"/>
             <w:r>
               <w:rPr>
                 <w:rFonts w:asciiTheme="minorHAnsi" w:hAnsiTheme="minorHAnsi"/>
@@ -9106,6 +9756,7 @@
               </w:rPr>
               <w:t>nRead</w:t>
             </w:r>
+            <w:proofErr w:type="spellEnd"/>
           </w:p>
         </w:tc>
         <w:tc>
@@ -9139,6 +9790,7 @@
               </w:rPr>
               <w:t xml:space="preserve"> </w:t>
             </w:r>
+            <w:proofErr w:type="spellStart"/>
             <w:r>
               <w:rPr>
                 <w:rFonts w:asciiTheme="minorHAnsi" w:hAnsiTheme="minorHAnsi"/>
@@ -9149,7 +9801,14 @@
               <w:rPr>
                 <w:rFonts w:asciiTheme="minorHAnsi" w:hAnsiTheme="minorHAnsi"/>
               </w:rPr>
-              <w:t>oRead, et permet de notifier aux plugins que des données ont été reçus.</w:t>
+              <w:t>oRead</w:t>
+            </w:r>
+            <w:proofErr w:type="spellEnd"/>
+            <w:r>
+              <w:rPr>
+                <w:rFonts w:asciiTheme="minorHAnsi" w:hAnsiTheme="minorHAnsi"/>
+              </w:rPr>
+              <w:t>, et permet de notifier aux plugins que des données ont été reçus.</w:t>
             </w:r>
           </w:p>
         </w:tc>
@@ -9223,6 +9882,7 @@
                 <w:b/>
               </w:rPr>
             </w:pPr>
+            <w:proofErr w:type="spellStart"/>
             <w:r>
               <w:rPr>
                 <w:rFonts w:asciiTheme="minorHAnsi" w:hAnsiTheme="minorHAnsi"/>
@@ -9237,6 +9897,7 @@
               </w:rPr>
               <w:t>Protocol</w:t>
             </w:r>
+            <w:proofErr w:type="spellEnd"/>
           </w:p>
         </w:tc>
         <w:tc>
@@ -9259,7 +9920,63 @@
               <w:rPr>
                 <w:rFonts w:asciiTheme="minorHAnsi" w:hAnsiTheme="minorHAnsi"/>
               </w:rPr>
-              <w:t>Cette interface permet de définir quel est le protocole utilisé par le client dans ses requêtes. Elle est appelée juste avant IDoUnserializeHeader, autant de fois qu’il le faut pour identifier le protocole de la requête. Si aucun plugin n’est en mesure de trouver le protocole utilisé, toutes les données reçues jusque là sont supprimées. Le nom du protocole retourné par cette interface est utilisé par le serveur pour savoir s’il doit appeler les interfaces qui suivent (à l’exception d’IDoWrite, IOnWrite, et IOnWrote).</w:t>
+              <w:t xml:space="preserve">Cette interface permet de définir quel est le protocole utilisé par le client dans ses requêtes. Elle est appelée juste avant </w:t>
+            </w:r>
+            <w:proofErr w:type="spellStart"/>
+            <w:r>
+              <w:rPr>
+                <w:rFonts w:asciiTheme="minorHAnsi" w:hAnsiTheme="minorHAnsi"/>
+              </w:rPr>
+              <w:t>IDoUnserializeHeader</w:t>
+            </w:r>
+            <w:proofErr w:type="spellEnd"/>
+            <w:r>
+              <w:rPr>
+                <w:rFonts w:asciiTheme="minorHAnsi" w:hAnsiTheme="minorHAnsi"/>
+              </w:rPr>
+              <w:t>, autant de fois qu’il le faut pour identifier le protocole de la requête. Si aucun plugin n’est en mesure de trouver le protocole utilisé, toutes les données reçues jusque là sont supprimées. Le nom du protocole retourné par cette interface est utilisé par le serveur pour savoir s’il doit appeler les interfaces qui suivent (à l’exception d’</w:t>
+            </w:r>
+            <w:proofErr w:type="spellStart"/>
+            <w:r>
+              <w:rPr>
+                <w:rFonts w:asciiTheme="minorHAnsi" w:hAnsiTheme="minorHAnsi"/>
+              </w:rPr>
+              <w:t>IDoWrite</w:t>
+            </w:r>
+            <w:proofErr w:type="spellEnd"/>
+            <w:r>
+              <w:rPr>
+                <w:rFonts w:asciiTheme="minorHAnsi" w:hAnsiTheme="minorHAnsi"/>
+              </w:rPr>
+              <w:t xml:space="preserve">, </w:t>
+            </w:r>
+            <w:proofErr w:type="spellStart"/>
+            <w:r>
+              <w:rPr>
+                <w:rFonts w:asciiTheme="minorHAnsi" w:hAnsiTheme="minorHAnsi"/>
+              </w:rPr>
+              <w:t>IOnWrite</w:t>
+            </w:r>
+            <w:proofErr w:type="spellEnd"/>
+            <w:r>
+              <w:rPr>
+                <w:rFonts w:asciiTheme="minorHAnsi" w:hAnsiTheme="minorHAnsi"/>
+              </w:rPr>
+              <w:t xml:space="preserve">, et </w:t>
+            </w:r>
+            <w:proofErr w:type="spellStart"/>
+            <w:r>
+              <w:rPr>
+                <w:rFonts w:asciiTheme="minorHAnsi" w:hAnsiTheme="minorHAnsi"/>
+              </w:rPr>
+              <w:t>IOnWrote</w:t>
+            </w:r>
+            <w:proofErr w:type="spellEnd"/>
+            <w:r>
+              <w:rPr>
+                <w:rFonts w:asciiTheme="minorHAnsi" w:hAnsiTheme="minorHAnsi"/>
+              </w:rPr>
+              <w:t>).</w:t>
             </w:r>
           </w:p>
         </w:tc>
@@ -9315,6 +10032,7 @@
                 <w:b/>
               </w:rPr>
             </w:pPr>
+            <w:proofErr w:type="spellStart"/>
             <w:r>
               <w:rPr>
                 <w:rFonts w:asciiTheme="minorHAnsi" w:hAnsiTheme="minorHAnsi"/>
@@ -9327,8 +10045,17 @@
                 <w:rFonts w:asciiTheme="minorHAnsi" w:hAnsiTheme="minorHAnsi"/>
                 <w:b/>
               </w:rPr>
-              <w:t xml:space="preserve">Header </w:t>
-            </w:r>
+              <w:t>Header</w:t>
+            </w:r>
+            <w:proofErr w:type="spellEnd"/>
+            <w:r>
+              <w:rPr>
+                <w:rFonts w:asciiTheme="minorHAnsi" w:hAnsiTheme="minorHAnsi"/>
+                <w:b/>
+              </w:rPr>
+              <w:t xml:space="preserve"> </w:t>
+            </w:r>
+            <w:proofErr w:type="spellStart"/>
             <w:r>
               <w:rPr>
                 <w:rFonts w:asciiTheme="minorHAnsi" w:hAnsiTheme="minorHAnsi"/>
@@ -9341,8 +10068,17 @@
                 <w:rFonts w:asciiTheme="minorHAnsi" w:hAnsiTheme="minorHAnsi"/>
                 <w:b/>
               </w:rPr>
-              <w:t xml:space="preserve">Content </w:t>
-            </w:r>
+              <w:t>Content</w:t>
+            </w:r>
+            <w:proofErr w:type="spellEnd"/>
+            <w:r>
+              <w:rPr>
+                <w:rFonts w:asciiTheme="minorHAnsi" w:hAnsiTheme="minorHAnsi"/>
+                <w:b/>
+              </w:rPr>
+              <w:t xml:space="preserve"> </w:t>
+            </w:r>
+            <w:proofErr w:type="spellStart"/>
             <w:r>
               <w:rPr>
                 <w:rFonts w:asciiTheme="minorHAnsi" w:hAnsiTheme="minorHAnsi"/>
@@ -9357,6 +10093,7 @@
               </w:rPr>
               <w:t>Footer</w:t>
             </w:r>
+            <w:proofErr w:type="spellEnd"/>
           </w:p>
         </w:tc>
         <w:tc>
@@ -9379,7 +10116,35 @@
               <w:rPr>
                 <w:rFonts w:asciiTheme="minorHAnsi" w:hAnsiTheme="minorHAnsi"/>
               </w:rPr>
-              <w:t>Cette interface permet aux plugins de transformer les données reçus sur le réseau en un objet de type IRequest. Cet objet est indépendant du protocole de communication. Les IDoUnserialize* sont appelés en boucle tant que le plugin qui l’implémente estime que la requête n’est pas complète, et que d’autres données doivent être reçus.</w:t>
+              <w:t xml:space="preserve">Cette interface permet aux plugins de transformer les données reçus sur le réseau en un objet de type </w:t>
+            </w:r>
+            <w:proofErr w:type="spellStart"/>
+            <w:r>
+              <w:rPr>
+                <w:rFonts w:asciiTheme="minorHAnsi" w:hAnsiTheme="minorHAnsi"/>
+              </w:rPr>
+              <w:t>IRequest</w:t>
+            </w:r>
+            <w:proofErr w:type="spellEnd"/>
+            <w:r>
+              <w:rPr>
+                <w:rFonts w:asciiTheme="minorHAnsi" w:hAnsiTheme="minorHAnsi"/>
+              </w:rPr>
+              <w:t xml:space="preserve">. Cet objet est indépendant du protocole de communication. Les </w:t>
+            </w:r>
+            <w:proofErr w:type="spellStart"/>
+            <w:r>
+              <w:rPr>
+                <w:rFonts w:asciiTheme="minorHAnsi" w:hAnsiTheme="minorHAnsi"/>
+              </w:rPr>
+              <w:t>IDoUnserialize</w:t>
+            </w:r>
+            <w:proofErr w:type="spellEnd"/>
+            <w:r>
+              <w:rPr>
+                <w:rFonts w:asciiTheme="minorHAnsi" w:hAnsiTheme="minorHAnsi"/>
+              </w:rPr>
+              <w:t>* sont appelés en boucle tant que le plugin qui l’implémente estime que la requête n’est pas complète, et que d’autres données doivent être reçus.</w:t>
             </w:r>
           </w:p>
         </w:tc>
@@ -9436,6 +10201,7 @@
                 <w:b/>
               </w:rPr>
             </w:pPr>
+            <w:proofErr w:type="spellStart"/>
             <w:r>
               <w:rPr>
                 <w:rFonts w:asciiTheme="minorHAnsi" w:hAnsiTheme="minorHAnsi"/>
@@ -9443,6 +10209,7 @@
               </w:rPr>
               <w:t>IOnUnserialize</w:t>
             </w:r>
+            <w:proofErr w:type="spellEnd"/>
           </w:p>
         </w:tc>
         <w:tc>
@@ -9461,11 +10228,19 @@
                 <w:rFonts w:asciiTheme="minorHAnsi" w:hAnsiTheme="minorHAnsi"/>
               </w:rPr>
             </w:pPr>
-            <w:r>
-              <w:rPr>
-                <w:rFonts w:asciiTheme="minorHAnsi" w:hAnsiTheme="minorHAnsi"/>
-              </w:rPr>
-              <w:t xml:space="preserve">IOnUnserialize est appelé </w:t>
+            <w:proofErr w:type="spellStart"/>
+            <w:r>
+              <w:rPr>
+                <w:rFonts w:asciiTheme="minorHAnsi" w:hAnsiTheme="minorHAnsi"/>
+              </w:rPr>
+              <w:t>IOnUnserialize</w:t>
+            </w:r>
+            <w:proofErr w:type="spellEnd"/>
+            <w:r>
+              <w:rPr>
+                <w:rFonts w:asciiTheme="minorHAnsi" w:hAnsiTheme="minorHAnsi"/>
+              </w:rPr>
+              <w:t xml:space="preserve"> est appelé </w:t>
             </w:r>
             <w:r>
               <w:rPr>
@@ -9478,7 +10253,21 @@
               <w:rPr>
                 <w:rFonts w:asciiTheme="minorHAnsi" w:hAnsiTheme="minorHAnsi"/>
               </w:rPr>
-              <w:t xml:space="preserve"> chaque étapes complétés des IDoUnserialize*, ainsi qu’une fois que la requête est complètement sérialisée</w:t>
+              <w:t xml:space="preserve"> chaque étapes complétés des </w:t>
+            </w:r>
+            <w:proofErr w:type="spellStart"/>
+            <w:r>
+              <w:rPr>
+                <w:rFonts w:asciiTheme="minorHAnsi" w:hAnsiTheme="minorHAnsi"/>
+              </w:rPr>
+              <w:t>IDoUnserialize</w:t>
+            </w:r>
+            <w:proofErr w:type="spellEnd"/>
+            <w:r>
+              <w:rPr>
+                <w:rFonts w:asciiTheme="minorHAnsi" w:hAnsiTheme="minorHAnsi"/>
+              </w:rPr>
+              <w:t>*, ainsi qu’une fois que la requête est complètement sérialisée</w:t>
             </w:r>
             <w:r>
               <w:rPr>
@@ -9486,17 +10275,33 @@
               </w:rPr>
               <w:t xml:space="preserve"> ; sauf dans le cas de </w:t>
             </w:r>
+            <w:proofErr w:type="spellStart"/>
             <w:r>
               <w:rPr>
                 <w:rFonts w:asciiTheme="minorHAnsi" w:hAnsiTheme="minorHAnsi"/>
               </w:rPr>
               <w:t>IDoUnserializeContent</w:t>
             </w:r>
-            <w:r>
-              <w:rPr>
-                <w:rFonts w:asciiTheme="minorHAnsi" w:hAnsiTheme="minorHAnsi"/>
-              </w:rPr>
-              <w:t xml:space="preserve"> où IOnUnserialize est utilisé après chaque appels. Ceci permet de suivre l’avancement du téléchargement d’un fichier par exemple.</w:t>
+            <w:proofErr w:type="spellEnd"/>
+            <w:r>
+              <w:rPr>
+                <w:rFonts w:asciiTheme="minorHAnsi" w:hAnsiTheme="minorHAnsi"/>
+              </w:rPr>
+              <w:t xml:space="preserve"> où </w:t>
+            </w:r>
+            <w:proofErr w:type="spellStart"/>
+            <w:r>
+              <w:rPr>
+                <w:rFonts w:asciiTheme="minorHAnsi" w:hAnsiTheme="minorHAnsi"/>
+              </w:rPr>
+              <w:t>IOnUnserialize</w:t>
+            </w:r>
+            <w:proofErr w:type="spellEnd"/>
+            <w:r>
+              <w:rPr>
+                <w:rFonts w:asciiTheme="minorHAnsi" w:hAnsiTheme="minorHAnsi"/>
+              </w:rPr>
+              <w:t xml:space="preserve"> est utilisé après chaque appels. Ceci permet de suivre l’avancement du téléchargement d’un fichier par exemple.</w:t>
             </w:r>
           </w:p>
         </w:tc>
@@ -9552,6 +10357,7 @@
                 <w:b/>
               </w:rPr>
             </w:pPr>
+            <w:proofErr w:type="spellStart"/>
             <w:r>
               <w:rPr>
                 <w:rFonts w:asciiTheme="minorHAnsi" w:hAnsiTheme="minorHAnsi"/>
@@ -9559,6 +10365,7 @@
               </w:rPr>
               <w:t>IDoExecution</w:t>
             </w:r>
+            <w:proofErr w:type="spellEnd"/>
           </w:p>
         </w:tc>
         <w:tc>
@@ -9581,7 +10388,35 @@
               <w:rPr>
                 <w:rFonts w:asciiTheme="minorHAnsi" w:hAnsiTheme="minorHAnsi"/>
               </w:rPr>
-              <w:t>C’est dans cette interface que la requête est exécutée. Concrètement, l’objet IRequest permet de générer un objet IResponse qui sera plus tard sérialisé puis envoyer sur le réseau. Les plugins peuvent également décider ici de ne pas envoyer de réponse à une requête.</w:t>
+              <w:t xml:space="preserve">C’est dans cette interface que la requête est exécutée. Concrètement, l’objet </w:t>
+            </w:r>
+            <w:proofErr w:type="spellStart"/>
+            <w:r>
+              <w:rPr>
+                <w:rFonts w:asciiTheme="minorHAnsi" w:hAnsiTheme="minorHAnsi"/>
+              </w:rPr>
+              <w:t>IRequest</w:t>
+            </w:r>
+            <w:proofErr w:type="spellEnd"/>
+            <w:r>
+              <w:rPr>
+                <w:rFonts w:asciiTheme="minorHAnsi" w:hAnsiTheme="minorHAnsi"/>
+              </w:rPr>
+              <w:t xml:space="preserve"> permet de générer un objet </w:t>
+            </w:r>
+            <w:proofErr w:type="spellStart"/>
+            <w:r>
+              <w:rPr>
+                <w:rFonts w:asciiTheme="minorHAnsi" w:hAnsiTheme="minorHAnsi"/>
+              </w:rPr>
+              <w:t>IResponse</w:t>
+            </w:r>
+            <w:proofErr w:type="spellEnd"/>
+            <w:r>
+              <w:rPr>
+                <w:rFonts w:asciiTheme="minorHAnsi" w:hAnsiTheme="minorHAnsi"/>
+              </w:rPr>
+              <w:t xml:space="preserve"> qui sera plus tard sérialisé puis envoyer sur le réseau. Les plugins peuvent également décider ici de ne pas envoyer de réponse à une requête.</w:t>
             </w:r>
           </w:p>
         </w:tc>
@@ -9644,6 +10479,7 @@
                 <w:b/>
               </w:rPr>
             </w:pPr>
+            <w:proofErr w:type="spellStart"/>
             <w:r>
               <w:rPr>
                 <w:rFonts w:asciiTheme="minorHAnsi" w:hAnsiTheme="minorHAnsi"/>
@@ -9651,6 +10487,7 @@
               </w:rPr>
               <w:t>IOnExecution</w:t>
             </w:r>
+            <w:proofErr w:type="spellEnd"/>
           </w:p>
         </w:tc>
         <w:tc>
@@ -9673,7 +10510,21 @@
               <w:rPr>
                 <w:rFonts w:asciiTheme="minorHAnsi" w:hAnsiTheme="minorHAnsi"/>
               </w:rPr>
-              <w:t>Cet événement est appelé à la suite de l’exécution de la requête (IDoExecution), et permet également de refuser l’envoi d’une réponse.</w:t>
+              <w:t>Cet événement est appelé à la suite de l’exécution de la requête (</w:t>
+            </w:r>
+            <w:proofErr w:type="spellStart"/>
+            <w:r>
+              <w:rPr>
+                <w:rFonts w:asciiTheme="minorHAnsi" w:hAnsiTheme="minorHAnsi"/>
+              </w:rPr>
+              <w:t>IDoExecution</w:t>
+            </w:r>
+            <w:proofErr w:type="spellEnd"/>
+            <w:r>
+              <w:rPr>
+                <w:rFonts w:asciiTheme="minorHAnsi" w:hAnsiTheme="minorHAnsi"/>
+              </w:rPr>
+              <w:t>), et permet également de refuser l’envoi d’une réponse.</w:t>
             </w:r>
           </w:p>
         </w:tc>
@@ -9729,6 +10580,7 @@
                 <w:b/>
               </w:rPr>
             </w:pPr>
+            <w:proofErr w:type="spellStart"/>
             <w:r>
               <w:rPr>
                 <w:rFonts w:asciiTheme="minorHAnsi" w:hAnsiTheme="minorHAnsi"/>
@@ -9736,6 +10588,7 @@
               </w:rPr>
               <w:t>IOnSerialize</w:t>
             </w:r>
+            <w:proofErr w:type="spellEnd"/>
           </w:p>
         </w:tc>
         <w:tc>
@@ -9779,12 +10632,20 @@
               </w:rPr>
               <w:t xml:space="preserve">appels aux interfaces </w:t>
             </w:r>
+            <w:proofErr w:type="spellStart"/>
             <w:r>
               <w:rPr>
                 <w:rFonts w:asciiTheme="minorHAnsi" w:hAnsiTheme="minorHAnsi"/>
               </w:rPr>
               <w:lastRenderedPageBreak/>
-              <w:t>IDoSerialize*, ainsi qu’avant que commence la sérialisation</w:t>
+              <w:t>IDoSerialize</w:t>
+            </w:r>
+            <w:proofErr w:type="spellEnd"/>
+            <w:r>
+              <w:rPr>
+                <w:rFonts w:asciiTheme="minorHAnsi" w:hAnsiTheme="minorHAnsi"/>
+              </w:rPr>
+              <w:t>*, ainsi qu’avant que commence la sérialisation</w:t>
             </w:r>
             <w:r>
               <w:rPr>
@@ -9849,6 +10710,7 @@
                 <w:b/>
               </w:rPr>
             </w:pPr>
+            <w:proofErr w:type="spellStart"/>
             <w:r>
               <w:rPr>
                 <w:rFonts w:asciiTheme="minorHAnsi" w:hAnsiTheme="minorHAnsi"/>
@@ -9857,6 +10719,7 @@
               <w:lastRenderedPageBreak/>
               <w:t>IDoSerializeHeader</w:t>
             </w:r>
+            <w:proofErr w:type="spellEnd"/>
             <w:r>
               <w:rPr>
                 <w:rFonts w:asciiTheme="minorHAnsi" w:hAnsiTheme="minorHAnsi"/>
@@ -9864,6 +10727,7 @@
               </w:rPr>
               <w:t xml:space="preserve"> </w:t>
             </w:r>
+            <w:proofErr w:type="spellStart"/>
             <w:r>
               <w:rPr>
                 <w:rFonts w:asciiTheme="minorHAnsi" w:hAnsiTheme="minorHAnsi"/>
@@ -9876,8 +10740,17 @@
                 <w:rFonts w:asciiTheme="minorHAnsi" w:hAnsiTheme="minorHAnsi"/>
                 <w:b/>
               </w:rPr>
-              <w:t xml:space="preserve">Content </w:t>
-            </w:r>
+              <w:t>Content</w:t>
+            </w:r>
+            <w:proofErr w:type="spellEnd"/>
+            <w:r>
+              <w:rPr>
+                <w:rFonts w:asciiTheme="minorHAnsi" w:hAnsiTheme="minorHAnsi"/>
+                <w:b/>
+              </w:rPr>
+              <w:t xml:space="preserve"> </w:t>
+            </w:r>
+            <w:proofErr w:type="spellStart"/>
             <w:r>
               <w:rPr>
                 <w:rFonts w:asciiTheme="minorHAnsi" w:hAnsiTheme="minorHAnsi"/>
@@ -9892,6 +10765,7 @@
               </w:rPr>
               <w:t>Footer</w:t>
             </w:r>
+            <w:proofErr w:type="spellEnd"/>
           </w:p>
         </w:tc>
         <w:tc>
@@ -9914,7 +10788,21 @@
               <w:rPr>
                 <w:rFonts w:asciiTheme="minorHAnsi" w:hAnsiTheme="minorHAnsi"/>
               </w:rPr>
-              <w:t xml:space="preserve">Les trois fonctions de sérialisation ont pour rôle de convertir l’objet IResponse en une chaine de données à envoyer sur le </w:t>
+              <w:t xml:space="preserve">Les trois fonctions de sérialisation ont pour rôle de convertir l’objet </w:t>
+            </w:r>
+            <w:proofErr w:type="spellStart"/>
+            <w:r>
+              <w:rPr>
+                <w:rFonts w:asciiTheme="minorHAnsi" w:hAnsiTheme="minorHAnsi"/>
+              </w:rPr>
+              <w:t>IResponse</w:t>
+            </w:r>
+            <w:proofErr w:type="spellEnd"/>
+            <w:r>
+              <w:rPr>
+                <w:rFonts w:asciiTheme="minorHAnsi" w:hAnsiTheme="minorHAnsi"/>
+              </w:rPr>
+              <w:t xml:space="preserve"> en une chaine de données à envoyer sur le </w:t>
             </w:r>
             <w:r>
               <w:rPr>
@@ -9926,7 +10814,77 @@
               <w:rPr>
                 <w:rFonts w:asciiTheme="minorHAnsi" w:hAnsiTheme="minorHAnsi"/>
               </w:rPr>
-              <w:t xml:space="preserve"> qui est l’inverse de la désérialisation. IDoSerializeHeader a pour rôle de sérialiser le header de la réponse, si le protocole utilisé en a un. IDoSerializeContent sérialise le contenu et est appelée en boucle, tant que le plugin qui s’en charge estime qu’il reste des données à envoyer. Engin, le footer est sérialisé par IDoSerializeFooter.</w:t>
+              <w:t xml:space="preserve"> qui est l’inverse de la </w:t>
+            </w:r>
+            <w:proofErr w:type="spellStart"/>
+            <w:r>
+              <w:rPr>
+                <w:rFonts w:asciiTheme="minorHAnsi" w:hAnsiTheme="minorHAnsi"/>
+              </w:rPr>
+              <w:t>désérialisation</w:t>
+            </w:r>
+            <w:proofErr w:type="spellEnd"/>
+            <w:r>
+              <w:rPr>
+                <w:rFonts w:asciiTheme="minorHAnsi" w:hAnsiTheme="minorHAnsi"/>
+              </w:rPr>
+              <w:t xml:space="preserve">. </w:t>
+            </w:r>
+            <w:proofErr w:type="spellStart"/>
+            <w:r>
+              <w:rPr>
+                <w:rFonts w:asciiTheme="minorHAnsi" w:hAnsiTheme="minorHAnsi"/>
+              </w:rPr>
+              <w:t>IDoSerializeHeader</w:t>
+            </w:r>
+            <w:proofErr w:type="spellEnd"/>
+            <w:r>
+              <w:rPr>
+                <w:rFonts w:asciiTheme="minorHAnsi" w:hAnsiTheme="minorHAnsi"/>
+              </w:rPr>
+              <w:t xml:space="preserve"> a pour rôle de sérialiser le header de la réponse, si le protocole utilisé en a un. </w:t>
+            </w:r>
+            <w:proofErr w:type="spellStart"/>
+            <w:r>
+              <w:rPr>
+                <w:rFonts w:asciiTheme="minorHAnsi" w:hAnsiTheme="minorHAnsi"/>
+              </w:rPr>
+              <w:t>IDoSerializeContent</w:t>
+            </w:r>
+            <w:proofErr w:type="spellEnd"/>
+            <w:r>
+              <w:rPr>
+                <w:rFonts w:asciiTheme="minorHAnsi" w:hAnsiTheme="minorHAnsi"/>
+              </w:rPr>
+              <w:t xml:space="preserve"> sérialise le contenu et est appelée en boucle, tant que le plugin qui s’en charge estime qu’il reste des données à envoyer. Engin, le </w:t>
+            </w:r>
+            <w:proofErr w:type="spellStart"/>
+            <w:r>
+              <w:rPr>
+                <w:rFonts w:asciiTheme="minorHAnsi" w:hAnsiTheme="minorHAnsi"/>
+              </w:rPr>
+              <w:t>footer</w:t>
+            </w:r>
+            <w:proofErr w:type="spellEnd"/>
+            <w:r>
+              <w:rPr>
+                <w:rFonts w:asciiTheme="minorHAnsi" w:hAnsiTheme="minorHAnsi"/>
+              </w:rPr>
+              <w:t xml:space="preserve"> est sérialisé par </w:t>
+            </w:r>
+            <w:proofErr w:type="spellStart"/>
+            <w:r>
+              <w:rPr>
+                <w:rFonts w:asciiTheme="minorHAnsi" w:hAnsiTheme="minorHAnsi"/>
+              </w:rPr>
+              <w:t>IDoSerializeFooter</w:t>
+            </w:r>
+            <w:proofErr w:type="spellEnd"/>
+            <w:r>
+              <w:rPr>
+                <w:rFonts w:asciiTheme="minorHAnsi" w:hAnsiTheme="minorHAnsi"/>
+              </w:rPr>
+              <w:t>.</w:t>
             </w:r>
           </w:p>
         </w:tc>
@@ -9982,6 +10940,7 @@
                 <w:b/>
               </w:rPr>
             </w:pPr>
+            <w:proofErr w:type="spellStart"/>
             <w:r>
               <w:rPr>
                 <w:rFonts w:asciiTheme="minorHAnsi" w:hAnsiTheme="minorHAnsi"/>
@@ -9989,6 +10948,7 @@
               </w:rPr>
               <w:t>IOnWrite</w:t>
             </w:r>
+            <w:proofErr w:type="spellEnd"/>
           </w:p>
         </w:tc>
         <w:tc>
@@ -10011,7 +10971,21 @@
               <w:rPr>
                 <w:rFonts w:asciiTheme="minorHAnsi" w:hAnsiTheme="minorHAnsi"/>
               </w:rPr>
-              <w:t>Permet d’être avertis que des données sont envoyées, et de les modifier si nécessaire. Est appelée après chaque appel aux interfaces IDoSerialize.</w:t>
+              <w:t xml:space="preserve">Permet d’être avertis que des données sont envoyées, et de les modifier si nécessaire. Est appelée après chaque appel aux interfaces </w:t>
+            </w:r>
+            <w:proofErr w:type="spellStart"/>
+            <w:r>
+              <w:rPr>
+                <w:rFonts w:asciiTheme="minorHAnsi" w:hAnsiTheme="minorHAnsi"/>
+              </w:rPr>
+              <w:t>IDoSerialize</w:t>
+            </w:r>
+            <w:proofErr w:type="spellEnd"/>
+            <w:r>
+              <w:rPr>
+                <w:rFonts w:asciiTheme="minorHAnsi" w:hAnsiTheme="minorHAnsi"/>
+              </w:rPr>
+              <w:t>.</w:t>
             </w:r>
           </w:p>
         </w:tc>
@@ -10068,6 +11042,7 @@
                 <w:b/>
               </w:rPr>
             </w:pPr>
+            <w:proofErr w:type="spellStart"/>
             <w:r>
               <w:rPr>
                 <w:rFonts w:asciiTheme="minorHAnsi" w:hAnsiTheme="minorHAnsi"/>
@@ -10075,6 +11050,7 @@
               </w:rPr>
               <w:t>IDoWrite</w:t>
             </w:r>
+            <w:proofErr w:type="spellEnd"/>
           </w:p>
         </w:tc>
         <w:tc>
@@ -10097,7 +11073,57 @@
               <w:rPr>
                 <w:rFonts w:asciiTheme="minorHAnsi" w:hAnsiTheme="minorHAnsi"/>
               </w:rPr>
-              <w:t>Appelé à la suite de IOnWrite, IDoWrite autorise les plugins à remplacer l’écriture des données sur le réseau que fait normalement le serveur, comme pour IDoRead. C’est au plugin qui implémente cette interface d’envoyer les données au client.</w:t>
+              <w:t xml:space="preserve">Appelé à la suite </w:t>
+            </w:r>
+            <w:proofErr w:type="gramStart"/>
+            <w:r>
+              <w:rPr>
+                <w:rFonts w:asciiTheme="minorHAnsi" w:hAnsiTheme="minorHAnsi"/>
+              </w:rPr>
+              <w:t xml:space="preserve">de </w:t>
+            </w:r>
+            <w:proofErr w:type="spellStart"/>
+            <w:r>
+              <w:rPr>
+                <w:rFonts w:asciiTheme="minorHAnsi" w:hAnsiTheme="minorHAnsi"/>
+              </w:rPr>
+              <w:t>IOnWrite</w:t>
+            </w:r>
+            <w:proofErr w:type="spellEnd"/>
+            <w:proofErr w:type="gramEnd"/>
+            <w:r>
+              <w:rPr>
+                <w:rFonts w:asciiTheme="minorHAnsi" w:hAnsiTheme="minorHAnsi"/>
+              </w:rPr>
+              <w:t xml:space="preserve">, </w:t>
+            </w:r>
+            <w:proofErr w:type="spellStart"/>
+            <w:r>
+              <w:rPr>
+                <w:rFonts w:asciiTheme="minorHAnsi" w:hAnsiTheme="minorHAnsi"/>
+              </w:rPr>
+              <w:t>IDoWrite</w:t>
+            </w:r>
+            <w:proofErr w:type="spellEnd"/>
+            <w:r>
+              <w:rPr>
+                <w:rFonts w:asciiTheme="minorHAnsi" w:hAnsiTheme="minorHAnsi"/>
+              </w:rPr>
+              <w:t xml:space="preserve"> autorise les plugins à remplacer l’écriture des données sur le réseau que fait normalement le serveur, comme pour </w:t>
+            </w:r>
+            <w:proofErr w:type="spellStart"/>
+            <w:r>
+              <w:rPr>
+                <w:rFonts w:asciiTheme="minorHAnsi" w:hAnsiTheme="minorHAnsi"/>
+              </w:rPr>
+              <w:t>IDoRead</w:t>
+            </w:r>
+            <w:proofErr w:type="spellEnd"/>
+            <w:r>
+              <w:rPr>
+                <w:rFonts w:asciiTheme="minorHAnsi" w:hAnsiTheme="minorHAnsi"/>
+              </w:rPr>
+              <w:t>. C’est au plugin qui implémente cette interface d’envoyer les données au client.</w:t>
             </w:r>
           </w:p>
         </w:tc>
@@ -10153,6 +11179,7 @@
                 <w:b/>
               </w:rPr>
             </w:pPr>
+            <w:proofErr w:type="spellStart"/>
             <w:r>
               <w:rPr>
                 <w:rFonts w:asciiTheme="minorHAnsi" w:hAnsiTheme="minorHAnsi"/>
@@ -10160,6 +11187,7 @@
               </w:rPr>
               <w:t>IOnWrote</w:t>
             </w:r>
+            <w:proofErr w:type="spellEnd"/>
           </w:p>
         </w:tc>
         <w:tc>
@@ -10422,6 +11450,7 @@
                 <w:b/>
               </w:rPr>
             </w:pPr>
+            <w:proofErr w:type="spellStart"/>
             <w:r>
               <w:rPr>
                 <w:rFonts w:asciiTheme="minorHAnsi" w:hAnsiTheme="minorHAnsi"/>
@@ -10429,6 +11458,7 @@
               </w:rPr>
               <w:t>Database</w:t>
             </w:r>
+            <w:proofErr w:type="spellEnd"/>
           </w:p>
         </w:tc>
         <w:tc>
@@ -10821,6 +11851,7 @@
                 <w:b/>
               </w:rPr>
             </w:pPr>
+            <w:proofErr w:type="spellStart"/>
             <w:r>
               <w:rPr>
                 <w:rFonts w:asciiTheme="minorHAnsi" w:hAnsiTheme="minorHAnsi"/>
@@ -10828,6 +11859,7 @@
               </w:rPr>
               <w:t>Timer</w:t>
             </w:r>
+            <w:proofErr w:type="spellEnd"/>
           </w:p>
         </w:tc>
         <w:tc>
@@ -10849,7 +11881,21 @@
               <w:rPr>
                 <w:rFonts w:asciiTheme="minorHAnsi" w:hAnsiTheme="minorHAnsi"/>
               </w:rPr>
-              <w:t>Cette API permet de gérer les timers du plugin à la volée, à savoir changer leurs intervalles, en ajouter, ou en supprimer.</w:t>
+              <w:t xml:space="preserve">Cette API permet de gérer les </w:t>
+            </w:r>
+            <w:proofErr w:type="spellStart"/>
+            <w:r>
+              <w:rPr>
+                <w:rFonts w:asciiTheme="minorHAnsi" w:hAnsiTheme="minorHAnsi"/>
+              </w:rPr>
+              <w:t>timers</w:t>
+            </w:r>
+            <w:proofErr w:type="spellEnd"/>
+            <w:r>
+              <w:rPr>
+                <w:rFonts w:asciiTheme="minorHAnsi" w:hAnsiTheme="minorHAnsi"/>
+              </w:rPr>
+              <w:t xml:space="preserve"> du plugin à la volée, à savoir changer leurs intervalles, en ajouter, ou en supprimer.</w:t>
             </w:r>
           </w:p>
         </w:tc>
@@ -10926,7 +11972,23 @@
         <w:jc w:val="both"/>
       </w:pPr>
       <w:r>
-        <w:t>Notez tout de même que les interfaces IDoRead et IDoWrite ne sont appelés qu’en TCP.</w:t>
+        <w:t xml:space="preserve">Notez tout de même que les interfaces </w:t>
+      </w:r>
+      <w:proofErr w:type="spellStart"/>
+      <w:r>
+        <w:t>IDoRead</w:t>
+      </w:r>
+      <w:proofErr w:type="spellEnd"/>
+      <w:r>
+        <w:t xml:space="preserve"> et </w:t>
+      </w:r>
+      <w:proofErr w:type="spellStart"/>
+      <w:r>
+        <w:t>IDoWrite</w:t>
+      </w:r>
+      <w:proofErr w:type="spellEnd"/>
+      <w:r>
+        <w:t xml:space="preserve"> ne sont appelés qu’en TCP.</w:t>
       </w:r>
     </w:p>
     <w:p>
@@ -10961,7 +12023,23 @@
         <w:t>La gestion des droits, ou de l’arborescence des fichiers et</w:t>
       </w:r>
       <w:r>
-        <w:t xml:space="preserve"> des dossiers sont également implémentés, ainsi que le support des concepts d’accessors et d’objects.</w:t>
+        <w:t xml:space="preserve"> des dossiers sont également implémentés, ainsi que le support des concepts d’</w:t>
+      </w:r>
+      <w:proofErr w:type="spellStart"/>
+      <w:r>
+        <w:t>accessors</w:t>
+      </w:r>
+      <w:proofErr w:type="spellEnd"/>
+      <w:r>
+        <w:t xml:space="preserve"> et d’</w:t>
+      </w:r>
+      <w:proofErr w:type="spellStart"/>
+      <w:r>
+        <w:t>objects</w:t>
+      </w:r>
+      <w:proofErr w:type="spellEnd"/>
+      <w:r>
+        <w:t>.</w:t>
       </w:r>
     </w:p>
     <w:p>
@@ -10977,7 +12055,23 @@
           <w:sz w:val="20"/>
           <w:szCs w:val="20"/>
         </w:rPr>
-        <w:t xml:space="preserve">Les instances sont créées à partir de la méthode getTable de l’API de la base de données. Consultez ses commentaires pour obtenir un exemple de création </w:t>
+        <w:t xml:space="preserve">Les instances sont créées à partir de la méthode </w:t>
+      </w:r>
+      <w:proofErr w:type="spellStart"/>
+      <w:r>
+        <w:rPr>
+          <w:sz w:val="20"/>
+          <w:szCs w:val="20"/>
+        </w:rPr>
+        <w:t>getTable</w:t>
+      </w:r>
+      <w:proofErr w:type="spellEnd"/>
+      <w:r>
+        <w:rPr>
+          <w:sz w:val="20"/>
+          <w:szCs w:val="20"/>
+        </w:rPr>
+        <w:t xml:space="preserve"> de l’API de la base de données. Consultez ses commentaires pour obtenir un exemple de création </w:t>
       </w:r>
       <w:r>
         <w:rPr>
@@ -11032,8 +12126,16 @@
         <w:rPr>
           <w:b/>
         </w:rPr>
-        <w:t>thread safe</w:t>
-      </w:r>
+        <w:t xml:space="preserve">thread </w:t>
+      </w:r>
+      <w:proofErr w:type="spellStart"/>
+      <w:r>
+        <w:rPr>
+          <w:b/>
+        </w:rPr>
+        <w:t>safe</w:t>
+      </w:r>
+      <w:proofErr w:type="spellEnd"/>
       <w:r>
         <w:t>, car le serveur peut appeler les méthodes implémentées par un plugin dans de multiples threads simultanément. C’est donc aux plugins de protéger leurs données communes à plusieurs threads, comme les variables membres, afin d’éviter que deux thread y accèdent en même temps.</w:t>
       </w:r>
@@ -11078,7 +12180,23 @@
         <w:jc w:val="both"/>
       </w:pPr>
       <w:r>
-        <w:t>Les extensions sont des plugins dont le but est d’étendre l’API du serveur, et donc de proposer plus services aux autres plugins. Une extension pourrait par exemple proposer de convertir des images dans d’autres formats (jpeg à png, …), et serait utilisé par tous les plugins ayant besoin de cette fonctionnalité.</w:t>
+        <w:t>Les extensions sont des plugins dont le but est d’étendre l’API du serveur, et donc de proposer plus services aux autres plugins. Une extension pourrait par exemple proposer de convertir des images dans d’autres formats (</w:t>
+      </w:r>
+      <w:proofErr w:type="spellStart"/>
+      <w:r>
+        <w:t>jpeg</w:t>
+      </w:r>
+      <w:proofErr w:type="spellEnd"/>
+      <w:r>
+        <w:t xml:space="preserve"> à </w:t>
+      </w:r>
+      <w:proofErr w:type="spellStart"/>
+      <w:r>
+        <w:t>png</w:t>
+      </w:r>
+      <w:proofErr w:type="spellEnd"/>
+      <w:r>
+        <w:t>, …), et serait utilisé par tous les plugins ayant besoin de cette fonctionnalité.</w:t>
       </w:r>
     </w:p>
     <w:p>
@@ -11088,12 +12206,14 @@
       <w:r>
         <w:t xml:space="preserve">Concrètement, les plugins extensions sont des plugins normaux, mais qui implémentent l’interface </w:t>
       </w:r>
+      <w:proofErr w:type="spellStart"/>
       <w:r>
         <w:rPr>
           <w:b/>
         </w:rPr>
         <w:t>IExtensions</w:t>
       </w:r>
+      <w:proofErr w:type="spellEnd"/>
       <w:r>
         <w:t>,</w:t>
       </w:r>
@@ -11109,12 +12229,14 @@
       <w:r>
         <w:t xml:space="preserve"> du serveur. Ce sont les plugins qui installent des interfaces dans ce dossier. Ces interfaces doivent hériter de l’interface </w:t>
       </w:r>
+      <w:proofErr w:type="spellStart"/>
       <w:r>
         <w:rPr>
           <w:b/>
         </w:rPr>
         <w:t>IExtension</w:t>
       </w:r>
+      <w:proofErr w:type="spellEnd"/>
       <w:r>
         <w:rPr>
           <w:b/>
@@ -13089,7 +14211,7 @@
 </file>
 
 <file path=customXml/itemProps1.xml><?xml version="1.0" encoding="utf-8"?>
-<ds:datastoreItem xmlns:ds="http://schemas.openxmlformats.org/officeDocument/2006/customXml" ds:itemID="{F4803818-5AA7-4B32-B3BA-5C72675A6417}">
+<ds:datastoreItem xmlns:ds="http://schemas.openxmlformats.org/officeDocument/2006/customXml" ds:itemID="{FBA99652-B13C-48BD-B9C9-A4F70C595152}">
   <ds:schemaRefs>
     <ds:schemaRef ds:uri="http://schemas.openxmlformats.org/officeDocument/2006/bibliography"/>
   </ds:schemaRefs>

</xml_diff>

<commit_message>
Implements the events system (IEvents, IEvent).
</commit_message>
<xml_diff>
--- a/documentations/Plugins/Plugins.docx
+++ b/documentations/Plugins/Plugins.docx
@@ -70,7 +70,7 @@
           <w:r>
             <w:fldChar w:fldCharType="separate"/>
           </w:r>
-          <w:hyperlink w:anchor="_Toc292038146" w:history="1">
+          <w:hyperlink w:anchor="_Toc293520124" w:history="1">
             <w:r>
               <w:rPr>
                 <w:rStyle w:val="Lienhypertexte"/>
@@ -112,7 +112,7 @@
                 <w:noProof/>
                 <w:webHidden/>
               </w:rPr>
-              <w:instrText xml:space="preserve"> PAGEREF _Toc292038146 \h </w:instrText>
+              <w:instrText xml:space="preserve"> PAGEREF _Toc293520124 \h </w:instrText>
             </w:r>
             <w:r>
               <w:rPr>
@@ -156,7 +156,7 @@
               <w:lang w:eastAsia="fr-FR"/>
             </w:rPr>
           </w:pPr>
-          <w:hyperlink w:anchor="_Toc292038147" w:history="1">
+          <w:hyperlink w:anchor="_Toc293520125" w:history="1">
             <w:r>
               <w:rPr>
                 <w:rStyle w:val="Lienhypertexte"/>
@@ -198,7 +198,7 @@
                 <w:noProof/>
                 <w:webHidden/>
               </w:rPr>
-              <w:instrText xml:space="preserve"> PAGEREF _Toc292038147 \h </w:instrText>
+              <w:instrText xml:space="preserve"> PAGEREF _Toc293520125 \h </w:instrText>
             </w:r>
             <w:r>
               <w:rPr>
@@ -242,7 +242,7 @@
               <w:lang w:eastAsia="fr-FR"/>
             </w:rPr>
           </w:pPr>
-          <w:hyperlink w:anchor="_Toc292038148" w:history="1">
+          <w:hyperlink w:anchor="_Toc293520126" w:history="1">
             <w:r>
               <w:rPr>
                 <w:rStyle w:val="Lienhypertexte"/>
@@ -284,7 +284,7 @@
                 <w:noProof/>
                 <w:webHidden/>
               </w:rPr>
-              <w:instrText xml:space="preserve"> PAGEREF _Toc292038148 \h </w:instrText>
+              <w:instrText xml:space="preserve"> PAGEREF _Toc293520126 \h </w:instrText>
             </w:r>
             <w:r>
               <w:rPr>
@@ -328,7 +328,7 @@
               <w:lang w:eastAsia="fr-FR"/>
             </w:rPr>
           </w:pPr>
-          <w:hyperlink w:anchor="_Toc292038149" w:history="1">
+          <w:hyperlink w:anchor="_Toc293520127" w:history="1">
             <w:r>
               <w:rPr>
                 <w:rStyle w:val="Lienhypertexte"/>
@@ -370,7 +370,7 @@
                 <w:noProof/>
                 <w:webHidden/>
               </w:rPr>
-              <w:instrText xml:space="preserve"> PAGEREF _Toc292038149 \h </w:instrText>
+              <w:instrText xml:space="preserve"> PAGEREF _Toc293520127 \h </w:instrText>
             </w:r>
             <w:r>
               <w:rPr>
@@ -414,7 +414,7 @@
               <w:lang w:eastAsia="fr-FR"/>
             </w:rPr>
           </w:pPr>
-          <w:hyperlink w:anchor="_Toc292038150" w:history="1">
+          <w:hyperlink w:anchor="_Toc293520128" w:history="1">
             <w:r>
               <w:rPr>
                 <w:rStyle w:val="Lienhypertexte"/>
@@ -456,7 +456,7 @@
                 <w:noProof/>
                 <w:webHidden/>
               </w:rPr>
-              <w:instrText xml:space="preserve"> PAGEREF _Toc292038150 \h </w:instrText>
+              <w:instrText xml:space="preserve"> PAGEREF _Toc293520128 \h </w:instrText>
             </w:r>
             <w:r>
               <w:rPr>
@@ -500,7 +500,7 @@
               <w:lang w:eastAsia="fr-FR"/>
             </w:rPr>
           </w:pPr>
-          <w:hyperlink w:anchor="_Toc292038151" w:history="1">
+          <w:hyperlink w:anchor="_Toc293520129" w:history="1">
             <w:r>
               <w:rPr>
                 <w:rStyle w:val="Lienhypertexte"/>
@@ -544,7 +544,7 @@
                 <w:noProof/>
                 <w:webHidden/>
               </w:rPr>
-              <w:instrText xml:space="preserve"> PAGEREF _Toc292038151 \h </w:instrText>
+              <w:instrText xml:space="preserve"> PAGEREF _Toc293520129 \h </w:instrText>
             </w:r>
             <w:r>
               <w:rPr>
@@ -588,7 +588,7 @@
               <w:lang w:eastAsia="fr-FR"/>
             </w:rPr>
           </w:pPr>
-          <w:hyperlink w:anchor="_Toc292038152" w:history="1">
+          <w:hyperlink w:anchor="_Toc293520130" w:history="1">
             <w:r>
               <w:rPr>
                 <w:rStyle w:val="Lienhypertexte"/>
@@ -630,7 +630,7 @@
                 <w:noProof/>
                 <w:webHidden/>
               </w:rPr>
-              <w:instrText xml:space="preserve"> PAGEREF _Toc292038152 \h </w:instrText>
+              <w:instrText xml:space="preserve"> PAGEREF _Toc293520130 \h </w:instrText>
             </w:r>
             <w:r>
               <w:rPr>
@@ -674,7 +674,7 @@
               <w:lang w:eastAsia="fr-FR"/>
             </w:rPr>
           </w:pPr>
-          <w:hyperlink w:anchor="_Toc292038153" w:history="1">
+          <w:hyperlink w:anchor="_Toc293520131" w:history="1">
             <w:r>
               <w:rPr>
                 <w:rStyle w:val="Lienhypertexte"/>
@@ -718,7 +718,7 @@
                 <w:noProof/>
                 <w:webHidden/>
               </w:rPr>
-              <w:instrText xml:space="preserve"> PAGEREF _Toc292038153 \h </w:instrText>
+              <w:instrText xml:space="preserve"> PAGEREF _Toc293520131 \h </w:instrText>
             </w:r>
             <w:r>
               <w:rPr>
@@ -762,7 +762,7 @@
               <w:lang w:eastAsia="fr-FR"/>
             </w:rPr>
           </w:pPr>
-          <w:hyperlink w:anchor="_Toc292038154" w:history="1">
+          <w:hyperlink w:anchor="_Toc293520132" w:history="1">
             <w:r>
               <w:rPr>
                 <w:rStyle w:val="Lienhypertexte"/>
@@ -804,7 +804,7 @@
                 <w:noProof/>
                 <w:webHidden/>
               </w:rPr>
-              <w:instrText xml:space="preserve"> PAGEREF _Toc292038154 \h </w:instrText>
+              <w:instrText xml:space="preserve"> PAGEREF _Toc293520132 \h </w:instrText>
             </w:r>
             <w:r>
               <w:rPr>
@@ -848,7 +848,7 @@
               <w:lang w:eastAsia="fr-FR"/>
             </w:rPr>
           </w:pPr>
-          <w:hyperlink w:anchor="_Toc292038155" w:history="1">
+          <w:hyperlink w:anchor="_Toc293520133" w:history="1">
             <w:r>
               <w:rPr>
                 <w:rStyle w:val="Lienhypertexte"/>
@@ -869,7 +869,21 @@
                 <w:rStyle w:val="Lienhypertexte"/>
                 <w:noProof/>
               </w:rPr>
-              <w:t>Evénements</w:t>
+              <w:t>Evénements de</w:t>
+            </w:r>
+            <w:r>
+              <w:rPr>
+                <w:rStyle w:val="Lienhypertexte"/>
+                <w:noProof/>
+              </w:rPr>
+              <w:t xml:space="preserve"> </w:t>
+            </w:r>
+            <w:r>
+              <w:rPr>
+                <w:rStyle w:val="Lienhypertexte"/>
+                <w:noProof/>
+              </w:rPr>
+              <w:t>l’API</w:t>
             </w:r>
             <w:r>
               <w:rPr>
@@ -890,7 +904,7 @@
                 <w:noProof/>
                 <w:webHidden/>
               </w:rPr>
-              <w:instrText xml:space="preserve"> PAGEREF _Toc292038155 \h </w:instrText>
+              <w:instrText xml:space="preserve"> PAGEREF _Toc293520133 \h </w:instrText>
             </w:r>
             <w:r>
               <w:rPr>
@@ -934,7 +948,7 @@
               <w:lang w:eastAsia="fr-FR"/>
             </w:rPr>
           </w:pPr>
-          <w:hyperlink w:anchor="_Toc292038156" w:history="1">
+          <w:hyperlink w:anchor="_Toc293520134" w:history="1">
             <w:r>
               <w:rPr>
                 <w:rStyle w:val="Lienhypertexte"/>
@@ -976,7 +990,7 @@
                 <w:noProof/>
                 <w:webHidden/>
               </w:rPr>
-              <w:instrText xml:space="preserve"> PAGEREF _Toc292038156 \h </w:instrText>
+              <w:instrText xml:space="preserve"> PAGEREF _Toc293520134 \h </w:instrText>
             </w:r>
             <w:r>
               <w:rPr>
@@ -1020,7 +1034,7 @@
               <w:lang w:eastAsia="fr-FR"/>
             </w:rPr>
           </w:pPr>
-          <w:hyperlink w:anchor="_Toc292038157" w:history="1">
+          <w:hyperlink w:anchor="_Toc293520135" w:history="1">
             <w:r>
               <w:rPr>
                 <w:rStyle w:val="Lienhypertexte"/>
@@ -1062,7 +1076,7 @@
                 <w:noProof/>
                 <w:webHidden/>
               </w:rPr>
-              <w:instrText xml:space="preserve"> PAGEREF _Toc292038157 \h </w:instrText>
+              <w:instrText xml:space="preserve"> PAGEREF _Toc293520135 \h </w:instrText>
             </w:r>
             <w:r>
               <w:rPr>
@@ -1106,7 +1120,7 @@
               <w:lang w:eastAsia="fr-FR"/>
             </w:rPr>
           </w:pPr>
-          <w:hyperlink w:anchor="_Toc292038158" w:history="1">
+          <w:hyperlink w:anchor="_Toc293520136" w:history="1">
             <w:r>
               <w:rPr>
                 <w:rStyle w:val="Lienhypertexte"/>
@@ -1148,7 +1162,7 @@
                 <w:noProof/>
                 <w:webHidden/>
               </w:rPr>
-              <w:instrText xml:space="preserve"> PAGEREF _Toc292038158 \h </w:instrText>
+              <w:instrText xml:space="preserve"> PAGEREF _Toc293520136 \h </w:instrText>
             </w:r>
             <w:r>
               <w:rPr>
@@ -1192,7 +1206,7 @@
               <w:lang w:eastAsia="fr-FR"/>
             </w:rPr>
           </w:pPr>
-          <w:hyperlink w:anchor="_Toc292038159" w:history="1">
+          <w:hyperlink w:anchor="_Toc293520137" w:history="1">
             <w:r>
               <w:rPr>
                 <w:rStyle w:val="Lienhypertexte"/>
@@ -1234,7 +1248,7 @@
                 <w:noProof/>
                 <w:webHidden/>
               </w:rPr>
-              <w:instrText xml:space="preserve"> PAGEREF _Toc292038159 \h </w:instrText>
+              <w:instrText xml:space="preserve"> PAGEREF _Toc293520137 \h </w:instrText>
             </w:r>
             <w:r>
               <w:rPr>
@@ -1278,7 +1292,7 @@
               <w:lang w:eastAsia="fr-FR"/>
             </w:rPr>
           </w:pPr>
-          <w:hyperlink w:anchor="_Toc292038160" w:history="1">
+          <w:hyperlink w:anchor="_Toc293520138" w:history="1">
             <w:r>
               <w:rPr>
                 <w:rStyle w:val="Lienhypertexte"/>
@@ -1299,7 +1313,7 @@
                 <w:rStyle w:val="Lienhypertexte"/>
                 <w:noProof/>
               </w:rPr>
-              <w:t>ILog</w:t>
+              <w:t>IEvent</w:t>
             </w:r>
             <w:r>
               <w:rPr>
@@ -1320,7 +1334,7 @@
                 <w:noProof/>
                 <w:webHidden/>
               </w:rPr>
-              <w:instrText xml:space="preserve"> PAGEREF _Toc292038160 \h </w:instrText>
+              <w:instrText xml:space="preserve"> PAGEREF _Toc293520138 \h </w:instrText>
             </w:r>
             <w:r>
               <w:rPr>
@@ -1364,7 +1378,7 @@
               <w:lang w:eastAsia="fr-FR"/>
             </w:rPr>
           </w:pPr>
-          <w:hyperlink w:anchor="_Toc292038161" w:history="1">
+          <w:hyperlink w:anchor="_Toc293520139" w:history="1">
             <w:r>
               <w:rPr>
                 <w:rStyle w:val="Lienhypertexte"/>
@@ -1385,7 +1399,7 @@
                 <w:rStyle w:val="Lienhypertexte"/>
                 <w:noProof/>
               </w:rPr>
-              <w:t>IGui</w:t>
+              <w:t>ILog</w:t>
             </w:r>
             <w:r>
               <w:rPr>
@@ -1406,7 +1420,7 @@
                 <w:noProof/>
                 <w:webHidden/>
               </w:rPr>
-              <w:instrText xml:space="preserve"> PAGEREF _Toc292038161 \h </w:instrText>
+              <w:instrText xml:space="preserve"> PAGEREF _Toc293520139 \h </w:instrText>
             </w:r>
             <w:r>
               <w:rPr>
@@ -1450,7 +1464,7 @@
               <w:lang w:eastAsia="fr-FR"/>
             </w:rPr>
           </w:pPr>
-          <w:hyperlink w:anchor="_Toc292038162" w:history="1">
+          <w:hyperlink w:anchor="_Toc293520140" w:history="1">
             <w:r>
               <w:rPr>
                 <w:rStyle w:val="Lienhypertexte"/>
@@ -1471,6 +1485,92 @@
                 <w:rStyle w:val="Lienhypertexte"/>
                 <w:noProof/>
               </w:rPr>
+              <w:t>IGui</w:t>
+            </w:r>
+            <w:r>
+              <w:rPr>
+                <w:noProof/>
+                <w:webHidden/>
+              </w:rPr>
+              <w:tab/>
+            </w:r>
+            <w:r>
+              <w:rPr>
+                <w:noProof/>
+                <w:webHidden/>
+              </w:rPr>
+              <w:fldChar w:fldCharType="begin"/>
+            </w:r>
+            <w:r>
+              <w:rPr>
+                <w:noProof/>
+                <w:webHidden/>
+              </w:rPr>
+              <w:instrText xml:space="preserve"> PAGEREF _Toc293520140 \h </w:instrText>
+            </w:r>
+            <w:r>
+              <w:rPr>
+                <w:noProof/>
+                <w:webHidden/>
+              </w:rPr>
+            </w:r>
+            <w:r>
+              <w:rPr>
+                <w:noProof/>
+                <w:webHidden/>
+              </w:rPr>
+              <w:fldChar w:fldCharType="separate"/>
+            </w:r>
+            <w:r>
+              <w:rPr>
+                <w:noProof/>
+                <w:webHidden/>
+              </w:rPr>
+              <w:t>8</w:t>
+            </w:r>
+            <w:r>
+              <w:rPr>
+                <w:noProof/>
+                <w:webHidden/>
+              </w:rPr>
+              <w:fldChar w:fldCharType="end"/>
+            </w:r>
+          </w:hyperlink>
+        </w:p>
+        <w:p>
+          <w:pPr>
+            <w:pStyle w:val="TM2"/>
+            <w:tabs>
+              <w:tab w:val="left" w:pos="660"/>
+              <w:tab w:val="right" w:leader="dot" w:pos="10456"/>
+            </w:tabs>
+            <w:rPr>
+              <w:rFonts w:eastAsiaTheme="minorEastAsia"/>
+              <w:noProof/>
+              <w:lang w:eastAsia="fr-FR"/>
+            </w:rPr>
+          </w:pPr>
+          <w:hyperlink w:anchor="_Toc293520141" w:history="1">
+            <w:r>
+              <w:rPr>
+                <w:rStyle w:val="Lienhypertexte"/>
+                <w:noProof/>
+              </w:rPr>
+              <w:t>6.</w:t>
+            </w:r>
+            <w:r>
+              <w:rPr>
+                <w:rFonts w:eastAsiaTheme="minorEastAsia"/>
+                <w:noProof/>
+                <w:lang w:eastAsia="fr-FR"/>
+              </w:rPr>
+              <w:tab/>
+            </w:r>
+            <w:r>
+              <w:rPr>
+                <w:rStyle w:val="Lienhypertexte"/>
+                <w:noProof/>
+              </w:rPr>
               <w:t>Réseau</w:t>
             </w:r>
             <w:r>
@@ -1492,7 +1592,7 @@
                 <w:noProof/>
                 <w:webHidden/>
               </w:rPr>
-              <w:instrText xml:space="preserve"> PAGEREF _Toc292038162 \h </w:instrText>
+              <w:instrText xml:space="preserve"> PAGEREF _Toc293520141 \h </w:instrText>
             </w:r>
             <w:r>
               <w:rPr>
@@ -1536,7 +1636,7 @@
               <w:lang w:eastAsia="fr-FR"/>
             </w:rPr>
           </w:pPr>
-          <w:hyperlink w:anchor="_Toc292038163" w:history="1">
+          <w:hyperlink w:anchor="_Toc293520142" w:history="1">
             <w:r>
               <w:rPr>
                 <w:rStyle w:val="Lienhypertexte"/>
@@ -1578,7 +1678,7 @@
                 <w:noProof/>
                 <w:webHidden/>
               </w:rPr>
-              <w:instrText xml:space="preserve"> PAGEREF _Toc292038163 \h </w:instrText>
+              <w:instrText xml:space="preserve"> PAGEREF _Toc293520142 \h </w:instrText>
             </w:r>
             <w:r>
               <w:rPr>
@@ -1622,7 +1722,7 @@
               <w:lang w:eastAsia="fr-FR"/>
             </w:rPr>
           </w:pPr>
-          <w:hyperlink w:anchor="_Toc292038164" w:history="1">
+          <w:hyperlink w:anchor="_Toc293520143" w:history="1">
             <w:r>
               <w:rPr>
                 <w:rStyle w:val="Lienhypertexte"/>
@@ -1664,7 +1764,7 @@
                 <w:noProof/>
                 <w:webHidden/>
               </w:rPr>
-              <w:instrText xml:space="preserve"> PAGEREF _Toc292038164 \h </w:instrText>
+              <w:instrText xml:space="preserve"> PAGEREF _Toc293520143 \h </w:instrText>
             </w:r>
             <w:r>
               <w:rPr>
@@ -1708,7 +1808,7 @@
               <w:lang w:eastAsia="fr-FR"/>
             </w:rPr>
           </w:pPr>
-          <w:hyperlink w:anchor="_Toc292038165" w:history="1">
+          <w:hyperlink w:anchor="_Toc293520144" w:history="1">
             <w:r>
               <w:rPr>
                 <w:rStyle w:val="Lienhypertexte"/>
@@ -1750,7 +1850,7 @@
                 <w:noProof/>
                 <w:webHidden/>
               </w:rPr>
-              <w:instrText xml:space="preserve"> PAGEREF _Toc292038165 \h </w:instrText>
+              <w:instrText xml:space="preserve"> PAGEREF _Toc293520144 \h </w:instrText>
             </w:r>
             <w:r>
               <w:rPr>
@@ -1794,7 +1894,7 @@
               <w:lang w:eastAsia="fr-FR"/>
             </w:rPr>
           </w:pPr>
-          <w:hyperlink w:anchor="_Toc292038166" w:history="1">
+          <w:hyperlink w:anchor="_Toc293520145" w:history="1">
             <w:r>
               <w:rPr>
                 <w:rStyle w:val="Lienhypertexte"/>
@@ -1815,7 +1915,7 @@
                 <w:rStyle w:val="Lienhypertexte"/>
                 <w:noProof/>
               </w:rPr>
-              <w:t>Implémentation</w:t>
+              <w:t>Evénements</w:t>
             </w:r>
             <w:r>
               <w:rPr>
@@ -1836,7 +1936,7 @@
                 <w:noProof/>
                 <w:webHidden/>
               </w:rPr>
-              <w:instrText xml:space="preserve"> PAGEREF _Toc292038166 \h </w:instrText>
+              <w:instrText xml:space="preserve"> PAGEREF _Toc293520145 \h </w:instrText>
             </w:r>
             <w:r>
               <w:rPr>
@@ -1880,7 +1980,7 @@
               <w:lang w:eastAsia="fr-FR"/>
             </w:rPr>
           </w:pPr>
-          <w:hyperlink w:anchor="_Toc292038167" w:history="1">
+          <w:hyperlink w:anchor="_Toc293520146" w:history="1">
             <w:r>
               <w:rPr>
                 <w:rStyle w:val="Lienhypertexte"/>
@@ -1901,6 +2001,92 @@
                 <w:rStyle w:val="Lienhypertexte"/>
                 <w:noProof/>
               </w:rPr>
+              <w:t>Implémentation</w:t>
+            </w:r>
+            <w:r>
+              <w:rPr>
+                <w:noProof/>
+                <w:webHidden/>
+              </w:rPr>
+              <w:tab/>
+            </w:r>
+            <w:r>
+              <w:rPr>
+                <w:noProof/>
+                <w:webHidden/>
+              </w:rPr>
+              <w:fldChar w:fldCharType="begin"/>
+            </w:r>
+            <w:r>
+              <w:rPr>
+                <w:noProof/>
+                <w:webHidden/>
+              </w:rPr>
+              <w:instrText xml:space="preserve"> PAGEREF _Toc293520146 \h </w:instrText>
+            </w:r>
+            <w:r>
+              <w:rPr>
+                <w:noProof/>
+                <w:webHidden/>
+              </w:rPr>
+            </w:r>
+            <w:r>
+              <w:rPr>
+                <w:noProof/>
+                <w:webHidden/>
+              </w:rPr>
+              <w:fldChar w:fldCharType="separate"/>
+            </w:r>
+            <w:r>
+              <w:rPr>
+                <w:noProof/>
+                <w:webHidden/>
+              </w:rPr>
+              <w:t>12</w:t>
+            </w:r>
+            <w:r>
+              <w:rPr>
+                <w:noProof/>
+                <w:webHidden/>
+              </w:rPr>
+              <w:fldChar w:fldCharType="end"/>
+            </w:r>
+          </w:hyperlink>
+        </w:p>
+        <w:p>
+          <w:pPr>
+            <w:pStyle w:val="TM1"/>
+            <w:tabs>
+              <w:tab w:val="left" w:pos="660"/>
+              <w:tab w:val="right" w:leader="dot" w:pos="10456"/>
+            </w:tabs>
+            <w:rPr>
+              <w:rFonts w:eastAsiaTheme="minorEastAsia"/>
+              <w:noProof/>
+              <w:lang w:eastAsia="fr-FR"/>
+            </w:rPr>
+          </w:pPr>
+          <w:hyperlink w:anchor="_Toc293520147" w:history="1">
+            <w:r>
+              <w:rPr>
+                <w:rStyle w:val="Lienhypertexte"/>
+                <w:noProof/>
+              </w:rPr>
+              <w:t>XIV.</w:t>
+            </w:r>
+            <w:r>
+              <w:rPr>
+                <w:rFonts w:eastAsiaTheme="minorEastAsia"/>
+                <w:noProof/>
+                <w:lang w:eastAsia="fr-FR"/>
+              </w:rPr>
+              <w:tab/>
+            </w:r>
+            <w:r>
+              <w:rPr>
+                <w:rStyle w:val="Lienhypertexte"/>
+                <w:noProof/>
+              </w:rPr>
               <w:t>Extensions</w:t>
             </w:r>
             <w:r>
@@ -1922,7 +2108,7 @@
                 <w:noProof/>
                 <w:webHidden/>
               </w:rPr>
-              <w:instrText xml:space="preserve"> PAGEREF _Toc292038167 \h </w:instrText>
+              <w:instrText xml:space="preserve"> PAGEREF _Toc293520147 \h </w:instrText>
             </w:r>
             <w:r>
               <w:rPr>
@@ -1942,7 +2128,7 @@
                 <w:noProof/>
                 <w:webHidden/>
               </w:rPr>
-              <w:t>11</w:t>
+              <w:t>12</w:t>
             </w:r>
             <w:r>
               <w:rPr>
@@ -1987,7 +2173,7 @@
       <w:pPr>
         <w:pStyle w:val="Titre1"/>
       </w:pPr>
-      <w:bookmarkStart w:id="0" w:name="_Toc292038146"/>
+      <w:bookmarkStart w:id="0" w:name="_Toc293520124"/>
       <w:r>
         <w:lastRenderedPageBreak/>
         <w:t>Description</w:t>
@@ -2082,7 +2268,7 @@
       <w:pPr>
         <w:pStyle w:val="Titre1"/>
       </w:pPr>
-      <w:bookmarkStart w:id="1" w:name="_Toc292038147"/>
+      <w:bookmarkStart w:id="1" w:name="_Toc293520125"/>
       <w:r>
         <w:t>Composition</w:t>
       </w:r>
@@ -2698,7 +2884,7 @@
       <w:pPr>
         <w:pStyle w:val="Titre1"/>
       </w:pPr>
-      <w:bookmarkStart w:id="2" w:name="_Toc292038148"/>
+      <w:bookmarkStart w:id="2" w:name="_Toc293520126"/>
       <w:r>
         <w:lastRenderedPageBreak/>
         <w:t>Installation et chargement</w:t>
@@ -3339,7 +3525,7 @@
       <w:pPr>
         <w:pStyle w:val="Titre1"/>
       </w:pPr>
-      <w:bookmarkStart w:id="3" w:name="_Toc292038149"/>
+      <w:bookmarkStart w:id="3" w:name="_Toc293520127"/>
       <w:r>
         <w:t>Métadonnées</w:t>
       </w:r>
@@ -3924,7 +4110,7 @@
       <w:pPr>
         <w:pStyle w:val="Titre1"/>
       </w:pPr>
-      <w:bookmarkStart w:id="4" w:name="_Toc292038150"/>
+      <w:bookmarkStart w:id="4" w:name="_Toc293520128"/>
       <w:r>
         <w:lastRenderedPageBreak/>
         <w:t>Configuration</w:t>
@@ -5468,7 +5654,7 @@
           <w:lang w:val="en-US"/>
         </w:rPr>
       </w:pPr>
-      <w:bookmarkStart w:id="5" w:name="_Toc292038151"/>
+      <w:bookmarkStart w:id="5" w:name="_Toc293520129"/>
       <w:proofErr w:type="spellStart"/>
       <w:r>
         <w:rPr>
@@ -5689,7 +5875,7 @@
       <w:pPr>
         <w:pStyle w:val="Titre2"/>
       </w:pPr>
-      <w:bookmarkStart w:id="6" w:name="_Toc292038152"/>
+      <w:bookmarkStart w:id="6" w:name="_Toc293520130"/>
       <w:proofErr w:type="spellStart"/>
       <w:r>
         <w:t>Contexts</w:t>
@@ -6252,7 +6438,7 @@
           <w:lang w:val="en-US"/>
         </w:rPr>
       </w:pPr>
-      <w:bookmarkStart w:id="7" w:name="_Toc292038153"/>
+      <w:bookmarkStart w:id="7" w:name="_Toc293520131"/>
       <w:r>
         <w:rPr>
           <w:lang w:val="en-US"/>
@@ -6459,7 +6645,7 @@
       <w:bookmarkStart w:id="10" w:name="_Ref264129559"/>
       <w:bookmarkStart w:id="11" w:name="_Ref264129564"/>
       <w:bookmarkStart w:id="12" w:name="_Ref264129568"/>
-      <w:bookmarkStart w:id="13" w:name="_Toc292038154"/>
+      <w:bookmarkStart w:id="13" w:name="_Toc293520132"/>
       <w:proofErr w:type="spellStart"/>
       <w:r>
         <w:t>Resources</w:t>
@@ -6719,10 +6905,13 @@
       <w:pPr>
         <w:pStyle w:val="Titre1"/>
       </w:pPr>
-      <w:bookmarkStart w:id="14" w:name="_Toc292038155"/>
+      <w:bookmarkStart w:id="14" w:name="_Toc293520133"/>
       <w:r>
         <w:lastRenderedPageBreak/>
         <w:t>Evénements</w:t>
+      </w:r>
+      <w:r>
+        <w:t xml:space="preserve"> de l’API</w:t>
       </w:r>
       <w:bookmarkEnd w:id="14"/>
     </w:p>
@@ -7005,7 +7194,7 @@
       <w:pPr>
         <w:pStyle w:val="Titre1"/>
       </w:pPr>
-      <w:bookmarkStart w:id="15" w:name="_Toc292038156"/>
+      <w:bookmarkStart w:id="15" w:name="_Toc293520134"/>
       <w:r>
         <w:t>Flux de données</w:t>
       </w:r>
@@ -7568,7 +7757,7 @@
       <w:pPr>
         <w:pStyle w:val="Titre1"/>
       </w:pPr>
-      <w:bookmarkStart w:id="16" w:name="_Toc292038157"/>
+      <w:bookmarkStart w:id="16" w:name="_Toc293520135"/>
       <w:r>
         <w:lastRenderedPageBreak/>
         <w:t>Interfaces</w:t>
@@ -7608,7 +7797,7 @@
           <w:numId w:val="8"/>
         </w:numPr>
       </w:pPr>
-      <w:bookmarkStart w:id="17" w:name="_Toc292038158"/>
+      <w:bookmarkStart w:id="17" w:name="_Toc293520136"/>
       <w:proofErr w:type="spellStart"/>
       <w:r>
         <w:t>IPlugin</w:t>
@@ -8054,7 +8243,7 @@
       <w:pPr>
         <w:pStyle w:val="Titre2"/>
       </w:pPr>
-      <w:bookmarkStart w:id="18" w:name="_Toc292038159"/>
+      <w:bookmarkStart w:id="18" w:name="_Toc293520137"/>
       <w:proofErr w:type="spellStart"/>
       <w:r>
         <w:t>ITimer</w:t>
@@ -8094,34 +8283,20 @@
       <w:pPr>
         <w:pStyle w:val="Titre2"/>
       </w:pPr>
-      <w:bookmarkStart w:id="19" w:name="_Toc292038160"/>
+      <w:bookmarkStart w:id="19" w:name="_Toc293520138"/>
       <w:proofErr w:type="spellStart"/>
       <w:r>
-        <w:t>ILog</w:t>
+        <w:t>IEvent</w:t>
       </w:r>
       <w:bookmarkEnd w:id="19"/>
       <w:proofErr w:type="spellEnd"/>
     </w:p>
     <w:p>
-      <w:pPr>
-        <w:jc w:val="both"/>
-      </w:pPr>
-      <w:r>
-        <w:t xml:space="preserve">Permet à un plugin de prendre en charge les logs. </w:t>
-      </w:r>
-      <w:proofErr w:type="spellStart"/>
-      <w:r>
-        <w:t>ILog</w:t>
-      </w:r>
-      <w:proofErr w:type="spellEnd"/>
-      <w:r>
-        <w:t xml:space="preserve"> est appelé à chaque fois qu’un log est enregistré sur le</w:t>
-      </w:r>
-      <w:r>
-        <w:t xml:space="preserve"> serveur, et </w:t>
-      </w:r>
-      <w:r>
-        <w:t>permet ainsi de l’afficher, de le sauvegarder dans un fichier, voir de l’envoyer à un autre programme, ou sur le réseau, à un serveur de log.</w:t>
+      <w:r>
+        <w:t xml:space="preserve">Est appelée à chaque fois qu’un événement pour lequel le plugin a souscrit se produit. </w:t>
+      </w:r>
+      <w:r>
+        <w:t>Voir la partie XII.</w:t>
       </w:r>
     </w:p>
     <w:p/>
@@ -8129,10 +8304,10 @@
       <w:pPr>
         <w:pStyle w:val="Titre2"/>
       </w:pPr>
-      <w:bookmarkStart w:id="20" w:name="_Toc292038161"/>
+      <w:bookmarkStart w:id="20" w:name="_Toc293520139"/>
       <w:proofErr w:type="spellStart"/>
       <w:r>
-        <w:t>IGui</w:t>
+        <w:t>ILog</w:t>
       </w:r>
       <w:bookmarkEnd w:id="20"/>
       <w:proofErr w:type="spellEnd"/>
@@ -8142,52 +8317,21 @@
         <w:jc w:val="both"/>
       </w:pPr>
       <w:r>
-        <w:t xml:space="preserve">Cette interface permet de faciliter la création d’interfaces utilisateurs via les plugins. Par exemple, la méthode </w:t>
-      </w:r>
-      <w:r>
-        <w:rPr>
-          <w:b/>
-        </w:rPr>
-        <w:t>gui</w:t>
-      </w:r>
-      <w:r>
-        <w:t xml:space="preserve"> est appelée juste après le chargement du plugin, dans le thread GUI du serveur, ce qui permet au p</w:t>
-      </w:r>
-      <w:r>
-        <w:t xml:space="preserve">lugin de créer ses </w:t>
+        <w:t xml:space="preserve">Permet à un plugin de prendre en charge les logs. </w:t>
       </w:r>
       <w:proofErr w:type="spellStart"/>
       <w:r>
-        <w:t>widgets</w:t>
+        <w:t>ILog</w:t>
       </w:r>
       <w:proofErr w:type="spellEnd"/>
       <w:r>
-        <w:t>, et d</w:t>
-      </w:r>
-      <w:r>
-        <w:t xml:space="preserve">e connecter ses signaux. </w:t>
-      </w:r>
-      <w:proofErr w:type="spellStart"/>
-      <w:r>
-        <w:t>Qt</w:t>
-      </w:r>
-      <w:proofErr w:type="spellEnd"/>
-      <w:r>
-        <w:t xml:space="preserve"> limite en effet les opérations GUI au thread qui a instancié </w:t>
-      </w:r>
-      <w:proofErr w:type="spellStart"/>
-      <w:r>
-        <w:t>QApplication</w:t>
-      </w:r>
-      <w:proofErr w:type="spellEnd"/>
-      <w:r>
-        <w:t xml:space="preserve">, c'est-à-dire le thread </w:t>
-      </w:r>
-      <w:r>
-        <w:t>principal</w:t>
-      </w:r>
-      <w:r>
-        <w:t xml:space="preserve"> du serveur.</w:t>
+        <w:t xml:space="preserve"> est appelé à chaque fois qu’un log est enregistré sur le</w:t>
+      </w:r>
+      <w:r>
+        <w:t xml:space="preserve"> serveur, et </w:t>
+      </w:r>
+      <w:r>
+        <w:t>permet ainsi de l’afficher, de le sauvegarder dans un fichier, voir de l’envoyer à un autre programme, ou sur le réseau, à un serveur de log.</w:t>
       </w:r>
     </w:p>
     <w:p/>
@@ -8195,12 +8339,77 @@
       <w:pPr>
         <w:pStyle w:val="Titre2"/>
       </w:pPr>
-      <w:bookmarkStart w:id="21" w:name="_Toc292038162"/>
+      <w:bookmarkStart w:id="21" w:name="_Toc293520140"/>
+      <w:proofErr w:type="spellStart"/>
+      <w:r>
+        <w:t>IGui</w:t>
+      </w:r>
+      <w:bookmarkEnd w:id="21"/>
+      <w:proofErr w:type="spellEnd"/>
+    </w:p>
+    <w:p>
+      <w:pPr>
+        <w:jc w:val="both"/>
+      </w:pPr>
+      <w:r>
+        <w:t xml:space="preserve">Cette interface permet de faciliter la création d’interfaces utilisateurs via les plugins. Par exemple, la méthode </w:t>
+      </w:r>
+      <w:r>
+        <w:rPr>
+          <w:b/>
+        </w:rPr>
+        <w:t>gui</w:t>
+      </w:r>
+      <w:r>
+        <w:t xml:space="preserve"> est appelée juste après le chargement du plugin, dans le thread GUI du serveur, ce qui permet au p</w:t>
+      </w:r>
+      <w:r>
+        <w:t xml:space="preserve">lugin de créer ses </w:t>
+      </w:r>
+      <w:proofErr w:type="spellStart"/>
+      <w:r>
+        <w:t>widgets</w:t>
+      </w:r>
+      <w:proofErr w:type="spellEnd"/>
+      <w:r>
+        <w:t>, et d</w:t>
+      </w:r>
+      <w:r>
+        <w:t xml:space="preserve">e connecter ses signaux. </w:t>
+      </w:r>
+      <w:proofErr w:type="spellStart"/>
+      <w:r>
+        <w:t>Qt</w:t>
+      </w:r>
+      <w:proofErr w:type="spellEnd"/>
+      <w:r>
+        <w:t xml:space="preserve"> limite en effet les opérations GUI au thread qui a instancié </w:t>
+      </w:r>
+      <w:proofErr w:type="spellStart"/>
+      <w:r>
+        <w:t>QApplication</w:t>
+      </w:r>
+      <w:proofErr w:type="spellEnd"/>
+      <w:r>
+        <w:t xml:space="preserve">, c'est-à-dire le thread </w:t>
+      </w:r>
+      <w:r>
+        <w:t>principal</w:t>
+      </w:r>
+      <w:r>
+        <w:t xml:space="preserve"> du serveur.</w:t>
+      </w:r>
+    </w:p>
+    <w:p>
+      <w:pPr>
+        <w:pStyle w:val="Titre2"/>
+      </w:pPr>
+      <w:bookmarkStart w:id="22" w:name="_Toc293520141"/>
       <w:r>
         <w:lastRenderedPageBreak/>
         <w:t>Réseau</w:t>
       </w:r>
-      <w:bookmarkEnd w:id="21"/>
+      <w:bookmarkEnd w:id="22"/>
     </w:p>
     <w:p>
       <w:pPr>
@@ -10386,11 +10595,11 @@
       <w:pPr>
         <w:pStyle w:val="Titre1"/>
       </w:pPr>
-      <w:bookmarkStart w:id="22" w:name="_Toc292038163"/>
+      <w:bookmarkStart w:id="23" w:name="_Toc293520142"/>
       <w:r>
         <w:t>APIs</w:t>
       </w:r>
-      <w:bookmarkEnd w:id="22"/>
+      <w:bookmarkEnd w:id="23"/>
     </w:p>
     <w:p>
       <w:pPr>
@@ -11028,6 +11237,55 @@
                 <w:b/>
               </w:rPr>
             </w:pPr>
+            <w:r>
+              <w:rPr>
+                <w:rFonts w:asciiTheme="minorHAnsi" w:hAnsiTheme="minorHAnsi"/>
+                <w:b/>
+              </w:rPr>
+              <w:t>Evénements</w:t>
+            </w:r>
+          </w:p>
+        </w:tc>
+        <w:tc>
+          <w:tcPr>
+            <w:tcW w:w="8505" w:type="dxa"/>
+          </w:tcPr>
+          <w:p>
+            <w:pPr>
+              <w:jc w:val="both"/>
+              <w:cnfStyle w:val="000000000000"/>
+              <w:rPr>
+                <w:rFonts w:asciiTheme="minorHAnsi" w:hAnsiTheme="minorHAnsi"/>
+              </w:rPr>
+            </w:pPr>
+            <w:r>
+              <w:rPr>
+                <w:rFonts w:asciiTheme="minorHAnsi" w:hAnsiTheme="minorHAnsi"/>
+              </w:rPr>
+              <w:t>Permet d’envoyer et de recevoir des événements depuis le serveur et d’autres plugins.</w:t>
+            </w:r>
+          </w:p>
+        </w:tc>
+      </w:tr>
+      <w:tr>
+        <w:trPr>
+          <w:cnfStyle w:val="000000100000"/>
+          <w:trHeight w:val="268"/>
+        </w:trPr>
+        <w:tc>
+          <w:tcPr>
+            <w:cnfStyle w:val="001000000000"/>
+            <w:tcW w:w="1951" w:type="dxa"/>
+            <w:vAlign w:val="center"/>
+          </w:tcPr>
+          <w:p>
+            <w:pPr>
+              <w:jc w:val="right"/>
+              <w:rPr>
+                <w:rFonts w:asciiTheme="minorHAnsi" w:hAnsiTheme="minorHAnsi"/>
+                <w:b/>
+              </w:rPr>
+            </w:pPr>
             <w:proofErr w:type="spellStart"/>
             <w:r>
               <w:rPr>
@@ -11049,7 +11307,7 @@
           <w:p>
             <w:pPr>
               <w:jc w:val="both"/>
-              <w:cnfStyle w:val="000000000000"/>
+              <w:cnfStyle w:val="000000100000"/>
               <w:rPr>
                 <w:rFonts w:asciiTheme="minorHAnsi" w:hAnsiTheme="minorHAnsi"/>
               </w:rPr>
@@ -11147,58 +11405,9 @@
       <w:pPr>
         <w:pStyle w:val="Titre1"/>
       </w:pPr>
-      <w:bookmarkStart w:id="23" w:name="_Toc292038164"/>
-      <w:r>
-        <w:lastRenderedPageBreak/>
+      <w:bookmarkStart w:id="24" w:name="_Toc293520143"/>
+      <w:r>
         <w:t>TCP et UDP</w:t>
-      </w:r>
-      <w:bookmarkEnd w:id="23"/>
-    </w:p>
-    <w:p>
-      <w:pPr>
-        <w:jc w:val="both"/>
-      </w:pPr>
-      <w:r>
-        <w:t xml:space="preserve">Le serveur </w:t>
-      </w:r>
-      <w:r>
-        <w:t>abstrait totalement la gestion des protocoles de transport TCP et UDP. Quelque soit le protocole utilisé, cela n’a pas d’impact directe sur les plugins, ce qui signifie qu’un plugin développé et testé avec TCP marchera en UDP (s’il</w:t>
-      </w:r>
-      <w:r>
-        <w:t xml:space="preserve"> on ignore les pertes possibles de paquets en UDP).</w:t>
-      </w:r>
-    </w:p>
-    <w:p>
-      <w:pPr>
-        <w:jc w:val="both"/>
-      </w:pPr>
-      <w:r>
-        <w:t xml:space="preserve">Notez tout de même que les interfaces </w:t>
-      </w:r>
-      <w:proofErr w:type="spellStart"/>
-      <w:r>
-        <w:t>IDoRead</w:t>
-      </w:r>
-      <w:proofErr w:type="spellEnd"/>
-      <w:r>
-        <w:t xml:space="preserve"> et </w:t>
-      </w:r>
-      <w:proofErr w:type="spellStart"/>
-      <w:r>
-        <w:t>IDoWrite</w:t>
-      </w:r>
-      <w:proofErr w:type="spellEnd"/>
-      <w:r>
-        <w:t xml:space="preserve"> ne sont appelés qu’en TCP.</w:t>
-      </w:r>
-    </w:p>
-    <w:p>
-      <w:pPr>
-        <w:pStyle w:val="Titre1"/>
-      </w:pPr>
-      <w:bookmarkStart w:id="24" w:name="_Toc292038165"/>
-      <w:r>
-        <w:t>Abstraction de la base de données</w:t>
       </w:r>
       <w:bookmarkEnd w:id="24"/>
     </w:p>
@@ -11207,19 +11416,13 @@
         <w:jc w:val="both"/>
       </w:pPr>
       <w:r>
-        <w:t>L’abstraction de la base de données est un ensemble complet de classes facilitant l’usage de la base de données. Chaque interface représente une table, et chaque instance une entrée. Il est ainsi possible d’utiliser la base de do</w:t>
-      </w:r>
-      <w:r>
-        <w:t xml:space="preserve">nnées sans avoir à utiliser de </w:t>
-      </w:r>
-      <w:r>
-        <w:t>requête SQL. Seules les opérations complexes, tel</w:t>
-      </w:r>
-      <w:r>
-        <w:t>le</w:t>
-      </w:r>
-      <w:r>
-        <w:t>s que les jointures peuvent nécessiter des requêtes fournies par les plugins.</w:t>
+        <w:t xml:space="preserve">Le serveur </w:t>
+      </w:r>
+      <w:r>
+        <w:t>abstrait totalement la gestion des protocoles de transport TCP et UDP. Quelque soit le protocole utilisé, cela n’a pas d’impact directe sur les plugins, ce qui signifie qu’un plugin développé et testé avec TCP marchera en UDP (s’il</w:t>
+      </w:r>
+      <w:r>
+        <w:t xml:space="preserve"> on ignore les pertes possibles de paquets en UDP).</w:t>
       </w:r>
     </w:p>
     <w:p>
@@ -11227,74 +11430,32 @@
         <w:jc w:val="both"/>
       </w:pPr>
       <w:r>
-        <w:t>La gestion des droits, ou de l’arborescence des fichiers et</w:t>
-      </w:r>
-      <w:r>
-        <w:t xml:space="preserve"> des dossiers sont également implémentés, ainsi que le support des concepts d’</w:t>
+        <w:t xml:space="preserve">Notez tout de même que les interfaces </w:t>
       </w:r>
       <w:proofErr w:type="spellStart"/>
       <w:r>
-        <w:t>accessors</w:t>
+        <w:t>IDoRead</w:t>
       </w:r>
       <w:proofErr w:type="spellEnd"/>
       <w:r>
-        <w:t xml:space="preserve"> et d’</w:t>
+        <w:t xml:space="preserve"> et </w:t>
       </w:r>
       <w:proofErr w:type="spellStart"/>
       <w:r>
-        <w:t>objects</w:t>
+        <w:t>IDoWrite</w:t>
       </w:r>
       <w:proofErr w:type="spellEnd"/>
       <w:r>
-        <w:t>.</w:t>
+        <w:t xml:space="preserve"> ne sont appelés qu’en TCP.</w:t>
       </w:r>
     </w:p>
     <w:p>
       <w:pPr>
-        <w:jc w:val="both"/>
-        <w:rPr>
-          <w:sz w:val="20"/>
-          <w:szCs w:val="20"/>
-        </w:rPr>
-      </w:pPr>
-      <w:r>
-        <w:rPr>
-          <w:sz w:val="20"/>
-          <w:szCs w:val="20"/>
-        </w:rPr>
-        <w:t xml:space="preserve">Les instances sont créées à partir de la méthode </w:t>
-      </w:r>
-      <w:proofErr w:type="spellStart"/>
-      <w:r>
-        <w:rPr>
-          <w:sz w:val="20"/>
-          <w:szCs w:val="20"/>
-        </w:rPr>
-        <w:t>getTable</w:t>
-      </w:r>
-      <w:proofErr w:type="spellEnd"/>
-      <w:r>
-        <w:rPr>
-          <w:sz w:val="20"/>
-          <w:szCs w:val="20"/>
-        </w:rPr>
-        <w:t xml:space="preserve"> de l’API de la base de données. Consultez ses commentaires pour obtenir un exemple de création </w:t>
-      </w:r>
-      <w:r>
-        <w:rPr>
-          <w:sz w:val="20"/>
-          <w:szCs w:val="20"/>
-        </w:rPr>
-        <w:t xml:space="preserve"> d’instance.</w:t>
-      </w:r>
-    </w:p>
-    <w:p>
-      <w:pPr>
         <w:pStyle w:val="Titre1"/>
       </w:pPr>
-      <w:bookmarkStart w:id="25" w:name="_Toc292038166"/>
-      <w:r>
-        <w:t>Implémentation</w:t>
+      <w:bookmarkStart w:id="25" w:name="_Toc293520144"/>
+      <w:r>
+        <w:t>Abstraction de la base de données</w:t>
       </w:r>
       <w:bookmarkEnd w:id="25"/>
     </w:p>
@@ -11303,48 +11464,22 @@
         <w:jc w:val="both"/>
       </w:pPr>
       <w:r>
-        <w:t>Les plugins sont co</w:t>
-      </w:r>
-      <w:r>
-        <w:t>mposés</w:t>
-      </w:r>
-      <w:r>
-        <w:t xml:space="preserve"> d’une classe principale, qui hérite de toutes les interfaces dont il</w:t>
-      </w:r>
-      <w:r>
-        <w:t>s</w:t>
-      </w:r>
-      <w:r>
-        <w:t xml:space="preserve"> </w:t>
-      </w:r>
-      <w:r>
-        <w:t>ont</w:t>
-      </w:r>
-      <w:r>
-        <w:t xml:space="preserve"> besoin</w:t>
-      </w:r>
-      <w:r>
-        <w:t>s</w:t>
-      </w:r>
-      <w:r>
-        <w:t xml:space="preserve">. Cette classe doit impérativement être </w:t>
-      </w:r>
-      <w:r>
-        <w:rPr>
-          <w:b/>
-        </w:rPr>
-        <w:t xml:space="preserve">thread </w:t>
-      </w:r>
-      <w:proofErr w:type="spellStart"/>
-      <w:r>
-        <w:rPr>
-          <w:b/>
-        </w:rPr>
-        <w:t>safe</w:t>
-      </w:r>
-      <w:proofErr w:type="spellEnd"/>
-      <w:r>
-        <w:t>, car le serveur peut appeler les méthodes implémentées par un plugin dans de multiples threads simultanément. C’est donc aux plugins de protéger leurs données communes à plusieurs threads, comme les variables membres, afin d’éviter que deux thread y accèdent en même temps.</w:t>
+        <w:t>L’abstraction de la base de données est un ensemble complet de classes facilitant l’usage de la base de données. Chaque interface représente une table, et chaque instance une entrée. Il est ainsi possible d’utiliser la base de do</w:t>
+      </w:r>
+      <w:r>
+        <w:t xml:space="preserve">nnées sans avoir à utiliser de </w:t>
+      </w:r>
+      <w:r>
+        <w:t>requête SQL. Seules les opérations complexes, tel</w:t>
+      </w:r>
+      <w:r>
+        <w:t>le</w:t>
+      </w:r>
+      <w:r>
+        <w:t xml:space="preserve">s que les jointures peuvent </w:t>
+      </w:r>
+      <w:r>
+        <w:t>nécessiter des requêtes fournies par les plugins.</w:t>
       </w:r>
     </w:p>
     <w:p>
@@ -11352,54 +11487,814 @@
         <w:jc w:val="both"/>
       </w:pPr>
       <w:r>
-        <w:t>L</w:t>
-      </w:r>
-      <w:r>
-        <w:t xml:space="preserve">es plugins situés dans le dossier </w:t>
+        <w:t>La gestion des droits, ou de l’arborescence des fichiers et</w:t>
+      </w:r>
+      <w:r>
+        <w:t xml:space="preserve"> des dossiers sont également implémentés, ainsi que le support des concepts d’</w:t>
       </w:r>
       <w:proofErr w:type="spellStart"/>
       <w:r>
-        <w:rPr>
-          <w:b/>
-        </w:rPr>
-        <w:t>Example</w:t>
+        <w:t>accessors</w:t>
       </w:r>
       <w:proofErr w:type="spellEnd"/>
       <w:r>
-        <w:t xml:space="preserve"> montre divers implémentations simples. Le plugin </w:t>
+        <w:t xml:space="preserve"> et d’</w:t>
       </w:r>
       <w:proofErr w:type="spellStart"/>
       <w:r>
-        <w:rPr>
-          <w:b/>
-        </w:rPr>
-        <w:t>Example</w:t>
+        <w:t>objects</w:t>
       </w:r>
       <w:proofErr w:type="spellEnd"/>
-      <w:r>
-        <w:rPr>
-          <w:b/>
-        </w:rPr>
-        <w:t>/Basic</w:t>
-      </w:r>
-      <w:r>
-        <w:t xml:space="preserve"> peut être utilisé comme base pour créer n’importe quel plugin</w:t>
-      </w:r>
       <w:r>
         <w:t>.</w:t>
       </w:r>
     </w:p>
     <w:p>
       <w:pPr>
+        <w:jc w:val="both"/>
+      </w:pPr>
+      <w:r>
+        <w:t xml:space="preserve">Les instances sont créées à partir de la méthode </w:t>
+      </w:r>
+      <w:proofErr w:type="spellStart"/>
+      <w:r>
+        <w:t>getTable</w:t>
+      </w:r>
+      <w:proofErr w:type="spellEnd"/>
+      <w:r>
+        <w:t xml:space="preserve"> de l’API de la base de données. Consultez ses commentaires pour obtenir un exemple de création </w:t>
+      </w:r>
+      <w:r>
+        <w:t xml:space="preserve"> d’instance.</w:t>
+      </w:r>
+    </w:p>
+    <w:p>
+      <w:pPr>
         <w:pStyle w:val="Titre1"/>
       </w:pPr>
-      <w:bookmarkStart w:id="26" w:name="_Ref270240852"/>
-      <w:bookmarkStart w:id="27" w:name="_Toc292038167"/>
+      <w:bookmarkStart w:id="26" w:name="_Toc293520145"/>
+      <w:r>
+        <w:t>Evénements</w:t>
+      </w:r>
+      <w:bookmarkEnd w:id="26"/>
+    </w:p>
+    <w:p>
+      <w:pPr>
+        <w:jc w:val="both"/>
+      </w:pPr>
+      <w:r>
+        <w:t>En plus des événements générés par l’API décrit dans la partie VI, le serveur propose aux plugins un système plus souple qui leur permet d’échanger</w:t>
+      </w:r>
+      <w:r>
+        <w:t xml:space="preserve"> des événements</w:t>
+      </w:r>
+      <w:r>
+        <w:t xml:space="preserve"> entre eux simplement. Un événement est constitué d’un nom et d’une propriété optionnelle. </w:t>
+      </w:r>
+      <w:r>
+        <w:t>Leur gestion</w:t>
+      </w:r>
+      <w:r>
+        <w:t xml:space="preserve"> se fait via l’</w:t>
+      </w:r>
+      <w:r>
+        <w:t xml:space="preserve">API </w:t>
+      </w:r>
+      <w:r>
+        <w:t>d’événements</w:t>
+      </w:r>
+      <w:r>
+        <w:t xml:space="preserve">. </w:t>
+      </w:r>
+      <w:r>
+        <w:t xml:space="preserve">Les plugins doivent déclarer </w:t>
+      </w:r>
+      <w:r>
+        <w:t>les événements</w:t>
+      </w:r>
+      <w:r>
+        <w:t xml:space="preserve"> qu’</w:t>
+      </w:r>
+      <w:r>
+        <w:t>ils souhaitent recevoir</w:t>
+      </w:r>
+      <w:r>
+        <w:t xml:space="preserve"> et utiliser l’une de ces deux méthodes pour les récupérer</w:t>
+      </w:r>
+      <w:r>
+        <w:t> :</w:t>
+      </w:r>
+    </w:p>
+    <w:p>
+      <w:pPr>
+        <w:pStyle w:val="Paragraphedeliste"/>
+        <w:numPr>
+          <w:ilvl w:val="0"/>
+          <w:numId w:val="2"/>
+        </w:numPr>
+        <w:jc w:val="both"/>
+      </w:pPr>
+      <w:r>
+        <w:rPr>
+          <w:b/>
+        </w:rPr>
+        <w:t>Push</w:t>
+      </w:r>
+      <w:r>
+        <w:t xml:space="preserve"> : </w:t>
+      </w:r>
+      <w:r>
+        <w:t>Implémenter</w:t>
+      </w:r>
+      <w:r>
+        <w:t xml:space="preserve"> </w:t>
+      </w:r>
+      <w:proofErr w:type="spellStart"/>
+      <w:r>
+        <w:t>IEvent</w:t>
+      </w:r>
+      <w:proofErr w:type="spellEnd"/>
+      <w:r>
+        <w:t xml:space="preserve"> qui sera appelée dans un thread dédié</w:t>
+      </w:r>
+      <w:r>
+        <w:t xml:space="preserve"> pour chaque nouvel événement</w:t>
+      </w:r>
+      <w:r>
+        <w:t>.</w:t>
+      </w:r>
+    </w:p>
+    <w:p>
+      <w:pPr>
+        <w:pStyle w:val="Paragraphedeliste"/>
+        <w:numPr>
+          <w:ilvl w:val="0"/>
+          <w:numId w:val="2"/>
+        </w:numPr>
+        <w:jc w:val="both"/>
+      </w:pPr>
+      <w:r>
+        <w:rPr>
+          <w:b/>
+        </w:rPr>
+        <w:t>Pull</w:t>
+      </w:r>
+      <w:r>
+        <w:t xml:space="preserve"> : </w:t>
+      </w:r>
+      <w:r>
+        <w:t>Demander</w:t>
+      </w:r>
+      <w:r>
+        <w:t xml:space="preserve"> directement les événements en attente </w:t>
+      </w:r>
+      <w:r>
+        <w:t>à</w:t>
+      </w:r>
+      <w:r>
+        <w:t xml:space="preserve"> l’</w:t>
+      </w:r>
+      <w:r>
+        <w:t xml:space="preserve">API </w:t>
+      </w:r>
+      <w:r>
+        <w:t>d’événements</w:t>
+      </w:r>
+      <w:r>
+        <w:t>.</w:t>
+      </w:r>
+    </w:p>
+    <w:p>
+      <w:pPr>
+        <w:jc w:val="both"/>
+      </w:pPr>
+      <w:r>
+        <w:t xml:space="preserve">Le serveur utilise </w:t>
+      </w:r>
+      <w:r>
+        <w:t>aussi</w:t>
+      </w:r>
+      <w:r>
+        <w:t xml:space="preserve"> ce système pour envoyer quelques événements :</w:t>
+      </w:r>
+    </w:p>
+    <w:tbl>
+      <w:tblPr>
+        <w:tblStyle w:val="Listemoyenne2-Accent1"/>
+        <w:tblW w:w="0" w:type="auto"/>
+        <w:tblLayout w:type="fixed"/>
+        <w:tblCellMar>
+          <w:top w:w="85" w:type="dxa"/>
+          <w:bottom w:w="85" w:type="dxa"/>
+        </w:tblCellMar>
+        <w:tblLook w:val="04A0"/>
+      </w:tblPr>
+      <w:tblGrid>
+        <w:gridCol w:w="2376"/>
+        <w:gridCol w:w="6096"/>
+        <w:gridCol w:w="1984"/>
+      </w:tblGrid>
+      <w:tr>
+        <w:trPr>
+          <w:cnfStyle w:val="100000000000"/>
+          <w:trHeight w:val="282"/>
+        </w:trPr>
+        <w:tc>
+          <w:tcPr>
+            <w:cnfStyle w:val="001000000100"/>
+            <w:tcW w:w="2376" w:type="dxa"/>
+            <w:vAlign w:val="center"/>
+          </w:tcPr>
+          <w:p>
+            <w:pPr>
+              <w:jc w:val="center"/>
+              <w:rPr>
+                <w:rFonts w:asciiTheme="minorHAnsi" w:hAnsiTheme="minorHAnsi"/>
+                <w:b/>
+              </w:rPr>
+            </w:pPr>
+            <w:r>
+              <w:rPr>
+                <w:rFonts w:asciiTheme="minorHAnsi" w:hAnsiTheme="minorHAnsi"/>
+                <w:b/>
+              </w:rPr>
+              <w:t>Evénement</w:t>
+            </w:r>
+          </w:p>
+        </w:tc>
+        <w:tc>
+          <w:tcPr>
+            <w:tcW w:w="6096" w:type="dxa"/>
+          </w:tcPr>
+          <w:p>
+            <w:pPr>
+              <w:jc w:val="center"/>
+              <w:cnfStyle w:val="100000000000"/>
+              <w:rPr>
+                <w:rFonts w:asciiTheme="minorHAnsi" w:hAnsiTheme="minorHAnsi"/>
+                <w:b/>
+              </w:rPr>
+            </w:pPr>
+            <w:r>
+              <w:rPr>
+                <w:rFonts w:asciiTheme="minorHAnsi" w:hAnsiTheme="minorHAnsi"/>
+                <w:b/>
+              </w:rPr>
+              <w:t>Description</w:t>
+            </w:r>
+          </w:p>
+        </w:tc>
+        <w:tc>
+          <w:tcPr>
+            <w:tcW w:w="1984" w:type="dxa"/>
+          </w:tcPr>
+          <w:p>
+            <w:pPr>
+              <w:jc w:val="center"/>
+              <w:cnfStyle w:val="100000000000"/>
+              <w:rPr>
+                <w:rFonts w:asciiTheme="minorHAnsi" w:hAnsiTheme="minorHAnsi"/>
+                <w:b/>
+              </w:rPr>
+            </w:pPr>
+            <w:r>
+              <w:rPr>
+                <w:rFonts w:asciiTheme="minorHAnsi" w:hAnsiTheme="minorHAnsi"/>
+                <w:b/>
+              </w:rPr>
+              <w:t>Propriété</w:t>
+            </w:r>
+          </w:p>
+        </w:tc>
+      </w:tr>
+      <w:tr>
+        <w:trPr>
+          <w:cnfStyle w:val="000000100000"/>
+          <w:trHeight w:val="269"/>
+        </w:trPr>
+        <w:tc>
+          <w:tcPr>
+            <w:cnfStyle w:val="001000000000"/>
+            <w:tcW w:w="2376" w:type="dxa"/>
+            <w:vAlign w:val="center"/>
+          </w:tcPr>
+          <w:p>
+            <w:pPr>
+              <w:jc w:val="right"/>
+              <w:rPr>
+                <w:rFonts w:asciiTheme="minorHAnsi" w:hAnsiTheme="minorHAnsi"/>
+                <w:b/>
+              </w:rPr>
+            </w:pPr>
+            <w:proofErr w:type="spellStart"/>
+            <w:r>
+              <w:rPr>
+                <w:rFonts w:asciiTheme="minorHAnsi" w:hAnsiTheme="minorHAnsi"/>
+                <w:b/>
+              </w:rPr>
+              <w:t>server_started</w:t>
+            </w:r>
+            <w:proofErr w:type="spellEnd"/>
+          </w:p>
+        </w:tc>
+        <w:tc>
+          <w:tcPr>
+            <w:tcW w:w="6096" w:type="dxa"/>
+            <w:tcBorders>
+              <w:left w:val="single" w:sz="8" w:space="0" w:color="4F81BD" w:themeColor="accent1"/>
+            </w:tcBorders>
+            <w:vAlign w:val="center"/>
+          </w:tcPr>
+          <w:p>
+            <w:pPr>
+              <w:jc w:val="both"/>
+              <w:cnfStyle w:val="000000100000"/>
+              <w:rPr>
+                <w:rFonts w:asciiTheme="minorHAnsi" w:hAnsiTheme="minorHAnsi"/>
+              </w:rPr>
+            </w:pPr>
+            <w:r>
+              <w:rPr>
+                <w:rFonts w:asciiTheme="minorHAnsi" w:hAnsiTheme="minorHAnsi"/>
+              </w:rPr>
+              <w:t>Appelé une seule fois, après la fin de l’initialisation du serveur, juste avant d’entrer dans sa boucle d’</w:t>
+            </w:r>
+            <w:r>
+              <w:rPr>
+                <w:rFonts w:asciiTheme="minorHAnsi" w:hAnsiTheme="minorHAnsi"/>
+              </w:rPr>
+              <w:t>exécution</w:t>
+            </w:r>
+            <w:r>
+              <w:rPr>
+                <w:rFonts w:asciiTheme="minorHAnsi" w:hAnsiTheme="minorHAnsi"/>
+              </w:rPr>
+              <w:t>.</w:t>
+            </w:r>
+          </w:p>
+        </w:tc>
+        <w:tc>
+          <w:tcPr>
+            <w:tcW w:w="1984" w:type="dxa"/>
+            <w:vAlign w:val="center"/>
+          </w:tcPr>
+          <w:p>
+            <w:pPr>
+              <w:jc w:val="center"/>
+              <w:cnfStyle w:val="000000100000"/>
+              <w:rPr>
+                <w:rFonts w:asciiTheme="minorHAnsi" w:hAnsiTheme="minorHAnsi"/>
+              </w:rPr>
+            </w:pPr>
+            <w:r>
+              <w:rPr>
+                <w:rFonts w:asciiTheme="minorHAnsi" w:hAnsiTheme="minorHAnsi"/>
+              </w:rPr>
+              <w:t>Aucune</w:t>
+            </w:r>
+          </w:p>
+        </w:tc>
+      </w:tr>
+      <w:tr>
+        <w:trPr>
+          <w:trHeight w:val="61"/>
+        </w:trPr>
+        <w:tc>
+          <w:tcPr>
+            <w:cnfStyle w:val="001000000000"/>
+            <w:tcW w:w="2376" w:type="dxa"/>
+            <w:vAlign w:val="center"/>
+          </w:tcPr>
+          <w:p>
+            <w:pPr>
+              <w:jc w:val="right"/>
+              <w:rPr>
+                <w:rFonts w:asciiTheme="minorHAnsi" w:hAnsiTheme="minorHAnsi"/>
+                <w:b/>
+              </w:rPr>
+            </w:pPr>
+            <w:proofErr w:type="spellStart"/>
+            <w:r>
+              <w:rPr>
+                <w:rFonts w:asciiTheme="minorHAnsi" w:hAnsiTheme="minorHAnsi"/>
+                <w:b/>
+              </w:rPr>
+              <w:t>plugin_loaded</w:t>
+            </w:r>
+            <w:proofErr w:type="spellEnd"/>
+          </w:p>
+        </w:tc>
+        <w:tc>
+          <w:tcPr>
+            <w:tcW w:w="6096" w:type="dxa"/>
+            <w:tcBorders>
+              <w:left w:val="single" w:sz="8" w:space="0" w:color="4F81BD" w:themeColor="accent1"/>
+            </w:tcBorders>
+            <w:vAlign w:val="center"/>
+          </w:tcPr>
+          <w:p>
+            <w:pPr>
+              <w:jc w:val="both"/>
+              <w:cnfStyle w:val="000000000000"/>
+              <w:rPr>
+                <w:rFonts w:asciiTheme="minorHAnsi" w:hAnsiTheme="minorHAnsi"/>
+              </w:rPr>
+            </w:pPr>
+            <w:r>
+              <w:rPr>
+                <w:rFonts w:asciiTheme="minorHAnsi" w:hAnsiTheme="minorHAnsi"/>
+              </w:rPr>
+              <w:t>Lorsqu’u</w:t>
+            </w:r>
+            <w:r>
+              <w:rPr>
+                <w:rFonts w:asciiTheme="minorHAnsi" w:hAnsiTheme="minorHAnsi"/>
+              </w:rPr>
+              <w:t>n plugin est chargé.</w:t>
+            </w:r>
+          </w:p>
+        </w:tc>
+        <w:tc>
+          <w:tcPr>
+            <w:tcW w:w="1984" w:type="dxa"/>
+            <w:vAlign w:val="center"/>
+          </w:tcPr>
+          <w:p>
+            <w:pPr>
+              <w:jc w:val="center"/>
+              <w:cnfStyle w:val="000000000000"/>
+              <w:rPr>
+                <w:rFonts w:asciiTheme="minorHAnsi" w:hAnsiTheme="minorHAnsi"/>
+              </w:rPr>
+            </w:pPr>
+            <w:r>
+              <w:rPr>
+                <w:rFonts w:asciiTheme="minorHAnsi" w:hAnsiTheme="minorHAnsi"/>
+              </w:rPr>
+              <w:t>Id du plugin</w:t>
+            </w:r>
+          </w:p>
+        </w:tc>
+      </w:tr>
+      <w:tr>
+        <w:trPr>
+          <w:cnfStyle w:val="000000100000"/>
+          <w:trHeight w:val="201"/>
+        </w:trPr>
+        <w:tc>
+          <w:tcPr>
+            <w:cnfStyle w:val="001000000000"/>
+            <w:tcW w:w="2376" w:type="dxa"/>
+            <w:vAlign w:val="center"/>
+          </w:tcPr>
+          <w:p>
+            <w:pPr>
+              <w:jc w:val="right"/>
+              <w:rPr>
+                <w:rFonts w:asciiTheme="minorHAnsi" w:hAnsiTheme="minorHAnsi"/>
+                <w:b/>
+              </w:rPr>
+            </w:pPr>
+            <w:proofErr w:type="spellStart"/>
+            <w:r>
+              <w:rPr>
+                <w:rFonts w:asciiTheme="minorHAnsi" w:hAnsiTheme="minorHAnsi"/>
+                <w:b/>
+              </w:rPr>
+              <w:t>plugin_unloaded</w:t>
+            </w:r>
+            <w:proofErr w:type="spellEnd"/>
+          </w:p>
+        </w:tc>
+        <w:tc>
+          <w:tcPr>
+            <w:tcW w:w="6096" w:type="dxa"/>
+            <w:tcBorders>
+              <w:left w:val="single" w:sz="8" w:space="0" w:color="4F81BD" w:themeColor="accent1"/>
+              <w:bottom w:val="none" w:sz="0" w:space="0" w:color="auto"/>
+            </w:tcBorders>
+            <w:vAlign w:val="center"/>
+          </w:tcPr>
+          <w:p>
+            <w:pPr>
+              <w:jc w:val="both"/>
+              <w:cnfStyle w:val="000000100000"/>
+              <w:rPr>
+                <w:rFonts w:asciiTheme="minorHAnsi" w:hAnsiTheme="minorHAnsi"/>
+              </w:rPr>
+            </w:pPr>
+            <w:r>
+              <w:rPr>
+                <w:rFonts w:asciiTheme="minorHAnsi" w:hAnsiTheme="minorHAnsi"/>
+              </w:rPr>
+              <w:t>Un plugin est déchargé.</w:t>
+            </w:r>
+          </w:p>
+        </w:tc>
+        <w:tc>
+          <w:tcPr>
+            <w:tcW w:w="1984" w:type="dxa"/>
+            <w:tcBorders>
+              <w:bottom w:val="none" w:sz="0" w:space="0" w:color="auto"/>
+            </w:tcBorders>
+            <w:vAlign w:val="center"/>
+          </w:tcPr>
+          <w:p>
+            <w:pPr>
+              <w:jc w:val="center"/>
+              <w:cnfStyle w:val="000000100000"/>
+              <w:rPr>
+                <w:rFonts w:asciiTheme="minorHAnsi" w:hAnsiTheme="minorHAnsi"/>
+              </w:rPr>
+            </w:pPr>
+            <w:r>
+              <w:rPr>
+                <w:rFonts w:asciiTheme="minorHAnsi" w:hAnsiTheme="minorHAnsi"/>
+              </w:rPr>
+              <w:t>Id du plugin</w:t>
+            </w:r>
+          </w:p>
+        </w:tc>
+      </w:tr>
+      <w:tr>
+        <w:trPr>
+          <w:trHeight w:val="201"/>
+        </w:trPr>
+        <w:tc>
+          <w:tcPr>
+            <w:cnfStyle w:val="001000000000"/>
+            <w:tcW w:w="2376" w:type="dxa"/>
+            <w:vAlign w:val="center"/>
+          </w:tcPr>
+          <w:p>
+            <w:pPr>
+              <w:jc w:val="right"/>
+              <w:rPr>
+                <w:rFonts w:asciiTheme="minorHAnsi" w:hAnsiTheme="minorHAnsi"/>
+                <w:b/>
+              </w:rPr>
+            </w:pPr>
+            <w:proofErr w:type="spellStart"/>
+            <w:r>
+              <w:rPr>
+                <w:rFonts w:asciiTheme="minorHAnsi" w:hAnsiTheme="minorHAnsi"/>
+                <w:b/>
+              </w:rPr>
+              <w:t>plugin_installed</w:t>
+            </w:r>
+            <w:proofErr w:type="spellEnd"/>
+          </w:p>
+        </w:tc>
+        <w:tc>
+          <w:tcPr>
+            <w:tcW w:w="6096" w:type="dxa"/>
+            <w:tcBorders>
+              <w:left w:val="single" w:sz="8" w:space="0" w:color="4F81BD" w:themeColor="accent1"/>
+            </w:tcBorders>
+            <w:vAlign w:val="center"/>
+          </w:tcPr>
+          <w:p>
+            <w:pPr>
+              <w:jc w:val="both"/>
+              <w:cnfStyle w:val="000000000000"/>
+              <w:rPr>
+                <w:rFonts w:asciiTheme="minorHAnsi" w:hAnsiTheme="minorHAnsi"/>
+              </w:rPr>
+            </w:pPr>
+            <w:r>
+              <w:rPr>
+                <w:rFonts w:asciiTheme="minorHAnsi" w:hAnsiTheme="minorHAnsi"/>
+              </w:rPr>
+              <w:t>Un plugin est installé.</w:t>
+            </w:r>
+          </w:p>
+        </w:tc>
+        <w:tc>
+          <w:tcPr>
+            <w:tcW w:w="1984" w:type="dxa"/>
+            <w:vAlign w:val="center"/>
+          </w:tcPr>
+          <w:p>
+            <w:pPr>
+              <w:jc w:val="center"/>
+              <w:cnfStyle w:val="000000000000"/>
+              <w:rPr>
+                <w:rFonts w:asciiTheme="minorHAnsi" w:hAnsiTheme="minorHAnsi"/>
+              </w:rPr>
+            </w:pPr>
+            <w:r>
+              <w:rPr>
+                <w:rFonts w:asciiTheme="minorHAnsi" w:hAnsiTheme="minorHAnsi"/>
+              </w:rPr>
+              <w:t>Id du plugin</w:t>
+            </w:r>
+          </w:p>
+        </w:tc>
+      </w:tr>
+      <w:tr>
+        <w:trPr>
+          <w:cnfStyle w:val="000000100000"/>
+          <w:trHeight w:val="201"/>
+        </w:trPr>
+        <w:tc>
+          <w:tcPr>
+            <w:cnfStyle w:val="001000000000"/>
+            <w:tcW w:w="2376" w:type="dxa"/>
+            <w:vAlign w:val="center"/>
+          </w:tcPr>
+          <w:p>
+            <w:pPr>
+              <w:jc w:val="right"/>
+              <w:rPr>
+                <w:rFonts w:asciiTheme="minorHAnsi" w:hAnsiTheme="minorHAnsi"/>
+                <w:b/>
+              </w:rPr>
+            </w:pPr>
+            <w:proofErr w:type="spellStart"/>
+            <w:r>
+              <w:rPr>
+                <w:rFonts w:asciiTheme="minorHAnsi" w:hAnsiTheme="minorHAnsi"/>
+                <w:b/>
+              </w:rPr>
+              <w:t>plugin_uninstalled</w:t>
+            </w:r>
+            <w:proofErr w:type="spellEnd"/>
+          </w:p>
+        </w:tc>
+        <w:tc>
+          <w:tcPr>
+            <w:tcW w:w="6096" w:type="dxa"/>
+            <w:tcBorders>
+              <w:left w:val="single" w:sz="8" w:space="0" w:color="4F81BD" w:themeColor="accent1"/>
+              <w:bottom w:val="single" w:sz="8" w:space="0" w:color="4F81BD" w:themeColor="accent1"/>
+            </w:tcBorders>
+            <w:vAlign w:val="center"/>
+          </w:tcPr>
+          <w:p>
+            <w:pPr>
+              <w:jc w:val="both"/>
+              <w:cnfStyle w:val="000000100000"/>
+              <w:rPr>
+                <w:rFonts w:asciiTheme="minorHAnsi" w:hAnsiTheme="minorHAnsi"/>
+              </w:rPr>
+            </w:pPr>
+            <w:r>
+              <w:rPr>
+                <w:rFonts w:asciiTheme="minorHAnsi" w:hAnsiTheme="minorHAnsi"/>
+              </w:rPr>
+              <w:t>Un plugin est désinstallé.</w:t>
+            </w:r>
+          </w:p>
+        </w:tc>
+        <w:tc>
+          <w:tcPr>
+            <w:tcW w:w="1984" w:type="dxa"/>
+            <w:tcBorders>
+              <w:bottom w:val="single" w:sz="8" w:space="0" w:color="4F81BD" w:themeColor="accent1"/>
+            </w:tcBorders>
+            <w:vAlign w:val="center"/>
+          </w:tcPr>
+          <w:p>
+            <w:pPr>
+              <w:jc w:val="center"/>
+              <w:cnfStyle w:val="000000100000"/>
+              <w:rPr>
+                <w:rFonts w:asciiTheme="minorHAnsi" w:hAnsiTheme="minorHAnsi"/>
+              </w:rPr>
+            </w:pPr>
+            <w:r>
+              <w:rPr>
+                <w:rFonts w:asciiTheme="minorHAnsi" w:hAnsiTheme="minorHAnsi"/>
+              </w:rPr>
+              <w:t>Id du plugin</w:t>
+            </w:r>
+          </w:p>
+        </w:tc>
+      </w:tr>
+    </w:tbl>
+    <w:p>
+      <w:pPr>
+        <w:jc w:val="both"/>
+      </w:pPr>
+    </w:p>
+    <w:p>
+      <w:pPr>
+        <w:jc w:val="both"/>
+      </w:pPr>
+    </w:p>
+    <w:p>
+      <w:pPr>
+        <w:pStyle w:val="Titre1"/>
+      </w:pPr>
+      <w:bookmarkStart w:id="27" w:name="_Toc293520146"/>
+      <w:r>
+        <w:lastRenderedPageBreak/>
+        <w:t>Implémentation</w:t>
+      </w:r>
+      <w:bookmarkEnd w:id="27"/>
+    </w:p>
+    <w:p>
+      <w:pPr>
+        <w:jc w:val="both"/>
+      </w:pPr>
+      <w:r>
+        <w:t>Les plugins sont co</w:t>
+      </w:r>
+      <w:r>
+        <w:t>mposés</w:t>
+      </w:r>
+      <w:r>
+        <w:t xml:space="preserve"> d’une classe principale, qui hérite de toutes les interfaces dont il</w:t>
+      </w:r>
+      <w:r>
+        <w:t>s</w:t>
+      </w:r>
+      <w:r>
+        <w:t xml:space="preserve"> </w:t>
+      </w:r>
+      <w:r>
+        <w:t>ont</w:t>
+      </w:r>
+      <w:r>
+        <w:t xml:space="preserve"> besoin</w:t>
+      </w:r>
+      <w:r>
+        <w:t>s</w:t>
+      </w:r>
+      <w:r>
+        <w:t xml:space="preserve">. Cette classe doit impérativement être </w:t>
+      </w:r>
+      <w:r>
+        <w:rPr>
+          <w:b/>
+        </w:rPr>
+        <w:t xml:space="preserve">thread </w:t>
+      </w:r>
+      <w:proofErr w:type="spellStart"/>
+      <w:r>
+        <w:rPr>
+          <w:b/>
+        </w:rPr>
+        <w:t>safe</w:t>
+      </w:r>
+      <w:proofErr w:type="spellEnd"/>
+      <w:r>
+        <w:t>, car le serveur peut appeler les méthodes implémentées par un plugin dans de multiples threads simultanément. C’est donc aux plugins de protéger leurs données communes à plusieurs threads, comme les variables membres, afin d’éviter que deux thread y accèdent en même temps.</w:t>
+      </w:r>
+    </w:p>
+    <w:p>
+      <w:pPr>
+        <w:jc w:val="both"/>
+      </w:pPr>
+      <w:r>
+        <w:t>L</w:t>
+      </w:r>
+      <w:r>
+        <w:t xml:space="preserve">es plugins situés dans le dossier </w:t>
+      </w:r>
+      <w:proofErr w:type="spellStart"/>
+      <w:r>
+        <w:rPr>
+          <w:b/>
+        </w:rPr>
+        <w:t>Example</w:t>
+      </w:r>
+      <w:proofErr w:type="spellEnd"/>
+      <w:r>
+        <w:t xml:space="preserve"> montre divers implémentations simples. Le plugin </w:t>
+      </w:r>
+      <w:proofErr w:type="spellStart"/>
+      <w:r>
+        <w:rPr>
+          <w:b/>
+        </w:rPr>
+        <w:t>Example</w:t>
+      </w:r>
+      <w:proofErr w:type="spellEnd"/>
+      <w:r>
+        <w:rPr>
+          <w:b/>
+        </w:rPr>
+        <w:t>/Basic</w:t>
+      </w:r>
+      <w:r>
+        <w:t xml:space="preserve"> peut être utilisé comme base pour créer n’importe quel plugin</w:t>
+      </w:r>
+      <w:r>
+        <w:t>.</w:t>
+      </w:r>
+    </w:p>
+    <w:p>
+      <w:pPr>
+        <w:pStyle w:val="Titre1"/>
+      </w:pPr>
+      <w:bookmarkStart w:id="28" w:name="_Ref270240852"/>
+      <w:bookmarkStart w:id="29" w:name="_Toc293520147"/>
       <w:r>
         <w:t>Extensions</w:t>
       </w:r>
-      <w:bookmarkEnd w:id="26"/>
-      <w:bookmarkEnd w:id="27"/>
+      <w:bookmarkEnd w:id="28"/>
+      <w:bookmarkEnd w:id="29"/>
     </w:p>
     <w:p>
       <w:pPr>
@@ -12448,6 +13343,12 @@
   </w:num>
   <w:num w:numId="14">
     <w:abstractNumId w:val="4"/>
+  </w:num>
+  <w:num w:numId="15">
+    <w:abstractNumId w:val="2"/>
+    <w:lvlOverride w:ilvl="0">
+      <w:startOverride w:val="1"/>
+    </w:lvlOverride>
   </w:num>
 </w:numbering>
 </file>
@@ -13537,7 +14438,7 @@
 </file>
 
 <file path=customXml/itemProps1.xml><?xml version="1.0" encoding="utf-8"?>
-<ds:datastoreItem xmlns:ds="http://schemas.openxmlformats.org/officeDocument/2006/customXml" ds:itemID="{05DC4864-F6FC-485D-A9DC-9F6DEDBB4FB0}">
+<ds:datastoreItem xmlns:ds="http://schemas.openxmlformats.org/officeDocument/2006/customXml" ds:itemID="{F0180490-9163-4F0C-9EC3-DEDF944655B6}">
   <ds:schemaRefs>
     <ds:schemaRef ds:uri="http://schemas.openxmlformats.org/officeDocument/2006/bibliography"/>
   </ds:schemaRefs>

</xml_diff>

<commit_message>
Sends the event configuration_saved each time the configuration of the server is saved.
</commit_message>
<xml_diff>
--- a/documentations/Plugins/Plugins.docx
+++ b/documentations/Plugins/Plugins.docx
@@ -869,21 +869,7 @@
                 <w:rStyle w:val="Lienhypertexte"/>
                 <w:noProof/>
               </w:rPr>
-              <w:t>Evénements de</w:t>
-            </w:r>
-            <w:r>
-              <w:rPr>
-                <w:rStyle w:val="Lienhypertexte"/>
-                <w:noProof/>
-              </w:rPr>
-              <w:t xml:space="preserve"> </w:t>
-            </w:r>
-            <w:r>
-              <w:rPr>
-                <w:rStyle w:val="Lienhypertexte"/>
-                <w:noProof/>
-              </w:rPr>
-              <w:t>l’API</w:t>
+              <w:t>Evénements de l’API</w:t>
             </w:r>
             <w:r>
               <w:rPr>
@@ -11691,8 +11677,8 @@
       </w:tblPr>
       <w:tblGrid>
         <w:gridCol w:w="2376"/>
-        <w:gridCol w:w="6096"/>
-        <w:gridCol w:w="1984"/>
+        <w:gridCol w:w="6237"/>
+        <w:gridCol w:w="1843"/>
       </w:tblGrid>
       <w:tr>
         <w:trPr>
@@ -11724,7 +11710,7 @@
         </w:tc>
         <w:tc>
           <w:tcPr>
-            <w:tcW w:w="6096" w:type="dxa"/>
+            <w:tcW w:w="6237" w:type="dxa"/>
           </w:tcPr>
           <w:p>
             <w:pPr>
@@ -11746,7 +11732,7 @@
         </w:tc>
         <w:tc>
           <w:tcPr>
-            <w:tcW w:w="1984" w:type="dxa"/>
+            <w:tcW w:w="1843" w:type="dxa"/>
           </w:tcPr>
           <w:p>
             <w:pPr>
@@ -11799,7 +11785,7 @@
         </w:tc>
         <w:tc>
           <w:tcPr>
-            <w:tcW w:w="6096" w:type="dxa"/>
+            <w:tcW w:w="6237" w:type="dxa"/>
             <w:tcBorders>
               <w:left w:val="single" w:sz="8" w:space="0" w:color="4F81BD" w:themeColor="accent1"/>
             </w:tcBorders>
@@ -11835,7 +11821,7 @@
         </w:tc>
         <w:tc>
           <w:tcPr>
-            <w:tcW w:w="1984" w:type="dxa"/>
+            <w:tcW w:w="1843" w:type="dxa"/>
             <w:vAlign w:val="center"/>
           </w:tcPr>
           <w:p>
@@ -11886,7 +11872,7 @@
         </w:tc>
         <w:tc>
           <w:tcPr>
-            <w:tcW w:w="6096" w:type="dxa"/>
+            <w:tcW w:w="6237" w:type="dxa"/>
             <w:tcBorders>
               <w:left w:val="single" w:sz="8" w:space="0" w:color="4F81BD" w:themeColor="accent1"/>
             </w:tcBorders>
@@ -11916,7 +11902,7 @@
         </w:tc>
         <w:tc>
           <w:tcPr>
-            <w:tcW w:w="1984" w:type="dxa"/>
+            <w:tcW w:w="1843" w:type="dxa"/>
             <w:vAlign w:val="center"/>
           </w:tcPr>
           <w:p>
@@ -11968,7 +11954,7 @@
         </w:tc>
         <w:tc>
           <w:tcPr>
-            <w:tcW w:w="6096" w:type="dxa"/>
+            <w:tcW w:w="6237" w:type="dxa"/>
             <w:tcBorders>
               <w:left w:val="single" w:sz="8" w:space="0" w:color="4F81BD" w:themeColor="accent1"/>
               <w:bottom w:val="none" w:sz="0" w:space="0" w:color="auto"/>
@@ -11993,7 +11979,7 @@
         </w:tc>
         <w:tc>
           <w:tcPr>
-            <w:tcW w:w="1984" w:type="dxa"/>
+            <w:tcW w:w="1843" w:type="dxa"/>
             <w:tcBorders>
               <w:bottom w:val="none" w:sz="0" w:space="0" w:color="auto"/>
             </w:tcBorders>
@@ -12047,7 +12033,7 @@
         </w:tc>
         <w:tc>
           <w:tcPr>
-            <w:tcW w:w="6096" w:type="dxa"/>
+            <w:tcW w:w="6237" w:type="dxa"/>
             <w:tcBorders>
               <w:left w:val="single" w:sz="8" w:space="0" w:color="4F81BD" w:themeColor="accent1"/>
             </w:tcBorders>
@@ -12071,7 +12057,7 @@
         </w:tc>
         <w:tc>
           <w:tcPr>
-            <w:tcW w:w="1984" w:type="dxa"/>
+            <w:tcW w:w="1843" w:type="dxa"/>
             <w:vAlign w:val="center"/>
           </w:tcPr>
           <w:p>
@@ -12123,7 +12109,86 @@
         </w:tc>
         <w:tc>
           <w:tcPr>
-            <w:tcW w:w="6096" w:type="dxa"/>
+            <w:tcW w:w="6237" w:type="dxa"/>
+            <w:tcBorders>
+              <w:left w:val="single" w:sz="8" w:space="0" w:color="4F81BD" w:themeColor="accent1"/>
+              <w:bottom w:val="none" w:sz="0" w:space="0" w:color="auto"/>
+            </w:tcBorders>
+            <w:vAlign w:val="center"/>
+          </w:tcPr>
+          <w:p>
+            <w:pPr>
+              <w:jc w:val="both"/>
+              <w:cnfStyle w:val="000000100000"/>
+              <w:rPr>
+                <w:rFonts w:asciiTheme="minorHAnsi" w:hAnsiTheme="minorHAnsi"/>
+              </w:rPr>
+            </w:pPr>
+            <w:r>
+              <w:rPr>
+                <w:rFonts w:asciiTheme="minorHAnsi" w:hAnsiTheme="minorHAnsi"/>
+              </w:rPr>
+              <w:t>Un plugin est désinstallé.</w:t>
+            </w:r>
+          </w:p>
+        </w:tc>
+        <w:tc>
+          <w:tcPr>
+            <w:tcW w:w="1843" w:type="dxa"/>
+            <w:tcBorders>
+              <w:bottom w:val="none" w:sz="0" w:space="0" w:color="auto"/>
+            </w:tcBorders>
+            <w:vAlign w:val="center"/>
+          </w:tcPr>
+          <w:p>
+            <w:pPr>
+              <w:jc w:val="center"/>
+              <w:cnfStyle w:val="000000100000"/>
+              <w:rPr>
+                <w:rFonts w:asciiTheme="minorHAnsi" w:hAnsiTheme="minorHAnsi"/>
+              </w:rPr>
+            </w:pPr>
+            <w:r>
+              <w:rPr>
+                <w:rFonts w:asciiTheme="minorHAnsi" w:hAnsiTheme="minorHAnsi"/>
+              </w:rPr>
+              <w:t>Id du plugin</w:t>
+            </w:r>
+          </w:p>
+        </w:tc>
+      </w:tr>
+      <w:tr>
+        <w:trPr>
+          <w:trHeight w:val="201"/>
+        </w:trPr>
+        <w:tc>
+          <w:tcPr>
+            <w:cnfStyle w:val="001000000000"/>
+            <w:tcW w:w="2376" w:type="dxa"/>
+            <w:vAlign w:val="center"/>
+          </w:tcPr>
+          <w:p>
+            <w:pPr>
+              <w:jc w:val="right"/>
+              <w:rPr>
+                <w:rFonts w:asciiTheme="minorHAnsi" w:hAnsiTheme="minorHAnsi"/>
+                <w:b/>
+              </w:rPr>
+            </w:pPr>
+            <w:proofErr w:type="spellStart"/>
+            <w:r>
+              <w:rPr>
+                <w:rFonts w:asciiTheme="minorHAnsi" w:hAnsiTheme="minorHAnsi"/>
+                <w:b/>
+              </w:rPr>
+              <w:t>configuration_saved</w:t>
+            </w:r>
+            <w:proofErr w:type="spellEnd"/>
+          </w:p>
+        </w:tc>
+        <w:tc>
+          <w:tcPr>
+            <w:tcW w:w="6237" w:type="dxa"/>
             <w:tcBorders>
               <w:left w:val="single" w:sz="8" w:space="0" w:color="4F81BD" w:themeColor="accent1"/>
               <w:bottom w:val="single" w:sz="8" w:space="0" w:color="4F81BD" w:themeColor="accent1"/>
@@ -12133,22 +12198,53 @@
           <w:p>
             <w:pPr>
               <w:jc w:val="both"/>
-              <w:cnfStyle w:val="000000100000"/>
-              <w:rPr>
-                <w:rFonts w:asciiTheme="minorHAnsi" w:hAnsiTheme="minorHAnsi"/>
-              </w:rPr>
-            </w:pPr>
-            <w:r>
-              <w:rPr>
-                <w:rFonts w:asciiTheme="minorHAnsi" w:hAnsiTheme="minorHAnsi"/>
-              </w:rPr>
-              <w:t>Un plugin est désinstallé.</w:t>
-            </w:r>
-          </w:p>
-        </w:tc>
-        <w:tc>
-          <w:tcPr>
-            <w:tcW w:w="1984" w:type="dxa"/>
+              <w:cnfStyle w:val="000000000000"/>
+              <w:rPr>
+                <w:rFonts w:asciiTheme="minorHAnsi" w:hAnsiTheme="minorHAnsi"/>
+              </w:rPr>
+            </w:pPr>
+            <w:r>
+              <w:rPr>
+                <w:rFonts w:asciiTheme="minorHAnsi" w:hAnsiTheme="minorHAnsi"/>
+              </w:rPr>
+              <w:t xml:space="preserve">La configuration du serveur a été sauvée, via la méthode </w:t>
+            </w:r>
+            <w:proofErr w:type="spellStart"/>
+            <w:proofErr w:type="gramStart"/>
+            <w:r>
+              <w:rPr>
+                <w:rFonts w:asciiTheme="minorHAnsi" w:hAnsiTheme="minorHAnsi"/>
+                <w:i/>
+              </w:rPr>
+              <w:t>save</w:t>
+            </w:r>
+            <w:proofErr w:type="spellEnd"/>
+            <w:r>
+              <w:rPr>
+                <w:rFonts w:asciiTheme="minorHAnsi" w:hAnsiTheme="minorHAnsi"/>
+                <w:i/>
+              </w:rPr>
+              <w:t>(</w:t>
+            </w:r>
+            <w:proofErr w:type="gramEnd"/>
+            <w:r>
+              <w:rPr>
+                <w:rFonts w:asciiTheme="minorHAnsi" w:hAnsiTheme="minorHAnsi"/>
+                <w:i/>
+              </w:rPr>
+              <w:t>)</w:t>
+            </w:r>
+            <w:r>
+              <w:rPr>
+                <w:rFonts w:asciiTheme="minorHAnsi" w:hAnsiTheme="minorHAnsi"/>
+              </w:rPr>
+              <w:t>.</w:t>
+            </w:r>
+          </w:p>
+        </w:tc>
+        <w:tc>
+          <w:tcPr>
+            <w:tcW w:w="1843" w:type="dxa"/>
             <w:tcBorders>
               <w:bottom w:val="single" w:sz="8" w:space="0" w:color="4F81BD" w:themeColor="accent1"/>
             </w:tcBorders>
@@ -12157,16 +12253,16 @@
           <w:p>
             <w:pPr>
               <w:jc w:val="center"/>
-              <w:cnfStyle w:val="000000100000"/>
-              <w:rPr>
-                <w:rFonts w:asciiTheme="minorHAnsi" w:hAnsiTheme="minorHAnsi"/>
-              </w:rPr>
-            </w:pPr>
-            <w:r>
-              <w:rPr>
-                <w:rFonts w:asciiTheme="minorHAnsi" w:hAnsiTheme="minorHAnsi"/>
-              </w:rPr>
-              <w:t>Id du plugin</w:t>
+              <w:cnfStyle w:val="000000000000"/>
+              <w:rPr>
+                <w:rFonts w:asciiTheme="minorHAnsi" w:hAnsiTheme="minorHAnsi"/>
+              </w:rPr>
+            </w:pPr>
+            <w:r>
+              <w:rPr>
+                <w:rFonts w:asciiTheme="minorHAnsi" w:hAnsiTheme="minorHAnsi"/>
+              </w:rPr>
+              <w:t>Aucune</w:t>
             </w:r>
           </w:p>
         </w:tc>
@@ -14438,7 +14534,7 @@
 </file>
 
 <file path=customXml/itemProps1.xml><?xml version="1.0" encoding="utf-8"?>
-<ds:datastoreItem xmlns:ds="http://schemas.openxmlformats.org/officeDocument/2006/customXml" ds:itemID="{F0180490-9163-4F0C-9EC3-DEDF944655B6}">
+<ds:datastoreItem xmlns:ds="http://schemas.openxmlformats.org/officeDocument/2006/customXml" ds:itemID="{181DE30D-C0D0-48AC-AD78-066594A06EE9}">
   <ds:schemaRefs>
     <ds:schemaRef ds:uri="http://schemas.openxmlformats.org/officeDocument/2006/bibliography"/>
   </ds:schemaRefs>

</xml_diff>

<commit_message>
Implements the mode CLIENT for TCP.
</commit_message>
<xml_diff>
--- a/documentations/Plugins/Plugins.docx
+++ b/documentations/Plugins/Plugins.docx
@@ -70,7 +70,7 @@
           <w:r>
             <w:fldChar w:fldCharType="separate"/>
           </w:r>
-          <w:hyperlink w:anchor="_Toc293520124" w:history="1">
+          <w:hyperlink w:anchor="_Toc295588156" w:history="1">
             <w:r>
               <w:rPr>
                 <w:rStyle w:val="Lienhypertexte"/>
@@ -112,7 +112,7 @@
                 <w:noProof/>
                 <w:webHidden/>
               </w:rPr>
-              <w:instrText xml:space="preserve"> PAGEREF _Toc293520124 \h </w:instrText>
+              <w:instrText xml:space="preserve"> PAGEREF _Toc295588156 \h </w:instrText>
             </w:r>
             <w:r>
               <w:rPr>
@@ -156,7 +156,7 @@
               <w:lang w:eastAsia="fr-FR"/>
             </w:rPr>
           </w:pPr>
-          <w:hyperlink w:anchor="_Toc293520125" w:history="1">
+          <w:hyperlink w:anchor="_Toc295588157" w:history="1">
             <w:r>
               <w:rPr>
                 <w:rStyle w:val="Lienhypertexte"/>
@@ -198,7 +198,7 @@
                 <w:noProof/>
                 <w:webHidden/>
               </w:rPr>
-              <w:instrText xml:space="preserve"> PAGEREF _Toc293520125 \h </w:instrText>
+              <w:instrText xml:space="preserve"> PAGEREF _Toc295588157 \h </w:instrText>
             </w:r>
             <w:r>
               <w:rPr>
@@ -242,7 +242,7 @@
               <w:lang w:eastAsia="fr-FR"/>
             </w:rPr>
           </w:pPr>
-          <w:hyperlink w:anchor="_Toc293520126" w:history="1">
+          <w:hyperlink w:anchor="_Toc295588158" w:history="1">
             <w:r>
               <w:rPr>
                 <w:rStyle w:val="Lienhypertexte"/>
@@ -284,7 +284,7 @@
                 <w:noProof/>
                 <w:webHidden/>
               </w:rPr>
-              <w:instrText xml:space="preserve"> PAGEREF _Toc293520126 \h </w:instrText>
+              <w:instrText xml:space="preserve"> PAGEREF _Toc295588158 \h </w:instrText>
             </w:r>
             <w:r>
               <w:rPr>
@@ -328,7 +328,7 @@
               <w:lang w:eastAsia="fr-FR"/>
             </w:rPr>
           </w:pPr>
-          <w:hyperlink w:anchor="_Toc293520127" w:history="1">
+          <w:hyperlink w:anchor="_Toc295588159" w:history="1">
             <w:r>
               <w:rPr>
                 <w:rStyle w:val="Lienhypertexte"/>
@@ -370,7 +370,7 @@
                 <w:noProof/>
                 <w:webHidden/>
               </w:rPr>
-              <w:instrText xml:space="preserve"> PAGEREF _Toc293520127 \h </w:instrText>
+              <w:instrText xml:space="preserve"> PAGEREF _Toc295588159 \h </w:instrText>
             </w:r>
             <w:r>
               <w:rPr>
@@ -414,7 +414,7 @@
               <w:lang w:eastAsia="fr-FR"/>
             </w:rPr>
           </w:pPr>
-          <w:hyperlink w:anchor="_Toc293520128" w:history="1">
+          <w:hyperlink w:anchor="_Toc295588160" w:history="1">
             <w:r>
               <w:rPr>
                 <w:rStyle w:val="Lienhypertexte"/>
@@ -456,7 +456,7 @@
                 <w:noProof/>
                 <w:webHidden/>
               </w:rPr>
-              <w:instrText xml:space="preserve"> PAGEREF _Toc293520128 \h </w:instrText>
+              <w:instrText xml:space="preserve"> PAGEREF _Toc295588160 \h </w:instrText>
             </w:r>
             <w:r>
               <w:rPr>
@@ -500,7 +500,7 @@
               <w:lang w:eastAsia="fr-FR"/>
             </w:rPr>
           </w:pPr>
-          <w:hyperlink w:anchor="_Toc293520129" w:history="1">
+          <w:hyperlink w:anchor="_Toc295588161" w:history="1">
             <w:r>
               <w:rPr>
                 <w:rStyle w:val="Lienhypertexte"/>
@@ -544,7 +544,7 @@
                 <w:noProof/>
                 <w:webHidden/>
               </w:rPr>
-              <w:instrText xml:space="preserve"> PAGEREF _Toc293520129 \h </w:instrText>
+              <w:instrText xml:space="preserve"> PAGEREF _Toc295588161 \h </w:instrText>
             </w:r>
             <w:r>
               <w:rPr>
@@ -588,7 +588,7 @@
               <w:lang w:eastAsia="fr-FR"/>
             </w:rPr>
           </w:pPr>
-          <w:hyperlink w:anchor="_Toc293520130" w:history="1">
+          <w:hyperlink w:anchor="_Toc295588162" w:history="1">
             <w:r>
               <w:rPr>
                 <w:rStyle w:val="Lienhypertexte"/>
@@ -630,7 +630,7 @@
                 <w:noProof/>
                 <w:webHidden/>
               </w:rPr>
-              <w:instrText xml:space="preserve"> PAGEREF _Toc293520130 \h </w:instrText>
+              <w:instrText xml:space="preserve"> PAGEREF _Toc295588162 \h </w:instrText>
             </w:r>
             <w:r>
               <w:rPr>
@@ -674,7 +674,7 @@
               <w:lang w:eastAsia="fr-FR"/>
             </w:rPr>
           </w:pPr>
-          <w:hyperlink w:anchor="_Toc293520131" w:history="1">
+          <w:hyperlink w:anchor="_Toc295588163" w:history="1">
             <w:r>
               <w:rPr>
                 <w:rStyle w:val="Lienhypertexte"/>
@@ -718,7 +718,7 @@
                 <w:noProof/>
                 <w:webHidden/>
               </w:rPr>
-              <w:instrText xml:space="preserve"> PAGEREF _Toc293520131 \h </w:instrText>
+              <w:instrText xml:space="preserve"> PAGEREF _Toc295588163 \h </w:instrText>
             </w:r>
             <w:r>
               <w:rPr>
@@ -762,7 +762,7 @@
               <w:lang w:eastAsia="fr-FR"/>
             </w:rPr>
           </w:pPr>
-          <w:hyperlink w:anchor="_Toc293520132" w:history="1">
+          <w:hyperlink w:anchor="_Toc295588164" w:history="1">
             <w:r>
               <w:rPr>
                 <w:rStyle w:val="Lienhypertexte"/>
@@ -804,7 +804,7 @@
                 <w:noProof/>
                 <w:webHidden/>
               </w:rPr>
-              <w:instrText xml:space="preserve"> PAGEREF _Toc293520132 \h </w:instrText>
+              <w:instrText xml:space="preserve"> PAGEREF _Toc295588164 \h </w:instrText>
             </w:r>
             <w:r>
               <w:rPr>
@@ -848,7 +848,7 @@
               <w:lang w:eastAsia="fr-FR"/>
             </w:rPr>
           </w:pPr>
-          <w:hyperlink w:anchor="_Toc293520133" w:history="1">
+          <w:hyperlink w:anchor="_Toc295588165" w:history="1">
             <w:r>
               <w:rPr>
                 <w:rStyle w:val="Lienhypertexte"/>
@@ -890,7 +890,7 @@
                 <w:noProof/>
                 <w:webHidden/>
               </w:rPr>
-              <w:instrText xml:space="preserve"> PAGEREF _Toc293520133 \h </w:instrText>
+              <w:instrText xml:space="preserve"> PAGEREF _Toc295588165 \h </w:instrText>
             </w:r>
             <w:r>
               <w:rPr>
@@ -934,7 +934,7 @@
               <w:lang w:eastAsia="fr-FR"/>
             </w:rPr>
           </w:pPr>
-          <w:hyperlink w:anchor="_Toc293520134" w:history="1">
+          <w:hyperlink w:anchor="_Toc295588166" w:history="1">
             <w:r>
               <w:rPr>
                 <w:rStyle w:val="Lienhypertexte"/>
@@ -955,7 +955,7 @@
                 <w:rStyle w:val="Lienhypertexte"/>
                 <w:noProof/>
               </w:rPr>
-              <w:t>Flux de données</w:t>
+              <w:t>Flux de données serveur</w:t>
             </w:r>
             <w:r>
               <w:rPr>
@@ -976,7 +976,7 @@
                 <w:noProof/>
                 <w:webHidden/>
               </w:rPr>
-              <w:instrText xml:space="preserve"> PAGEREF _Toc293520134 \h </w:instrText>
+              <w:instrText xml:space="preserve"> PAGEREF _Toc295588166 \h </w:instrText>
             </w:r>
             <w:r>
               <w:rPr>
@@ -1020,7 +1020,7 @@
               <w:lang w:eastAsia="fr-FR"/>
             </w:rPr>
           </w:pPr>
-          <w:hyperlink w:anchor="_Toc293520135" w:history="1">
+          <w:hyperlink w:anchor="_Toc295588167" w:history="1">
             <w:r>
               <w:rPr>
                 <w:rStyle w:val="Lienhypertexte"/>
@@ -1062,7 +1062,7 @@
                 <w:noProof/>
                 <w:webHidden/>
               </w:rPr>
-              <w:instrText xml:space="preserve"> PAGEREF _Toc293520135 \h </w:instrText>
+              <w:instrText xml:space="preserve"> PAGEREF _Toc295588167 \h </w:instrText>
             </w:r>
             <w:r>
               <w:rPr>
@@ -1106,7 +1106,7 @@
               <w:lang w:eastAsia="fr-FR"/>
             </w:rPr>
           </w:pPr>
-          <w:hyperlink w:anchor="_Toc293520136" w:history="1">
+          <w:hyperlink w:anchor="_Toc295588168" w:history="1">
             <w:r>
               <w:rPr>
                 <w:rStyle w:val="Lienhypertexte"/>
@@ -1148,7 +1148,7 @@
                 <w:noProof/>
                 <w:webHidden/>
               </w:rPr>
-              <w:instrText xml:space="preserve"> PAGEREF _Toc293520136 \h </w:instrText>
+              <w:instrText xml:space="preserve"> PAGEREF _Toc295588168 \h </w:instrText>
             </w:r>
             <w:r>
               <w:rPr>
@@ -1192,7 +1192,7 @@
               <w:lang w:eastAsia="fr-FR"/>
             </w:rPr>
           </w:pPr>
-          <w:hyperlink w:anchor="_Toc293520137" w:history="1">
+          <w:hyperlink w:anchor="_Toc295588169" w:history="1">
             <w:r>
               <w:rPr>
                 <w:rStyle w:val="Lienhypertexte"/>
@@ -1234,7 +1234,7 @@
                 <w:noProof/>
                 <w:webHidden/>
               </w:rPr>
-              <w:instrText xml:space="preserve"> PAGEREF _Toc293520137 \h </w:instrText>
+              <w:instrText xml:space="preserve"> PAGEREF _Toc295588169 \h </w:instrText>
             </w:r>
             <w:r>
               <w:rPr>
@@ -1278,7 +1278,7 @@
               <w:lang w:eastAsia="fr-FR"/>
             </w:rPr>
           </w:pPr>
-          <w:hyperlink w:anchor="_Toc293520138" w:history="1">
+          <w:hyperlink w:anchor="_Toc295588170" w:history="1">
             <w:r>
               <w:rPr>
                 <w:rStyle w:val="Lienhypertexte"/>
@@ -1320,7 +1320,7 @@
                 <w:noProof/>
                 <w:webHidden/>
               </w:rPr>
-              <w:instrText xml:space="preserve"> PAGEREF _Toc293520138 \h </w:instrText>
+              <w:instrText xml:space="preserve"> PAGEREF _Toc295588170 \h </w:instrText>
             </w:r>
             <w:r>
               <w:rPr>
@@ -1364,7 +1364,7 @@
               <w:lang w:eastAsia="fr-FR"/>
             </w:rPr>
           </w:pPr>
-          <w:hyperlink w:anchor="_Toc293520139" w:history="1">
+          <w:hyperlink w:anchor="_Toc295588171" w:history="1">
             <w:r>
               <w:rPr>
                 <w:rStyle w:val="Lienhypertexte"/>
@@ -1406,7 +1406,7 @@
                 <w:noProof/>
                 <w:webHidden/>
               </w:rPr>
-              <w:instrText xml:space="preserve"> PAGEREF _Toc293520139 \h </w:instrText>
+              <w:instrText xml:space="preserve"> PAGEREF _Toc295588171 \h </w:instrText>
             </w:r>
             <w:r>
               <w:rPr>
@@ -1450,7 +1450,7 @@
               <w:lang w:eastAsia="fr-FR"/>
             </w:rPr>
           </w:pPr>
-          <w:hyperlink w:anchor="_Toc293520140" w:history="1">
+          <w:hyperlink w:anchor="_Toc295588172" w:history="1">
             <w:r>
               <w:rPr>
                 <w:rStyle w:val="Lienhypertexte"/>
@@ -1492,7 +1492,7 @@
                 <w:noProof/>
                 <w:webHidden/>
               </w:rPr>
-              <w:instrText xml:space="preserve"> PAGEREF _Toc293520140 \h </w:instrText>
+              <w:instrText xml:space="preserve"> PAGEREF _Toc295588172 \h </w:instrText>
             </w:r>
             <w:r>
               <w:rPr>
@@ -1536,7 +1536,7 @@
               <w:lang w:eastAsia="fr-FR"/>
             </w:rPr>
           </w:pPr>
-          <w:hyperlink w:anchor="_Toc293520141" w:history="1">
+          <w:hyperlink w:anchor="_Toc295588173" w:history="1">
             <w:r>
               <w:rPr>
                 <w:rStyle w:val="Lienhypertexte"/>
@@ -1578,7 +1578,7 @@
                 <w:noProof/>
                 <w:webHidden/>
               </w:rPr>
-              <w:instrText xml:space="preserve"> PAGEREF _Toc293520141 \h </w:instrText>
+              <w:instrText xml:space="preserve"> PAGEREF _Toc295588173 \h </w:instrText>
             </w:r>
             <w:r>
               <w:rPr>
@@ -1622,7 +1622,7 @@
               <w:lang w:eastAsia="fr-FR"/>
             </w:rPr>
           </w:pPr>
-          <w:hyperlink w:anchor="_Toc293520142" w:history="1">
+          <w:hyperlink w:anchor="_Toc295588174" w:history="1">
             <w:r>
               <w:rPr>
                 <w:rStyle w:val="Lienhypertexte"/>
@@ -1643,7 +1643,7 @@
                 <w:rStyle w:val="Lienhypertexte"/>
                 <w:noProof/>
               </w:rPr>
-              <w:t>APIs</w:t>
+              <w:t>Flux de données client</w:t>
             </w:r>
             <w:r>
               <w:rPr>
@@ -1664,7 +1664,7 @@
                 <w:noProof/>
                 <w:webHidden/>
               </w:rPr>
-              <w:instrText xml:space="preserve"> PAGEREF _Toc293520142 \h </w:instrText>
+              <w:instrText xml:space="preserve"> PAGEREF _Toc295588174 \h </w:instrText>
             </w:r>
             <w:r>
               <w:rPr>
@@ -1708,7 +1708,7 @@
               <w:lang w:eastAsia="fr-FR"/>
             </w:rPr>
           </w:pPr>
-          <w:hyperlink w:anchor="_Toc293520143" w:history="1">
+          <w:hyperlink w:anchor="_Toc295588175" w:history="1">
             <w:r>
               <w:rPr>
                 <w:rStyle w:val="Lienhypertexte"/>
@@ -1729,7 +1729,7 @@
                 <w:rStyle w:val="Lienhypertexte"/>
                 <w:noProof/>
               </w:rPr>
-              <w:t>TCP et UDP</w:t>
+              <w:t>APIs</w:t>
             </w:r>
             <w:r>
               <w:rPr>
@@ -1750,7 +1750,7 @@
                 <w:noProof/>
                 <w:webHidden/>
               </w:rPr>
-              <w:instrText xml:space="preserve"> PAGEREF _Toc293520143 \h </w:instrText>
+              <w:instrText xml:space="preserve"> PAGEREF _Toc295588175 \h </w:instrText>
             </w:r>
             <w:r>
               <w:rPr>
@@ -1770,7 +1770,7 @@
                 <w:noProof/>
                 <w:webHidden/>
               </w:rPr>
-              <w:t>11</w:t>
+              <w:t>12</w:t>
             </w:r>
             <w:r>
               <w:rPr>
@@ -1794,7 +1794,7 @@
               <w:lang w:eastAsia="fr-FR"/>
             </w:rPr>
           </w:pPr>
-          <w:hyperlink w:anchor="_Toc293520144" w:history="1">
+          <w:hyperlink w:anchor="_Toc295588176" w:history="1">
             <w:r>
               <w:rPr>
                 <w:rStyle w:val="Lienhypertexte"/>
@@ -1815,7 +1815,7 @@
                 <w:rStyle w:val="Lienhypertexte"/>
                 <w:noProof/>
               </w:rPr>
-              <w:t>Abstraction de la base de données</w:t>
+              <w:t>TCP et UDP</w:t>
             </w:r>
             <w:r>
               <w:rPr>
@@ -1836,7 +1836,7 @@
                 <w:noProof/>
                 <w:webHidden/>
               </w:rPr>
-              <w:instrText xml:space="preserve"> PAGEREF _Toc293520144 \h </w:instrText>
+              <w:instrText xml:space="preserve"> PAGEREF _Toc295588176 \h </w:instrText>
             </w:r>
             <w:r>
               <w:rPr>
@@ -1856,7 +1856,7 @@
                 <w:noProof/>
                 <w:webHidden/>
               </w:rPr>
-              <w:t>11</w:t>
+              <w:t>12</w:t>
             </w:r>
             <w:r>
               <w:rPr>
@@ -1880,7 +1880,7 @@
               <w:lang w:eastAsia="fr-FR"/>
             </w:rPr>
           </w:pPr>
-          <w:hyperlink w:anchor="_Toc293520145" w:history="1">
+          <w:hyperlink w:anchor="_Toc295588177" w:history="1">
             <w:r>
               <w:rPr>
                 <w:rStyle w:val="Lienhypertexte"/>
@@ -1901,7 +1901,7 @@
                 <w:rStyle w:val="Lienhypertexte"/>
                 <w:noProof/>
               </w:rPr>
-              <w:t>Evénements</w:t>
+              <w:t>Abstraction de la base de données</w:t>
             </w:r>
             <w:r>
               <w:rPr>
@@ -1922,7 +1922,7 @@
                 <w:noProof/>
                 <w:webHidden/>
               </w:rPr>
-              <w:instrText xml:space="preserve"> PAGEREF _Toc293520145 \h </w:instrText>
+              <w:instrText xml:space="preserve"> PAGEREF _Toc295588177 \h </w:instrText>
             </w:r>
             <w:r>
               <w:rPr>
@@ -1942,7 +1942,7 @@
                 <w:noProof/>
                 <w:webHidden/>
               </w:rPr>
-              <w:t>11</w:t>
+              <w:t>13</w:t>
             </w:r>
             <w:r>
               <w:rPr>
@@ -1966,7 +1966,7 @@
               <w:lang w:eastAsia="fr-FR"/>
             </w:rPr>
           </w:pPr>
-          <w:hyperlink w:anchor="_Toc293520146" w:history="1">
+          <w:hyperlink w:anchor="_Toc295588178" w:history="1">
             <w:r>
               <w:rPr>
                 <w:rStyle w:val="Lienhypertexte"/>
@@ -1987,7 +1987,7 @@
                 <w:rStyle w:val="Lienhypertexte"/>
                 <w:noProof/>
               </w:rPr>
-              <w:t>Implémentation</w:t>
+              <w:t>Evénements</w:t>
             </w:r>
             <w:r>
               <w:rPr>
@@ -2008,7 +2008,7 @@
                 <w:noProof/>
                 <w:webHidden/>
               </w:rPr>
-              <w:instrText xml:space="preserve"> PAGEREF _Toc293520146 \h </w:instrText>
+              <w:instrText xml:space="preserve"> PAGEREF _Toc295588178 \h </w:instrText>
             </w:r>
             <w:r>
               <w:rPr>
@@ -2028,7 +2028,7 @@
                 <w:noProof/>
                 <w:webHidden/>
               </w:rPr>
-              <w:t>12</w:t>
+              <w:t>13</w:t>
             </w:r>
             <w:r>
               <w:rPr>
@@ -2052,7 +2052,7 @@
               <w:lang w:eastAsia="fr-FR"/>
             </w:rPr>
           </w:pPr>
-          <w:hyperlink w:anchor="_Toc293520147" w:history="1">
+          <w:hyperlink w:anchor="_Toc295588179" w:history="1">
             <w:r>
               <w:rPr>
                 <w:rStyle w:val="Lienhypertexte"/>
@@ -2073,6 +2073,92 @@
                 <w:rStyle w:val="Lienhypertexte"/>
                 <w:noProof/>
               </w:rPr>
+              <w:t>Implémentation</w:t>
+            </w:r>
+            <w:r>
+              <w:rPr>
+                <w:noProof/>
+                <w:webHidden/>
+              </w:rPr>
+              <w:tab/>
+            </w:r>
+            <w:r>
+              <w:rPr>
+                <w:noProof/>
+                <w:webHidden/>
+              </w:rPr>
+              <w:fldChar w:fldCharType="begin"/>
+            </w:r>
+            <w:r>
+              <w:rPr>
+                <w:noProof/>
+                <w:webHidden/>
+              </w:rPr>
+              <w:instrText xml:space="preserve"> PAGEREF _Toc295588179 \h </w:instrText>
+            </w:r>
+            <w:r>
+              <w:rPr>
+                <w:noProof/>
+                <w:webHidden/>
+              </w:rPr>
+            </w:r>
+            <w:r>
+              <w:rPr>
+                <w:noProof/>
+                <w:webHidden/>
+              </w:rPr>
+              <w:fldChar w:fldCharType="separate"/>
+            </w:r>
+            <w:r>
+              <w:rPr>
+                <w:noProof/>
+                <w:webHidden/>
+              </w:rPr>
+              <w:t>13</w:t>
+            </w:r>
+            <w:r>
+              <w:rPr>
+                <w:noProof/>
+                <w:webHidden/>
+              </w:rPr>
+              <w:fldChar w:fldCharType="end"/>
+            </w:r>
+          </w:hyperlink>
+        </w:p>
+        <w:p>
+          <w:pPr>
+            <w:pStyle w:val="TM1"/>
+            <w:tabs>
+              <w:tab w:val="left" w:pos="660"/>
+              <w:tab w:val="right" w:leader="dot" w:pos="10456"/>
+            </w:tabs>
+            <w:rPr>
+              <w:rFonts w:eastAsiaTheme="minorEastAsia"/>
+              <w:noProof/>
+              <w:lang w:eastAsia="fr-FR"/>
+            </w:rPr>
+          </w:pPr>
+          <w:hyperlink w:anchor="_Toc295588180" w:history="1">
+            <w:r>
+              <w:rPr>
+                <w:rStyle w:val="Lienhypertexte"/>
+                <w:noProof/>
+              </w:rPr>
+              <w:t>XV.</w:t>
+            </w:r>
+            <w:r>
+              <w:rPr>
+                <w:rFonts w:eastAsiaTheme="minorEastAsia"/>
+                <w:noProof/>
+                <w:lang w:eastAsia="fr-FR"/>
+              </w:rPr>
+              <w:tab/>
+            </w:r>
+            <w:r>
+              <w:rPr>
+                <w:rStyle w:val="Lienhypertexte"/>
+                <w:noProof/>
+              </w:rPr>
               <w:t>Extensions</w:t>
             </w:r>
             <w:r>
@@ -2094,7 +2180,7 @@
                 <w:noProof/>
                 <w:webHidden/>
               </w:rPr>
-              <w:instrText xml:space="preserve"> PAGEREF _Toc293520147 \h </w:instrText>
+              <w:instrText xml:space="preserve"> PAGEREF _Toc295588180 \h </w:instrText>
             </w:r>
             <w:r>
               <w:rPr>
@@ -2114,7 +2200,7 @@
                 <w:noProof/>
                 <w:webHidden/>
               </w:rPr>
-              <w:t>12</w:t>
+              <w:t>14</w:t>
             </w:r>
             <w:r>
               <w:rPr>
@@ -2159,7 +2245,7 @@
       <w:pPr>
         <w:pStyle w:val="Titre1"/>
       </w:pPr>
-      <w:bookmarkStart w:id="0" w:name="_Toc293520124"/>
+      <w:bookmarkStart w:id="0" w:name="_Toc295588156"/>
       <w:r>
         <w:lastRenderedPageBreak/>
         <w:t>Description</w:t>
@@ -2254,7 +2340,7 @@
       <w:pPr>
         <w:pStyle w:val="Titre1"/>
       </w:pPr>
-      <w:bookmarkStart w:id="1" w:name="_Toc293520125"/>
+      <w:bookmarkStart w:id="1" w:name="_Toc295588157"/>
       <w:r>
         <w:t>Composition</w:t>
       </w:r>
@@ -2870,7 +2956,7 @@
       <w:pPr>
         <w:pStyle w:val="Titre1"/>
       </w:pPr>
-      <w:bookmarkStart w:id="2" w:name="_Toc293520126"/>
+      <w:bookmarkStart w:id="2" w:name="_Toc295588158"/>
       <w:r>
         <w:lastRenderedPageBreak/>
         <w:t>Installation et chargement</w:t>
@@ -3234,7 +3320,13 @@
         <w:t>Pour charger un plugin</w:t>
       </w:r>
       <w:r>
-        <w:t xml:space="preserve">, l’identifiant du </w:t>
+        <w:t xml:space="preserve">, </w:t>
+      </w:r>
+      <w:r>
+        <w:t>son id</w:t>
+      </w:r>
+      <w:r>
+        <w:t xml:space="preserve"> du </w:t>
       </w:r>
       <w:r>
         <w:t>doit être ajouté</w:t>
@@ -3511,7 +3603,7 @@
       <w:pPr>
         <w:pStyle w:val="Titre1"/>
       </w:pPr>
-      <w:bookmarkStart w:id="3" w:name="_Toc293520127"/>
+      <w:bookmarkStart w:id="3" w:name="_Toc295588159"/>
       <w:r>
         <w:t>Métadonnées</w:t>
       </w:r>
@@ -4096,7 +4188,7 @@
       <w:pPr>
         <w:pStyle w:val="Titre1"/>
       </w:pPr>
-      <w:bookmarkStart w:id="4" w:name="_Toc293520128"/>
+      <w:bookmarkStart w:id="4" w:name="_Toc295588160"/>
       <w:r>
         <w:lastRenderedPageBreak/>
         <w:t>Configuration</w:t>
@@ -4437,7 +4529,7 @@
           <w:sz w:val="20"/>
           <w:szCs w:val="20"/>
         </w:rPr>
-        <w:t>transport</w:t>
+        <w:t>mode</w:t>
       </w:r>
       <w:r>
         <w:rPr>
@@ -4456,7 +4548,7 @@
           <w:sz w:val="20"/>
           <w:szCs w:val="20"/>
         </w:rPr>
-        <w:t>TCP</w:t>
+        <w:t>Server</w:t>
       </w:r>
       <w:r>
         <w:rPr>
@@ -4476,7 +4568,7 @@
           <w:sz w:val="20"/>
           <w:szCs w:val="20"/>
         </w:rPr>
-        <w:t>transport</w:t>
+        <w:t>mode</w:t>
       </w:r>
       <w:r>
         <w:rPr>
@@ -4521,7 +4613,7 @@
           <w:sz w:val="20"/>
           <w:szCs w:val="20"/>
         </w:rPr>
-        <w:t>protocol</w:t>
+        <w:t>transport</w:t>
       </w:r>
       <w:r>
         <w:rPr>
@@ -4540,7 +4632,7 @@
           <w:sz w:val="20"/>
           <w:szCs w:val="20"/>
         </w:rPr>
-        <w:t>HTTP</w:t>
+        <w:t>TCP</w:t>
       </w:r>
       <w:r>
         <w:rPr>
@@ -4560,7 +4652,7 @@
           <w:sz w:val="20"/>
           <w:szCs w:val="20"/>
         </w:rPr>
-        <w:t>protocol</w:t>
+        <w:t>transport</w:t>
       </w:r>
       <w:r>
         <w:rPr>
@@ -4605,7 +4697,7 @@
           <w:sz w:val="20"/>
           <w:szCs w:val="20"/>
         </w:rPr>
-        <w:t>port</w:t>
+        <w:t>protocol</w:t>
       </w:r>
       <w:r>
         <w:rPr>
@@ -4624,7 +4716,7 @@
           <w:sz w:val="20"/>
           <w:szCs w:val="20"/>
         </w:rPr>
-        <w:t>80</w:t>
+        <w:t>HTTP</w:t>
       </w:r>
       <w:r>
         <w:rPr>
@@ -4644,7 +4736,7 @@
           <w:sz w:val="20"/>
           <w:szCs w:val="20"/>
         </w:rPr>
-        <w:t>port</w:t>
+        <w:t>protocol</w:t>
       </w:r>
       <w:r>
         <w:rPr>
@@ -4669,7 +4761,6 @@
           <w:color w:val="0000FF"/>
           <w:sz w:val="20"/>
           <w:szCs w:val="20"/>
-          <w:lang w:val="en-US"/>
         </w:rPr>
       </w:pPr>
       <w:r>
@@ -4680,7 +4771,17 @@
           <w:sz w:val="20"/>
           <w:szCs w:val="20"/>
         </w:rPr>
-        <w:t xml:space="preserve">      </w:t>
+        <w:t xml:space="preserve">      &lt;</w:t>
+      </w:r>
+      <w:r>
+        <w:rPr>
+          <w:rFonts w:ascii="Courier New" w:hAnsi="Courier New" w:cs="Courier New"/>
+          <w:noProof/>
+          <w:color w:val="A31515"/>
+          <w:sz w:val="20"/>
+          <w:szCs w:val="20"/>
+        </w:rPr>
+        <w:t>port</w:t>
       </w:r>
       <w:r>
         <w:rPr>
@@ -4689,9 +4790,27 @@
           <w:color w:val="0000FF"/>
           <w:sz w:val="20"/>
           <w:szCs w:val="20"/>
-          <w:lang w:val="en-US"/>
-        </w:rPr>
-        <w:t>&lt;</w:t>
+        </w:rPr>
+        <w:t>&gt;</w:t>
+      </w:r>
+      <w:r>
+        <w:rPr>
+          <w:rFonts w:ascii="Courier New" w:hAnsi="Courier New" w:cs="Courier New"/>
+          <w:noProof/>
+          <w:sz w:val="20"/>
+          <w:szCs w:val="20"/>
+        </w:rPr>
+        <w:t>80</w:t>
+      </w:r>
+      <w:r>
+        <w:rPr>
+          <w:rFonts w:ascii="Courier New" w:hAnsi="Courier New" w:cs="Courier New"/>
+          <w:noProof/>
+          <w:color w:val="0000FF"/>
+          <w:sz w:val="20"/>
+          <w:szCs w:val="20"/>
+        </w:rPr>
+        <w:t>&lt;/</w:t>
       </w:r>
       <w:r>
         <w:rPr>
@@ -4700,9 +4819,8 @@
           <w:color w:val="A31515"/>
           <w:sz w:val="20"/>
           <w:szCs w:val="20"/>
-          <w:lang w:val="en-US"/>
-        </w:rPr>
-        <w:t>method</w:t>
+        </w:rPr>
+        <w:t>port</w:t>
       </w:r>
       <w:r>
         <w:rPr>
@@ -4711,50 +4829,6 @@
           <w:color w:val="0000FF"/>
           <w:sz w:val="20"/>
           <w:szCs w:val="20"/>
-          <w:lang w:val="en-US"/>
-        </w:rPr>
-        <w:t>&gt;</w:t>
-      </w:r>
-      <w:r>
-        <w:rPr>
-          <w:rFonts w:ascii="Courier New" w:hAnsi="Courier New" w:cs="Courier New"/>
-          <w:noProof/>
-          <w:sz w:val="20"/>
-          <w:szCs w:val="20"/>
-          <w:lang w:val="en-US"/>
-        </w:rPr>
-        <w:t>GET</w:t>
-      </w:r>
-      <w:r>
-        <w:rPr>
-          <w:rFonts w:ascii="Courier New" w:hAnsi="Courier New" w:cs="Courier New"/>
-          <w:noProof/>
-          <w:color w:val="0000FF"/>
-          <w:sz w:val="20"/>
-          <w:szCs w:val="20"/>
-          <w:lang w:val="en-US"/>
-        </w:rPr>
-        <w:t>&lt;/</w:t>
-      </w:r>
-      <w:r>
-        <w:rPr>
-          <w:rFonts w:ascii="Courier New" w:hAnsi="Courier New" w:cs="Courier New"/>
-          <w:noProof/>
-          <w:color w:val="A31515"/>
-          <w:sz w:val="20"/>
-          <w:szCs w:val="20"/>
-          <w:lang w:val="en-US"/>
-        </w:rPr>
-        <w:t>method</w:t>
-      </w:r>
-      <w:r>
-        <w:rPr>
-          <w:rFonts w:ascii="Courier New" w:hAnsi="Courier New" w:cs="Courier New"/>
-          <w:noProof/>
-          <w:color w:val="0000FF"/>
-          <w:sz w:val="20"/>
-          <w:szCs w:val="20"/>
-          <w:lang w:val="en-US"/>
         </w:rPr>
         <w:t>&gt;</w:t>
       </w:r>
@@ -4781,9 +4855,19 @@
           <w:color w:val="0000FF"/>
           <w:sz w:val="20"/>
           <w:szCs w:val="20"/>
+        </w:rPr>
+        <w:t xml:space="preserve">      </w:t>
+      </w:r>
+      <w:r>
+        <w:rPr>
+          <w:rFonts w:ascii="Courier New" w:hAnsi="Courier New" w:cs="Courier New"/>
+          <w:noProof/>
+          <w:color w:val="0000FF"/>
+          <w:sz w:val="20"/>
+          <w:szCs w:val="20"/>
           <w:lang w:val="en-US"/>
         </w:rPr>
-        <w:t xml:space="preserve">      &lt;</w:t>
+        <w:t>&lt;</w:t>
       </w:r>
       <w:r>
         <w:rPr>
@@ -4815,7 +4899,7 @@
           <w:szCs w:val="20"/>
           <w:lang w:val="en-US"/>
         </w:rPr>
-        <w:t>POST</w:t>
+        <w:t>GET</w:t>
       </w:r>
       <w:r>
         <w:rPr>
@@ -4863,6 +4947,7 @@
           <w:color w:val="0000FF"/>
           <w:sz w:val="20"/>
           <w:szCs w:val="20"/>
+          <w:lang w:val="en-US"/>
         </w:rPr>
       </w:pPr>
       <w:r>
@@ -4874,7 +4959,18 @@
           <w:szCs w:val="20"/>
           <w:lang w:val="en-US"/>
         </w:rPr>
-        <w:t xml:space="preserve">      </w:t>
+        <w:t xml:space="preserve">      &lt;</w:t>
+      </w:r>
+      <w:r>
+        <w:rPr>
+          <w:rFonts w:ascii="Courier New" w:hAnsi="Courier New" w:cs="Courier New"/>
+          <w:noProof/>
+          <w:color w:val="A31515"/>
+          <w:sz w:val="20"/>
+          <w:szCs w:val="20"/>
+          <w:lang w:val="en-US"/>
+        </w:rPr>
+        <w:t>method</w:t>
       </w:r>
       <w:r>
         <w:rPr>
@@ -4883,8 +4979,30 @@
           <w:color w:val="0000FF"/>
           <w:sz w:val="20"/>
           <w:szCs w:val="20"/>
-        </w:rPr>
-        <w:t>&lt;</w:t>
+          <w:lang w:val="en-US"/>
+        </w:rPr>
+        <w:t>&gt;</w:t>
+      </w:r>
+      <w:r>
+        <w:rPr>
+          <w:rFonts w:ascii="Courier New" w:hAnsi="Courier New" w:cs="Courier New"/>
+          <w:noProof/>
+          <w:sz w:val="20"/>
+          <w:szCs w:val="20"/>
+          <w:lang w:val="en-US"/>
+        </w:rPr>
+        <w:t>POST</w:t>
+      </w:r>
+      <w:r>
+        <w:rPr>
+          <w:rFonts w:ascii="Courier New" w:hAnsi="Courier New" w:cs="Courier New"/>
+          <w:noProof/>
+          <w:color w:val="0000FF"/>
+          <w:sz w:val="20"/>
+          <w:szCs w:val="20"/>
+          <w:lang w:val="en-US"/>
+        </w:rPr>
+        <w:t>&lt;/</w:t>
       </w:r>
       <w:r>
         <w:rPr>
@@ -4893,8 +5011,9 @@
           <w:color w:val="A31515"/>
           <w:sz w:val="20"/>
           <w:szCs w:val="20"/>
-        </w:rPr>
-        <w:t>type</w:t>
+          <w:lang w:val="en-US"/>
+        </w:rPr>
+        <w:t>method</w:t>
       </w:r>
       <w:r>
         <w:rPr>
@@ -4903,45 +5022,7 @@
           <w:color w:val="0000FF"/>
           <w:sz w:val="20"/>
           <w:szCs w:val="20"/>
-        </w:rPr>
-        <w:t>&gt;</w:t>
-      </w:r>
-      <w:r>
-        <w:rPr>
-          <w:rFonts w:ascii="Courier New" w:hAnsi="Courier New" w:cs="Courier New"/>
-          <w:noProof/>
-          <w:sz w:val="20"/>
-          <w:szCs w:val="20"/>
-        </w:rPr>
-        <w:t>text/html</w:t>
-      </w:r>
-      <w:r>
-        <w:rPr>
-          <w:rFonts w:ascii="Courier New" w:hAnsi="Courier New" w:cs="Courier New"/>
-          <w:noProof/>
-          <w:color w:val="0000FF"/>
-          <w:sz w:val="20"/>
-          <w:szCs w:val="20"/>
-        </w:rPr>
-        <w:t>&lt;/</w:t>
-      </w:r>
-      <w:r>
-        <w:rPr>
-          <w:rFonts w:ascii="Courier New" w:hAnsi="Courier New" w:cs="Courier New"/>
-          <w:noProof/>
-          <w:color w:val="A31515"/>
-          <w:sz w:val="20"/>
-          <w:szCs w:val="20"/>
-        </w:rPr>
-        <w:t>type</w:t>
-      </w:r>
-      <w:r>
-        <w:rPr>
-          <w:rFonts w:ascii="Courier New" w:hAnsi="Courier New" w:cs="Courier New"/>
-          <w:noProof/>
-          <w:color w:val="0000FF"/>
-          <w:sz w:val="20"/>
-          <w:szCs w:val="20"/>
+          <w:lang w:val="en-US"/>
         </w:rPr>
         <w:t>&gt;</w:t>
       </w:r>
@@ -4964,18 +5045,59 @@
         <w:rPr>
           <w:rFonts w:ascii="Courier New" w:hAnsi="Courier New" w:cs="Courier New"/>
           <w:noProof/>
-          <w:sz w:val="20"/>
-          <w:szCs w:val="20"/>
-        </w:rPr>
-        <w:t xml:space="preserve">    </w:t>
-      </w:r>
-      <w:r>
-        <w:rPr>
-          <w:rFonts w:ascii="Courier New" w:hAnsi="Courier New" w:cs="Courier New"/>
-          <w:noProof/>
           <w:color w:val="0000FF"/>
           <w:sz w:val="20"/>
           <w:szCs w:val="20"/>
+          <w:lang w:val="en-US"/>
+        </w:rPr>
+        <w:t xml:space="preserve">      </w:t>
+      </w:r>
+      <w:r>
+        <w:rPr>
+          <w:rFonts w:ascii="Courier New" w:hAnsi="Courier New" w:cs="Courier New"/>
+          <w:noProof/>
+          <w:color w:val="0000FF"/>
+          <w:sz w:val="20"/>
+          <w:szCs w:val="20"/>
+        </w:rPr>
+        <w:t>&lt;</w:t>
+      </w:r>
+      <w:r>
+        <w:rPr>
+          <w:rFonts w:ascii="Courier New" w:hAnsi="Courier New" w:cs="Courier New"/>
+          <w:noProof/>
+          <w:color w:val="A31515"/>
+          <w:sz w:val="20"/>
+          <w:szCs w:val="20"/>
+        </w:rPr>
+        <w:t>type</w:t>
+      </w:r>
+      <w:r>
+        <w:rPr>
+          <w:rFonts w:ascii="Courier New" w:hAnsi="Courier New" w:cs="Courier New"/>
+          <w:noProof/>
+          <w:color w:val="0000FF"/>
+          <w:sz w:val="20"/>
+          <w:szCs w:val="20"/>
+        </w:rPr>
+        <w:t>&gt;</w:t>
+      </w:r>
+      <w:r>
+        <w:rPr>
+          <w:rFonts w:ascii="Courier New" w:hAnsi="Courier New" w:cs="Courier New"/>
+          <w:noProof/>
+          <w:sz w:val="20"/>
+          <w:szCs w:val="20"/>
+        </w:rPr>
+        <w:t>text/html</w:t>
+      </w:r>
+      <w:r>
+        <w:rPr>
+          <w:rFonts w:ascii="Courier New" w:hAnsi="Courier New" w:cs="Courier New"/>
+          <w:noProof/>
+          <w:color w:val="0000FF"/>
+          <w:sz w:val="20"/>
+          <w:szCs w:val="20"/>
         </w:rPr>
         <w:t>&lt;/</w:t>
       </w:r>
@@ -4987,7 +5109,7 @@
           <w:sz w:val="20"/>
           <w:szCs w:val="20"/>
         </w:rPr>
-        <w:t>context</w:t>
+        <w:t>type</w:t>
       </w:r>
       <w:r>
         <w:rPr>
@@ -5018,11 +5140,20 @@
         <w:rPr>
           <w:rFonts w:ascii="Courier New" w:hAnsi="Courier New" w:cs="Courier New"/>
           <w:noProof/>
+          <w:sz w:val="20"/>
+          <w:szCs w:val="20"/>
+        </w:rPr>
+        <w:t xml:space="preserve">    </w:t>
+      </w:r>
+      <w:r>
+        <w:rPr>
+          <w:rFonts w:ascii="Courier New" w:hAnsi="Courier New" w:cs="Courier New"/>
+          <w:noProof/>
           <w:color w:val="0000FF"/>
           <w:sz w:val="20"/>
           <w:szCs w:val="20"/>
         </w:rPr>
-        <w:t xml:space="preserve">  &lt;/</w:t>
+        <w:t>&lt;/</w:t>
       </w:r>
       <w:r>
         <w:rPr>
@@ -5032,7 +5163,7 @@
           <w:sz w:val="20"/>
           <w:szCs w:val="20"/>
         </w:rPr>
-        <w:t>contexts</w:t>
+        <w:t>context</w:t>
       </w:r>
       <w:r>
         <w:rPr>
@@ -5067,17 +5198,7 @@
           <w:sz w:val="20"/>
           <w:szCs w:val="20"/>
         </w:rPr>
-        <w:t xml:space="preserve">  </w:t>
-      </w:r>
-      <w:r>
-        <w:rPr>
-          <w:rFonts w:ascii="Courier New" w:hAnsi="Courier New" w:cs="Courier New"/>
-          <w:noProof/>
-          <w:color w:val="0000FF"/>
-          <w:sz w:val="20"/>
-          <w:szCs w:val="20"/>
-        </w:rPr>
-        <w:t>&lt;</w:t>
+        <w:t xml:space="preserve">  &lt;/</w:t>
       </w:r>
       <w:r>
         <w:rPr>
@@ -5087,7 +5208,7 @@
           <w:sz w:val="20"/>
           <w:szCs w:val="20"/>
         </w:rPr>
-        <w:t>timers</w:t>
+        <w:t>contexts</w:t>
       </w:r>
       <w:r>
         <w:rPr>
@@ -5122,7 +5243,17 @@
           <w:sz w:val="20"/>
           <w:szCs w:val="20"/>
         </w:rPr>
-        <w:t xml:space="preserve">    &lt;</w:t>
+        <w:t xml:space="preserve">  </w:t>
+      </w:r>
+      <w:r>
+        <w:rPr>
+          <w:rFonts w:ascii="Courier New" w:hAnsi="Courier New" w:cs="Courier New"/>
+          <w:noProof/>
+          <w:color w:val="0000FF"/>
+          <w:sz w:val="20"/>
+          <w:szCs w:val="20"/>
+        </w:rPr>
+        <w:t>&lt;</w:t>
       </w:r>
       <w:r>
         <w:rPr>
@@ -5132,46 +5263,7 @@
           <w:sz w:val="20"/>
           <w:szCs w:val="20"/>
         </w:rPr>
-        <w:t>myTimer1</w:t>
-      </w:r>
-      <w:r>
-        <w:rPr>
-          <w:rFonts w:ascii="Courier New" w:hAnsi="Courier New" w:cs="Courier New"/>
-          <w:noProof/>
-          <w:color w:val="0000FF"/>
-          <w:sz w:val="20"/>
-          <w:szCs w:val="20"/>
-        </w:rPr>
-        <w:t>&gt;</w:t>
-      </w:r>
-      <w:r>
-        <w:rPr>
-          <w:rFonts w:ascii="Courier New" w:hAnsi="Courier New" w:cs="Courier New"/>
-          <w:noProof/>
-          <w:sz w:val="20"/>
-          <w:szCs w:val="20"/>
-        </w:rPr>
-        <w:t>1000</w:t>
-      </w:r>
-      <w:r>
-        <w:rPr>
-          <w:rFonts w:ascii="Courier New" w:hAnsi="Courier New" w:cs="Courier New"/>
-          <w:noProof/>
-          <w:color w:val="0000FF"/>
-          <w:sz w:val="20"/>
-          <w:szCs w:val="20"/>
-        </w:rPr>
-        <w:t>&lt;/</w:t>
-      </w:r>
-      <w:r>
-        <w:rPr>
-          <w:rFonts w:ascii="Courier New" w:hAnsi="Courier New" w:cs="Courier New"/>
-          <w:noProof/>
-          <w:color w:val="A31515"/>
-          <w:sz w:val="20"/>
-          <w:szCs w:val="20"/>
-        </w:rPr>
-        <w:t>myTimer1</w:t>
+        <w:t>timers</w:t>
       </w:r>
       <w:r>
         <w:rPr>
@@ -5216,7 +5308,7 @@
           <w:sz w:val="20"/>
           <w:szCs w:val="20"/>
         </w:rPr>
-        <w:t>myTimer2</w:t>
+        <w:t>myTimer1</w:t>
       </w:r>
       <w:r>
         <w:rPr>
@@ -5235,7 +5327,7 @@
           <w:sz w:val="20"/>
           <w:szCs w:val="20"/>
         </w:rPr>
-        <w:t>60000</w:t>
+        <w:t>1000</w:t>
       </w:r>
       <w:r>
         <w:rPr>
@@ -5255,7 +5347,7 @@
           <w:sz w:val="20"/>
           <w:szCs w:val="20"/>
         </w:rPr>
-        <w:t>myTimer2</w:t>
+        <w:t>myTimer1</w:t>
       </w:r>
       <w:r>
         <w:rPr>
@@ -5290,7 +5382,7 @@
           <w:sz w:val="20"/>
           <w:szCs w:val="20"/>
         </w:rPr>
-        <w:t xml:space="preserve">  &lt;/</w:t>
+        <w:t xml:space="preserve">    &lt;</w:t>
       </w:r>
       <w:r>
         <w:rPr>
@@ -5300,7 +5392,46 @@
           <w:sz w:val="20"/>
           <w:szCs w:val="20"/>
         </w:rPr>
-        <w:t>timers</w:t>
+        <w:t>myTimer2</w:t>
+      </w:r>
+      <w:r>
+        <w:rPr>
+          <w:rFonts w:ascii="Courier New" w:hAnsi="Courier New" w:cs="Courier New"/>
+          <w:noProof/>
+          <w:color w:val="0000FF"/>
+          <w:sz w:val="20"/>
+          <w:szCs w:val="20"/>
+        </w:rPr>
+        <w:t>&gt;</w:t>
+      </w:r>
+      <w:r>
+        <w:rPr>
+          <w:rFonts w:ascii="Courier New" w:hAnsi="Courier New" w:cs="Courier New"/>
+          <w:noProof/>
+          <w:sz w:val="20"/>
+          <w:szCs w:val="20"/>
+        </w:rPr>
+        <w:t>60000</w:t>
+      </w:r>
+      <w:r>
+        <w:rPr>
+          <w:rFonts w:ascii="Courier New" w:hAnsi="Courier New" w:cs="Courier New"/>
+          <w:noProof/>
+          <w:color w:val="0000FF"/>
+          <w:sz w:val="20"/>
+          <w:szCs w:val="20"/>
+        </w:rPr>
+        <w:t>&lt;/</w:t>
+      </w:r>
+      <w:r>
+        <w:rPr>
+          <w:rFonts w:ascii="Courier New" w:hAnsi="Courier New" w:cs="Courier New"/>
+          <w:noProof/>
+          <w:color w:val="A31515"/>
+          <w:sz w:val="20"/>
+          <w:szCs w:val="20"/>
+        </w:rPr>
+        <w:t>myTimer2</w:t>
       </w:r>
       <w:r>
         <w:rPr>
@@ -5335,17 +5466,7 @@
           <w:sz w:val="20"/>
           <w:szCs w:val="20"/>
         </w:rPr>
-        <w:t xml:space="preserve">  </w:t>
-      </w:r>
-      <w:r>
-        <w:rPr>
-          <w:rFonts w:ascii="Courier New" w:hAnsi="Courier New" w:cs="Courier New"/>
-          <w:noProof/>
-          <w:color w:val="0000FF"/>
-          <w:sz w:val="20"/>
-          <w:szCs w:val="20"/>
-        </w:rPr>
-        <w:t>&lt;</w:t>
+        <w:t xml:space="preserve">  &lt;/</w:t>
       </w:r>
       <w:r>
         <w:rPr>
@@ -5355,7 +5476,7 @@
           <w:sz w:val="20"/>
           <w:szCs w:val="20"/>
         </w:rPr>
-        <w:t>resources</w:t>
+        <w:t>timers</w:t>
       </w:r>
       <w:r>
         <w:rPr>
@@ -5390,7 +5511,17 @@
           <w:sz w:val="20"/>
           <w:szCs w:val="20"/>
         </w:rPr>
-        <w:t xml:space="preserve">    &lt;</w:t>
+        <w:t xml:space="preserve">  </w:t>
+      </w:r>
+      <w:r>
+        <w:rPr>
+          <w:rFonts w:ascii="Courier New" w:hAnsi="Courier New" w:cs="Courier New"/>
+          <w:noProof/>
+          <w:color w:val="0000FF"/>
+          <w:sz w:val="20"/>
+          <w:szCs w:val="20"/>
+        </w:rPr>
+        <w:t>&lt;</w:t>
       </w:r>
       <w:r>
         <w:rPr>
@@ -5400,113 +5531,7 @@
           <w:sz w:val="20"/>
           <w:szCs w:val="20"/>
         </w:rPr>
-        <w:t>resource</w:t>
-      </w:r>
-      <w:r>
-        <w:rPr>
-          <w:rFonts w:ascii="Courier New" w:hAnsi="Courier New" w:cs="Courier New"/>
-          <w:noProof/>
-          <w:color w:val="FF0000"/>
-          <w:sz w:val="20"/>
-          <w:szCs w:val="20"/>
-        </w:rPr>
-        <w:t xml:space="preserve"> alias</w:t>
-      </w:r>
-      <w:r>
-        <w:rPr>
-          <w:rFonts w:ascii="Courier New" w:hAnsi="Courier New" w:cs="Courier New"/>
-          <w:noProof/>
-          <w:color w:val="0000FF"/>
-          <w:sz w:val="20"/>
-          <w:szCs w:val="20"/>
-        </w:rPr>
-        <w:t>=</w:t>
-      </w:r>
-      <w:r>
-        <w:rPr>
-          <w:rFonts w:ascii="Courier New" w:hAnsi="Courier New" w:cs="Courier New"/>
-          <w:noProof/>
-          <w:sz w:val="20"/>
-          <w:szCs w:val="20"/>
-        </w:rPr>
-        <w:t>"</w:t>
-      </w:r>
-      <w:r>
-        <w:rPr>
-          <w:rFonts w:ascii="Courier New" w:hAnsi="Courier New" w:cs="Courier New"/>
-          <w:noProof/>
-          <w:color w:val="0000FF"/>
-          <w:sz w:val="20"/>
-          <w:szCs w:val="20"/>
-        </w:rPr>
-        <w:t>example</w:t>
-      </w:r>
-      <w:r>
-        <w:rPr>
-          <w:rFonts w:ascii="Courier New" w:hAnsi="Courier New" w:cs="Courier New"/>
-          <w:noProof/>
-          <w:color w:val="0000FF"/>
-          <w:sz w:val="20"/>
-          <w:szCs w:val="20"/>
-        </w:rPr>
-        <w:t>.xml</w:t>
-      </w:r>
-      <w:r>
-        <w:rPr>
-          <w:rFonts w:ascii="Courier New" w:hAnsi="Courier New" w:cs="Courier New"/>
-          <w:noProof/>
-          <w:sz w:val="20"/>
-          <w:szCs w:val="20"/>
-        </w:rPr>
-        <w:t>"</w:t>
-      </w:r>
-      <w:r>
-        <w:rPr>
-          <w:rFonts w:ascii="Courier New" w:hAnsi="Courier New" w:cs="Courier New"/>
-          <w:noProof/>
-          <w:color w:val="0000FF"/>
-          <w:sz w:val="20"/>
-          <w:szCs w:val="20"/>
-        </w:rPr>
-        <w:t>&gt;</w:t>
-      </w:r>
-      <w:r>
-        <w:rPr>
-          <w:rFonts w:ascii="Courier New" w:hAnsi="Courier New" w:cs="Courier New"/>
-          <w:noProof/>
-          <w:sz w:val="20"/>
-          <w:szCs w:val="20"/>
-        </w:rPr>
-        <w:t>Directory/E</w:t>
-      </w:r>
-      <w:r>
-        <w:rPr>
-          <w:rFonts w:ascii="Courier New" w:hAnsi="Courier New" w:cs="Courier New"/>
-          <w:noProof/>
-          <w:sz w:val="20"/>
-          <w:szCs w:val="20"/>
-        </w:rPr>
-        <w:t>xample.xml</w:t>
-      </w:r>
-      <w:r>
-        <w:rPr>
-          <w:rFonts w:ascii="Courier New" w:hAnsi="Courier New" w:cs="Courier New"/>
-          <w:noProof/>
-          <w:color w:val="0000FF"/>
-          <w:sz w:val="20"/>
-          <w:szCs w:val="20"/>
-        </w:rPr>
-        <w:t>&lt;/</w:t>
-      </w:r>
-      <w:r>
-        <w:rPr>
-          <w:rFonts w:ascii="Courier New" w:hAnsi="Courier New" w:cs="Courier New"/>
-          <w:noProof/>
-          <w:color w:val="A31515"/>
-          <w:sz w:val="20"/>
-          <w:szCs w:val="20"/>
-        </w:rPr>
-        <w:t>resource</w:t>
+        <w:t>resources</w:t>
       </w:r>
       <w:r>
         <w:rPr>
@@ -5541,6 +5566,157 @@
           <w:sz w:val="20"/>
           <w:szCs w:val="20"/>
         </w:rPr>
+        <w:t xml:space="preserve">    &lt;</w:t>
+      </w:r>
+      <w:r>
+        <w:rPr>
+          <w:rFonts w:ascii="Courier New" w:hAnsi="Courier New" w:cs="Courier New"/>
+          <w:noProof/>
+          <w:color w:val="A31515"/>
+          <w:sz w:val="20"/>
+          <w:szCs w:val="20"/>
+        </w:rPr>
+        <w:t>resource</w:t>
+      </w:r>
+      <w:r>
+        <w:rPr>
+          <w:rFonts w:ascii="Courier New" w:hAnsi="Courier New" w:cs="Courier New"/>
+          <w:noProof/>
+          <w:color w:val="FF0000"/>
+          <w:sz w:val="20"/>
+          <w:szCs w:val="20"/>
+        </w:rPr>
+        <w:t xml:space="preserve"> alias</w:t>
+      </w:r>
+      <w:r>
+        <w:rPr>
+          <w:rFonts w:ascii="Courier New" w:hAnsi="Courier New" w:cs="Courier New"/>
+          <w:noProof/>
+          <w:color w:val="0000FF"/>
+          <w:sz w:val="20"/>
+          <w:szCs w:val="20"/>
+        </w:rPr>
+        <w:t>=</w:t>
+      </w:r>
+      <w:r>
+        <w:rPr>
+          <w:rFonts w:ascii="Courier New" w:hAnsi="Courier New" w:cs="Courier New"/>
+          <w:noProof/>
+          <w:sz w:val="20"/>
+          <w:szCs w:val="20"/>
+        </w:rPr>
+        <w:t>"</w:t>
+      </w:r>
+      <w:r>
+        <w:rPr>
+          <w:rFonts w:ascii="Courier New" w:hAnsi="Courier New" w:cs="Courier New"/>
+          <w:noProof/>
+          <w:color w:val="0000FF"/>
+          <w:sz w:val="20"/>
+          <w:szCs w:val="20"/>
+        </w:rPr>
+        <w:t>example</w:t>
+      </w:r>
+      <w:r>
+        <w:rPr>
+          <w:rFonts w:ascii="Courier New" w:hAnsi="Courier New" w:cs="Courier New"/>
+          <w:noProof/>
+          <w:color w:val="0000FF"/>
+          <w:sz w:val="20"/>
+          <w:szCs w:val="20"/>
+        </w:rPr>
+        <w:t>.xml</w:t>
+      </w:r>
+      <w:r>
+        <w:rPr>
+          <w:rFonts w:ascii="Courier New" w:hAnsi="Courier New" w:cs="Courier New"/>
+          <w:noProof/>
+          <w:sz w:val="20"/>
+          <w:szCs w:val="20"/>
+        </w:rPr>
+        <w:t>"</w:t>
+      </w:r>
+      <w:r>
+        <w:rPr>
+          <w:rFonts w:ascii="Courier New" w:hAnsi="Courier New" w:cs="Courier New"/>
+          <w:noProof/>
+          <w:color w:val="0000FF"/>
+          <w:sz w:val="20"/>
+          <w:szCs w:val="20"/>
+        </w:rPr>
+        <w:t>&gt;</w:t>
+      </w:r>
+      <w:r>
+        <w:rPr>
+          <w:rFonts w:ascii="Courier New" w:hAnsi="Courier New" w:cs="Courier New"/>
+          <w:noProof/>
+          <w:sz w:val="20"/>
+          <w:szCs w:val="20"/>
+        </w:rPr>
+        <w:t>Directory/E</w:t>
+      </w:r>
+      <w:r>
+        <w:rPr>
+          <w:rFonts w:ascii="Courier New" w:hAnsi="Courier New" w:cs="Courier New"/>
+          <w:noProof/>
+          <w:sz w:val="20"/>
+          <w:szCs w:val="20"/>
+        </w:rPr>
+        <w:t>xample.xml</w:t>
+      </w:r>
+      <w:r>
+        <w:rPr>
+          <w:rFonts w:ascii="Courier New" w:hAnsi="Courier New" w:cs="Courier New"/>
+          <w:noProof/>
+          <w:color w:val="0000FF"/>
+          <w:sz w:val="20"/>
+          <w:szCs w:val="20"/>
+        </w:rPr>
+        <w:t>&lt;/</w:t>
+      </w:r>
+      <w:r>
+        <w:rPr>
+          <w:rFonts w:ascii="Courier New" w:hAnsi="Courier New" w:cs="Courier New"/>
+          <w:noProof/>
+          <w:color w:val="A31515"/>
+          <w:sz w:val="20"/>
+          <w:szCs w:val="20"/>
+        </w:rPr>
+        <w:t>resource</w:t>
+      </w:r>
+      <w:r>
+        <w:rPr>
+          <w:rFonts w:ascii="Courier New" w:hAnsi="Courier New" w:cs="Courier New"/>
+          <w:noProof/>
+          <w:color w:val="0000FF"/>
+          <w:sz w:val="20"/>
+          <w:szCs w:val="20"/>
+        </w:rPr>
+        <w:t>&gt;</w:t>
+      </w:r>
+    </w:p>
+    <w:p>
+      <w:pPr>
+        <w:autoSpaceDE w:val="0"/>
+        <w:autoSpaceDN w:val="0"/>
+        <w:adjustRightInd w:val="0"/>
+        <w:spacing w:after="0" w:line="240" w:lineRule="auto"/>
+        <w:rPr>
+          <w:rFonts w:ascii="Courier New" w:hAnsi="Courier New" w:cs="Courier New"/>
+          <w:noProof/>
+          <w:color w:val="0000FF"/>
+          <w:sz w:val="20"/>
+          <w:szCs w:val="20"/>
+        </w:rPr>
+      </w:pPr>
+      <w:r>
+        <w:rPr>
+          <w:rFonts w:ascii="Courier New" w:hAnsi="Courier New" w:cs="Courier New"/>
+          <w:noProof/>
+          <w:color w:val="0000FF"/>
+          <w:sz w:val="20"/>
+          <w:szCs w:val="20"/>
+        </w:rPr>
         <w:t xml:space="preserve">  &lt;/</w:t>
       </w:r>
       <w:r>
@@ -5640,7 +5816,7 @@
           <w:lang w:val="en-US"/>
         </w:rPr>
       </w:pPr>
-      <w:bookmarkStart w:id="5" w:name="_Toc293520129"/>
+      <w:bookmarkStart w:id="5" w:name="_Toc295588161"/>
       <w:proofErr w:type="spellStart"/>
       <w:r>
         <w:rPr>
@@ -5861,7 +6037,7 @@
       <w:pPr>
         <w:pStyle w:val="Titre2"/>
       </w:pPr>
-      <w:bookmarkStart w:id="6" w:name="_Toc293520130"/>
+      <w:bookmarkStart w:id="6" w:name="_Toc295588162"/>
       <w:proofErr w:type="spellStart"/>
       <w:r>
         <w:t>Contexts</w:t>
@@ -5938,7 +6114,7 @@
         </w:tc>
         <w:tc>
           <w:tcPr>
-            <w:tcW w:w="3067" w:type="pct"/>
+            <w:tcW w:w="3068" w:type="pct"/>
           </w:tcPr>
           <w:p>
             <w:pPr>
@@ -6009,13 +6185,13 @@
                 <w:rFonts w:asciiTheme="minorHAnsi" w:eastAsiaTheme="minorEastAsia" w:hAnsiTheme="minorHAnsi"/>
                 <w:b/>
               </w:rPr>
-              <w:t>Transport</w:t>
+              <w:t>Mode</w:t>
             </w:r>
           </w:p>
         </w:tc>
         <w:tc>
           <w:tcPr>
-            <w:tcW w:w="3184" w:type="pct"/>
+            <w:tcW w:w="3185" w:type="pct"/>
             <w:gridSpan w:val="2"/>
             <w:tcBorders>
               <w:right w:val="single" w:sz="8" w:space="0" w:color="4F81BD" w:themeColor="accent1"/>
@@ -6034,7 +6210,41 @@
               <w:rPr>
                 <w:rFonts w:asciiTheme="minorHAnsi" w:eastAsiaTheme="minorEastAsia" w:hAnsiTheme="minorHAnsi"/>
               </w:rPr>
-              <w:t>Indique quel protocole de transport est supporté par le plugin (TCP ou UDP).</w:t>
+              <w:t xml:space="preserve">Défini pour quel mode de connexion des clients le plugin a été conçu. Les modes possibles sont </w:t>
+            </w:r>
+            <w:r>
+              <w:rPr>
+                <w:rFonts w:asciiTheme="minorHAnsi" w:eastAsiaTheme="minorEastAsia" w:hAnsiTheme="minorHAnsi"/>
+                <w:b/>
+                <w:i/>
+              </w:rPr>
+              <w:t>Client</w:t>
+            </w:r>
+            <w:r>
+              <w:rPr>
+                <w:rFonts w:asciiTheme="minorHAnsi" w:eastAsiaTheme="minorEastAsia" w:hAnsiTheme="minorHAnsi"/>
+              </w:rPr>
+              <w:t xml:space="preserve"> et </w:t>
+            </w:r>
+            <w:r>
+              <w:rPr>
+                <w:rFonts w:asciiTheme="minorHAnsi" w:eastAsiaTheme="minorEastAsia" w:hAnsiTheme="minorHAnsi"/>
+                <w:b/>
+                <w:i/>
+              </w:rPr>
+              <w:t>Server</w:t>
+            </w:r>
+            <w:r>
+              <w:rPr>
+                <w:rFonts w:asciiTheme="minorHAnsi" w:eastAsiaTheme="minorEastAsia" w:hAnsiTheme="minorHAnsi"/>
+              </w:rPr>
+              <w:t>.</w:t>
+            </w:r>
+            <w:r>
+              <w:rPr>
+                <w:rFonts w:asciiTheme="minorHAnsi" w:eastAsiaTheme="minorEastAsia" w:hAnsiTheme="minorHAnsi"/>
+              </w:rPr>
+              <w:t xml:space="preserve"> Un client est en mode Server lorsqu’il s’est connecté à un port du serveur. A l’inverse il est mode Client lorsque c’est le server qui s’est connecté au client (dans ce cas le client est en faite un serveur).</w:t>
             </w:r>
           </w:p>
         </w:tc>
@@ -6058,7 +6268,13 @@
               <w:rPr>
                 <w:rFonts w:asciiTheme="minorHAnsi" w:eastAsiaTheme="minorEastAsia" w:hAnsiTheme="minorHAnsi"/>
               </w:rPr>
-              <w:t>Tous les protocoles de transport</w:t>
+              <w:t xml:space="preserve">Tous les </w:t>
+            </w:r>
+            <w:r>
+              <w:rPr>
+                <w:rFonts w:asciiTheme="minorHAnsi" w:eastAsiaTheme="minorEastAsia" w:hAnsiTheme="minorHAnsi"/>
+              </w:rPr>
+              <w:t>modes</w:t>
             </w:r>
           </w:p>
         </w:tc>
@@ -6084,13 +6300,13 @@
                 <w:rFonts w:asciiTheme="minorHAnsi" w:eastAsiaTheme="minorEastAsia" w:hAnsiTheme="minorHAnsi"/>
                 <w:b/>
               </w:rPr>
-              <w:t>Protocol</w:t>
+              <w:t>Transport</w:t>
             </w:r>
           </w:p>
         </w:tc>
         <w:tc>
           <w:tcPr>
-            <w:tcW w:w="3184" w:type="pct"/>
+            <w:tcW w:w="3185" w:type="pct"/>
             <w:gridSpan w:val="2"/>
             <w:tcBorders>
               <w:right w:val="single" w:sz="8" w:space="0" w:color="4F81BD" w:themeColor="accent1"/>
@@ -6109,21 +6325,7 @@
               <w:rPr>
                 <w:rFonts w:asciiTheme="minorHAnsi" w:eastAsiaTheme="minorEastAsia" w:hAnsiTheme="minorHAnsi"/>
               </w:rPr>
-              <w:t xml:space="preserve">Le protocole pour lequel le plugin a été implémenté. Il ne sera appelé que pour les requêtes utilisant ce protocole. Les protocoles disponibles sur le serveur sont définis dans son le fichier de configuration. La valeur spéciale </w:t>
-            </w:r>
-            <w:r>
-              <w:rPr>
-                <w:rFonts w:asciiTheme="minorHAnsi" w:eastAsiaTheme="minorEastAsia" w:hAnsiTheme="minorHAnsi"/>
-                <w:b/>
-                <w:i/>
-              </w:rPr>
-              <w:t xml:space="preserve">All </w:t>
-            </w:r>
-            <w:r>
-              <w:rPr>
-                <w:rFonts w:asciiTheme="minorHAnsi" w:eastAsiaTheme="minorEastAsia" w:hAnsiTheme="minorHAnsi"/>
-              </w:rPr>
-              <w:t>en protocole indique que le plugin est indépendant du protocole, et sera donc utilisé pour tous les protocoles.</w:t>
+              <w:t>Indique quel protocole de transport est supporté par le plugin (TCP ou UDP).</w:t>
             </w:r>
           </w:p>
         </w:tc>
@@ -6147,7 +6349,7 @@
               <w:rPr>
                 <w:rFonts w:asciiTheme="minorHAnsi" w:eastAsiaTheme="minorEastAsia" w:hAnsiTheme="minorHAnsi"/>
               </w:rPr>
-              <w:t>Aucun protocole</w:t>
+              <w:t>Tous les protocoles de transport</w:t>
             </w:r>
           </w:p>
         </w:tc>
@@ -6176,13 +6378,13 @@
                 <w:rFonts w:asciiTheme="minorHAnsi" w:eastAsiaTheme="minorEastAsia" w:hAnsiTheme="minorHAnsi"/>
                 <w:b/>
               </w:rPr>
-              <w:t>Port</w:t>
+              <w:t>Protocol</w:t>
             </w:r>
           </w:p>
         </w:tc>
         <w:tc>
           <w:tcPr>
-            <w:tcW w:w="3184" w:type="pct"/>
+            <w:tcW w:w="3185" w:type="pct"/>
             <w:gridSpan w:val="2"/>
             <w:tcBorders>
               <w:right w:val="single" w:sz="8" w:space="0" w:color="4F81BD" w:themeColor="accent1"/>
@@ -6201,7 +6403,7 @@
               <w:rPr>
                 <w:rFonts w:asciiTheme="minorHAnsi" w:eastAsiaTheme="minorEastAsia" w:hAnsiTheme="minorHAnsi"/>
               </w:rPr>
-              <w:t xml:space="preserve">Le port pour lequel le plugin a été implémenté. Il ne sera appelé que pour les requêtes provenant de ce port. Les ports ouverts sur le serveur sont définis dans son fichier de configuration. La valeur spéciale </w:t>
+              <w:t xml:space="preserve">Le protocole pour lequel le plugin a été implémenté. Il ne sera appelé que pour les requêtes utilisant ce protocole. Les protocoles disponibles sur le serveur sont définis dans son le fichier de configuration. La valeur spéciale </w:t>
             </w:r>
             <w:r>
               <w:rPr>
@@ -6215,7 +6417,14 @@
               <w:rPr>
                 <w:rFonts w:asciiTheme="minorHAnsi" w:eastAsiaTheme="minorEastAsia" w:hAnsiTheme="minorHAnsi"/>
               </w:rPr>
-              <w:t>indique que le plugin est indépendant du port, et sera donc utilisé pour tous les ports.</w:t>
+              <w:t xml:space="preserve">en protocole indique que le plugin est indépendant du </w:t>
+            </w:r>
+            <w:r>
+              <w:rPr>
+                <w:rFonts w:asciiTheme="minorHAnsi" w:eastAsiaTheme="minorEastAsia" w:hAnsiTheme="minorHAnsi"/>
+              </w:rPr>
+              <w:lastRenderedPageBreak/>
+              <w:t>protocole, et sera donc utilisé pour tous les protocoles.</w:t>
             </w:r>
           </w:p>
         </w:tc>
@@ -6239,7 +6448,8 @@
               <w:rPr>
                 <w:rFonts w:asciiTheme="minorHAnsi" w:eastAsiaTheme="minorEastAsia" w:hAnsiTheme="minorHAnsi"/>
               </w:rPr>
-              <w:t>Aucun port</w:t>
+              <w:lastRenderedPageBreak/>
+              <w:t>Aucun protocole</w:t>
             </w:r>
           </w:p>
         </w:tc>
@@ -6260,24 +6470,21 @@
                 <w:b/>
               </w:rPr>
             </w:pPr>
-            <w:proofErr w:type="spellStart"/>
             <w:r>
               <w:rPr>
                 <w:rFonts w:asciiTheme="minorHAnsi" w:eastAsiaTheme="minorEastAsia" w:hAnsiTheme="minorHAnsi"/>
                 <w:b/>
               </w:rPr>
               <w:lastRenderedPageBreak/>
-              <w:t>Method</w:t>
-            </w:r>
-            <w:proofErr w:type="spellEnd"/>
+              <w:t>Port</w:t>
+            </w:r>
           </w:p>
         </w:tc>
         <w:tc>
           <w:tcPr>
-            <w:tcW w:w="3184" w:type="pct"/>
+            <w:tcW w:w="3185" w:type="pct"/>
             <w:gridSpan w:val="2"/>
             <w:tcBorders>
-              <w:bottom w:val="nil"/>
               <w:right w:val="single" w:sz="8" w:space="0" w:color="4F81BD" w:themeColor="accent1"/>
             </w:tcBorders>
             <w:vAlign w:val="center"/>
@@ -6294,7 +6501,21 @@
               <w:rPr>
                 <w:rFonts w:asciiTheme="minorHAnsi" w:eastAsiaTheme="minorEastAsia" w:hAnsiTheme="minorHAnsi"/>
               </w:rPr>
-              <w:t>La méthode de la requête pour laquelle le plugin a été implémenté. Il ne sera appelé que pour les requêtes appelant cette méthode.</w:t>
+              <w:t xml:space="preserve">Le port pour lequel le plugin a été implémenté. Il ne sera appelé que pour les requêtes provenant de ce port. Les ports ouverts sur le serveur sont définis dans son fichier de configuration. La valeur spéciale </w:t>
+            </w:r>
+            <w:r>
+              <w:rPr>
+                <w:rFonts w:asciiTheme="minorHAnsi" w:eastAsiaTheme="minorEastAsia" w:hAnsiTheme="minorHAnsi"/>
+                <w:b/>
+                <w:i/>
+              </w:rPr>
+              <w:t xml:space="preserve">All </w:t>
+            </w:r>
+            <w:r>
+              <w:rPr>
+                <w:rFonts w:asciiTheme="minorHAnsi" w:eastAsiaTheme="minorEastAsia" w:hAnsiTheme="minorHAnsi"/>
+              </w:rPr>
+              <w:t>indique que le plugin est indépendant du port, et sera donc utilisé pour tous les ports.</w:t>
             </w:r>
           </w:p>
         </w:tc>
@@ -6303,7 +6524,6 @@
             <w:tcW w:w="1034" w:type="pct"/>
             <w:tcBorders>
               <w:left w:val="single" w:sz="8" w:space="0" w:color="4F81BD" w:themeColor="accent1"/>
-              <w:bottom w:val="nil"/>
             </w:tcBorders>
             <w:vAlign w:val="center"/>
           </w:tcPr>
@@ -6319,7 +6539,7 @@
               <w:rPr>
                 <w:rFonts w:asciiTheme="minorHAnsi" w:eastAsiaTheme="minorEastAsia" w:hAnsiTheme="minorHAnsi"/>
               </w:rPr>
-              <w:t>Toutes les méthodes</w:t>
+              <w:t>Aucun port</w:t>
             </w:r>
           </w:p>
         </w:tc>
@@ -6343,18 +6563,95 @@
                 <w:b/>
               </w:rPr>
             </w:pPr>
+            <w:proofErr w:type="spellStart"/>
             <w:r>
               <w:rPr>
                 <w:rFonts w:asciiTheme="minorHAnsi" w:eastAsiaTheme="minorEastAsia" w:hAnsiTheme="minorHAnsi"/>
                 <w:b/>
               </w:rPr>
-              <w:t>Type</w:t>
-            </w:r>
+              <w:t>Method</w:t>
+            </w:r>
+            <w:proofErr w:type="spellEnd"/>
           </w:p>
         </w:tc>
         <w:tc>
           <w:tcPr>
-            <w:tcW w:w="3184" w:type="pct"/>
+            <w:tcW w:w="3185" w:type="pct"/>
+            <w:gridSpan w:val="2"/>
+            <w:tcBorders>
+              <w:right w:val="single" w:sz="8" w:space="0" w:color="4F81BD" w:themeColor="accent1"/>
+            </w:tcBorders>
+            <w:vAlign w:val="center"/>
+          </w:tcPr>
+          <w:p>
+            <w:pPr>
+              <w:jc w:val="both"/>
+              <w:cnfStyle w:val="000000100000"/>
+              <w:rPr>
+                <w:rFonts w:asciiTheme="minorHAnsi" w:eastAsiaTheme="minorEastAsia" w:hAnsiTheme="minorHAnsi"/>
+              </w:rPr>
+            </w:pPr>
+            <w:r>
+              <w:rPr>
+                <w:rFonts w:asciiTheme="minorHAnsi" w:eastAsiaTheme="minorEastAsia" w:hAnsiTheme="minorHAnsi"/>
+              </w:rPr>
+              <w:t>La méthode de la requête pour laquelle le plugin a été implémenté. Il ne sera appelé que pour les requêtes appelant cette méthode.</w:t>
+            </w:r>
+          </w:p>
+        </w:tc>
+        <w:tc>
+          <w:tcPr>
+            <w:tcW w:w="1034" w:type="pct"/>
+            <w:tcBorders>
+              <w:left w:val="single" w:sz="8" w:space="0" w:color="4F81BD" w:themeColor="accent1"/>
+            </w:tcBorders>
+            <w:vAlign w:val="center"/>
+          </w:tcPr>
+          <w:p>
+            <w:pPr>
+              <w:jc w:val="center"/>
+              <w:cnfStyle w:val="000000100000"/>
+              <w:rPr>
+                <w:rFonts w:asciiTheme="minorHAnsi" w:eastAsiaTheme="minorEastAsia" w:hAnsiTheme="minorHAnsi"/>
+              </w:rPr>
+            </w:pPr>
+            <w:r>
+              <w:rPr>
+                <w:rFonts w:asciiTheme="minorHAnsi" w:eastAsiaTheme="minorEastAsia" w:hAnsiTheme="minorHAnsi"/>
+              </w:rPr>
+              <w:t>Toutes les méthodes</w:t>
+            </w:r>
+          </w:p>
+        </w:tc>
+      </w:tr>
+      <w:tr>
+        <w:tc>
+          <w:tcPr>
+            <w:cnfStyle w:val="001000000000"/>
+            <w:tcW w:w="781" w:type="pct"/>
+            <w:noWrap/>
+            <w:vAlign w:val="center"/>
+          </w:tcPr>
+          <w:p>
+            <w:pPr>
+              <w:jc w:val="right"/>
+              <w:rPr>
+                <w:rFonts w:asciiTheme="minorHAnsi" w:eastAsiaTheme="minorEastAsia" w:hAnsiTheme="minorHAnsi"/>
+                <w:b/>
+              </w:rPr>
+            </w:pPr>
+            <w:r>
+              <w:rPr>
+                <w:rFonts w:asciiTheme="minorHAnsi" w:eastAsiaTheme="minorEastAsia" w:hAnsiTheme="minorHAnsi"/>
+                <w:b/>
+              </w:rPr>
+              <w:t>Type</w:t>
+            </w:r>
+          </w:p>
+        </w:tc>
+        <w:tc>
+          <w:tcPr>
+            <w:tcW w:w="3185" w:type="pct"/>
             <w:gridSpan w:val="2"/>
             <w:tcBorders>
               <w:bottom w:val="single" w:sz="8" w:space="0" w:color="4F81BD" w:themeColor="accent1"/>
@@ -6365,7 +6662,7 @@
           <w:p>
             <w:pPr>
               <w:jc w:val="both"/>
-              <w:cnfStyle w:val="000000100000"/>
+              <w:cnfStyle w:val="000000000000"/>
               <w:rPr>
                 <w:rFonts w:asciiTheme="minorHAnsi" w:eastAsiaTheme="minorEastAsia" w:hAnsiTheme="minorHAnsi"/>
               </w:rPr>
@@ -6390,7 +6687,7 @@
           <w:p>
             <w:pPr>
               <w:jc w:val="center"/>
-              <w:cnfStyle w:val="000000100000"/>
+              <w:cnfStyle w:val="000000000000"/>
               <w:rPr>
                 <w:rFonts w:asciiTheme="minorHAnsi" w:eastAsiaTheme="minorEastAsia" w:hAnsiTheme="minorHAnsi"/>
               </w:rPr>
@@ -6424,7 +6721,7 @@
           <w:lang w:val="en-US"/>
         </w:rPr>
       </w:pPr>
-      <w:bookmarkStart w:id="7" w:name="_Toc293520131"/>
+      <w:bookmarkStart w:id="7" w:name="_Toc295588163"/>
       <w:r>
         <w:rPr>
           <w:lang w:val="en-US"/>
@@ -6631,7 +6928,7 @@
       <w:bookmarkStart w:id="10" w:name="_Ref264129559"/>
       <w:bookmarkStart w:id="11" w:name="_Ref264129564"/>
       <w:bookmarkStart w:id="12" w:name="_Ref264129568"/>
-      <w:bookmarkStart w:id="13" w:name="_Toc293520132"/>
+      <w:bookmarkStart w:id="13" w:name="_Toc295588164"/>
       <w:proofErr w:type="spellStart"/>
       <w:r>
         <w:t>Resources</w:t>
@@ -6878,11 +7175,6 @@
       <w:r>
         <w:t xml:space="preserve"> </w:t>
       </w:r>
-    </w:p>
-    <w:p>
-      <w:pPr>
-        <w:jc w:val="both"/>
-      </w:pPr>
       <w:r>
         <w:br w:type="page"/>
       </w:r>
@@ -6891,7 +7183,7 @@
       <w:pPr>
         <w:pStyle w:val="Titre1"/>
       </w:pPr>
-      <w:bookmarkStart w:id="14" w:name="_Toc293520133"/>
+      <w:bookmarkStart w:id="14" w:name="_Toc295588165"/>
       <w:r>
         <w:lastRenderedPageBreak/>
         <w:t>Evénements</w:t>
@@ -7180,9 +7472,12 @@
       <w:pPr>
         <w:pStyle w:val="Titre1"/>
       </w:pPr>
-      <w:bookmarkStart w:id="15" w:name="_Toc293520134"/>
+      <w:bookmarkStart w:id="15" w:name="_Toc295588166"/>
       <w:r>
         <w:t>Flux de données</w:t>
+      </w:r>
+      <w:r>
+        <w:t xml:space="preserve"> serveur</w:t>
       </w:r>
       <w:bookmarkEnd w:id="15"/>
     </w:p>
@@ -7743,7 +8038,7 @@
       <w:pPr>
         <w:pStyle w:val="Titre1"/>
       </w:pPr>
-      <w:bookmarkStart w:id="16" w:name="_Toc293520135"/>
+      <w:bookmarkStart w:id="16" w:name="_Toc295588167"/>
       <w:r>
         <w:lastRenderedPageBreak/>
         <w:t>Interfaces</w:t>
@@ -7783,7 +8078,7 @@
           <w:numId w:val="8"/>
         </w:numPr>
       </w:pPr>
-      <w:bookmarkStart w:id="17" w:name="_Toc293520136"/>
+      <w:bookmarkStart w:id="17" w:name="_Toc295588168"/>
       <w:proofErr w:type="spellStart"/>
       <w:r>
         <w:t>IPlugin</w:t>
@@ -8229,7 +8524,7 @@
       <w:pPr>
         <w:pStyle w:val="Titre2"/>
       </w:pPr>
-      <w:bookmarkStart w:id="18" w:name="_Toc293520137"/>
+      <w:bookmarkStart w:id="18" w:name="_Toc295588169"/>
       <w:proofErr w:type="spellStart"/>
       <w:r>
         <w:t>ITimer</w:t>
@@ -8269,7 +8564,7 @@
       <w:pPr>
         <w:pStyle w:val="Titre2"/>
       </w:pPr>
-      <w:bookmarkStart w:id="19" w:name="_Toc293520138"/>
+      <w:bookmarkStart w:id="19" w:name="_Toc295588170"/>
       <w:proofErr w:type="spellStart"/>
       <w:r>
         <w:t>IEvent</w:t>
@@ -8290,7 +8585,7 @@
       <w:pPr>
         <w:pStyle w:val="Titre2"/>
       </w:pPr>
-      <w:bookmarkStart w:id="20" w:name="_Toc293520139"/>
+      <w:bookmarkStart w:id="20" w:name="_Toc295588171"/>
       <w:proofErr w:type="spellStart"/>
       <w:r>
         <w:t>ILog</w:t>
@@ -8325,7 +8620,7 @@
       <w:pPr>
         <w:pStyle w:val="Titre2"/>
       </w:pPr>
-      <w:bookmarkStart w:id="21" w:name="_Toc293520140"/>
+      <w:bookmarkStart w:id="21" w:name="_Toc295588172"/>
       <w:proofErr w:type="spellStart"/>
       <w:r>
         <w:t>IGui</w:t>
@@ -8390,7 +8685,7 @@
       <w:pPr>
         <w:pStyle w:val="Titre2"/>
       </w:pPr>
-      <w:bookmarkStart w:id="22" w:name="_Toc293520141"/>
+      <w:bookmarkStart w:id="22" w:name="_Toc295588173"/>
       <w:r>
         <w:lastRenderedPageBreak/>
         <w:t>Réseau</w:t>
@@ -8468,6 +8763,11 @@
       <w:r>
         <w:t>.</w:t>
       </w:r>
+    </w:p>
+    <w:p>
+      <w:pPr>
+        <w:jc w:val="both"/>
+      </w:pPr>
     </w:p>
     <w:tbl>
       <w:tblPr>
@@ -9790,7 +10090,14 @@
               <w:rPr>
                 <w:rFonts w:asciiTheme="minorHAnsi" w:hAnsiTheme="minorHAnsi"/>
               </w:rPr>
-              <w:t>Cet événement est appelé à la suite de l’exécution de la requête (</w:t>
+              <w:t xml:space="preserve">Cet événement est appelé à la suite de l’exécution de la requête </w:t>
+            </w:r>
+            <w:r>
+              <w:rPr>
+                <w:rFonts w:asciiTheme="minorHAnsi" w:hAnsiTheme="minorHAnsi"/>
+              </w:rPr>
+              <w:lastRenderedPageBreak/>
+              <w:t>(</w:t>
             </w:r>
             <w:proofErr w:type="spellStart"/>
             <w:r>
@@ -9825,6 +10132,7 @@
               <w:rPr>
                 <w:rFonts w:asciiTheme="minorHAnsi" w:hAnsiTheme="minorHAnsi"/>
               </w:rPr>
+              <w:lastRenderedPageBreak/>
               <w:t>Protocol</w:t>
             </w:r>
             <w:r>
@@ -9837,6 +10145,7 @@
               <w:rPr>
                 <w:rFonts w:asciiTheme="minorHAnsi" w:hAnsiTheme="minorHAnsi"/>
               </w:rPr>
+              <w:lastRenderedPageBreak/>
               <w:t>Port</w:t>
             </w:r>
           </w:p>
@@ -9866,6 +10175,7 @@
                 <w:rFonts w:asciiTheme="minorHAnsi" w:hAnsiTheme="minorHAnsi"/>
                 <w:b/>
               </w:rPr>
+              <w:lastRenderedPageBreak/>
               <w:t>IOnSerialize</w:t>
             </w:r>
             <w:proofErr w:type="spellEnd"/>
@@ -9917,7 +10227,6 @@
               <w:rPr>
                 <w:rFonts w:asciiTheme="minorHAnsi" w:hAnsiTheme="minorHAnsi"/>
               </w:rPr>
-              <w:lastRenderedPageBreak/>
               <w:t>IDoSerialize</w:t>
             </w:r>
             <w:proofErr w:type="spellEnd"/>
@@ -9952,7 +10261,6 @@
               <w:rPr>
                 <w:rFonts w:asciiTheme="minorHAnsi" w:hAnsiTheme="minorHAnsi"/>
               </w:rPr>
-              <w:lastRenderedPageBreak/>
               <w:t>Protocol</w:t>
             </w:r>
             <w:r>
@@ -9965,7 +10273,6 @@
               <w:rPr>
                 <w:rFonts w:asciiTheme="minorHAnsi" w:hAnsiTheme="minorHAnsi"/>
               </w:rPr>
-              <w:lastRenderedPageBreak/>
               <w:t>Port</w:t>
             </w:r>
           </w:p>
@@ -9996,7 +10303,6 @@
                 <w:rFonts w:asciiTheme="minorHAnsi" w:hAnsiTheme="minorHAnsi"/>
                 <w:b/>
               </w:rPr>
-              <w:lastRenderedPageBreak/>
               <w:t>IDoSerializeHeader</w:t>
             </w:r>
             <w:proofErr w:type="spellEnd"/>
@@ -10577,15 +10883,297 @@
       </w:tr>
     </w:tbl>
     <w:p/>
+    <w:p/>
     <w:p>
       <w:pPr>
         <w:pStyle w:val="Titre1"/>
       </w:pPr>
-      <w:bookmarkStart w:id="23" w:name="_Toc293520142"/>
-      <w:r>
+      <w:bookmarkStart w:id="23" w:name="_Toc295588174"/>
+      <w:r>
+        <w:t xml:space="preserve">Flux de données </w:t>
+      </w:r>
+      <w:r>
+        <w:t>client</w:t>
+      </w:r>
+      <w:bookmarkEnd w:id="23"/>
+    </w:p>
+    <w:p>
+      <w:pPr>
+        <w:jc w:val="both"/>
+      </w:pPr>
+      <w:r>
+        <w:t>Le serveur est capable de se comporter comme un client. C'est-à-dire qu’il</w:t>
+      </w:r>
+      <w:r>
+        <w:t xml:space="preserve"> peut</w:t>
+      </w:r>
+      <w:r>
+        <w:t xml:space="preserve"> initie</w:t>
+      </w:r>
+      <w:r>
+        <w:t>r</w:t>
+      </w:r>
+      <w:r>
+        <w:t xml:space="preserve"> lui même la connexion à d’autres serveurs plutôt que d’attendre les connections des clients. Ceci permet au serveur d’être intégré au sein d’un réseau pair à pair, ou de se connecter à un service web par exemple. Ce comportement est appelé </w:t>
+      </w:r>
+      <w:r>
+        <w:rPr>
+          <w:b/>
+          <w:i/>
+        </w:rPr>
+        <w:t>mode CLIENT</w:t>
+      </w:r>
+      <w:r>
+        <w:t xml:space="preserve">, par opposition au </w:t>
+      </w:r>
+      <w:r>
+        <w:rPr>
+          <w:b/>
+          <w:i/>
+        </w:rPr>
+        <w:t>mode SERVER</w:t>
+      </w:r>
+      <w:r>
+        <w:t xml:space="preserve"> déjà décrit</w:t>
+      </w:r>
+      <w:r>
+        <w:t xml:space="preserve"> dans la partie </w:t>
+      </w:r>
+      <w:r>
+        <w:t>VII</w:t>
+      </w:r>
+      <w:r>
+        <w:t xml:space="preserve">. </w:t>
+      </w:r>
+      <w:r>
+        <w:t>Concrètement se sont les plugins qui initient les connections en indiquant au serveur l’adresse des clients ou se connecter, via l’API réseau.</w:t>
+      </w:r>
+    </w:p>
+    <w:p>
+      <w:pPr>
+        <w:jc w:val="both"/>
+      </w:pPr>
+      <w:r>
+        <w:t>Le flux de données</w:t>
+      </w:r>
+      <w:r>
+        <w:t xml:space="preserve"> du mode client appel</w:t>
+      </w:r>
+      <w:r>
+        <w:t xml:space="preserve"> </w:t>
+      </w:r>
+      <w:r>
+        <w:t>les mêmes interfaces que</w:t>
+      </w:r>
+      <w:r>
+        <w:t xml:space="preserve"> le mode serveur mais dans l’</w:t>
+      </w:r>
+      <w:r>
+        <w:t>ordre inverse</w:t>
+      </w:r>
+      <w:r>
+        <w:t xml:space="preserve">. En effet c’est la requête qui est générée et envoyée par le serveur et non la réponse. C’est donc la requête qui est sérialisée et la réponse qui est </w:t>
+      </w:r>
+      <w:proofErr w:type="spellStart"/>
+      <w:r>
+        <w:t>désérialisée</w:t>
+      </w:r>
+      <w:proofErr w:type="spellEnd"/>
+      <w:r>
+        <w:t xml:space="preserve">. L’exécution de la </w:t>
+      </w:r>
+      <w:r>
+        <w:t>réponse</w:t>
+      </w:r>
+      <w:r>
+        <w:t xml:space="preserve"> est quand à elle effectué à la fin du flux de données, après </w:t>
+      </w:r>
+      <w:r>
+        <w:t>sa réception</w:t>
+      </w:r>
+      <w:r>
+        <w:t xml:space="preserve">. </w:t>
+      </w:r>
+    </w:p>
+    <w:p>
+      <w:pPr>
+        <w:jc w:val="both"/>
+      </w:pPr>
+      <w:r>
+        <w:t xml:space="preserve">Lorsqu’un plugin souhaite échanger des information avec un serveur, il s’y connecte via </w:t>
+      </w:r>
+      <w:proofErr w:type="spellStart"/>
+      <w:r>
+        <w:rPr>
+          <w:b/>
+        </w:rPr>
+        <w:t>INetwork</w:t>
+      </w:r>
+      <w:proofErr w:type="spellEnd"/>
+      <w:proofErr w:type="gramStart"/>
+      <w:r>
+        <w:rPr>
+          <w:b/>
+        </w:rPr>
+        <w:t>::</w:t>
+      </w:r>
+      <w:proofErr w:type="spellStart"/>
+      <w:r>
+        <w:rPr>
+          <w:b/>
+        </w:rPr>
+        <w:t>connect</w:t>
+      </w:r>
+      <w:proofErr w:type="spellEnd"/>
+      <w:proofErr w:type="gramEnd"/>
+      <w:r>
+        <w:t>.</w:t>
+      </w:r>
+      <w:r>
+        <w:t xml:space="preserve"> Si la connexion réussie il peut ensuite commencer le processus d’envoie d'une requête via la méthode </w:t>
+      </w:r>
+      <w:proofErr w:type="spellStart"/>
+      <w:r>
+        <w:rPr>
+          <w:b/>
+        </w:rPr>
+        <w:t>INetwork</w:t>
+      </w:r>
+      <w:proofErr w:type="spellEnd"/>
+      <w:proofErr w:type="gramStart"/>
+      <w:r>
+        <w:rPr>
+          <w:b/>
+        </w:rPr>
+        <w:t>::</w:t>
+      </w:r>
+      <w:proofErr w:type="spellStart"/>
+      <w:r>
+        <w:rPr>
+          <w:b/>
+        </w:rPr>
+        <w:t>send</w:t>
+      </w:r>
+      <w:proofErr w:type="spellEnd"/>
+      <w:proofErr w:type="gramEnd"/>
+      <w:r>
+        <w:t xml:space="preserve">, ce qui provoque l’appel de l’interface </w:t>
+      </w:r>
+      <w:proofErr w:type="spellStart"/>
+      <w:r>
+        <w:t>IDoSend</w:t>
+      </w:r>
+      <w:proofErr w:type="spellEnd"/>
+      <w:r>
+        <w:t xml:space="preserve"> pour le plugin qui a utilisé </w:t>
+      </w:r>
+      <w:proofErr w:type="spellStart"/>
+      <w:r>
+        <w:t>INetwork</w:t>
+      </w:r>
+      <w:proofErr w:type="spellEnd"/>
+      <w:r>
+        <w:t>::</w:t>
+      </w:r>
+      <w:proofErr w:type="spellStart"/>
+      <w:r>
+        <w:t>send</w:t>
+      </w:r>
+      <w:proofErr w:type="spellEnd"/>
+      <w:r>
+        <w:t>. Si cette interface n’est pas implémentée, l’envoie est annulé.</w:t>
+      </w:r>
+    </w:p>
+    <w:p>
+      <w:pPr>
+        <w:jc w:val="both"/>
+      </w:pPr>
+      <w:r>
+        <w:t>Le schéma qui suit détaille l’enchainement interfaces</w:t>
+      </w:r>
+      <w:r>
+        <w:t xml:space="preserve"> du flux de données client</w:t>
+      </w:r>
+      <w:r>
+        <w:t>.</w:t>
+      </w:r>
+    </w:p>
+    <w:p>
+      <w:r>
+        <w:br w:type="page"/>
+      </w:r>
+    </w:p>
+    <w:p>
+      <w:pPr>
+        <w:jc w:val="center"/>
+      </w:pPr>
+    </w:p>
+    <w:p>
+      <w:pPr>
+        <w:jc w:val="center"/>
+      </w:pPr>
+    </w:p>
+    <w:p>
+      <w:pPr>
+        <w:jc w:val="center"/>
+      </w:pPr>
+      <w:r>
+        <w:rPr>
+          <w:noProof/>
+          <w:lang w:eastAsia="fr-FR"/>
+        </w:rPr>
+        <w:drawing>
+          <wp:inline distT="0" distB="0" distL="0" distR="0">
+            <wp:extent cx="5418316" cy="8214970"/>
+            <wp:effectExtent l="19050" t="0" r="0" b="0"/>
+            <wp:docPr id="1" name="Image 0" descr="Sans titre-1.png"/>
+            <wp:cNvGraphicFramePr>
+              <a:graphicFrameLocks xmlns:a="http://schemas.openxmlformats.org/drawingml/2006/main" noChangeAspect="1"/>
+            </wp:cNvGraphicFramePr>
+            <a:graphic xmlns:a="http://schemas.openxmlformats.org/drawingml/2006/main">
+              <a:graphicData uri="http://schemas.openxmlformats.org/drawingml/2006/picture">
+                <pic:pic xmlns:pic="http://schemas.openxmlformats.org/drawingml/2006/picture">
+                  <pic:nvPicPr>
+                    <pic:cNvPr id="0" name="Sans titre-1.png"/>
+                    <pic:cNvPicPr/>
+                  </pic:nvPicPr>
+                  <pic:blipFill>
+                    <a:blip r:embed="rId9" cstate="print"/>
+                    <a:stretch>
+                      <a:fillRect/>
+                    </a:stretch>
+                  </pic:blipFill>
+                  <pic:spPr>
+                    <a:xfrm>
+                      <a:off x="0" y="0"/>
+                      <a:ext cx="5420865" cy="8218835"/>
+                    </a:xfrm>
+                    <a:prstGeom prst="rect">
+                      <a:avLst/>
+                    </a:prstGeom>
+                  </pic:spPr>
+                </pic:pic>
+              </a:graphicData>
+            </a:graphic>
+          </wp:inline>
+        </w:drawing>
+      </w:r>
+    </w:p>
+    <w:p>
+      <w:pPr>
+        <w:jc w:val="center"/>
+      </w:pPr>
+    </w:p>
+    <w:p>
+      <w:pPr>
+        <w:pStyle w:val="Titre1"/>
+      </w:pPr>
+      <w:bookmarkStart w:id="24" w:name="_Toc295588175"/>
+      <w:r>
+        <w:lastRenderedPageBreak/>
         <w:t>APIs</w:t>
       </w:r>
-      <w:bookmarkEnd w:id="23"/>
+      <w:bookmarkEnd w:id="24"/>
     </w:p>
     <w:p>
       <w:pPr>
@@ -10615,7 +11203,13 @@
       </w:r>
       <w:proofErr w:type="spellEnd"/>
       <w:r>
-        <w:t>, que les plugins peuvent récupérer et stocker lors de leur chargement.</w:t>
+        <w:t xml:space="preserve">, que les plugins </w:t>
+      </w:r>
+      <w:r>
+        <w:t>doivent</w:t>
+      </w:r>
+      <w:r>
+        <w:t xml:space="preserve"> récupérer et stocker lors de leur chargement.</w:t>
       </w:r>
     </w:p>
     <w:tbl>
@@ -11389,13 +11983,18 @@
     </w:p>
     <w:p>
       <w:pPr>
+        <w:jc w:val="both"/>
+      </w:pPr>
+    </w:p>
+    <w:p>
+      <w:pPr>
         <w:pStyle w:val="Titre1"/>
       </w:pPr>
-      <w:bookmarkStart w:id="24" w:name="_Toc293520143"/>
+      <w:bookmarkStart w:id="25" w:name="_Toc295588176"/>
       <w:r>
         <w:t>TCP et UDP</w:t>
       </w:r>
-      <w:bookmarkEnd w:id="24"/>
+      <w:bookmarkEnd w:id="25"/>
     </w:p>
     <w:p>
       <w:pPr>
@@ -11436,14 +12035,20 @@
       </w:r>
     </w:p>
     <w:p>
+      <w:r>
+        <w:br w:type="page"/>
+      </w:r>
+    </w:p>
+    <w:p>
       <w:pPr>
         <w:pStyle w:val="Titre1"/>
       </w:pPr>
-      <w:bookmarkStart w:id="25" w:name="_Toc293520144"/>
-      <w:r>
+      <w:bookmarkStart w:id="26" w:name="_Toc295588177"/>
+      <w:r>
+        <w:lastRenderedPageBreak/>
         <w:t>Abstraction de la base de données</w:t>
       </w:r>
-      <w:bookmarkEnd w:id="25"/>
+      <w:bookmarkEnd w:id="26"/>
     </w:p>
     <w:p>
       <w:pPr>
@@ -11518,11 +12123,11 @@
       <w:pPr>
         <w:pStyle w:val="Titre1"/>
       </w:pPr>
-      <w:bookmarkStart w:id="26" w:name="_Toc293520145"/>
+      <w:bookmarkStart w:id="27" w:name="_Toc295588178"/>
       <w:r>
         <w:t>Evénements</w:t>
       </w:r>
-      <w:bookmarkEnd w:id="26"/>
+      <w:bookmarkEnd w:id="27"/>
     </w:p>
     <w:p>
       <w:pPr>
@@ -12275,122 +12880,117 @@
     </w:p>
     <w:p>
       <w:pPr>
+        <w:pStyle w:val="Titre1"/>
+      </w:pPr>
+      <w:bookmarkStart w:id="28" w:name="_Toc295588179"/>
+      <w:r>
+        <w:t>Implémentation</w:t>
+      </w:r>
+      <w:bookmarkEnd w:id="28"/>
+    </w:p>
+    <w:p>
+      <w:pPr>
         <w:jc w:val="both"/>
       </w:pPr>
+      <w:r>
+        <w:t>Les plugins sont co</w:t>
+      </w:r>
+      <w:r>
+        <w:t>mposés</w:t>
+      </w:r>
+      <w:r>
+        <w:t xml:space="preserve"> d’une classe principale, qui hérite de toutes les interfaces dont il</w:t>
+      </w:r>
+      <w:r>
+        <w:t>s</w:t>
+      </w:r>
+      <w:r>
+        <w:t xml:space="preserve"> </w:t>
+      </w:r>
+      <w:r>
+        <w:t>ont</w:t>
+      </w:r>
+      <w:r>
+        <w:t xml:space="preserve"> besoin</w:t>
+      </w:r>
+      <w:r>
+        <w:t>s</w:t>
+      </w:r>
+      <w:r>
+        <w:t xml:space="preserve">. Cette classe doit impérativement être </w:t>
+      </w:r>
+      <w:r>
+        <w:rPr>
+          <w:b/>
+        </w:rPr>
+        <w:t xml:space="preserve">thread </w:t>
+      </w:r>
+      <w:proofErr w:type="spellStart"/>
+      <w:r>
+        <w:rPr>
+          <w:b/>
+        </w:rPr>
+        <w:t>safe</w:t>
+      </w:r>
+      <w:proofErr w:type="spellEnd"/>
+      <w:r>
+        <w:t>, car le serveur peut appeler les méthodes implémentées par un plugin dans de multiples threads simultanément. C’est donc aux plugins de protéger leurs données communes à plusieurs threads, comme les variables membres, afin d’éviter que deux thread y accèdent en même temps.</w:t>
+      </w:r>
+    </w:p>
+    <w:p>
+      <w:pPr>
+        <w:jc w:val="both"/>
+      </w:pPr>
+      <w:r>
+        <w:t>L</w:t>
+      </w:r>
+      <w:r>
+        <w:t xml:space="preserve">es plugins situés dans le dossier </w:t>
+      </w:r>
+      <w:proofErr w:type="spellStart"/>
+      <w:r>
+        <w:rPr>
+          <w:b/>
+        </w:rPr>
+        <w:t>Example</w:t>
+      </w:r>
+      <w:proofErr w:type="spellEnd"/>
+      <w:r>
+        <w:t xml:space="preserve"> montre divers implémentations simples. Le plugin </w:t>
+      </w:r>
+      <w:proofErr w:type="spellStart"/>
+      <w:r>
+        <w:rPr>
+          <w:b/>
+        </w:rPr>
+        <w:t>Example</w:t>
+      </w:r>
+      <w:proofErr w:type="spellEnd"/>
+      <w:r>
+        <w:rPr>
+          <w:b/>
+        </w:rPr>
+        <w:t>/Basic</w:t>
+      </w:r>
+      <w:r>
+        <w:t xml:space="preserve"> peut être utilisé comme base pour créer n’importe quel plugin</w:t>
+      </w:r>
+      <w:r>
+        <w:t>.</w:t>
+      </w:r>
     </w:p>
     <w:p>
       <w:pPr>
         <w:pStyle w:val="Titre1"/>
       </w:pPr>
-      <w:bookmarkStart w:id="27" w:name="_Toc293520146"/>
+      <w:bookmarkStart w:id="29" w:name="_Ref270240852"/>
+      <w:bookmarkStart w:id="30" w:name="_Toc295588180"/>
       <w:r>
         <w:lastRenderedPageBreak/>
-        <w:t>Implémentation</w:t>
-      </w:r>
-      <w:bookmarkEnd w:id="27"/>
-    </w:p>
-    <w:p>
-      <w:pPr>
-        <w:jc w:val="both"/>
-      </w:pPr>
-      <w:r>
-        <w:t>Les plugins sont co</w:t>
-      </w:r>
-      <w:r>
-        <w:t>mposés</w:t>
-      </w:r>
-      <w:r>
-        <w:t xml:space="preserve"> d’une classe principale, qui hérite de toutes les interfaces dont il</w:t>
-      </w:r>
-      <w:r>
-        <w:t>s</w:t>
-      </w:r>
-      <w:r>
-        <w:t xml:space="preserve"> </w:t>
-      </w:r>
-      <w:r>
-        <w:t>ont</w:t>
-      </w:r>
-      <w:r>
-        <w:t xml:space="preserve"> besoin</w:t>
-      </w:r>
-      <w:r>
-        <w:t>s</w:t>
-      </w:r>
-      <w:r>
-        <w:t xml:space="preserve">. Cette classe doit impérativement être </w:t>
-      </w:r>
-      <w:r>
-        <w:rPr>
-          <w:b/>
-        </w:rPr>
-        <w:t xml:space="preserve">thread </w:t>
-      </w:r>
-      <w:proofErr w:type="spellStart"/>
-      <w:r>
-        <w:rPr>
-          <w:b/>
-        </w:rPr>
-        <w:t>safe</w:t>
-      </w:r>
-      <w:proofErr w:type="spellEnd"/>
-      <w:r>
-        <w:t>, car le serveur peut appeler les méthodes implémentées par un plugin dans de multiples threads simultanément. C’est donc aux plugins de protéger leurs données communes à plusieurs threads, comme les variables membres, afin d’éviter que deux thread y accèdent en même temps.</w:t>
-      </w:r>
-    </w:p>
-    <w:p>
-      <w:pPr>
-        <w:jc w:val="both"/>
-      </w:pPr>
-      <w:r>
-        <w:t>L</w:t>
-      </w:r>
-      <w:r>
-        <w:t xml:space="preserve">es plugins situés dans le dossier </w:t>
-      </w:r>
-      <w:proofErr w:type="spellStart"/>
-      <w:r>
-        <w:rPr>
-          <w:b/>
-        </w:rPr>
-        <w:t>Example</w:t>
-      </w:r>
-      <w:proofErr w:type="spellEnd"/>
-      <w:r>
-        <w:t xml:space="preserve"> montre divers implémentations simples. Le plugin </w:t>
-      </w:r>
-      <w:proofErr w:type="spellStart"/>
-      <w:r>
-        <w:rPr>
-          <w:b/>
-        </w:rPr>
-        <w:t>Example</w:t>
-      </w:r>
-      <w:proofErr w:type="spellEnd"/>
-      <w:r>
-        <w:rPr>
-          <w:b/>
-        </w:rPr>
-        <w:t>/Basic</w:t>
-      </w:r>
-      <w:r>
-        <w:t xml:space="preserve"> peut être utilisé comme base pour créer n’importe quel plugin</w:t>
-      </w:r>
-      <w:r>
-        <w:t>.</w:t>
-      </w:r>
-    </w:p>
-    <w:p>
-      <w:pPr>
-        <w:pStyle w:val="Titre1"/>
-      </w:pPr>
-      <w:bookmarkStart w:id="28" w:name="_Ref270240852"/>
-      <w:bookmarkStart w:id="29" w:name="_Toc293520147"/>
-      <w:r>
         <w:t>Extensions</w:t>
       </w:r>
-      <w:bookmarkEnd w:id="28"/>
       <w:bookmarkEnd w:id="29"/>
+      <w:bookmarkEnd w:id="30"/>
     </w:p>
     <w:p>
       <w:pPr>
@@ -12757,7 +13357,7 @@
   <w:abstractNum w:abstractNumId="2">
     <w:nsid w:val="22402C56"/>
     <w:multiLevelType w:val="hybridMultilevel"/>
-    <w:tmpl w:val="6E1243B6"/>
+    <w:tmpl w:val="6196231A"/>
     <w:lvl w:ilvl="0" w:tplc="B60A1D10">
       <w:start w:val="1"/>
       <w:numFmt w:val="upperRoman"/>
@@ -13441,6 +14041,12 @@
     <w:abstractNumId w:val="4"/>
   </w:num>
   <w:num w:numId="15">
+    <w:abstractNumId w:val="2"/>
+    <w:lvlOverride w:ilvl="0">
+      <w:startOverride w:val="1"/>
+    </w:lvlOverride>
+  </w:num>
+  <w:num w:numId="16">
     <w:abstractNumId w:val="2"/>
     <w:lvlOverride w:ilvl="0">
       <w:startOverride w:val="1"/>
@@ -14534,7 +15140,7 @@
 </file>
 
 <file path=customXml/itemProps1.xml><?xml version="1.0" encoding="utf-8"?>
-<ds:datastoreItem xmlns:ds="http://schemas.openxmlformats.org/officeDocument/2006/customXml" ds:itemID="{181DE30D-C0D0-48AC-AD78-066594A06EE9}">
+<ds:datastoreItem xmlns:ds="http://schemas.openxmlformats.org/officeDocument/2006/customXml" ds:itemID="{0492DF4B-B800-4CAD-BADD-85A2A3A8608B}">
   <ds:schemaRefs>
     <ds:schemaRef ds:uri="http://schemas.openxmlformats.org/officeDocument/2006/bibliography"/>
   </ds:schemaRefs>

</xml_diff>

<commit_message>
All the resources of a plugin can be copied using a single line in its configuration.
</commit_message>
<xml_diff>
--- a/documentations/Plugins/Plugins.docx
+++ b/documentations/Plugins/Plugins.docx
@@ -7069,7 +7069,12 @@
         <w:t xml:space="preserve"> lors de leur chargement</w:t>
       </w:r>
       <w:r>
-        <w:t xml:space="preserve"> des fichiers de leurs ressources vers leur répertoire s’ils n’existent pas. Par exemple, dans la configuration ci-dessus, le fichier</w:t>
+        <w:t xml:space="preserve"> des fichiers de leurs ressources vers leur répe</w:t>
+      </w:r>
+      <w:bookmarkStart w:id="14" w:name="_GoBack"/>
+      <w:bookmarkEnd w:id="14"/>
+      <w:r>
+        <w:t>rtoire s’ils n’existent pas. Par exemple, dans la configuration ci-dessus, le fichier</w:t>
       </w:r>
       <w:r>
         <w:t xml:space="preserve"> de ressource nommé « plugins/</w:t>
@@ -7111,6 +7116,93 @@
       </w:r>
       <w:r>
         <w:t> »</w:t>
+      </w:r>
+      <w:r>
+        <w:t>.</w:t>
+      </w:r>
+      <w:r>
+        <w:t xml:space="preserve"> Il est aussi possible de copier automatiquement toutes les ressources d’un plugin dans un dossier en omettant la propriété </w:t>
+      </w:r>
+      <w:r>
+        <w:t>"</w:t>
+      </w:r>
+      <w:r>
+        <w:t>alias</w:t>
+      </w:r>
+      <w:r>
+        <w:t>"</w:t>
+      </w:r>
+      <w:r>
+        <w:t xml:space="preserve"> : </w:t>
+      </w:r>
+      <w:r>
+        <w:rPr>
+          <w:rFonts w:ascii="Courier New" w:hAnsi="Courier New" w:cs="Courier New"/>
+          <w:noProof/>
+          <w:color w:val="0000FF"/>
+          <w:sz w:val="20"/>
+          <w:szCs w:val="20"/>
+        </w:rPr>
+        <w:t>&lt;</w:t>
+      </w:r>
+      <w:r>
+        <w:rPr>
+          <w:rFonts w:ascii="Courier New" w:hAnsi="Courier New" w:cs="Courier New"/>
+          <w:noProof/>
+          <w:color w:val="A31515"/>
+          <w:sz w:val="20"/>
+          <w:szCs w:val="20"/>
+        </w:rPr>
+        <w:t>resource</w:t>
+      </w:r>
+      <w:r>
+        <w:rPr>
+          <w:rFonts w:ascii="Courier New" w:hAnsi="Courier New" w:cs="Courier New"/>
+          <w:noProof/>
+          <w:color w:val="0000FF"/>
+          <w:sz w:val="20"/>
+          <w:szCs w:val="20"/>
+        </w:rPr>
+        <w:t>&gt;</w:t>
+      </w:r>
+      <w:r>
+        <w:rPr>
+          <w:rFonts w:ascii="Courier New" w:hAnsi="Courier New" w:cs="Courier New"/>
+          <w:noProof/>
+          <w:sz w:val="20"/>
+          <w:szCs w:val="20"/>
+        </w:rPr>
+        <w:t>directory</w:t>
+      </w:r>
+      <w:r>
+        <w:rPr>
+          <w:rFonts w:ascii="Courier New" w:hAnsi="Courier New" w:cs="Courier New"/>
+          <w:noProof/>
+          <w:color w:val="0000FF"/>
+          <w:sz w:val="20"/>
+          <w:szCs w:val="20"/>
+        </w:rPr>
+        <w:t>&lt;/</w:t>
+      </w:r>
+      <w:r>
+        <w:rPr>
+          <w:rFonts w:ascii="Courier New" w:hAnsi="Courier New" w:cs="Courier New"/>
+          <w:noProof/>
+          <w:color w:val="A31515"/>
+          <w:sz w:val="20"/>
+          <w:szCs w:val="20"/>
+        </w:rPr>
+        <w:t>resource</w:t>
+      </w:r>
+      <w:r>
+        <w:rPr>
+          <w:rFonts w:ascii="Courier New" w:hAnsi="Courier New" w:cs="Courier New"/>
+          <w:noProof/>
+          <w:color w:val="0000FF"/>
+          <w:sz w:val="20"/>
+          <w:szCs w:val="20"/>
+        </w:rPr>
+        <w:t>&gt;</w:t>
       </w:r>
       <w:r>
         <w:t>.</w:t>
@@ -7144,66 +7236,61 @@
       <w:r>
         <w:t>.</w:t>
       </w:r>
+      <w:r>
+        <w:t xml:space="preserve"> </w:t>
+      </w:r>
+      <w:r>
+        <w:t>De même, s</w:t>
+      </w:r>
+      <w:r>
+        <w:t>i le plugin utilise un fichier Q</w:t>
+      </w:r>
+      <w:r>
+        <w:t xml:space="preserve">ueries.xml pour stocker ses requêtes SQL, il peut le mettre dans ses ressources sous l’alias </w:t>
+      </w:r>
+      <w:proofErr w:type="spellStart"/>
+      <w:r>
+        <w:rPr>
+          <w:b/>
+        </w:rPr>
+        <w:t>queries</w:t>
+      </w:r>
+      <w:proofErr w:type="spellEnd"/>
+      <w:r>
+        <w:t>.</w:t>
+      </w:r>
     </w:p>
     <w:p>
       <w:pPr>
         <w:jc w:val="both"/>
       </w:pPr>
       <w:r>
-        <w:t>De même, s</w:t>
-      </w:r>
-      <w:r>
-        <w:t>i le plugin utilise un fichier Q</w:t>
-      </w:r>
-      <w:r>
-        <w:t xml:space="preserve">ueries.xml pour stocker ses requêtes SQL, il peut le mettre dans ses ressources sous l’alias </w:t>
-      </w:r>
-      <w:proofErr w:type="spellStart"/>
-      <w:r>
-        <w:rPr>
-          <w:b/>
-        </w:rPr>
-        <w:t>queries</w:t>
-      </w:r>
-      <w:proofErr w:type="spellEnd"/>
-      <w:r>
-        <w:t>.</w:t>
+        <w:t>Ce système permet à un plugin de créer automatiquement tous les fichiers dont il a besoin dans son dossier, seulement à partir de sa bibliothèque dynamique, qui agie ainsi comme un conteneur.</w:t>
+      </w:r>
+      <w:r>
+        <w:t xml:space="preserve"> </w:t>
+      </w:r>
+      <w:r>
+        <w:t>De cette façon</w:t>
+      </w:r>
+      <w:r>
+        <w:t>, seule la bibliothèque du plugin a besoin d’être distribuée. Le reste des fichiers pou</w:t>
+      </w:r>
+      <w:r>
+        <w:t>vant être déployés à partir de s</w:t>
+      </w:r>
+      <w:r>
+        <w:t>es ressources.</w:t>
+      </w:r>
+      <w:r>
+        <w:t xml:space="preserve"> </w:t>
       </w:r>
     </w:p>
     <w:p>
       <w:pPr>
-        <w:jc w:val="both"/>
-      </w:pPr>
-      <w:r>
-        <w:t>Ce système permet à un plugin de créer automatiquement tous les fichiers dont il a besoin dans son dossier, seulement à partir de sa bibliothèque dynamique, qui agie ainsi comme un conteneur.</w:t>
-      </w:r>
-      <w:r>
-        <w:t xml:space="preserve"> </w:t>
-      </w:r>
-      <w:r>
-        <w:t>De cette façon</w:t>
-      </w:r>
-      <w:r>
-        <w:t>, seule la bibliothèque du plugin a besoin d’être distribuée. Le reste des fichiers pou</w:t>
-      </w:r>
-      <w:r>
-        <w:t>vant être déployés à partir de s</w:t>
-      </w:r>
-      <w:r>
-        <w:t>es ressources.</w:t>
-      </w:r>
-      <w:r>
-        <w:t xml:space="preserve"> </w:t>
-      </w:r>
-      <w:r>
-        <w:br w:type="page"/>
-      </w:r>
-    </w:p>
-    <w:p>
-      <w:pPr>
         <w:pStyle w:val="Titre1"/>
       </w:pPr>
-      <w:bookmarkStart w:id="14" w:name="_Toc295588165"/>
+      <w:bookmarkStart w:id="15" w:name="_Toc295588165"/>
       <w:r>
         <w:lastRenderedPageBreak/>
         <w:t>Evénements</w:t>
@@ -7211,7 +7298,7 @@
       <w:r>
         <w:t xml:space="preserve"> de l’API</w:t>
       </w:r>
-      <w:bookmarkEnd w:id="14"/>
+      <w:bookmarkEnd w:id="15"/>
     </w:p>
     <w:p>
       <w:pPr>
@@ -7492,14 +7579,14 @@
       <w:pPr>
         <w:pStyle w:val="Titre1"/>
       </w:pPr>
-      <w:bookmarkStart w:id="15" w:name="_Toc295588166"/>
+      <w:bookmarkStart w:id="16" w:name="_Toc295588166"/>
       <w:r>
         <w:t>Flux de données</w:t>
       </w:r>
       <w:r>
         <w:t xml:space="preserve"> serveur</w:t>
       </w:r>
-      <w:bookmarkEnd w:id="15"/>
+      <w:bookmarkEnd w:id="16"/>
     </w:p>
     <w:p>
       <w:pPr>
@@ -8058,12 +8145,12 @@
       <w:pPr>
         <w:pStyle w:val="Titre1"/>
       </w:pPr>
-      <w:bookmarkStart w:id="16" w:name="_Toc295588167"/>
+      <w:bookmarkStart w:id="17" w:name="_Toc295588167"/>
       <w:r>
         <w:lastRenderedPageBreak/>
         <w:t>Interfaces</w:t>
       </w:r>
-      <w:bookmarkEnd w:id="16"/>
+      <w:bookmarkEnd w:id="17"/>
     </w:p>
     <w:p>
       <w:pPr>
@@ -8098,12 +8185,12 @@
           <w:numId w:val="8"/>
         </w:numPr>
       </w:pPr>
-      <w:bookmarkStart w:id="17" w:name="_Toc295588168"/>
+      <w:bookmarkStart w:id="18" w:name="_Toc295588168"/>
       <w:proofErr w:type="spellStart"/>
       <w:r>
         <w:t>IPlugin</w:t>
       </w:r>
-      <w:bookmarkEnd w:id="17"/>
+      <w:bookmarkEnd w:id="18"/>
       <w:proofErr w:type="spellEnd"/>
     </w:p>
     <w:p>
@@ -8544,12 +8631,12 @@
       <w:pPr>
         <w:pStyle w:val="Titre2"/>
       </w:pPr>
-      <w:bookmarkStart w:id="18" w:name="_Toc295588169"/>
+      <w:bookmarkStart w:id="19" w:name="_Toc295588169"/>
       <w:proofErr w:type="spellStart"/>
       <w:r>
         <w:t>ITimer</w:t>
       </w:r>
-      <w:bookmarkEnd w:id="18"/>
+      <w:bookmarkEnd w:id="19"/>
       <w:proofErr w:type="spellEnd"/>
     </w:p>
     <w:p>
@@ -8584,55 +8671,20 @@
       <w:pPr>
         <w:pStyle w:val="Titre2"/>
       </w:pPr>
-      <w:bookmarkStart w:id="19" w:name="_Toc295588170"/>
+      <w:bookmarkStart w:id="20" w:name="_Toc295588170"/>
       <w:proofErr w:type="spellStart"/>
       <w:r>
         <w:t>IEvent</w:t>
-      </w:r>
-      <w:bookmarkEnd w:id="19"/>
-      <w:proofErr w:type="spellEnd"/>
-    </w:p>
-    <w:p>
-      <w:r>
-        <w:t xml:space="preserve">Est appelée à chaque fois qu’un événement pour lequel le plugin a souscrit se produit. </w:t>
-      </w:r>
-      <w:r>
-        <w:t>Voir la partie XII.</w:t>
-      </w:r>
-    </w:p>
-    <w:p/>
-    <w:p>
-      <w:pPr>
-        <w:pStyle w:val="Titre2"/>
-      </w:pPr>
-      <w:bookmarkStart w:id="20" w:name="_Toc295588171"/>
-      <w:proofErr w:type="spellStart"/>
-      <w:r>
-        <w:t>ILog</w:t>
       </w:r>
       <w:bookmarkEnd w:id="20"/>
       <w:proofErr w:type="spellEnd"/>
     </w:p>
     <w:p>
-      <w:pPr>
-        <w:jc w:val="both"/>
-      </w:pPr>
-      <w:r>
-        <w:t xml:space="preserve">Permet à un plugin de prendre en charge les logs. </w:t>
-      </w:r>
-      <w:proofErr w:type="spellStart"/>
-      <w:r>
-        <w:t>ILog</w:t>
-      </w:r>
-      <w:proofErr w:type="spellEnd"/>
-      <w:r>
-        <w:t xml:space="preserve"> est appelé à chaque fois qu’un log est enregistré sur le</w:t>
-      </w:r>
-      <w:r>
-        <w:t xml:space="preserve"> serveur, et </w:t>
-      </w:r>
-      <w:r>
-        <w:t>permet ainsi de l’afficher, de le sauvegarder dans un fichier, voir de l’envoyer à un autre programme, ou sur le réseau, à un serveur de log.</w:t>
+      <w:r>
+        <w:t xml:space="preserve">Est appelée à chaque fois qu’un événement pour lequel le plugin a souscrit se produit. </w:t>
+      </w:r>
+      <w:r>
+        <w:t>Voir la partie XII.</w:t>
       </w:r>
     </w:p>
     <w:p/>
@@ -8640,10 +8692,10 @@
       <w:pPr>
         <w:pStyle w:val="Titre2"/>
       </w:pPr>
-      <w:bookmarkStart w:id="21" w:name="_Toc295588172"/>
+      <w:bookmarkStart w:id="21" w:name="_Toc295588171"/>
       <w:proofErr w:type="spellStart"/>
       <w:r>
-        <w:t>IGui</w:t>
+        <w:t>ILog</w:t>
       </w:r>
       <w:bookmarkEnd w:id="21"/>
       <w:proofErr w:type="spellEnd"/>
@@ -8653,64 +8705,99 @@
         <w:jc w:val="both"/>
       </w:pPr>
       <w:r>
-        <w:t xml:space="preserve">Cette interface permet de faciliter la création d’interfaces utilisateurs via les plugins. Par exemple, la méthode </w:t>
-      </w:r>
-      <w:r>
-        <w:rPr>
-          <w:b/>
-        </w:rPr>
-        <w:t>gui</w:t>
-      </w:r>
-      <w:r>
-        <w:t xml:space="preserve"> est appelée juste après le chargement du plugin, dans le thread GUI du serveur, ce qui permet au p</w:t>
-      </w:r>
-      <w:r>
-        <w:t xml:space="preserve">lugin de créer ses </w:t>
+        <w:t xml:space="preserve">Permet à un plugin de prendre en charge les logs. </w:t>
       </w:r>
       <w:proofErr w:type="spellStart"/>
       <w:r>
-        <w:t>widgets</w:t>
+        <w:t>ILog</w:t>
       </w:r>
       <w:proofErr w:type="spellEnd"/>
       <w:r>
-        <w:t>, et d</w:t>
-      </w:r>
-      <w:r>
-        <w:t xml:space="preserve">e connecter ses signaux. </w:t>
-      </w:r>
+        <w:t xml:space="preserve"> est appelé à chaque fois qu’un log est enregistré sur le</w:t>
+      </w:r>
+      <w:r>
+        <w:t xml:space="preserve"> serveur, et </w:t>
+      </w:r>
+      <w:r>
+        <w:t>permet ainsi de l’afficher, de le sauvegarder dans un fichier, voir de l’envoyer à un autre programme, ou sur le réseau, à un serveur de log.</w:t>
+      </w:r>
+    </w:p>
+    <w:p/>
+    <w:p>
+      <w:pPr>
+        <w:pStyle w:val="Titre2"/>
+      </w:pPr>
+      <w:bookmarkStart w:id="22" w:name="_Toc295588172"/>
       <w:proofErr w:type="spellStart"/>
       <w:r>
-        <w:t>Qt</w:t>
-      </w:r>
+        <w:t>IGui</w:t>
+      </w:r>
+      <w:bookmarkEnd w:id="22"/>
       <w:proofErr w:type="spellEnd"/>
-      <w:r>
-        <w:t xml:space="preserve"> limite en effet les opérations GUI au thread qui a instancié </w:t>
-      </w:r>
-      <w:proofErr w:type="spellStart"/>
-      <w:r>
-        <w:t>QApplication</w:t>
-      </w:r>
-      <w:proofErr w:type="spellEnd"/>
-      <w:r>
-        <w:t xml:space="preserve">, c'est-à-dire le thread </w:t>
-      </w:r>
-      <w:r>
-        <w:t>principal</w:t>
-      </w:r>
-      <w:r>
-        <w:t xml:space="preserve"> du serveur.</w:t>
-      </w:r>
     </w:p>
     <w:p>
       <w:pPr>
+        <w:jc w:val="both"/>
+      </w:pPr>
+      <w:r>
+        <w:t xml:space="preserve">Cette interface permet de faciliter la création d’interfaces utilisateurs via les plugins. Par exemple, la méthode </w:t>
+      </w:r>
+      <w:r>
+        <w:rPr>
+          <w:b/>
+        </w:rPr>
+        <w:t>gui</w:t>
+      </w:r>
+      <w:r>
+        <w:t xml:space="preserve"> est appelée juste après le chargement du plugin, dans le thread GUI du serveur, ce qui permet au p</w:t>
+      </w:r>
+      <w:r>
+        <w:t xml:space="preserve">lugin de créer ses </w:t>
+      </w:r>
+      <w:proofErr w:type="spellStart"/>
+      <w:r>
+        <w:t>widgets</w:t>
+      </w:r>
+      <w:proofErr w:type="spellEnd"/>
+      <w:r>
+        <w:t>, et d</w:t>
+      </w:r>
+      <w:r>
+        <w:t xml:space="preserve">e connecter ses signaux. </w:t>
+      </w:r>
+      <w:proofErr w:type="spellStart"/>
+      <w:r>
+        <w:t>Qt</w:t>
+      </w:r>
+      <w:proofErr w:type="spellEnd"/>
+      <w:r>
+        <w:t xml:space="preserve"> limite en effet les opérations GUI au thread qui a instancié </w:t>
+      </w:r>
+      <w:proofErr w:type="spellStart"/>
+      <w:r>
+        <w:t>QApplication</w:t>
+      </w:r>
+      <w:proofErr w:type="spellEnd"/>
+      <w:r>
+        <w:t xml:space="preserve">, c'est-à-dire le thread </w:t>
+      </w:r>
+      <w:r>
+        <w:t>principal</w:t>
+      </w:r>
+      <w:r>
+        <w:t xml:space="preserve"> du serveur.</w:t>
+      </w:r>
+    </w:p>
+    <w:p>
+      <w:pPr>
         <w:pStyle w:val="Titre2"/>
       </w:pPr>
-      <w:bookmarkStart w:id="22" w:name="_Toc295588173"/>
+      <w:bookmarkStart w:id="23" w:name="_Toc295588173"/>
       <w:r>
         <w:lastRenderedPageBreak/>
         <w:t>Réseau</w:t>
       </w:r>
-      <w:bookmarkEnd w:id="22"/>
+      <w:bookmarkEnd w:id="23"/>
     </w:p>
     <w:p>
       <w:pPr>
@@ -10922,14 +11009,14 @@
       <w:pPr>
         <w:pStyle w:val="Titre1"/>
       </w:pPr>
-      <w:bookmarkStart w:id="23" w:name="_Toc295588174"/>
+      <w:bookmarkStart w:id="24" w:name="_Toc295588174"/>
       <w:r>
         <w:t xml:space="preserve">Flux de données </w:t>
       </w:r>
       <w:r>
         <w:t>client</w:t>
       </w:r>
-      <w:bookmarkEnd w:id="23"/>
+      <w:bookmarkEnd w:id="24"/>
     </w:p>
     <w:p>
       <w:pPr>
@@ -11202,12 +11289,12 @@
       <w:pPr>
         <w:pStyle w:val="Titre1"/>
       </w:pPr>
-      <w:bookmarkStart w:id="24" w:name="_Toc295588175"/>
+      <w:bookmarkStart w:id="25" w:name="_Toc295588175"/>
       <w:r>
         <w:lastRenderedPageBreak/>
         <w:t>APIs</w:t>
       </w:r>
-      <w:bookmarkEnd w:id="24"/>
+      <w:bookmarkEnd w:id="25"/>
     </w:p>
     <w:p>
       <w:pPr>
@@ -11915,60 +12002,125 @@
           <w:tcPr>
             <w:tcW w:w="8505" w:type="dxa"/>
             <w:tcBorders>
+              <w:bottom w:val="none" w:sz="0" w:space="0" w:color="auto"/>
+            </w:tcBorders>
+          </w:tcPr>
+          <w:p>
+            <w:pPr>
+              <w:jc w:val="both"/>
+              <w:cnfStyle w:val="000000100000" w:firstRow="0" w:lastRow="0" w:firstColumn="0" w:lastColumn="0" w:oddVBand="0" w:evenVBand="0" w:oddHBand="1" w:evenHBand="0" w:firstRowFirstColumn="0" w:firstRowLastColumn="0" w:lastRowFirstColumn="0" w:lastRowLastColumn="0"/>
+              <w:rPr>
+                <w:rFonts w:asciiTheme="minorHAnsi" w:hAnsiTheme="minorHAnsi"/>
+              </w:rPr>
+            </w:pPr>
+            <w:r>
+              <w:rPr>
+                <w:rFonts w:asciiTheme="minorHAnsi" w:hAnsiTheme="minorHAnsi"/>
+              </w:rPr>
+              <w:t>Cette API perm</w:t>
+            </w:r>
+            <w:r>
+              <w:rPr>
+                <w:rFonts w:asciiTheme="minorHAnsi" w:hAnsiTheme="minorHAnsi"/>
+              </w:rPr>
+              <w:t xml:space="preserve">et de gérer les </w:t>
+            </w:r>
+            <w:proofErr w:type="spellStart"/>
+            <w:r>
+              <w:rPr>
+                <w:rFonts w:asciiTheme="minorHAnsi" w:hAnsiTheme="minorHAnsi"/>
+              </w:rPr>
+              <w:t>timers</w:t>
+            </w:r>
+            <w:proofErr w:type="spellEnd"/>
+            <w:r>
+              <w:rPr>
+                <w:rFonts w:asciiTheme="minorHAnsi" w:hAnsiTheme="minorHAnsi"/>
+              </w:rPr>
+              <w:t xml:space="preserve"> d’un plugin :</w:t>
+            </w:r>
+            <w:r>
+              <w:rPr>
+                <w:rFonts w:asciiTheme="minorHAnsi" w:hAnsiTheme="minorHAnsi"/>
+              </w:rPr>
+              <w:t xml:space="preserve"> changer leurs intervalles</w:t>
+            </w:r>
+            <w:r>
+              <w:rPr>
+                <w:rFonts w:asciiTheme="minorHAnsi" w:hAnsiTheme="minorHAnsi"/>
+              </w:rPr>
+              <w:t xml:space="preserve"> de déclenchement</w:t>
+            </w:r>
+            <w:r>
+              <w:rPr>
+                <w:rFonts w:asciiTheme="minorHAnsi" w:hAnsiTheme="minorHAnsi"/>
+              </w:rPr>
+              <w:t>, en ajouter, ou en supprimer.</w:t>
+            </w:r>
+          </w:p>
+        </w:tc>
+      </w:tr>
+      <w:tr>
+        <w:trPr>
+          <w:trHeight w:val="268"/>
+        </w:trPr>
+        <w:tc>
+          <w:tcPr>
+            <w:cnfStyle w:val="001000000000" w:firstRow="0" w:lastRow="0" w:firstColumn="1" w:lastColumn="0" w:oddVBand="0" w:evenVBand="0" w:oddHBand="0" w:evenHBand="0" w:firstRowFirstColumn="0" w:firstRowLastColumn="0" w:lastRowFirstColumn="0" w:lastRowLastColumn="0"/>
+            <w:tcW w:w="1951" w:type="dxa"/>
+            <w:vAlign w:val="center"/>
+          </w:tcPr>
+          <w:p>
+            <w:pPr>
+              <w:jc w:val="right"/>
+              <w:rPr>
+                <w:rFonts w:asciiTheme="minorHAnsi" w:hAnsiTheme="minorHAnsi"/>
+                <w:b/>
+              </w:rPr>
+            </w:pPr>
+            <w:r>
+              <w:rPr>
+                <w:rFonts w:asciiTheme="minorHAnsi" w:hAnsiTheme="minorHAnsi"/>
+                <w:b/>
+              </w:rPr>
+              <w:t>Sessions</w:t>
+            </w:r>
+          </w:p>
+        </w:tc>
+        <w:tc>
+          <w:tcPr>
+            <w:tcW w:w="8505" w:type="dxa"/>
+            <w:tcBorders>
               <w:bottom w:val="single" w:sz="4" w:space="0" w:color="4F81BD" w:themeColor="accent1"/>
             </w:tcBorders>
           </w:tcPr>
           <w:p>
             <w:pPr>
               <w:jc w:val="both"/>
-              <w:cnfStyle w:val="000000100000" w:firstRow="0" w:lastRow="0" w:firstColumn="0" w:lastColumn="0" w:oddVBand="0" w:evenVBand="0" w:oddHBand="1" w:evenHBand="0" w:firstRowFirstColumn="0" w:firstRowLastColumn="0" w:lastRowFirstColumn="0" w:lastRowLastColumn="0"/>
-              <w:rPr>
-                <w:rFonts w:asciiTheme="minorHAnsi" w:hAnsiTheme="minorHAnsi"/>
-              </w:rPr>
-            </w:pPr>
-            <w:r>
-              <w:rPr>
-                <w:rFonts w:asciiTheme="minorHAnsi" w:hAnsiTheme="minorHAnsi"/>
-              </w:rPr>
-              <w:t>Cette API perm</w:t>
-            </w:r>
-            <w:r>
-              <w:rPr>
-                <w:rFonts w:asciiTheme="minorHAnsi" w:hAnsiTheme="minorHAnsi"/>
-              </w:rPr>
-              <w:t xml:space="preserve">et de gérer les </w:t>
+              <w:cnfStyle w:val="000000000000" w:firstRow="0" w:lastRow="0" w:firstColumn="0" w:lastColumn="0" w:oddVBand="0" w:evenVBand="0" w:oddHBand="0" w:evenHBand="0" w:firstRowFirstColumn="0" w:firstRowLastColumn="0" w:lastRowFirstColumn="0" w:lastRowLastColumn="0"/>
+              <w:rPr>
+                <w:rFonts w:asciiTheme="minorHAnsi" w:hAnsiTheme="minorHAnsi"/>
+              </w:rPr>
+            </w:pPr>
+            <w:r>
+              <w:rPr>
+                <w:rFonts w:asciiTheme="minorHAnsi" w:hAnsiTheme="minorHAnsi"/>
+              </w:rPr>
+              <w:t xml:space="preserve">Une session permet d’associer un ou plusieurs clients à un </w:t>
             </w:r>
             <w:proofErr w:type="spellStart"/>
             <w:r>
               <w:rPr>
                 <w:rFonts w:asciiTheme="minorHAnsi" w:hAnsiTheme="minorHAnsi"/>
               </w:rPr>
-              <w:t>timers</w:t>
+              <w:t>account</w:t>
             </w:r>
             <w:proofErr w:type="spellEnd"/>
             <w:r>
               <w:rPr>
                 <w:rFonts w:asciiTheme="minorHAnsi" w:hAnsiTheme="minorHAnsi"/>
               </w:rPr>
-              <w:t xml:space="preserve"> d’un plugin :</w:t>
-            </w:r>
-            <w:r>
-              <w:rPr>
-                <w:rFonts w:asciiTheme="minorHAnsi" w:hAnsiTheme="minorHAnsi"/>
-              </w:rPr>
-              <w:t xml:space="preserve"> changer leurs intervalles</w:t>
-            </w:r>
-            <w:r>
-              <w:rPr>
-                <w:rFonts w:asciiTheme="minorHAnsi" w:hAnsiTheme="minorHAnsi"/>
-              </w:rPr>
-              <w:t xml:space="preserve"> de déclenchement</w:t>
-            </w:r>
-            <w:r>
-              <w:rPr>
-                <w:rFonts w:asciiTheme="minorHAnsi" w:hAnsiTheme="minorHAnsi"/>
-              </w:rPr>
-              <w:t>, en ajouter, ou en supprimer.</w:t>
+              <w:t>, et peut persister après l’arrêt du serveur. Elle peut stocker des informations, et possède une date d’expiration.</w:t>
             </w:r>
           </w:p>
         </w:tc>
@@ -12024,63 +12176,9 @@
       <w:pPr>
         <w:pStyle w:val="Titre1"/>
       </w:pPr>
-      <w:bookmarkStart w:id="25" w:name="_Toc295588176"/>
+      <w:bookmarkStart w:id="26" w:name="_Toc295588176"/>
       <w:r>
         <w:t>TCP et UDP</w:t>
-      </w:r>
-      <w:bookmarkEnd w:id="25"/>
-    </w:p>
-    <w:p>
-      <w:pPr>
-        <w:jc w:val="both"/>
-      </w:pPr>
-      <w:r>
-        <w:t xml:space="preserve">Le serveur </w:t>
-      </w:r>
-      <w:r>
-        <w:t>abstrait totalement la gestion des protocoles de transport TCP et UDP. Quelque soit le protocole utilisé, cela n’a pas d’impact directe sur les plugins, ce qui signifie qu’un plugin développé et testé avec TCP marchera en UDP (s’il</w:t>
-      </w:r>
-      <w:r>
-        <w:t xml:space="preserve"> on ignore les pertes possibles de paquets en UDP).</w:t>
-      </w:r>
-    </w:p>
-    <w:p>
-      <w:pPr>
-        <w:jc w:val="both"/>
-      </w:pPr>
-      <w:r>
-        <w:t xml:space="preserve">Notez tout de même que les interfaces </w:t>
-      </w:r>
-      <w:proofErr w:type="spellStart"/>
-      <w:r>
-        <w:t>IDoRead</w:t>
-      </w:r>
-      <w:proofErr w:type="spellEnd"/>
-      <w:r>
-        <w:t xml:space="preserve"> et </w:t>
-      </w:r>
-      <w:proofErr w:type="spellStart"/>
-      <w:r>
-        <w:t>IDoWrite</w:t>
-      </w:r>
-      <w:proofErr w:type="spellEnd"/>
-      <w:r>
-        <w:t xml:space="preserve"> ne sont appelés qu’en TCP.</w:t>
-      </w:r>
-    </w:p>
-    <w:p>
-      <w:r>
-        <w:br w:type="page"/>
-      </w:r>
-    </w:p>
-    <w:p>
-      <w:pPr>
-        <w:pStyle w:val="Titre1"/>
-      </w:pPr>
-      <w:bookmarkStart w:id="26" w:name="_Toc295588177"/>
-      <w:r>
-        <w:lastRenderedPageBreak/>
-        <w:t>Abstraction de la base de données</w:t>
       </w:r>
       <w:bookmarkEnd w:id="26"/>
     </w:p>
@@ -12089,22 +12187,13 @@
         <w:jc w:val="both"/>
       </w:pPr>
       <w:r>
-        <w:t>L’abstraction de la base de données est un ensemble complet de classes facilitant l’usage de la base de données. Chaque interface représente une table, et chaque instance une entrée. Il est ainsi possible d’utiliser la base de do</w:t>
-      </w:r>
-      <w:r>
-        <w:t xml:space="preserve">nnées sans avoir à utiliser de </w:t>
-      </w:r>
-      <w:r>
-        <w:t>requête SQL. Seules les opérations complexes, tel</w:t>
-      </w:r>
-      <w:r>
-        <w:t>le</w:t>
-      </w:r>
-      <w:r>
-        <w:t xml:space="preserve">s que les jointures peuvent </w:t>
-      </w:r>
-      <w:r>
-        <w:t>nécessiter des requêtes fournies par les plugins.</w:t>
+        <w:t xml:space="preserve">Le serveur </w:t>
+      </w:r>
+      <w:r>
+        <w:t>abstrait totalement la gestion des protocoles de transport TCP et UDP. Quelque soit le protocole utilisé, cela n’a pas d’impact directe sur les plugins, ce qui signifie qu’un plugin développé et testé avec TCP marchera en UDP (s’il</w:t>
+      </w:r>
+      <w:r>
+        <w:t xml:space="preserve"> on ignore les pertes possibles de paquets en UDP).</w:t>
       </w:r>
     </w:p>
     <w:p>
@@ -12112,56 +12201,119 @@
         <w:jc w:val="both"/>
       </w:pPr>
       <w:r>
-        <w:t>La gestion des droits, ou de l’arborescence des fichiers et</w:t>
-      </w:r>
-      <w:r>
-        <w:t xml:space="preserve"> des dossiers sont également implémentés, ainsi que le support des concepts d’</w:t>
+        <w:t xml:space="preserve">Notez tout de même que les interfaces </w:t>
       </w:r>
       <w:proofErr w:type="spellStart"/>
       <w:r>
-        <w:t>accessors</w:t>
+        <w:t>IDoRead</w:t>
       </w:r>
       <w:proofErr w:type="spellEnd"/>
       <w:r>
-        <w:t xml:space="preserve"> et d’</w:t>
+        <w:t xml:space="preserve"> et </w:t>
       </w:r>
       <w:proofErr w:type="spellStart"/>
       <w:r>
-        <w:t>objects</w:t>
+        <w:t>IDoWrite</w:t>
       </w:r>
       <w:proofErr w:type="spellEnd"/>
       <w:r>
-        <w:t>.</w:t>
+        <w:t xml:space="preserve"> ne sont appelés qu’en TCP.</w:t>
       </w:r>
     </w:p>
     <w:p>
-      <w:pPr>
-        <w:jc w:val="both"/>
-      </w:pPr>
-      <w:r>
-        <w:t xml:space="preserve">Les instances sont créées à partir de la méthode </w:t>
-      </w:r>
-      <w:proofErr w:type="spellStart"/>
-      <w:r>
-        <w:t>getTable</w:t>
-      </w:r>
-      <w:proofErr w:type="spellEnd"/>
-      <w:r>
-        <w:t xml:space="preserve"> de l’API de la base de données. Consultez ses commentaires pour obtenir un exemple de création </w:t>
-      </w:r>
-      <w:r>
-        <w:t xml:space="preserve"> d’instance.</w:t>
+      <w:r>
+        <w:br w:type="page"/>
       </w:r>
     </w:p>
     <w:p>
       <w:pPr>
         <w:pStyle w:val="Titre1"/>
       </w:pPr>
-      <w:bookmarkStart w:id="27" w:name="_Toc295588178"/>
+      <w:bookmarkStart w:id="27" w:name="_Toc295588177"/>
+      <w:r>
+        <w:lastRenderedPageBreak/>
+        <w:t>Abstraction de la base de données</w:t>
+      </w:r>
+      <w:bookmarkEnd w:id="27"/>
+    </w:p>
+    <w:p>
+      <w:pPr>
+        <w:jc w:val="both"/>
+      </w:pPr>
+      <w:r>
+        <w:t>L’abstraction de la base de données est un ensemble complet de classes facilitant l’usage de la base de données. Chaque interface représente une table, et chaque instance une entrée. Il est ainsi possible d’utiliser la base de do</w:t>
+      </w:r>
+      <w:r>
+        <w:t xml:space="preserve">nnées sans avoir à utiliser de </w:t>
+      </w:r>
+      <w:r>
+        <w:t>requête SQL. Seules les opérations complexes, tel</w:t>
+      </w:r>
+      <w:r>
+        <w:t>le</w:t>
+      </w:r>
+      <w:r>
+        <w:t xml:space="preserve">s que les jointures peuvent </w:t>
+      </w:r>
+      <w:r>
+        <w:t>nécessiter des requêtes fournies par les plugins.</w:t>
+      </w:r>
+    </w:p>
+    <w:p>
+      <w:pPr>
+        <w:jc w:val="both"/>
+      </w:pPr>
+      <w:r>
+        <w:t>La gestion des droits, ou de l’arborescence des fichiers et</w:t>
+      </w:r>
+      <w:r>
+        <w:t xml:space="preserve"> des dossiers sont également implémentés, ainsi que le support des concepts d’</w:t>
+      </w:r>
+      <w:proofErr w:type="spellStart"/>
+      <w:r>
+        <w:t>accessors</w:t>
+      </w:r>
+      <w:proofErr w:type="spellEnd"/>
+      <w:r>
+        <w:t xml:space="preserve"> et d’</w:t>
+      </w:r>
+      <w:proofErr w:type="spellStart"/>
+      <w:r>
+        <w:t>objects</w:t>
+      </w:r>
+      <w:proofErr w:type="spellEnd"/>
+      <w:r>
+        <w:t>.</w:t>
+      </w:r>
+    </w:p>
+    <w:p>
+      <w:pPr>
+        <w:jc w:val="both"/>
+      </w:pPr>
+      <w:r>
+        <w:t xml:space="preserve">Les instances sont créées à partir de la méthode </w:t>
+      </w:r>
+      <w:proofErr w:type="spellStart"/>
+      <w:r>
+        <w:t>getTable</w:t>
+      </w:r>
+      <w:proofErr w:type="spellEnd"/>
+      <w:r>
+        <w:t xml:space="preserve"> de l’API de la base de données. Consultez ses commentaires pour obtenir un exemple de création </w:t>
+      </w:r>
+      <w:r>
+        <w:t xml:space="preserve"> d’instance.</w:t>
+      </w:r>
+    </w:p>
+    <w:p>
+      <w:pPr>
+        <w:pStyle w:val="Titre1"/>
+      </w:pPr>
+      <w:bookmarkStart w:id="28" w:name="_Toc295588178"/>
       <w:r>
         <w:t>Evénements</w:t>
       </w:r>
-      <w:bookmarkEnd w:id="27"/>
+      <w:bookmarkEnd w:id="28"/>
     </w:p>
     <w:p>
       <w:pPr>
@@ -12845,15 +12997,7 @@
               <w:rPr>
                 <w:rFonts w:asciiTheme="minorHAnsi" w:hAnsiTheme="minorHAnsi"/>
               </w:rPr>
-              <w:t>La config</w:t>
-            </w:r>
-            <w:bookmarkStart w:id="28" w:name="_GoBack"/>
-            <w:bookmarkEnd w:id="28"/>
-            <w:r>
-              <w:rPr>
-                <w:rFonts w:asciiTheme="minorHAnsi" w:hAnsiTheme="minorHAnsi"/>
-              </w:rPr>
-              <w:t xml:space="preserve">uration du serveur a été sauvée, via la méthode </w:t>
+              <w:t xml:space="preserve">La configuration du serveur a été sauvée, via la méthode </w:t>
             </w:r>
             <w:proofErr w:type="spellStart"/>
             <w:proofErr w:type="gramStart"/>
@@ -15447,7 +15591,7 @@
 </file>
 
 <file path=customXml/itemProps1.xml><?xml version="1.0" encoding="utf-8"?>
-<ds:datastoreItem xmlns:ds="http://schemas.openxmlformats.org/officeDocument/2006/customXml" ds:itemID="{D4B4901F-7923-4521-951E-D7D0B5A69D23}">
+<ds:datastoreItem xmlns:ds="http://schemas.openxmlformats.org/officeDocument/2006/customXml" ds:itemID="{22A46269-AF42-4F8E-94E5-5CDA5A3778EA}">
   <ds:schemaRefs>
     <ds:schemaRef ds:uri="http://schemas.openxmlformats.org/officeDocument/2006/bibliography"/>
   </ds:schemaRefs>

</xml_diff>

<commit_message>
Allows the plugins to get the server language.
</commit_message>
<xml_diff>
--- a/documentations/Plugins/Plugins.docx
+++ b/documentations/Plugins/Plugins.docx
@@ -5059,6 +5059,7 @@
           <w:color w:val="0000FF"/>
           <w:sz w:val="20"/>
           <w:szCs w:val="20"/>
+          <w:lang w:val="en-US"/>
         </w:rPr>
       </w:pPr>
       <w:r>
@@ -5079,6 +5080,7 @@
           <w:color w:val="0000FF"/>
           <w:sz w:val="20"/>
           <w:szCs w:val="20"/>
+          <w:lang w:val="en-US"/>
         </w:rPr>
         <w:t>&lt;</w:t>
       </w:r>
@@ -5089,6 +5091,7 @@
           <w:color w:val="A31515"/>
           <w:sz w:val="20"/>
           <w:szCs w:val="20"/>
+          <w:lang w:val="en-US"/>
         </w:rPr>
         <w:t>type</w:t>
       </w:r>
@@ -5099,6 +5102,7 @@
           <w:color w:val="0000FF"/>
           <w:sz w:val="20"/>
           <w:szCs w:val="20"/>
+          <w:lang w:val="en-US"/>
         </w:rPr>
         <w:t>&gt;</w:t>
       </w:r>
@@ -5108,6 +5112,7 @@
           <w:noProof/>
           <w:sz w:val="20"/>
           <w:szCs w:val="20"/>
+          <w:lang w:val="en-US"/>
         </w:rPr>
         <w:t>text/html</w:t>
       </w:r>
@@ -5118,6 +5123,7 @@
           <w:color w:val="0000FF"/>
           <w:sz w:val="20"/>
           <w:szCs w:val="20"/>
+          <w:lang w:val="en-US"/>
         </w:rPr>
         <w:t>&lt;/</w:t>
       </w:r>
@@ -5128,6 +5134,7 @@
           <w:color w:val="A31515"/>
           <w:sz w:val="20"/>
           <w:szCs w:val="20"/>
+          <w:lang w:val="en-US"/>
         </w:rPr>
         <w:t>type</w:t>
       </w:r>
@@ -5138,6 +5145,7 @@
           <w:color w:val="0000FF"/>
           <w:sz w:val="20"/>
           <w:szCs w:val="20"/>
+          <w:lang w:val="en-US"/>
         </w:rPr>
         <w:t>&gt;</w:t>
       </w:r>
@@ -5162,6 +5170,7 @@
           <w:noProof/>
           <w:sz w:val="20"/>
           <w:szCs w:val="20"/>
+          <w:lang w:val="en-US"/>
         </w:rPr>
         <w:t xml:space="preserve">    </w:t>
       </w:r>
@@ -5916,7 +5925,19 @@
         <w:rPr>
           <w:rFonts w:eastAsiaTheme="minorEastAsia"/>
         </w:rPr>
-        <w:t xml:space="preserve"> Par exemple, le chemin du fichier de traduction en français du plugin </w:t>
+        <w:t xml:space="preserve"> Par exemple, le chemin du fichier de traduction en </w:t>
+      </w:r>
+      <w:r>
+        <w:rPr>
+          <w:rFonts w:eastAsiaTheme="minorEastAsia"/>
+        </w:rPr>
+        <w:t>anglais</w:t>
+      </w:r>
+      <w:r>
+        <w:rPr>
+          <w:rFonts w:eastAsiaTheme="minorEastAsia"/>
+        </w:rPr>
+        <w:t xml:space="preserve"> du plugin </w:t>
       </w:r>
       <w:proofErr w:type="spellStart"/>
       <w:r>
@@ -6030,15 +6051,13 @@
         </w:rPr>
         <w:t>/</w:t>
       </w:r>
-      <w:proofErr w:type="spellStart"/>
       <w:r>
         <w:rPr>
           <w:rFonts w:eastAsiaTheme="minorEastAsia"/>
           <w:b/>
         </w:rPr>
-        <w:t>fr</w:t>
-      </w:r>
-      <w:proofErr w:type="spellEnd"/>
+        <w:t>en</w:t>
+      </w:r>
       <w:r>
         <w:rPr>
           <w:rFonts w:eastAsiaTheme="minorEastAsia"/>
@@ -6729,8 +6748,6 @@
         </w:rPr>
       </w:pPr>
       <w:bookmarkStart w:id="7" w:name="_Toc295588163"/>
-      <w:bookmarkStart w:id="8" w:name="_GoBack"/>
-      <w:bookmarkEnd w:id="8"/>
     </w:p>
     <w:p>
       <w:pPr>
@@ -6940,22 +6957,22 @@
       <w:pPr>
         <w:pStyle w:val="Titre2"/>
       </w:pPr>
-      <w:bookmarkStart w:id="9" w:name="_Ref264129485"/>
-      <w:bookmarkStart w:id="10" w:name="_Ref264129496"/>
-      <w:bookmarkStart w:id="11" w:name="_Ref264129559"/>
-      <w:bookmarkStart w:id="12" w:name="_Ref264129564"/>
-      <w:bookmarkStart w:id="13" w:name="_Ref264129568"/>
-      <w:bookmarkStart w:id="14" w:name="_Toc295588164"/>
+      <w:bookmarkStart w:id="8" w:name="_Ref264129485"/>
+      <w:bookmarkStart w:id="9" w:name="_Ref264129496"/>
+      <w:bookmarkStart w:id="10" w:name="_Ref264129559"/>
+      <w:bookmarkStart w:id="11" w:name="_Ref264129564"/>
+      <w:bookmarkStart w:id="12" w:name="_Ref264129568"/>
+      <w:bookmarkStart w:id="13" w:name="_Toc295588164"/>
       <w:proofErr w:type="spellStart"/>
       <w:r>
         <w:t>Resources</w:t>
       </w:r>
+      <w:bookmarkEnd w:id="8"/>
       <w:bookmarkEnd w:id="9"/>
       <w:bookmarkEnd w:id="10"/>
       <w:bookmarkEnd w:id="11"/>
       <w:bookmarkEnd w:id="12"/>
       <w:bookmarkEnd w:id="13"/>
-      <w:bookmarkEnd w:id="14"/>
       <w:proofErr w:type="spellEnd"/>
     </w:p>
     <w:p>
@@ -7282,7 +7299,7 @@
       <w:pPr>
         <w:pStyle w:val="Titre1"/>
       </w:pPr>
-      <w:bookmarkStart w:id="15" w:name="_Toc295588165"/>
+      <w:bookmarkStart w:id="14" w:name="_Toc295588165"/>
       <w:r>
         <w:lastRenderedPageBreak/>
         <w:t>Evénements</w:t>
@@ -7290,7 +7307,7 @@
       <w:r>
         <w:t xml:space="preserve"> de l’API</w:t>
       </w:r>
-      <w:bookmarkEnd w:id="15"/>
+      <w:bookmarkEnd w:id="14"/>
     </w:p>
     <w:p>
       <w:pPr>
@@ -7571,14 +7588,14 @@
       <w:pPr>
         <w:pStyle w:val="Titre1"/>
       </w:pPr>
-      <w:bookmarkStart w:id="16" w:name="_Toc295588166"/>
+      <w:bookmarkStart w:id="15" w:name="_Toc295588166"/>
       <w:r>
         <w:t>Flux de données</w:t>
       </w:r>
       <w:r>
         <w:t xml:space="preserve"> serveur</w:t>
       </w:r>
-      <w:bookmarkEnd w:id="16"/>
+      <w:bookmarkEnd w:id="15"/>
     </w:p>
     <w:p>
       <w:pPr>
@@ -8137,12 +8154,12 @@
       <w:pPr>
         <w:pStyle w:val="Titre1"/>
       </w:pPr>
-      <w:bookmarkStart w:id="17" w:name="_Toc295588167"/>
+      <w:bookmarkStart w:id="16" w:name="_Toc295588167"/>
       <w:r>
         <w:lastRenderedPageBreak/>
         <w:t>Interfaces</w:t>
       </w:r>
-      <w:bookmarkEnd w:id="17"/>
+      <w:bookmarkEnd w:id="16"/>
     </w:p>
     <w:p>
       <w:pPr>
@@ -8177,12 +8194,12 @@
           <w:numId w:val="8"/>
         </w:numPr>
       </w:pPr>
-      <w:bookmarkStart w:id="18" w:name="_Toc295588168"/>
+      <w:bookmarkStart w:id="17" w:name="_Toc295588168"/>
       <w:proofErr w:type="spellStart"/>
       <w:r>
         <w:t>IPlugin</w:t>
       </w:r>
-      <w:bookmarkEnd w:id="18"/>
+      <w:bookmarkEnd w:id="17"/>
       <w:proofErr w:type="spellEnd"/>
     </w:p>
     <w:p>
@@ -8623,39 +8640,60 @@
       <w:pPr>
         <w:pStyle w:val="Titre2"/>
       </w:pPr>
-      <w:bookmarkStart w:id="19" w:name="_Toc295588169"/>
+      <w:bookmarkStart w:id="18" w:name="_Toc295588169"/>
       <w:proofErr w:type="spellStart"/>
       <w:r>
         <w:t>ITimer</w:t>
+      </w:r>
+      <w:bookmarkEnd w:id="18"/>
+      <w:proofErr w:type="spellEnd"/>
+    </w:p>
+    <w:p>
+      <w:proofErr w:type="spellStart"/>
+      <w:r>
+        <w:t>ITime</w:t>
+      </w:r>
+      <w:r>
+        <w:t>r</w:t>
+      </w:r>
+      <w:proofErr w:type="spellEnd"/>
+      <w:r>
+        <w:t xml:space="preserve"> est décrite dans la partie V</w:t>
+      </w:r>
+      <w:r>
+        <w:t xml:space="preserve">.3. C’est cette interface qui est appelés lors de chaque échéance </w:t>
+      </w:r>
+      <w:r>
+        <w:t xml:space="preserve">d’un </w:t>
+      </w:r>
+      <w:proofErr w:type="spellStart"/>
+      <w:r>
+        <w:t>timer</w:t>
+      </w:r>
+      <w:proofErr w:type="spellEnd"/>
+      <w:r>
+        <w:t>.</w:t>
+      </w:r>
+    </w:p>
+    <w:p/>
+    <w:p>
+      <w:pPr>
+        <w:pStyle w:val="Titre2"/>
+      </w:pPr>
+      <w:bookmarkStart w:id="19" w:name="_Toc295588170"/>
+      <w:proofErr w:type="spellStart"/>
+      <w:r>
+        <w:t>IEvent</w:t>
       </w:r>
       <w:bookmarkEnd w:id="19"/>
       <w:proofErr w:type="spellEnd"/>
     </w:p>
     <w:p>
-      <w:proofErr w:type="spellStart"/>
-      <w:r>
-        <w:t>ITime</w:t>
-      </w:r>
-      <w:r>
-        <w:t>r</w:t>
-      </w:r>
-      <w:proofErr w:type="spellEnd"/>
-      <w:r>
-        <w:t xml:space="preserve"> est décrite dans la partie V</w:t>
-      </w:r>
-      <w:r>
-        <w:t xml:space="preserve">.3. C’est cette interface qui est appelés lors de chaque échéance </w:t>
-      </w:r>
-      <w:r>
-        <w:t xml:space="preserve">d’un </w:t>
-      </w:r>
-      <w:proofErr w:type="spellStart"/>
-      <w:r>
-        <w:t>timer</w:t>
-      </w:r>
-      <w:proofErr w:type="spellEnd"/>
-      <w:r>
-        <w:t>.</w:t>
+      <w:r>
+        <w:t xml:space="preserve">Est appelée à chaque fois qu’un événement pour lequel le plugin a souscrit se produit. </w:t>
+      </w:r>
+      <w:r>
+        <w:t>Voir la partie XII.</w:t>
       </w:r>
     </w:p>
     <w:p/>
@@ -8663,20 +8701,34 @@
       <w:pPr>
         <w:pStyle w:val="Titre2"/>
       </w:pPr>
-      <w:bookmarkStart w:id="20" w:name="_Toc295588170"/>
+      <w:bookmarkStart w:id="20" w:name="_Toc295588171"/>
       <w:proofErr w:type="spellStart"/>
       <w:r>
-        <w:t>IEvent</w:t>
+        <w:t>ILog</w:t>
       </w:r>
       <w:bookmarkEnd w:id="20"/>
       <w:proofErr w:type="spellEnd"/>
     </w:p>
     <w:p>
-      <w:r>
-        <w:t xml:space="preserve">Est appelée à chaque fois qu’un événement pour lequel le plugin a souscrit se produit. </w:t>
-      </w:r>
-      <w:r>
-        <w:t>Voir la partie XII.</w:t>
+      <w:pPr>
+        <w:jc w:val="both"/>
+      </w:pPr>
+      <w:r>
+        <w:t xml:space="preserve">Permet à un plugin de prendre en charge les logs. </w:t>
+      </w:r>
+      <w:proofErr w:type="spellStart"/>
+      <w:r>
+        <w:t>ILog</w:t>
+      </w:r>
+      <w:proofErr w:type="spellEnd"/>
+      <w:r>
+        <w:t xml:space="preserve"> est appelé à chaque fois qu’un log est enregistré sur le</w:t>
+      </w:r>
+      <w:r>
+        <w:t xml:space="preserve"> serveur, et </w:t>
+      </w:r>
+      <w:r>
+        <w:t>permet ainsi de l’afficher, de le sauvegarder dans un fichier, voir de l’envoyer à un autre programme, ou sur le réseau, à un serveur de log.</w:t>
       </w:r>
     </w:p>
     <w:p/>
@@ -8684,10 +8736,10 @@
       <w:pPr>
         <w:pStyle w:val="Titre2"/>
       </w:pPr>
-      <w:bookmarkStart w:id="21" w:name="_Toc295588171"/>
+      <w:bookmarkStart w:id="21" w:name="_Toc295588172"/>
       <w:proofErr w:type="spellStart"/>
       <w:r>
-        <w:t>ILog</w:t>
+        <w:t>IGui</w:t>
       </w:r>
       <w:bookmarkEnd w:id="21"/>
       <w:proofErr w:type="spellEnd"/>
@@ -8697,99 +8749,64 @@
         <w:jc w:val="both"/>
       </w:pPr>
       <w:r>
-        <w:t xml:space="preserve">Permet à un plugin de prendre en charge les logs. </w:t>
+        <w:t xml:space="preserve">Cette interface permet de faciliter la création d’interfaces utilisateurs via les plugins. Par exemple, la méthode </w:t>
+      </w:r>
+      <w:r>
+        <w:rPr>
+          <w:b/>
+        </w:rPr>
+        <w:t>gui</w:t>
+      </w:r>
+      <w:r>
+        <w:t xml:space="preserve"> est appelée juste après le chargement du plugin, dans le thread GUI du serveur, ce qui permet au p</w:t>
+      </w:r>
+      <w:r>
+        <w:t xml:space="preserve">lugin de créer ses </w:t>
       </w:r>
       <w:proofErr w:type="spellStart"/>
       <w:r>
-        <w:t>ILog</w:t>
+        <w:t>widgets</w:t>
       </w:r>
       <w:proofErr w:type="spellEnd"/>
       <w:r>
-        <w:t xml:space="preserve"> est appelé à chaque fois qu’un log est enregistré sur le</w:t>
-      </w:r>
-      <w:r>
-        <w:t xml:space="preserve"> serveur, et </w:t>
-      </w:r>
-      <w:r>
-        <w:t>permet ainsi de l’afficher, de le sauvegarder dans un fichier, voir de l’envoyer à un autre programme, ou sur le réseau, à un serveur de log.</w:t>
-      </w:r>
-    </w:p>
-    <w:p/>
-    <w:p>
-      <w:pPr>
-        <w:pStyle w:val="Titre2"/>
-      </w:pPr>
-      <w:bookmarkStart w:id="22" w:name="_Toc295588172"/>
+        <w:t>, et d</w:t>
+      </w:r>
+      <w:r>
+        <w:t xml:space="preserve">e connecter ses signaux. </w:t>
+      </w:r>
       <w:proofErr w:type="spellStart"/>
       <w:r>
-        <w:t>IGui</w:t>
-      </w:r>
-      <w:bookmarkEnd w:id="22"/>
+        <w:t>Qt</w:t>
+      </w:r>
       <w:proofErr w:type="spellEnd"/>
+      <w:r>
+        <w:t xml:space="preserve"> limite en effet les opérations GUI au thread qui a instancié </w:t>
+      </w:r>
+      <w:proofErr w:type="spellStart"/>
+      <w:r>
+        <w:t>QApplication</w:t>
+      </w:r>
+      <w:proofErr w:type="spellEnd"/>
+      <w:r>
+        <w:t xml:space="preserve">, c'est-à-dire le thread </w:t>
+      </w:r>
+      <w:r>
+        <w:t>principal</w:t>
+      </w:r>
+      <w:r>
+        <w:t xml:space="preserve"> du serveur.</w:t>
+      </w:r>
     </w:p>
     <w:p>
       <w:pPr>
-        <w:jc w:val="both"/>
-      </w:pPr>
-      <w:r>
-        <w:t xml:space="preserve">Cette interface permet de faciliter la création d’interfaces utilisateurs via les plugins. Par exemple, la méthode </w:t>
-      </w:r>
-      <w:r>
-        <w:rPr>
-          <w:b/>
-        </w:rPr>
-        <w:t>gui</w:t>
-      </w:r>
-      <w:r>
-        <w:t xml:space="preserve"> est appelée juste après le chargement du plugin, dans le thread GUI du serveur, ce qui permet au p</w:t>
-      </w:r>
-      <w:r>
-        <w:t xml:space="preserve">lugin de créer ses </w:t>
-      </w:r>
-      <w:proofErr w:type="spellStart"/>
-      <w:r>
-        <w:t>widgets</w:t>
-      </w:r>
-      <w:proofErr w:type="spellEnd"/>
-      <w:r>
-        <w:t>, et d</w:t>
-      </w:r>
-      <w:r>
-        <w:t xml:space="preserve">e connecter ses signaux. </w:t>
-      </w:r>
-      <w:proofErr w:type="spellStart"/>
-      <w:r>
-        <w:t>Qt</w:t>
-      </w:r>
-      <w:proofErr w:type="spellEnd"/>
-      <w:r>
-        <w:t xml:space="preserve"> limite en effet les opérations GUI au thread qui a instancié </w:t>
-      </w:r>
-      <w:proofErr w:type="spellStart"/>
-      <w:r>
-        <w:t>QApplication</w:t>
-      </w:r>
-      <w:proofErr w:type="spellEnd"/>
-      <w:r>
-        <w:t xml:space="preserve">, c'est-à-dire le thread </w:t>
-      </w:r>
-      <w:r>
-        <w:t>principal</w:t>
-      </w:r>
-      <w:r>
-        <w:t xml:space="preserve"> du serveur.</w:t>
-      </w:r>
-    </w:p>
-    <w:p>
-      <w:pPr>
         <w:pStyle w:val="Titre2"/>
       </w:pPr>
-      <w:bookmarkStart w:id="23" w:name="_Toc295588173"/>
+      <w:bookmarkStart w:id="22" w:name="_Toc295588173"/>
       <w:r>
         <w:lastRenderedPageBreak/>
         <w:t>Réseau</w:t>
       </w:r>
-      <w:bookmarkEnd w:id="23"/>
+      <w:bookmarkEnd w:id="22"/>
     </w:p>
     <w:p>
       <w:pPr>
@@ -9021,35 +9038,27 @@
               <w:rPr>
                 <w:rFonts w:asciiTheme="minorHAnsi" w:hAnsiTheme="minorHAnsi"/>
               </w:rPr>
-              <w:t xml:space="preserve">Lorsqu’un client se connecte au serveur, ce dernier appel cette fonction. Le plugin qui l’implémente peut décider de refuser la connexion au client. Dans </w:t>
+              <w:t xml:space="preserve">Lorsqu’un client se connecte au serveur, ce dernier appel cette fonction. Le plugin qui l’implémente peut décider de refuser la connexion au client. Dans se cas, </w:t>
             </w:r>
             <w:proofErr w:type="spellStart"/>
             <w:r>
               <w:rPr>
                 <w:rFonts w:asciiTheme="minorHAnsi" w:hAnsiTheme="minorHAnsi"/>
               </w:rPr>
-              <w:t>se</w:t>
+              <w:t>IOnDisconnect</w:t>
             </w:r>
             <w:proofErr w:type="spellEnd"/>
             <w:r>
               <w:rPr>
                 <w:rFonts w:asciiTheme="minorHAnsi" w:hAnsiTheme="minorHAnsi"/>
               </w:rPr>
-              <w:t xml:space="preserve"> cas, </w:t>
-            </w:r>
-            <w:proofErr w:type="spellStart"/>
-            <w:r>
-              <w:rPr>
-                <w:rFonts w:asciiTheme="minorHAnsi" w:hAnsiTheme="minorHAnsi"/>
-              </w:rPr>
-              <w:t>onClose</w:t>
-            </w:r>
-            <w:proofErr w:type="spellEnd"/>
-            <w:r>
-              <w:rPr>
-                <w:rFonts w:asciiTheme="minorHAnsi" w:hAnsiTheme="minorHAnsi"/>
-              </w:rPr>
-              <w:t xml:space="preserve"> est appelé, et le client déconnecté.</w:t>
+              <w:t xml:space="preserve"> </w:t>
+            </w:r>
+            <w:r>
+              <w:rPr>
+                <w:rFonts w:asciiTheme="minorHAnsi" w:hAnsiTheme="minorHAnsi"/>
+              </w:rPr>
+              <w:t>est appelé, et le client déconnecté.</w:t>
             </w:r>
           </w:p>
         </w:tc>
@@ -9187,7 +9196,19 @@
               <w:rPr>
                 <w:rFonts w:asciiTheme="minorHAnsi" w:hAnsiTheme="minorHAnsi"/>
               </w:rPr>
-              <w:t xml:space="preserve"> peut être initié par le serveur, le client, ou par un problème réseau. Elle permet généralement de libérer les ressources allouées pour le client durant sa connexion.</w:t>
+              <w:t xml:space="preserve"> peut être initié par le serveur, le client, ou par un problème réseau. </w:t>
+            </w:r>
+            <w:r>
+              <w:rPr>
+                <w:rFonts w:asciiTheme="minorHAnsi" w:hAnsiTheme="minorHAnsi"/>
+              </w:rPr>
+              <w:t>Il</w:t>
+            </w:r>
+            <w:r>
+              <w:rPr>
+                <w:rFonts w:asciiTheme="minorHAnsi" w:hAnsiTheme="minorHAnsi"/>
+              </w:rPr>
+              <w:t xml:space="preserve"> permet généralement de libérer les ressources allouées pour le client durant sa connexion.</w:t>
             </w:r>
           </w:p>
         </w:tc>
@@ -9350,7 +9371,25 @@
               <w:rPr>
                 <w:rFonts w:asciiTheme="minorHAnsi" w:hAnsiTheme="minorHAnsi"/>
               </w:rPr>
-              <w:t xml:space="preserve"> aux plugins de remplacer le la lecture des données normal du serveur. Ceci est par exemple utilisé dans l’implémentation d’un plugin gérant SSL.</w:t>
+              <w:t xml:space="preserve"> aux plugins de remplacer le la lecture des données normal du serveur. Ceci est par exemple utilisé dans l’implémentation d’un plugin gérant </w:t>
+            </w:r>
+            <w:r>
+              <w:rPr>
+                <w:rFonts w:asciiTheme="minorHAnsi" w:hAnsiTheme="minorHAnsi"/>
+              </w:rPr>
+              <w:t>SSL/</w:t>
+            </w:r>
+            <w:r>
+              <w:rPr>
+                <w:rFonts w:asciiTheme="minorHAnsi" w:hAnsiTheme="minorHAnsi"/>
+              </w:rPr>
+              <w:t>TLS</w:t>
+            </w:r>
+            <w:r>
+              <w:rPr>
+                <w:rFonts w:asciiTheme="minorHAnsi" w:hAnsiTheme="minorHAnsi"/>
+              </w:rPr>
+              <w:t>.</w:t>
             </w:r>
           </w:p>
         </w:tc>
@@ -9662,7 +9701,15 @@
               <w:rPr>
                 <w:rFonts w:asciiTheme="minorHAnsi" w:hAnsiTheme="minorHAnsi"/>
               </w:rPr>
-              <w:t>Finish</w:t>
+              <w:t>Fin</w:t>
+            </w:r>
+            <w:bookmarkStart w:id="23" w:name="_GoBack"/>
+            <w:bookmarkEnd w:id="23"/>
+            <w:r>
+              <w:rPr>
+                <w:rFonts w:asciiTheme="minorHAnsi" w:hAnsiTheme="minorHAnsi"/>
+              </w:rPr>
+              <w:t>ish</w:t>
             </w:r>
             <w:proofErr w:type="spellEnd"/>
             <w:r>
@@ -15583,7 +15630,7 @@
 </file>
 
 <file path=customXml/itemProps1.xml><?xml version="1.0" encoding="utf-8"?>
-<ds:datastoreItem xmlns:ds="http://schemas.openxmlformats.org/officeDocument/2006/customXml" ds:itemID="{1C80A4AA-ABE2-4D81-8E16-16EFA54F0EF8}">
+<ds:datastoreItem xmlns:ds="http://schemas.openxmlformats.org/officeDocument/2006/customXml" ds:itemID="{04FF3560-26CD-41B4-A824-3E0A1C4B8B9E}">
   <ds:schemaRefs>
     <ds:schemaRef ds:uri="http://schemas.openxmlformats.org/officeDocument/2006/bibliography"/>
   </ds:schemaRefs>

</xml_diff>

<commit_message>
Manages the tasks list. New resources hierarchy.
</commit_message>
<xml_diff>
--- a/documentations/Plugins/Plugins.docx
+++ b/documentations/Plugins/Plugins.docx
@@ -1,6 +1,6 @@
 
 <file path=word/document.xml><?xml version="1.0" encoding="utf-8"?>
-<w:document xmlns:wpc="http://schemas.microsoft.com/office/word/2010/wordprocessingCanvas" xmlns:mc="http://schemas.openxmlformats.org/markup-compatibility/2006" xmlns:o="urn:schemas-microsoft-com:office:office" xmlns:r="http://schemas.openxmlformats.org/officeDocument/2006/relationships" xmlns:m="http://schemas.openxmlformats.org/officeDocument/2006/math" xmlns:v="urn:schemas-microsoft-com:vml" xmlns:wp14="http://schemas.microsoft.com/office/word/2010/wordprocessingDrawing" xmlns:wp="http://schemas.openxmlformats.org/drawingml/2006/wordprocessingDrawing" xmlns:w10="urn:schemas-microsoft-com:office:word" xmlns:w="http://schemas.openxmlformats.org/wordprocessingml/2006/main" xmlns:w14="http://schemas.microsoft.com/office/word/2010/wordml" xmlns:wpg="http://schemas.microsoft.com/office/word/2010/wordprocessingGroup" xmlns:wpi="http://schemas.microsoft.com/office/word/2010/wordprocessingInk" xmlns:wne="http://schemas.microsoft.com/office/word/2006/wordml" xmlns:wps="http://schemas.microsoft.com/office/word/2010/wordprocessingShape" mc:Ignorable="w14 wp14">
+<w:document xmlns:ve="http://schemas.openxmlformats.org/markup-compatibility/2006" xmlns:o="urn:schemas-microsoft-com:office:office" xmlns:r="http://schemas.openxmlformats.org/officeDocument/2006/relationships" xmlns:m="http://schemas.openxmlformats.org/officeDocument/2006/math" xmlns:v="urn:schemas-microsoft-com:vml" xmlns:wp="http://schemas.openxmlformats.org/drawingml/2006/wordprocessingDrawing" xmlns:w10="urn:schemas-microsoft-com:office:word" xmlns:w="http://schemas.openxmlformats.org/wordprocessingml/2006/main" xmlns:wne="http://schemas.microsoft.com/office/word/2006/wordml">
   <w:body>
     <w:p>
       <w:pPr>
@@ -35,7 +35,6 @@
           <w:docPartUnique/>
         </w:docPartObj>
       </w:sdtPr>
-      <w:sdtEndPr/>
       <w:sdtContent>
         <w:p>
           <w:pPr>
@@ -2370,7 +2369,7 @@
           <w:top w:w="85" w:type="dxa"/>
           <w:bottom w:w="85" w:type="dxa"/>
         </w:tblCellMar>
-        <w:tblLook w:val="04A0" w:firstRow="1" w:lastRow="0" w:firstColumn="1" w:lastColumn="0" w:noHBand="0" w:noVBand="1"/>
+        <w:tblLook w:val="04A0"/>
       </w:tblPr>
       <w:tblGrid>
         <w:gridCol w:w="1951"/>
@@ -2379,12 +2378,12 @@
       </w:tblGrid>
       <w:tr>
         <w:trPr>
-          <w:cnfStyle w:val="100000000000" w:firstRow="1" w:lastRow="0" w:firstColumn="0" w:lastColumn="0" w:oddVBand="0" w:evenVBand="0" w:oddHBand="0" w:evenHBand="0" w:firstRowFirstColumn="0" w:firstRowLastColumn="0" w:lastRowFirstColumn="0" w:lastRowLastColumn="0"/>
+          <w:cnfStyle w:val="100000000000"/>
           <w:trHeight w:val="281"/>
         </w:trPr>
         <w:tc>
           <w:tcPr>
-            <w:cnfStyle w:val="001000000100" w:firstRow="0" w:lastRow="0" w:firstColumn="1" w:lastColumn="0" w:oddVBand="0" w:evenVBand="0" w:oddHBand="0" w:evenHBand="0" w:firstRowFirstColumn="1" w:firstRowLastColumn="0" w:lastRowFirstColumn="0" w:lastRowLastColumn="0"/>
+            <w:cnfStyle w:val="001000000100"/>
             <w:tcW w:w="1951" w:type="dxa"/>
           </w:tcPr>
           <w:p>
@@ -2411,7 +2410,7 @@
           <w:p>
             <w:pPr>
               <w:jc w:val="center"/>
-              <w:cnfStyle w:val="100000000000" w:firstRow="1" w:lastRow="0" w:firstColumn="0" w:lastColumn="0" w:oddVBand="0" w:evenVBand="0" w:oddHBand="0" w:evenHBand="0" w:firstRowFirstColumn="0" w:firstRowLastColumn="0" w:lastRowFirstColumn="0" w:lastRowLastColumn="0"/>
+              <w:cnfStyle w:val="100000000000"/>
               <w:rPr>
                 <w:rFonts w:asciiTheme="minorHAnsi" w:hAnsiTheme="minorHAnsi"/>
                 <w:b/>
@@ -2433,7 +2432,7 @@
           <w:p>
             <w:pPr>
               <w:jc w:val="center"/>
-              <w:cnfStyle w:val="100000000000" w:firstRow="1" w:lastRow="0" w:firstColumn="0" w:lastColumn="0" w:oddVBand="0" w:evenVBand="0" w:oddHBand="0" w:evenHBand="0" w:firstRowFirstColumn="0" w:firstRowLastColumn="0" w:lastRowFirstColumn="0" w:lastRowLastColumn="0"/>
+              <w:cnfStyle w:val="100000000000"/>
               <w:rPr>
                 <w:rFonts w:asciiTheme="minorHAnsi" w:hAnsiTheme="minorHAnsi"/>
                 <w:b/>
@@ -2451,12 +2450,12 @@
       </w:tr>
       <w:tr>
         <w:trPr>
-          <w:cnfStyle w:val="000000100000" w:firstRow="0" w:lastRow="0" w:firstColumn="0" w:lastColumn="0" w:oddVBand="0" w:evenVBand="0" w:oddHBand="1" w:evenHBand="0" w:firstRowFirstColumn="0" w:firstRowLastColumn="0" w:lastRowFirstColumn="0" w:lastRowLastColumn="0"/>
+          <w:cnfStyle w:val="000000100000"/>
           <w:trHeight w:val="255"/>
         </w:trPr>
         <w:tc>
           <w:tcPr>
-            <w:cnfStyle w:val="001000000000" w:firstRow="0" w:lastRow="0" w:firstColumn="1" w:lastColumn="0" w:oddVBand="0" w:evenVBand="0" w:oddHBand="0" w:evenHBand="0" w:firstRowFirstColumn="0" w:firstRowLastColumn="0" w:lastRowFirstColumn="0" w:lastRowLastColumn="0"/>
+            <w:cnfStyle w:val="001000000000"/>
             <w:tcW w:w="1951" w:type="dxa"/>
             <w:vAlign w:val="center"/>
           </w:tcPr>
@@ -2484,7 +2483,7 @@
           <w:p>
             <w:pPr>
               <w:jc w:val="both"/>
-              <w:cnfStyle w:val="000000100000" w:firstRow="0" w:lastRow="0" w:firstColumn="0" w:lastColumn="0" w:oddVBand="0" w:evenVBand="0" w:oddHBand="1" w:evenHBand="0" w:firstRowFirstColumn="0" w:firstRowLastColumn="0" w:lastRowFirstColumn="0" w:lastRowLastColumn="0"/>
+              <w:cnfStyle w:val="000000100000"/>
               <w:rPr>
                 <w:rFonts w:asciiTheme="minorHAnsi" w:hAnsiTheme="minorHAnsi"/>
               </w:rPr>
@@ -2589,7 +2588,7 @@
           <w:p>
             <w:pPr>
               <w:jc w:val="center"/>
-              <w:cnfStyle w:val="000000100000" w:firstRow="0" w:lastRow="0" w:firstColumn="0" w:lastColumn="0" w:oddVBand="0" w:evenVBand="0" w:oddHBand="1" w:evenHBand="0" w:firstRowFirstColumn="0" w:firstRowLastColumn="0" w:lastRowFirstColumn="0" w:lastRowLastColumn="0"/>
+              <w:cnfStyle w:val="000000100000"/>
               <w:rPr>
                 <w:rFonts w:asciiTheme="minorHAnsi" w:hAnsiTheme="minorHAnsi"/>
               </w:rPr>
@@ -2609,7 +2608,7 @@
         </w:trPr>
         <w:tc>
           <w:tcPr>
-            <w:cnfStyle w:val="001000000000" w:firstRow="0" w:lastRow="0" w:firstColumn="1" w:lastColumn="0" w:oddVBand="0" w:evenVBand="0" w:oddHBand="0" w:evenHBand="0" w:firstRowFirstColumn="0" w:firstRowLastColumn="0" w:lastRowFirstColumn="0" w:lastRowLastColumn="0"/>
+            <w:cnfStyle w:val="001000000000"/>
             <w:tcW w:w="1951" w:type="dxa"/>
             <w:vAlign w:val="center"/>
           </w:tcPr>
@@ -2637,7 +2636,7 @@
           <w:p>
             <w:pPr>
               <w:jc w:val="both"/>
-              <w:cnfStyle w:val="000000000000" w:firstRow="0" w:lastRow="0" w:firstColumn="0" w:lastColumn="0" w:oddVBand="0" w:evenVBand="0" w:oddHBand="0" w:evenHBand="0" w:firstRowFirstColumn="0" w:firstRowLastColumn="0" w:lastRowFirstColumn="0" w:lastRowLastColumn="0"/>
+              <w:cnfStyle w:val="000000000000"/>
               <w:rPr>
                 <w:rFonts w:asciiTheme="minorHAnsi" w:hAnsiTheme="minorHAnsi"/>
               </w:rPr>
@@ -2658,7 +2657,7 @@
           <w:p>
             <w:pPr>
               <w:jc w:val="center"/>
-              <w:cnfStyle w:val="000000000000" w:firstRow="0" w:lastRow="0" w:firstColumn="0" w:lastColumn="0" w:oddVBand="0" w:evenVBand="0" w:oddHBand="0" w:evenHBand="0" w:firstRowFirstColumn="0" w:firstRowLastColumn="0" w:lastRowFirstColumn="0" w:lastRowLastColumn="0"/>
+              <w:cnfStyle w:val="000000000000"/>
               <w:rPr>
                 <w:rFonts w:asciiTheme="minorHAnsi" w:hAnsiTheme="minorHAnsi"/>
               </w:rPr>
@@ -2674,12 +2673,12 @@
       </w:tr>
       <w:tr>
         <w:trPr>
-          <w:cnfStyle w:val="000000100000" w:firstRow="0" w:lastRow="0" w:firstColumn="0" w:lastColumn="0" w:oddVBand="0" w:evenVBand="0" w:oddHBand="1" w:evenHBand="0" w:firstRowFirstColumn="0" w:firstRowLastColumn="0" w:lastRowFirstColumn="0" w:lastRowLastColumn="0"/>
+          <w:cnfStyle w:val="000000100000"/>
           <w:trHeight w:val="268"/>
         </w:trPr>
         <w:tc>
           <w:tcPr>
-            <w:cnfStyle w:val="001000000000" w:firstRow="0" w:lastRow="0" w:firstColumn="1" w:lastColumn="0" w:oddVBand="0" w:evenVBand="0" w:oddHBand="0" w:evenHBand="0" w:firstRowFirstColumn="0" w:firstRowLastColumn="0" w:lastRowFirstColumn="0" w:lastRowLastColumn="0"/>
+            <w:cnfStyle w:val="001000000000"/>
             <w:tcW w:w="1951" w:type="dxa"/>
             <w:vAlign w:val="center"/>
           </w:tcPr>
@@ -2707,7 +2706,7 @@
           <w:p>
             <w:pPr>
               <w:jc w:val="both"/>
-              <w:cnfStyle w:val="000000100000" w:firstRow="0" w:lastRow="0" w:firstColumn="0" w:lastColumn="0" w:oddVBand="0" w:evenVBand="0" w:oddHBand="1" w:evenHBand="0" w:firstRowFirstColumn="0" w:firstRowLastColumn="0" w:lastRowFirstColumn="0" w:lastRowLastColumn="0"/>
+              <w:cnfStyle w:val="000000100000"/>
               <w:rPr>
                 <w:rFonts w:asciiTheme="minorHAnsi" w:hAnsiTheme="minorHAnsi"/>
               </w:rPr>
@@ -2728,7 +2727,7 @@
           <w:p>
             <w:pPr>
               <w:jc w:val="center"/>
-              <w:cnfStyle w:val="000000100000" w:firstRow="0" w:lastRow="0" w:firstColumn="0" w:lastColumn="0" w:oddVBand="0" w:evenVBand="0" w:oddHBand="1" w:evenHBand="0" w:firstRowFirstColumn="0" w:firstRowLastColumn="0" w:lastRowFirstColumn="0" w:lastRowLastColumn="0"/>
+              <w:cnfStyle w:val="000000100000"/>
               <w:rPr>
                 <w:rFonts w:asciiTheme="minorHAnsi" w:hAnsiTheme="minorHAnsi"/>
               </w:rPr>
@@ -2748,7 +2747,7 @@
         </w:trPr>
         <w:tc>
           <w:tcPr>
-            <w:cnfStyle w:val="001000000000" w:firstRow="0" w:lastRow="0" w:firstColumn="1" w:lastColumn="0" w:oddVBand="0" w:evenVBand="0" w:oddHBand="0" w:evenHBand="0" w:firstRowFirstColumn="0" w:firstRowLastColumn="0" w:lastRowFirstColumn="0" w:lastRowLastColumn="0"/>
+            <w:cnfStyle w:val="001000000000"/>
             <w:tcW w:w="1951" w:type="dxa"/>
             <w:vAlign w:val="center"/>
           </w:tcPr>
@@ -2779,7 +2778,7 @@
           <w:p>
             <w:pPr>
               <w:jc w:val="both"/>
-              <w:cnfStyle w:val="000000000000" w:firstRow="0" w:lastRow="0" w:firstColumn="0" w:lastColumn="0" w:oddVBand="0" w:evenVBand="0" w:oddHBand="0" w:evenHBand="0" w:firstRowFirstColumn="0" w:firstRowLastColumn="0" w:lastRowFirstColumn="0" w:lastRowLastColumn="0"/>
+              <w:cnfStyle w:val="000000000000"/>
               <w:rPr>
                 <w:rFonts w:asciiTheme="minorHAnsi" w:hAnsiTheme="minorHAnsi"/>
               </w:rPr>
@@ -2821,7 +2820,7 @@
           <w:p>
             <w:pPr>
               <w:jc w:val="center"/>
-              <w:cnfStyle w:val="000000000000" w:firstRow="0" w:lastRow="0" w:firstColumn="0" w:lastColumn="0" w:oddVBand="0" w:evenVBand="0" w:oddHBand="0" w:evenHBand="0" w:firstRowFirstColumn="0" w:firstRowLastColumn="0" w:lastRowFirstColumn="0" w:lastRowLastColumn="0"/>
+              <w:cnfStyle w:val="000000000000"/>
               <w:rPr>
                 <w:rFonts w:asciiTheme="minorHAnsi" w:hAnsiTheme="minorHAnsi"/>
               </w:rPr>
@@ -2868,7 +2867,7 @@
         <w:jc w:val="both"/>
       </w:pPr>
       <w:r>
-        <w:t xml:space="preserve">Le nom du dossier dans lequel se trouve le plugin est </w:t>
+        <w:t xml:space="preserve">Le nom du dossier dans lequel se trouve le plugin </w:t>
       </w:r>
       <w:r>
         <w:t>représente son identifiant unique.</w:t>
@@ -3655,7 +3654,7 @@
           <w:top w:w="85" w:type="dxa"/>
           <w:bottom w:w="85" w:type="dxa"/>
         </w:tblCellMar>
-        <w:tblLook w:val="04A0" w:firstRow="1" w:lastRow="0" w:firstColumn="1" w:lastColumn="0" w:noHBand="0" w:noVBand="1"/>
+        <w:tblLook w:val="04A0"/>
       </w:tblPr>
       <w:tblGrid>
         <w:gridCol w:w="1809"/>
@@ -3663,12 +3662,12 @@
       </w:tblGrid>
       <w:tr>
         <w:trPr>
-          <w:cnfStyle w:val="100000000000" w:firstRow="1" w:lastRow="0" w:firstColumn="0" w:lastColumn="0" w:oddVBand="0" w:evenVBand="0" w:oddHBand="0" w:evenHBand="0" w:firstRowFirstColumn="0" w:firstRowLastColumn="0" w:lastRowFirstColumn="0" w:lastRowLastColumn="0"/>
+          <w:cnfStyle w:val="100000000000"/>
           <w:trHeight w:val="278"/>
         </w:trPr>
         <w:tc>
           <w:tcPr>
-            <w:cnfStyle w:val="001000000100" w:firstRow="0" w:lastRow="0" w:firstColumn="1" w:lastColumn="0" w:oddVBand="0" w:evenVBand="0" w:oddHBand="0" w:evenHBand="0" w:firstRowFirstColumn="1" w:firstRowLastColumn="0" w:lastRowFirstColumn="0" w:lastRowLastColumn="0"/>
+            <w:cnfStyle w:val="001000000100"/>
             <w:tcW w:w="1809" w:type="dxa"/>
           </w:tcPr>
           <w:p>
@@ -3695,7 +3694,7 @@
           <w:p>
             <w:pPr>
               <w:jc w:val="center"/>
-              <w:cnfStyle w:val="100000000000" w:firstRow="1" w:lastRow="0" w:firstColumn="0" w:lastColumn="0" w:oddVBand="0" w:evenVBand="0" w:oddHBand="0" w:evenHBand="0" w:firstRowFirstColumn="0" w:firstRowLastColumn="0" w:lastRowFirstColumn="0" w:lastRowLastColumn="0"/>
+              <w:cnfStyle w:val="100000000000"/>
               <w:rPr>
                 <w:rFonts w:asciiTheme="minorHAnsi" w:hAnsiTheme="minorHAnsi"/>
                 <w:b/>
@@ -3713,12 +3712,12 @@
       </w:tr>
       <w:tr>
         <w:trPr>
-          <w:cnfStyle w:val="000000100000" w:firstRow="0" w:lastRow="0" w:firstColumn="0" w:lastColumn="0" w:oddVBand="0" w:evenVBand="0" w:oddHBand="1" w:evenHBand="0" w:firstRowFirstColumn="0" w:firstRowLastColumn="0" w:lastRowFirstColumn="0" w:lastRowLastColumn="0"/>
+          <w:cnfStyle w:val="000000100000"/>
           <w:trHeight w:val="253"/>
         </w:trPr>
         <w:tc>
           <w:tcPr>
-            <w:cnfStyle w:val="001000000000" w:firstRow="0" w:lastRow="0" w:firstColumn="1" w:lastColumn="0" w:oddVBand="0" w:evenVBand="0" w:oddHBand="0" w:evenHBand="0" w:firstRowFirstColumn="0" w:firstRowLastColumn="0" w:lastRowFirstColumn="0" w:lastRowLastColumn="0"/>
+            <w:cnfStyle w:val="001000000000"/>
             <w:tcW w:w="1809" w:type="dxa"/>
             <w:vAlign w:val="center"/>
           </w:tcPr>
@@ -3746,7 +3745,7 @@
           </w:tcPr>
           <w:p>
             <w:pPr>
-              <w:cnfStyle w:val="000000100000" w:firstRow="0" w:lastRow="0" w:firstColumn="0" w:lastColumn="0" w:oddVBand="0" w:evenVBand="0" w:oddHBand="1" w:evenHBand="0" w:firstRowFirstColumn="0" w:firstRowLastColumn="0" w:lastRowFirstColumn="0" w:lastRowLastColumn="0"/>
+              <w:cnfStyle w:val="000000100000"/>
               <w:rPr>
                 <w:rFonts w:asciiTheme="minorHAnsi" w:hAnsiTheme="minorHAnsi" w:cstheme="minorHAnsi"/>
               </w:rPr>
@@ -3778,7 +3777,7 @@
         </w:trPr>
         <w:tc>
           <w:tcPr>
-            <w:cnfStyle w:val="001000000000" w:firstRow="0" w:lastRow="0" w:firstColumn="1" w:lastColumn="0" w:oddVBand="0" w:evenVBand="0" w:oddHBand="0" w:evenHBand="0" w:firstRowFirstColumn="0" w:firstRowLastColumn="0" w:lastRowFirstColumn="0" w:lastRowLastColumn="0"/>
+            <w:cnfStyle w:val="001000000000"/>
             <w:tcW w:w="1809" w:type="dxa"/>
             <w:vAlign w:val="center"/>
           </w:tcPr>
@@ -3808,7 +3807,7 @@
           </w:tcPr>
           <w:p>
             <w:pPr>
-              <w:cnfStyle w:val="000000000000" w:firstRow="0" w:lastRow="0" w:firstColumn="0" w:lastColumn="0" w:oddVBand="0" w:evenVBand="0" w:oddHBand="0" w:evenHBand="0" w:firstRowFirstColumn="0" w:firstRowLastColumn="0" w:lastRowFirstColumn="0" w:lastRowLastColumn="0"/>
+              <w:cnfStyle w:val="000000000000"/>
               <w:rPr>
                 <w:rFonts w:asciiTheme="minorHAnsi" w:hAnsiTheme="minorHAnsi" w:cstheme="minorHAnsi"/>
               </w:rPr>
@@ -3836,12 +3835,12 @@
       </w:tr>
       <w:tr>
         <w:trPr>
-          <w:cnfStyle w:val="000000100000" w:firstRow="0" w:lastRow="0" w:firstColumn="0" w:lastColumn="0" w:oddVBand="0" w:evenVBand="0" w:oddHBand="1" w:evenHBand="0" w:firstRowFirstColumn="0" w:firstRowLastColumn="0" w:lastRowFirstColumn="0" w:lastRowLastColumn="0"/>
+          <w:cnfStyle w:val="000000100000"/>
           <w:trHeight w:val="265"/>
         </w:trPr>
         <w:tc>
           <w:tcPr>
-            <w:cnfStyle w:val="001000000000" w:firstRow="0" w:lastRow="0" w:firstColumn="1" w:lastColumn="0" w:oddVBand="0" w:evenVBand="0" w:oddHBand="0" w:evenHBand="0" w:firstRowFirstColumn="0" w:firstRowLastColumn="0" w:lastRowFirstColumn="0" w:lastRowLastColumn="0"/>
+            <w:cnfStyle w:val="001000000000"/>
             <w:tcW w:w="1809" w:type="dxa"/>
             <w:vAlign w:val="center"/>
           </w:tcPr>
@@ -3869,7 +3868,7 @@
           </w:tcPr>
           <w:p>
             <w:pPr>
-              <w:cnfStyle w:val="000000100000" w:firstRow="0" w:lastRow="0" w:firstColumn="0" w:lastColumn="0" w:oddVBand="0" w:evenVBand="0" w:oddHBand="1" w:evenHBand="0" w:firstRowFirstColumn="0" w:firstRowLastColumn="0" w:lastRowFirstColumn="0" w:lastRowLastColumn="0"/>
+              <w:cnfStyle w:val="000000100000"/>
               <w:rPr>
                 <w:rFonts w:asciiTheme="minorHAnsi" w:hAnsiTheme="minorHAnsi" w:cstheme="minorHAnsi"/>
               </w:rPr>
@@ -3889,7 +3888,7 @@
         </w:trPr>
         <w:tc>
           <w:tcPr>
-            <w:cnfStyle w:val="001000000000" w:firstRow="0" w:lastRow="0" w:firstColumn="1" w:lastColumn="0" w:oddVBand="0" w:evenVBand="0" w:oddHBand="0" w:evenHBand="0" w:firstRowFirstColumn="0" w:firstRowLastColumn="0" w:lastRowFirstColumn="0" w:lastRowLastColumn="0"/>
+            <w:cnfStyle w:val="001000000000"/>
             <w:tcW w:w="1809" w:type="dxa"/>
             <w:vAlign w:val="center"/>
           </w:tcPr>
@@ -3919,7 +3918,7 @@
           </w:tcPr>
           <w:p>
             <w:pPr>
-              <w:cnfStyle w:val="000000000000" w:firstRow="0" w:lastRow="0" w:firstColumn="0" w:lastColumn="0" w:oddVBand="0" w:evenVBand="0" w:oddHBand="0" w:evenHBand="0" w:firstRowFirstColumn="0" w:firstRowLastColumn="0" w:lastRowFirstColumn="0" w:lastRowLastColumn="0"/>
+              <w:cnfStyle w:val="000000000000"/>
               <w:rPr>
                 <w:rFonts w:asciiTheme="minorHAnsi" w:hAnsiTheme="minorHAnsi" w:cstheme="minorHAnsi"/>
               </w:rPr>
@@ -3935,12 +3934,12 @@
       </w:tr>
       <w:tr>
         <w:trPr>
-          <w:cnfStyle w:val="000000100000" w:firstRow="0" w:lastRow="0" w:firstColumn="0" w:lastColumn="0" w:oddVBand="0" w:evenVBand="0" w:oddHBand="1" w:evenHBand="0" w:firstRowFirstColumn="0" w:firstRowLastColumn="0" w:lastRowFirstColumn="0" w:lastRowLastColumn="0"/>
+          <w:cnfStyle w:val="000000100000"/>
           <w:trHeight w:val="265"/>
         </w:trPr>
         <w:tc>
           <w:tcPr>
-            <w:cnfStyle w:val="001000000000" w:firstRow="0" w:lastRow="0" w:firstColumn="1" w:lastColumn="0" w:oddVBand="0" w:evenVBand="0" w:oddHBand="0" w:evenHBand="0" w:firstRowFirstColumn="0" w:firstRowLastColumn="0" w:lastRowFirstColumn="0" w:lastRowLastColumn="0"/>
+            <w:cnfStyle w:val="001000000000"/>
             <w:tcW w:w="1809" w:type="dxa"/>
             <w:vAlign w:val="center"/>
           </w:tcPr>
@@ -3971,7 +3970,7 @@
           </w:tcPr>
           <w:p>
             <w:pPr>
-              <w:cnfStyle w:val="000000100000" w:firstRow="0" w:lastRow="0" w:firstColumn="0" w:lastColumn="0" w:oddVBand="0" w:evenVBand="0" w:oddHBand="1" w:evenHBand="0" w:firstRowFirstColumn="0" w:firstRowLastColumn="0" w:lastRowFirstColumn="0" w:lastRowLastColumn="0"/>
+              <w:cnfStyle w:val="000000100000"/>
               <w:rPr>
                 <w:rFonts w:asciiTheme="minorHAnsi" w:hAnsiTheme="minorHAnsi" w:cstheme="minorHAnsi"/>
               </w:rPr>
@@ -3991,7 +3990,7 @@
         </w:trPr>
         <w:tc>
           <w:tcPr>
-            <w:cnfStyle w:val="001000000000" w:firstRow="0" w:lastRow="0" w:firstColumn="1" w:lastColumn="0" w:oddVBand="0" w:evenVBand="0" w:oddHBand="0" w:evenHBand="0" w:firstRowFirstColumn="0" w:firstRowLastColumn="0" w:lastRowFirstColumn="0" w:lastRowLastColumn="0"/>
+            <w:cnfStyle w:val="001000000000"/>
             <w:tcW w:w="1809" w:type="dxa"/>
             <w:vAlign w:val="center"/>
           </w:tcPr>
@@ -4019,7 +4018,7 @@
           </w:tcPr>
           <w:p>
             <w:pPr>
-              <w:cnfStyle w:val="000000000000" w:firstRow="0" w:lastRow="0" w:firstColumn="0" w:lastColumn="0" w:oddVBand="0" w:evenVBand="0" w:oddHBand="0" w:evenHBand="0" w:firstRowFirstColumn="0" w:firstRowLastColumn="0" w:lastRowFirstColumn="0" w:lastRowLastColumn="0"/>
+              <w:cnfStyle w:val="000000000000"/>
               <w:rPr>
                 <w:rFonts w:asciiTheme="minorHAnsi" w:hAnsiTheme="minorHAnsi" w:cstheme="minorHAnsi"/>
               </w:rPr>
@@ -4035,12 +4034,12 @@
       </w:tr>
       <w:tr>
         <w:trPr>
-          <w:cnfStyle w:val="000000100000" w:firstRow="0" w:lastRow="0" w:firstColumn="0" w:lastColumn="0" w:oddVBand="0" w:evenVBand="0" w:oddHBand="1" w:evenHBand="0" w:firstRowFirstColumn="0" w:firstRowLastColumn="0" w:lastRowFirstColumn="0" w:lastRowLastColumn="0"/>
+          <w:cnfStyle w:val="000000100000"/>
           <w:trHeight w:val="265"/>
         </w:trPr>
         <w:tc>
           <w:tcPr>
-            <w:cnfStyle w:val="001000000000" w:firstRow="0" w:lastRow="0" w:firstColumn="1" w:lastColumn="0" w:oddVBand="0" w:evenVBand="0" w:oddHBand="0" w:evenHBand="0" w:firstRowFirstColumn="0" w:firstRowLastColumn="0" w:lastRowFirstColumn="0" w:lastRowLastColumn="0"/>
+            <w:cnfStyle w:val="001000000000"/>
             <w:tcW w:w="1809" w:type="dxa"/>
             <w:vAlign w:val="center"/>
           </w:tcPr>
@@ -4071,7 +4070,7 @@
           </w:tcPr>
           <w:p>
             <w:pPr>
-              <w:cnfStyle w:val="000000100000" w:firstRow="0" w:lastRow="0" w:firstColumn="0" w:lastColumn="0" w:oddVBand="0" w:evenVBand="0" w:oddHBand="1" w:evenHBand="0" w:firstRowFirstColumn="0" w:firstRowLastColumn="0" w:lastRowFirstColumn="0" w:lastRowLastColumn="0"/>
+              <w:cnfStyle w:val="000000100000"/>
               <w:rPr>
                 <w:rFonts w:asciiTheme="minorHAnsi" w:hAnsiTheme="minorHAnsi" w:cstheme="minorHAnsi"/>
               </w:rPr>
@@ -4097,7 +4096,7 @@
         </w:trPr>
         <w:tc>
           <w:tcPr>
-            <w:cnfStyle w:val="001000000000" w:firstRow="0" w:lastRow="0" w:firstColumn="1" w:lastColumn="0" w:oddVBand="0" w:evenVBand="0" w:oddHBand="0" w:evenHBand="0" w:firstRowFirstColumn="0" w:firstRowLastColumn="0" w:lastRowFirstColumn="0" w:lastRowLastColumn="0"/>
+            <w:cnfStyle w:val="001000000000"/>
             <w:tcW w:w="1809" w:type="dxa"/>
             <w:vAlign w:val="center"/>
           </w:tcPr>
@@ -4128,7 +4127,7 @@
           </w:tcPr>
           <w:p>
             <w:pPr>
-              <w:cnfStyle w:val="000000000000" w:firstRow="0" w:lastRow="0" w:firstColumn="0" w:lastColumn="0" w:oddVBand="0" w:evenVBand="0" w:oddHBand="0" w:evenHBand="0" w:firstRowFirstColumn="0" w:firstRowLastColumn="0" w:lastRowFirstColumn="0" w:lastRowLastColumn="0"/>
+              <w:cnfStyle w:val="000000000000"/>
               <w:rPr>
                 <w:rFonts w:asciiTheme="minorHAnsi" w:hAnsiTheme="minorHAnsi" w:cstheme="minorHAnsi"/>
               </w:rPr>
@@ -6113,7 +6112,7 @@
           <w:top w:w="85" w:type="dxa"/>
           <w:bottom w:w="85" w:type="dxa"/>
         </w:tblCellMar>
-        <w:tblLook w:val="04A0" w:firstRow="1" w:lastRow="0" w:firstColumn="1" w:lastColumn="0" w:noHBand="0" w:noVBand="1"/>
+        <w:tblLook w:val="04A0"/>
       </w:tblPr>
       <w:tblGrid>
         <w:gridCol w:w="1669"/>
@@ -6123,11 +6122,11 @@
       </w:tblGrid>
       <w:tr>
         <w:trPr>
-          <w:cnfStyle w:val="100000000000" w:firstRow="1" w:lastRow="0" w:firstColumn="0" w:lastColumn="0" w:oddVBand="0" w:evenVBand="0" w:oddHBand="0" w:evenHBand="0" w:firstRowFirstColumn="0" w:firstRowLastColumn="0" w:lastRowFirstColumn="0" w:lastRowLastColumn="0"/>
+          <w:cnfStyle w:val="100000000000"/>
         </w:trPr>
         <w:tc>
           <w:tcPr>
-            <w:cnfStyle w:val="001000000100" w:firstRow="0" w:lastRow="0" w:firstColumn="1" w:lastColumn="0" w:oddVBand="0" w:evenVBand="0" w:oddHBand="0" w:evenHBand="0" w:firstRowFirstColumn="1" w:firstRowLastColumn="0" w:lastRowFirstColumn="0" w:lastRowLastColumn="0"/>
+            <w:cnfStyle w:val="001000000100"/>
             <w:tcW w:w="898" w:type="pct"/>
             <w:gridSpan w:val="2"/>
             <w:noWrap/>
@@ -6158,7 +6157,7 @@
           <w:p>
             <w:pPr>
               <w:jc w:val="center"/>
-              <w:cnfStyle w:val="100000000000" w:firstRow="1" w:lastRow="0" w:firstColumn="0" w:lastColumn="0" w:oddVBand="0" w:evenVBand="0" w:oddHBand="0" w:evenHBand="0" w:firstRowFirstColumn="0" w:firstRowLastColumn="0" w:lastRowFirstColumn="0" w:lastRowLastColumn="0"/>
+              <w:cnfStyle w:val="100000000000"/>
               <w:rPr>
                 <w:rFonts w:asciiTheme="minorHAnsi" w:eastAsiaTheme="minorEastAsia" w:hAnsiTheme="minorHAnsi" w:cstheme="minorBidi"/>
                 <w:b/>
@@ -6182,7 +6181,7 @@
           <w:p>
             <w:pPr>
               <w:jc w:val="center"/>
-              <w:cnfStyle w:val="100000000000" w:firstRow="1" w:lastRow="0" w:firstColumn="0" w:lastColumn="0" w:oddVBand="0" w:evenVBand="0" w:oddHBand="0" w:evenHBand="0" w:firstRowFirstColumn="0" w:firstRowLastColumn="0" w:lastRowFirstColumn="0" w:lastRowLastColumn="0"/>
+              <w:cnfStyle w:val="100000000000"/>
               <w:rPr>
                 <w:rFonts w:asciiTheme="minorHAnsi" w:eastAsiaTheme="minorEastAsia" w:hAnsiTheme="minorHAnsi" w:cstheme="minorBidi"/>
                 <w:b/>
@@ -6202,11 +6201,11 @@
       </w:tr>
       <w:tr>
         <w:trPr>
-          <w:cnfStyle w:val="000000100000" w:firstRow="0" w:lastRow="0" w:firstColumn="0" w:lastColumn="0" w:oddVBand="0" w:evenVBand="0" w:oddHBand="1" w:evenHBand="0" w:firstRowFirstColumn="0" w:firstRowLastColumn="0" w:lastRowFirstColumn="0" w:lastRowLastColumn="0"/>
+          <w:cnfStyle w:val="000000100000"/>
         </w:trPr>
         <w:tc>
           <w:tcPr>
-            <w:cnfStyle w:val="001000000000" w:firstRow="0" w:lastRow="0" w:firstColumn="1" w:lastColumn="0" w:oddVBand="0" w:evenVBand="0" w:oddHBand="0" w:evenHBand="0" w:firstRowFirstColumn="0" w:firstRowLastColumn="0" w:lastRowFirstColumn="0" w:lastRowLastColumn="0"/>
+            <w:cnfStyle w:val="001000000000"/>
             <w:tcW w:w="781" w:type="pct"/>
             <w:noWrap/>
             <w:vAlign w:val="center"/>
@@ -6240,7 +6239,7 @@
           <w:p>
             <w:pPr>
               <w:jc w:val="both"/>
-              <w:cnfStyle w:val="000000100000" w:firstRow="0" w:lastRow="0" w:firstColumn="0" w:lastColumn="0" w:oddVBand="0" w:evenVBand="0" w:oddHBand="1" w:evenHBand="0" w:firstRowFirstColumn="0" w:firstRowLastColumn="0" w:lastRowFirstColumn="0" w:lastRowLastColumn="0"/>
+              <w:cnfStyle w:val="000000100000"/>
               <w:rPr>
                 <w:rFonts w:asciiTheme="minorHAnsi" w:eastAsiaTheme="minorEastAsia" w:hAnsiTheme="minorHAnsi"/>
               </w:rPr>
@@ -6283,7 +6282,19 @@
               <w:rPr>
                 <w:rFonts w:asciiTheme="minorHAnsi" w:eastAsiaTheme="minorEastAsia" w:hAnsiTheme="minorHAnsi"/>
               </w:rPr>
-              <w:t xml:space="preserve"> Un client est en mode Server lorsqu’il s’est connecté à un port du serveur. A l’inverse il est mode Client lorsque c’est le server qui s’est connecté au client (dans ce cas le client est en faite un serveur).</w:t>
+              <w:t xml:space="preserve"> Un client est en mode Server lorsqu’il s’est connecté à un port du serveur. A l’inverse il est </w:t>
+            </w:r>
+            <w:r>
+              <w:rPr>
+                <w:rFonts w:asciiTheme="minorHAnsi" w:eastAsiaTheme="minorEastAsia" w:hAnsiTheme="minorHAnsi"/>
+              </w:rPr>
+              <w:t xml:space="preserve">en </w:t>
+            </w:r>
+            <w:r>
+              <w:rPr>
+                <w:rFonts w:asciiTheme="minorHAnsi" w:eastAsiaTheme="minorEastAsia" w:hAnsiTheme="minorHAnsi"/>
+              </w:rPr>
+              <w:t>mode Client lorsque c’est le server qui s’est connecté au client (dans ce cas le client est en faite un serveur).</w:t>
             </w:r>
           </w:p>
         </w:tc>
@@ -6298,7 +6309,7 @@
           <w:p>
             <w:pPr>
               <w:jc w:val="center"/>
-              <w:cnfStyle w:val="000000100000" w:firstRow="0" w:lastRow="0" w:firstColumn="0" w:lastColumn="0" w:oddVBand="0" w:evenVBand="0" w:oddHBand="1" w:evenHBand="0" w:firstRowFirstColumn="0" w:firstRowLastColumn="0" w:lastRowFirstColumn="0" w:lastRowLastColumn="0"/>
+              <w:cnfStyle w:val="000000100000"/>
               <w:rPr>
                 <w:rFonts w:asciiTheme="minorHAnsi" w:eastAsiaTheme="minorEastAsia" w:hAnsiTheme="minorHAnsi"/>
               </w:rPr>
@@ -6321,7 +6332,7 @@
       <w:tr>
         <w:tc>
           <w:tcPr>
-            <w:cnfStyle w:val="001000000000" w:firstRow="0" w:lastRow="0" w:firstColumn="1" w:lastColumn="0" w:oddVBand="0" w:evenVBand="0" w:oddHBand="0" w:evenHBand="0" w:firstRowFirstColumn="0" w:firstRowLastColumn="0" w:lastRowFirstColumn="0" w:lastRowLastColumn="0"/>
+            <w:cnfStyle w:val="001000000000"/>
             <w:tcW w:w="781" w:type="pct"/>
             <w:noWrap/>
             <w:vAlign w:val="center"/>
@@ -6355,7 +6366,7 @@
           <w:p>
             <w:pPr>
               <w:jc w:val="both"/>
-              <w:cnfStyle w:val="000000000000" w:firstRow="0" w:lastRow="0" w:firstColumn="0" w:lastColumn="0" w:oddVBand="0" w:evenVBand="0" w:oddHBand="0" w:evenHBand="0" w:firstRowFirstColumn="0" w:firstRowLastColumn="0" w:lastRowFirstColumn="0" w:lastRowLastColumn="0"/>
+              <w:cnfStyle w:val="000000000000"/>
               <w:rPr>
                 <w:rFonts w:asciiTheme="minorHAnsi" w:eastAsiaTheme="minorEastAsia" w:hAnsiTheme="minorHAnsi"/>
               </w:rPr>
@@ -6379,7 +6390,7 @@
           <w:p>
             <w:pPr>
               <w:jc w:val="center"/>
-              <w:cnfStyle w:val="000000000000" w:firstRow="0" w:lastRow="0" w:firstColumn="0" w:lastColumn="0" w:oddVBand="0" w:evenVBand="0" w:oddHBand="0" w:evenHBand="0" w:firstRowFirstColumn="0" w:firstRowLastColumn="0" w:lastRowFirstColumn="0" w:lastRowLastColumn="0"/>
+              <w:cnfStyle w:val="000000000000"/>
               <w:rPr>
                 <w:rFonts w:asciiTheme="minorHAnsi" w:eastAsiaTheme="minorEastAsia" w:hAnsiTheme="minorHAnsi"/>
               </w:rPr>
@@ -6395,11 +6406,11 @@
       </w:tr>
       <w:tr>
         <w:trPr>
-          <w:cnfStyle w:val="000000100000" w:firstRow="0" w:lastRow="0" w:firstColumn="0" w:lastColumn="0" w:oddVBand="0" w:evenVBand="0" w:oddHBand="1" w:evenHBand="0" w:firstRowFirstColumn="0" w:firstRowLastColumn="0" w:lastRowFirstColumn="0" w:lastRowLastColumn="0"/>
+          <w:cnfStyle w:val="000000100000"/>
         </w:trPr>
         <w:tc>
           <w:tcPr>
-            <w:cnfStyle w:val="001000000000" w:firstRow="0" w:lastRow="0" w:firstColumn="1" w:lastColumn="0" w:oddVBand="0" w:evenVBand="0" w:oddHBand="0" w:evenHBand="0" w:firstRowFirstColumn="0" w:firstRowLastColumn="0" w:lastRowFirstColumn="0" w:lastRowLastColumn="0"/>
+            <w:cnfStyle w:val="001000000000"/>
             <w:tcW w:w="781" w:type="pct"/>
             <w:noWrap/>
             <w:vAlign w:val="center"/>
@@ -6433,7 +6444,7 @@
           <w:p>
             <w:pPr>
               <w:jc w:val="both"/>
-              <w:cnfStyle w:val="000000100000" w:firstRow="0" w:lastRow="0" w:firstColumn="0" w:lastColumn="0" w:oddVBand="0" w:evenVBand="0" w:oddHBand="1" w:evenHBand="0" w:firstRowFirstColumn="0" w:firstRowLastColumn="0" w:lastRowFirstColumn="0" w:lastRowLastColumn="0"/>
+              <w:cnfStyle w:val="000000100000"/>
               <w:rPr>
                 <w:rFonts w:asciiTheme="minorHAnsi" w:eastAsiaTheme="minorEastAsia" w:hAnsiTheme="minorHAnsi"/>
               </w:rPr>
@@ -6478,7 +6489,7 @@
           <w:p>
             <w:pPr>
               <w:jc w:val="center"/>
-              <w:cnfStyle w:val="000000100000" w:firstRow="0" w:lastRow="0" w:firstColumn="0" w:lastColumn="0" w:oddVBand="0" w:evenVBand="0" w:oddHBand="1" w:evenHBand="0" w:firstRowFirstColumn="0" w:firstRowLastColumn="0" w:lastRowFirstColumn="0" w:lastRowLastColumn="0"/>
+              <w:cnfStyle w:val="000000100000"/>
               <w:rPr>
                 <w:rFonts w:asciiTheme="minorHAnsi" w:eastAsiaTheme="minorEastAsia" w:hAnsiTheme="minorHAnsi"/>
               </w:rPr>
@@ -6496,7 +6507,7 @@
       <w:tr>
         <w:tc>
           <w:tcPr>
-            <w:cnfStyle w:val="001000000000" w:firstRow="0" w:lastRow="0" w:firstColumn="1" w:lastColumn="0" w:oddVBand="0" w:evenVBand="0" w:oddHBand="0" w:evenHBand="0" w:firstRowFirstColumn="0" w:firstRowLastColumn="0" w:lastRowFirstColumn="0" w:lastRowLastColumn="0"/>
+            <w:cnfStyle w:val="001000000000"/>
             <w:tcW w:w="781" w:type="pct"/>
             <w:noWrap/>
             <w:vAlign w:val="center"/>
@@ -6531,7 +6542,7 @@
           <w:p>
             <w:pPr>
               <w:jc w:val="both"/>
-              <w:cnfStyle w:val="000000000000" w:firstRow="0" w:lastRow="0" w:firstColumn="0" w:lastColumn="0" w:oddVBand="0" w:evenVBand="0" w:oddHBand="0" w:evenHBand="0" w:firstRowFirstColumn="0" w:firstRowLastColumn="0" w:lastRowFirstColumn="0" w:lastRowLastColumn="0"/>
+              <w:cnfStyle w:val="000000000000"/>
               <w:rPr>
                 <w:rFonts w:asciiTheme="minorHAnsi" w:eastAsiaTheme="minorEastAsia" w:hAnsiTheme="minorHAnsi"/>
               </w:rPr>
@@ -6569,7 +6580,7 @@
           <w:p>
             <w:pPr>
               <w:jc w:val="center"/>
-              <w:cnfStyle w:val="000000000000" w:firstRow="0" w:lastRow="0" w:firstColumn="0" w:lastColumn="0" w:oddVBand="0" w:evenVBand="0" w:oddHBand="0" w:evenHBand="0" w:firstRowFirstColumn="0" w:firstRowLastColumn="0" w:lastRowFirstColumn="0" w:lastRowLastColumn="0"/>
+              <w:cnfStyle w:val="000000000000"/>
               <w:rPr>
                 <w:rFonts w:asciiTheme="minorHAnsi" w:eastAsiaTheme="minorEastAsia" w:hAnsiTheme="minorHAnsi"/>
               </w:rPr>
@@ -6585,11 +6596,11 @@
       </w:tr>
       <w:tr>
         <w:trPr>
-          <w:cnfStyle w:val="000000100000" w:firstRow="0" w:lastRow="0" w:firstColumn="0" w:lastColumn="0" w:oddVBand="0" w:evenVBand="0" w:oddHBand="1" w:evenHBand="0" w:firstRowFirstColumn="0" w:firstRowLastColumn="0" w:lastRowFirstColumn="0" w:lastRowLastColumn="0"/>
+          <w:cnfStyle w:val="000000100000"/>
         </w:trPr>
         <w:tc>
           <w:tcPr>
-            <w:cnfStyle w:val="001000000000" w:firstRow="0" w:lastRow="0" w:firstColumn="1" w:lastColumn="0" w:oddVBand="0" w:evenVBand="0" w:oddHBand="0" w:evenHBand="0" w:firstRowFirstColumn="0" w:firstRowLastColumn="0" w:lastRowFirstColumn="0" w:lastRowLastColumn="0"/>
+            <w:cnfStyle w:val="001000000000"/>
             <w:tcW w:w="781" w:type="pct"/>
             <w:noWrap/>
             <w:vAlign w:val="center"/>
@@ -6625,7 +6636,7 @@
           <w:p>
             <w:pPr>
               <w:jc w:val="both"/>
-              <w:cnfStyle w:val="000000100000" w:firstRow="0" w:lastRow="0" w:firstColumn="0" w:lastColumn="0" w:oddVBand="0" w:evenVBand="0" w:oddHBand="1" w:evenHBand="0" w:firstRowFirstColumn="0" w:firstRowLastColumn="0" w:lastRowFirstColumn="0" w:lastRowLastColumn="0"/>
+              <w:cnfStyle w:val="000000100000"/>
               <w:rPr>
                 <w:rFonts w:asciiTheme="minorHAnsi" w:eastAsiaTheme="minorEastAsia" w:hAnsiTheme="minorHAnsi"/>
               </w:rPr>
@@ -6649,7 +6660,7 @@
           <w:p>
             <w:pPr>
               <w:jc w:val="center"/>
-              <w:cnfStyle w:val="000000100000" w:firstRow="0" w:lastRow="0" w:firstColumn="0" w:lastColumn="0" w:oddVBand="0" w:evenVBand="0" w:oddHBand="1" w:evenHBand="0" w:firstRowFirstColumn="0" w:firstRowLastColumn="0" w:lastRowFirstColumn="0" w:lastRowLastColumn="0"/>
+              <w:cnfStyle w:val="000000100000"/>
               <w:rPr>
                 <w:rFonts w:asciiTheme="minorHAnsi" w:eastAsiaTheme="minorEastAsia" w:hAnsiTheme="minorHAnsi"/>
               </w:rPr>
@@ -6666,7 +6677,7 @@
       <w:tr>
         <w:tc>
           <w:tcPr>
-            <w:cnfStyle w:val="001000000000" w:firstRow="0" w:lastRow="0" w:firstColumn="1" w:lastColumn="0" w:oddVBand="0" w:evenVBand="0" w:oddHBand="0" w:evenHBand="0" w:firstRowFirstColumn="0" w:firstRowLastColumn="0" w:lastRowFirstColumn="0" w:lastRowLastColumn="0"/>
+            <w:cnfStyle w:val="001000000000"/>
             <w:tcW w:w="781" w:type="pct"/>
             <w:noWrap/>
             <w:vAlign w:val="center"/>
@@ -6701,7 +6712,7 @@
           <w:p>
             <w:pPr>
               <w:jc w:val="both"/>
-              <w:cnfStyle w:val="000000000000" w:firstRow="0" w:lastRow="0" w:firstColumn="0" w:lastColumn="0" w:oddVBand="0" w:evenVBand="0" w:oddHBand="0" w:evenHBand="0" w:firstRowFirstColumn="0" w:firstRowLastColumn="0" w:lastRowFirstColumn="0" w:lastRowLastColumn="0"/>
+              <w:cnfStyle w:val="000000000000"/>
               <w:rPr>
                 <w:rFonts w:asciiTheme="minorHAnsi" w:eastAsiaTheme="minorEastAsia" w:hAnsiTheme="minorHAnsi"/>
               </w:rPr>
@@ -6726,7 +6737,7 @@
           <w:p>
             <w:pPr>
               <w:jc w:val="center"/>
-              <w:cnfStyle w:val="000000000000" w:firstRow="0" w:lastRow="0" w:firstColumn="0" w:lastColumn="0" w:oddVBand="0" w:evenVBand="0" w:oddHBand="0" w:evenHBand="0" w:firstRowFirstColumn="0" w:firstRowLastColumn="0" w:lastRowFirstColumn="0" w:lastRowLastColumn="0"/>
+              <w:cnfStyle w:val="000000000000"/>
               <w:rPr>
                 <w:rFonts w:asciiTheme="minorHAnsi" w:eastAsiaTheme="minorEastAsia" w:hAnsiTheme="minorHAnsi"/>
               </w:rPr>
@@ -8126,7 +8137,7 @@
                     <pic:cNvPicPr/>
                   </pic:nvPicPr>
                   <pic:blipFill>
-                    <a:blip r:embed="rId9" cstate="print"/>
+                    <a:blip r:embed="rId8" cstate="print"/>
                     <a:stretch>
                       <a:fillRect/>
                     </a:stretch>
@@ -8227,7 +8238,7 @@
           <w:top w:w="85" w:type="dxa"/>
           <w:bottom w:w="85" w:type="dxa"/>
         </w:tblCellMar>
-        <w:tblLook w:val="04A0" w:firstRow="1" w:lastRow="0" w:firstColumn="1" w:lastColumn="0" w:noHBand="0" w:noVBand="1"/>
+        <w:tblLook w:val="04A0"/>
       </w:tblPr>
       <w:tblGrid>
         <w:gridCol w:w="2093"/>
@@ -8235,12 +8246,12 @@
       </w:tblGrid>
       <w:tr>
         <w:trPr>
-          <w:cnfStyle w:val="100000000000" w:firstRow="1" w:lastRow="0" w:firstColumn="0" w:lastColumn="0" w:oddVBand="0" w:evenVBand="0" w:oddHBand="0" w:evenHBand="0" w:firstRowFirstColumn="0" w:firstRowLastColumn="0" w:lastRowFirstColumn="0" w:lastRowLastColumn="0"/>
+          <w:cnfStyle w:val="100000000000"/>
           <w:trHeight w:val="282"/>
         </w:trPr>
         <w:tc>
           <w:tcPr>
-            <w:cnfStyle w:val="001000000100" w:firstRow="0" w:lastRow="0" w:firstColumn="1" w:lastColumn="0" w:oddVBand="0" w:evenVBand="0" w:oddHBand="0" w:evenHBand="0" w:firstRowFirstColumn="1" w:firstRowLastColumn="0" w:lastRowFirstColumn="0" w:lastRowLastColumn="0"/>
+            <w:cnfStyle w:val="001000000100"/>
             <w:tcW w:w="2093" w:type="dxa"/>
             <w:vAlign w:val="center"/>
           </w:tcPr>
@@ -8268,7 +8279,7 @@
           <w:p>
             <w:pPr>
               <w:jc w:val="center"/>
-              <w:cnfStyle w:val="100000000000" w:firstRow="1" w:lastRow="0" w:firstColumn="0" w:lastColumn="0" w:oddVBand="0" w:evenVBand="0" w:oddHBand="0" w:evenHBand="0" w:firstRowFirstColumn="0" w:firstRowLastColumn="0" w:lastRowFirstColumn="0" w:lastRowLastColumn="0"/>
+              <w:cnfStyle w:val="100000000000"/>
               <w:rPr>
                 <w:rFonts w:asciiTheme="minorHAnsi" w:hAnsiTheme="minorHAnsi"/>
                 <w:b/>
@@ -8286,12 +8297,12 @@
       </w:tr>
       <w:tr>
         <w:trPr>
-          <w:cnfStyle w:val="000000100000" w:firstRow="0" w:lastRow="0" w:firstColumn="0" w:lastColumn="0" w:oddVBand="0" w:evenVBand="0" w:oddHBand="1" w:evenHBand="0" w:firstRowFirstColumn="0" w:firstRowLastColumn="0" w:lastRowFirstColumn="0" w:lastRowLastColumn="0"/>
+          <w:cnfStyle w:val="000000100000"/>
           <w:trHeight w:val="282"/>
         </w:trPr>
         <w:tc>
           <w:tcPr>
-            <w:cnfStyle w:val="001000000000" w:firstRow="0" w:lastRow="0" w:firstColumn="1" w:lastColumn="0" w:oddVBand="0" w:evenVBand="0" w:oddHBand="0" w:evenHBand="0" w:firstRowFirstColumn="0" w:firstRowLastColumn="0" w:lastRowFirstColumn="0" w:lastRowLastColumn="0"/>
+            <w:cnfStyle w:val="001000000000"/>
             <w:tcW w:w="2093" w:type="dxa"/>
             <w:tcBorders>
               <w:top w:val="single" w:sz="24" w:space="0" w:color="4F81BD" w:themeColor="accent1"/>
@@ -8329,7 +8340,7 @@
           <w:p>
             <w:pPr>
               <w:jc w:val="both"/>
-              <w:cnfStyle w:val="000000100000" w:firstRow="0" w:lastRow="0" w:firstColumn="0" w:lastColumn="0" w:oddVBand="0" w:evenVBand="0" w:oddHBand="1" w:evenHBand="0" w:firstRowFirstColumn="0" w:firstRowLastColumn="0" w:lastRowFirstColumn="0" w:lastRowLastColumn="0"/>
+              <w:cnfStyle w:val="000000100000"/>
               <w:rPr>
                 <w:rFonts w:asciiTheme="minorHAnsi" w:hAnsiTheme="minorHAnsi"/>
               </w:rPr>
@@ -8373,7 +8384,7 @@
         </w:trPr>
         <w:tc>
           <w:tcPr>
-            <w:cnfStyle w:val="001000000000" w:firstRow="0" w:lastRow="0" w:firstColumn="1" w:lastColumn="0" w:oddVBand="0" w:evenVBand="0" w:oddHBand="0" w:evenHBand="0" w:firstRowFirstColumn="0" w:firstRowLastColumn="0" w:lastRowFirstColumn="0" w:lastRowLastColumn="0"/>
+            <w:cnfStyle w:val="001000000000"/>
             <w:tcW w:w="2093" w:type="dxa"/>
             <w:tcBorders>
               <w:top w:val="nil"/>
@@ -8413,7 +8424,7 @@
           <w:p>
             <w:pPr>
               <w:jc w:val="both"/>
-              <w:cnfStyle w:val="000000000000" w:firstRow="0" w:lastRow="0" w:firstColumn="0" w:lastColumn="0" w:oddVBand="0" w:evenVBand="0" w:oddHBand="0" w:evenHBand="0" w:firstRowFirstColumn="0" w:firstRowLastColumn="0" w:lastRowFirstColumn="0" w:lastRowLastColumn="0"/>
+              <w:cnfStyle w:val="000000000000"/>
               <w:rPr>
                 <w:rFonts w:asciiTheme="minorHAnsi" w:hAnsiTheme="minorHAnsi"/>
               </w:rPr>
@@ -8429,12 +8440,12 @@
       </w:tr>
       <w:tr>
         <w:trPr>
-          <w:cnfStyle w:val="000000100000" w:firstRow="0" w:lastRow="0" w:firstColumn="0" w:lastColumn="0" w:oddVBand="0" w:evenVBand="0" w:oddHBand="1" w:evenHBand="0" w:firstRowFirstColumn="0" w:firstRowLastColumn="0" w:lastRowFirstColumn="0" w:lastRowLastColumn="0"/>
+          <w:cnfStyle w:val="000000100000"/>
           <w:trHeight w:val="269"/>
         </w:trPr>
         <w:tc>
           <w:tcPr>
-            <w:cnfStyle w:val="001000000000" w:firstRow="0" w:lastRow="0" w:firstColumn="1" w:lastColumn="0" w:oddVBand="0" w:evenVBand="0" w:oddHBand="0" w:evenHBand="0" w:firstRowFirstColumn="0" w:firstRowLastColumn="0" w:lastRowFirstColumn="0" w:lastRowLastColumn="0"/>
+            <w:cnfStyle w:val="001000000000"/>
             <w:tcW w:w="2093" w:type="dxa"/>
             <w:vAlign w:val="center"/>
           </w:tcPr>
@@ -8468,7 +8479,7 @@
           <w:p>
             <w:pPr>
               <w:jc w:val="both"/>
-              <w:cnfStyle w:val="000000100000" w:firstRow="0" w:lastRow="0" w:firstColumn="0" w:lastColumn="0" w:oddVBand="0" w:evenVBand="0" w:oddHBand="1" w:evenHBand="0" w:firstRowFirstColumn="0" w:firstRowLastColumn="0" w:lastRowFirstColumn="0" w:lastRowLastColumn="0"/>
+              <w:cnfStyle w:val="000000100000"/>
               <w:rPr>
                 <w:rFonts w:asciiTheme="minorHAnsi" w:hAnsiTheme="minorHAnsi"/>
               </w:rPr>
@@ -8488,7 +8499,7 @@
         </w:trPr>
         <w:tc>
           <w:tcPr>
-            <w:cnfStyle w:val="001000000000" w:firstRow="0" w:lastRow="0" w:firstColumn="1" w:lastColumn="0" w:oddVBand="0" w:evenVBand="0" w:oddHBand="0" w:evenHBand="0" w:firstRowFirstColumn="0" w:firstRowLastColumn="0" w:lastRowFirstColumn="0" w:lastRowLastColumn="0"/>
+            <w:cnfStyle w:val="001000000000"/>
             <w:tcW w:w="2093" w:type="dxa"/>
             <w:tcBorders>
               <w:top w:val="nil"/>
@@ -8527,7 +8538,7 @@
           <w:p>
             <w:pPr>
               <w:jc w:val="both"/>
-              <w:cnfStyle w:val="000000000000" w:firstRow="0" w:lastRow="0" w:firstColumn="0" w:lastColumn="0" w:oddVBand="0" w:evenVBand="0" w:oddHBand="0" w:evenHBand="0" w:firstRowFirstColumn="0" w:firstRowLastColumn="0" w:lastRowFirstColumn="0" w:lastRowLastColumn="0"/>
+              <w:cnfStyle w:val="000000000000"/>
               <w:rPr>
                 <w:rFonts w:asciiTheme="minorHAnsi" w:hAnsiTheme="minorHAnsi"/>
               </w:rPr>
@@ -8567,12 +8578,12 @@
       </w:tr>
       <w:tr>
         <w:trPr>
-          <w:cnfStyle w:val="000000100000" w:firstRow="0" w:lastRow="0" w:firstColumn="0" w:lastColumn="0" w:oddVBand="0" w:evenVBand="0" w:oddHBand="1" w:evenHBand="0" w:firstRowFirstColumn="0" w:firstRowLastColumn="0" w:lastRowFirstColumn="0" w:lastRowLastColumn="0"/>
+          <w:cnfStyle w:val="000000100000"/>
           <w:trHeight w:val="269"/>
         </w:trPr>
         <w:tc>
           <w:tcPr>
-            <w:cnfStyle w:val="001000000000" w:firstRow="0" w:lastRow="0" w:firstColumn="1" w:lastColumn="0" w:oddVBand="0" w:evenVBand="0" w:oddHBand="0" w:evenHBand="0" w:firstRowFirstColumn="0" w:firstRowLastColumn="0" w:lastRowFirstColumn="0" w:lastRowLastColumn="0"/>
+            <w:cnfStyle w:val="001000000000"/>
             <w:tcW w:w="2093" w:type="dxa"/>
             <w:vAlign w:val="center"/>
           </w:tcPr>
@@ -8608,7 +8619,7 @@
           <w:p>
             <w:pPr>
               <w:jc w:val="both"/>
-              <w:cnfStyle w:val="000000100000" w:firstRow="0" w:lastRow="0" w:firstColumn="0" w:lastColumn="0" w:oddVBand="0" w:evenVBand="0" w:oddHBand="1" w:evenHBand="0" w:firstRowFirstColumn="0" w:firstRowLastColumn="0" w:lastRowFirstColumn="0" w:lastRowLastColumn="0"/>
+              <w:cnfStyle w:val="000000100000"/>
               <w:rPr>
                 <w:rFonts w:asciiTheme="minorHAnsi" w:hAnsiTheme="minorHAnsi" w:cstheme="minorHAnsi"/>
               </w:rPr>
@@ -8894,7 +8905,7 @@
           <w:top w:w="85" w:type="dxa"/>
           <w:bottom w:w="85" w:type="dxa"/>
         </w:tblCellMar>
-        <w:tblLook w:val="04A0" w:firstRow="1" w:lastRow="0" w:firstColumn="1" w:lastColumn="0" w:noHBand="0" w:noVBand="1"/>
+        <w:tblLook w:val="04A0"/>
       </w:tblPr>
       <w:tblGrid>
         <w:gridCol w:w="2376"/>
@@ -8903,12 +8914,12 @@
       </w:tblGrid>
       <w:tr>
         <w:trPr>
-          <w:cnfStyle w:val="100000000000" w:firstRow="1" w:lastRow="0" w:firstColumn="0" w:lastColumn="0" w:oddVBand="0" w:evenVBand="0" w:oddHBand="0" w:evenHBand="0" w:firstRowFirstColumn="0" w:firstRowLastColumn="0" w:lastRowFirstColumn="0" w:lastRowLastColumn="0"/>
+          <w:cnfStyle w:val="100000000000"/>
           <w:trHeight w:val="282"/>
         </w:trPr>
         <w:tc>
           <w:tcPr>
-            <w:cnfStyle w:val="001000000100" w:firstRow="0" w:lastRow="0" w:firstColumn="1" w:lastColumn="0" w:oddVBand="0" w:evenVBand="0" w:oddHBand="0" w:evenHBand="0" w:firstRowFirstColumn="1" w:firstRowLastColumn="0" w:lastRowFirstColumn="0" w:lastRowLastColumn="0"/>
+            <w:cnfStyle w:val="001000000100"/>
             <w:tcW w:w="2376" w:type="dxa"/>
             <w:vAlign w:val="center"/>
           </w:tcPr>
@@ -8936,7 +8947,7 @@
           <w:p>
             <w:pPr>
               <w:jc w:val="center"/>
-              <w:cnfStyle w:val="100000000000" w:firstRow="1" w:lastRow="0" w:firstColumn="0" w:lastColumn="0" w:oddVBand="0" w:evenVBand="0" w:oddHBand="0" w:evenHBand="0" w:firstRowFirstColumn="0" w:firstRowLastColumn="0" w:lastRowFirstColumn="0" w:lastRowLastColumn="0"/>
+              <w:cnfStyle w:val="100000000000"/>
               <w:rPr>
                 <w:rFonts w:asciiTheme="minorHAnsi" w:hAnsiTheme="minorHAnsi"/>
                 <w:b/>
@@ -8958,7 +8969,7 @@
           <w:p>
             <w:pPr>
               <w:jc w:val="center"/>
-              <w:cnfStyle w:val="100000000000" w:firstRow="1" w:lastRow="0" w:firstColumn="0" w:lastColumn="0" w:oddVBand="0" w:evenVBand="0" w:oddHBand="0" w:evenHBand="0" w:firstRowFirstColumn="0" w:firstRowLastColumn="0" w:lastRowFirstColumn="0" w:lastRowLastColumn="0"/>
+              <w:cnfStyle w:val="100000000000"/>
               <w:rPr>
                 <w:rFonts w:asciiTheme="minorHAnsi" w:hAnsiTheme="minorHAnsi"/>
                 <w:b/>
@@ -8976,12 +8987,12 @@
       </w:tr>
       <w:tr>
         <w:trPr>
-          <w:cnfStyle w:val="000000100000" w:firstRow="0" w:lastRow="0" w:firstColumn="0" w:lastColumn="0" w:oddVBand="0" w:evenVBand="0" w:oddHBand="1" w:evenHBand="0" w:firstRowFirstColumn="0" w:firstRowLastColumn="0" w:lastRowFirstColumn="0" w:lastRowLastColumn="0"/>
+          <w:cnfStyle w:val="000000100000"/>
           <w:trHeight w:val="269"/>
         </w:trPr>
         <w:tc>
           <w:tcPr>
-            <w:cnfStyle w:val="001000000000" w:firstRow="0" w:lastRow="0" w:firstColumn="1" w:lastColumn="0" w:oddVBand="0" w:evenVBand="0" w:oddHBand="0" w:evenHBand="0" w:firstRowFirstColumn="0" w:firstRowLastColumn="0" w:lastRowFirstColumn="0" w:lastRowLastColumn="0"/>
+            <w:cnfStyle w:val="001000000000"/>
             <w:tcW w:w="2376" w:type="dxa"/>
             <w:vAlign w:val="center"/>
           </w:tcPr>
@@ -9029,7 +9040,7 @@
           <w:p>
             <w:pPr>
               <w:jc w:val="both"/>
-              <w:cnfStyle w:val="000000100000" w:firstRow="0" w:lastRow="0" w:firstColumn="0" w:lastColumn="0" w:oddVBand="0" w:evenVBand="0" w:oddHBand="1" w:evenHBand="0" w:firstRowFirstColumn="0" w:firstRowLastColumn="0" w:lastRowFirstColumn="0" w:lastRowLastColumn="0"/>
+              <w:cnfStyle w:val="000000100000"/>
               <w:rPr>
                 <w:rFonts w:asciiTheme="minorHAnsi" w:hAnsiTheme="minorHAnsi"/>
               </w:rPr>
@@ -9070,7 +9081,7 @@
           <w:p>
             <w:pPr>
               <w:jc w:val="center"/>
-              <w:cnfStyle w:val="000000100000" w:firstRow="0" w:lastRow="0" w:firstColumn="0" w:lastColumn="0" w:oddVBand="0" w:evenVBand="0" w:oddHBand="1" w:evenHBand="0" w:firstRowFirstColumn="0" w:firstRowLastColumn="0" w:lastRowFirstColumn="0" w:lastRowLastColumn="0"/>
+              <w:cnfStyle w:val="000000100000"/>
               <w:rPr>
                 <w:rFonts w:asciiTheme="minorHAnsi" w:hAnsiTheme="minorHAnsi"/>
               </w:rPr>
@@ -9114,7 +9125,7 @@
         </w:trPr>
         <w:tc>
           <w:tcPr>
-            <w:cnfStyle w:val="001000000000" w:firstRow="0" w:lastRow="0" w:firstColumn="1" w:lastColumn="0" w:oddVBand="0" w:evenVBand="0" w:oddHBand="0" w:evenHBand="0" w:firstRowFirstColumn="0" w:firstRowLastColumn="0" w:lastRowFirstColumn="0" w:lastRowLastColumn="0"/>
+            <w:cnfStyle w:val="001000000000"/>
             <w:tcW w:w="2376" w:type="dxa"/>
             <w:tcBorders>
               <w:top w:val="nil"/>
@@ -9175,7 +9186,7 @@
           <w:p>
             <w:pPr>
               <w:jc w:val="both"/>
-              <w:cnfStyle w:val="000000000000" w:firstRow="0" w:lastRow="0" w:firstColumn="0" w:lastColumn="0" w:oddVBand="0" w:evenVBand="0" w:oddHBand="0" w:evenHBand="0" w:firstRowFirstColumn="0" w:firstRowLastColumn="0" w:lastRowFirstColumn="0" w:lastRowLastColumn="0"/>
+              <w:cnfStyle w:val="000000000000"/>
               <w:rPr>
                 <w:rFonts w:asciiTheme="minorHAnsi" w:hAnsiTheme="minorHAnsi"/>
               </w:rPr>
@@ -9225,7 +9236,7 @@
           <w:p>
             <w:pPr>
               <w:jc w:val="center"/>
-              <w:cnfStyle w:val="000000000000" w:firstRow="0" w:lastRow="0" w:firstColumn="0" w:lastColumn="0" w:oddVBand="0" w:evenVBand="0" w:oddHBand="0" w:evenHBand="0" w:firstRowFirstColumn="0" w:firstRowLastColumn="0" w:lastRowFirstColumn="0" w:lastRowLastColumn="0"/>
+              <w:cnfStyle w:val="000000000000"/>
               <w:rPr>
                 <w:rFonts w:asciiTheme="minorHAnsi" w:hAnsiTheme="minorHAnsi"/>
               </w:rPr>
@@ -9265,12 +9276,12 @@
       </w:tr>
       <w:tr>
         <w:trPr>
-          <w:cnfStyle w:val="000000100000" w:firstRow="0" w:lastRow="0" w:firstColumn="0" w:lastColumn="0" w:oddVBand="0" w:evenVBand="0" w:oddHBand="1" w:evenHBand="0" w:firstRowFirstColumn="0" w:firstRowLastColumn="0" w:lastRowFirstColumn="0" w:lastRowLastColumn="0"/>
+          <w:cnfStyle w:val="000000100000"/>
           <w:trHeight w:val="269"/>
         </w:trPr>
         <w:tc>
           <w:tcPr>
-            <w:cnfStyle w:val="001000000000" w:firstRow="0" w:lastRow="0" w:firstColumn="1" w:lastColumn="0" w:oddVBand="0" w:evenVBand="0" w:oddHBand="0" w:evenHBand="0" w:firstRowFirstColumn="0" w:firstRowLastColumn="0" w:lastRowFirstColumn="0" w:lastRowLastColumn="0"/>
+            <w:cnfStyle w:val="001000000000"/>
             <w:tcW w:w="2376" w:type="dxa"/>
             <w:vAlign w:val="center"/>
           </w:tcPr>
@@ -9318,7 +9329,7 @@
           <w:p>
             <w:pPr>
               <w:jc w:val="both"/>
-              <w:cnfStyle w:val="000000100000" w:firstRow="0" w:lastRow="0" w:firstColumn="0" w:lastColumn="0" w:oddVBand="0" w:evenVBand="0" w:oddHBand="1" w:evenHBand="0" w:firstRowFirstColumn="0" w:firstRowLastColumn="0" w:lastRowFirstColumn="0" w:lastRowLastColumn="0"/>
+              <w:cnfStyle w:val="000000100000"/>
               <w:rPr>
                 <w:rFonts w:asciiTheme="minorHAnsi" w:hAnsiTheme="minorHAnsi"/>
               </w:rPr>
@@ -9401,7 +9412,7 @@
           <w:p>
             <w:pPr>
               <w:jc w:val="center"/>
-              <w:cnfStyle w:val="000000100000" w:firstRow="0" w:lastRow="0" w:firstColumn="0" w:lastColumn="0" w:oddVBand="0" w:evenVBand="0" w:oddHBand="1" w:evenHBand="0" w:firstRowFirstColumn="0" w:firstRowLastColumn="0" w:lastRowFirstColumn="0" w:lastRowLastColumn="0"/>
+              <w:cnfStyle w:val="000000100000"/>
               <w:rPr>
                 <w:rFonts w:asciiTheme="minorHAnsi" w:hAnsiTheme="minorHAnsi"/>
               </w:rPr>
@@ -9445,7 +9456,7 @@
         </w:trPr>
         <w:tc>
           <w:tcPr>
-            <w:cnfStyle w:val="001000000000" w:firstRow="0" w:lastRow="0" w:firstColumn="1" w:lastColumn="0" w:oddVBand="0" w:evenVBand="0" w:oddHBand="0" w:evenHBand="0" w:firstRowFirstColumn="0" w:firstRowLastColumn="0" w:lastRowFirstColumn="0" w:lastRowLastColumn="0"/>
+            <w:cnfStyle w:val="001000000000"/>
             <w:tcW w:w="2376" w:type="dxa"/>
             <w:tcBorders>
               <w:top w:val="nil"/>
@@ -9499,7 +9510,7 @@
           <w:p>
             <w:pPr>
               <w:jc w:val="both"/>
-              <w:cnfStyle w:val="000000000000" w:firstRow="0" w:lastRow="0" w:firstColumn="0" w:lastColumn="0" w:oddVBand="0" w:evenVBand="0" w:oddHBand="0" w:evenHBand="0" w:firstRowFirstColumn="0" w:firstRowLastColumn="0" w:lastRowFirstColumn="0" w:lastRowLastColumn="0"/>
+              <w:cnfStyle w:val="000000000000"/>
               <w:rPr>
                 <w:rFonts w:asciiTheme="minorHAnsi" w:hAnsiTheme="minorHAnsi"/>
               </w:rPr>
@@ -9551,7 +9562,7 @@
           <w:p>
             <w:pPr>
               <w:jc w:val="center"/>
-              <w:cnfStyle w:val="000000000000" w:firstRow="0" w:lastRow="0" w:firstColumn="0" w:lastColumn="0" w:oddVBand="0" w:evenVBand="0" w:oddHBand="0" w:evenHBand="0" w:firstRowFirstColumn="0" w:firstRowLastColumn="0" w:lastRowFirstColumn="0" w:lastRowLastColumn="0"/>
+              <w:cnfStyle w:val="000000000000"/>
               <w:rPr>
                 <w:rFonts w:asciiTheme="minorHAnsi" w:hAnsiTheme="minorHAnsi"/>
               </w:rPr>
@@ -9591,12 +9602,12 @@
       </w:tr>
       <w:tr>
         <w:trPr>
-          <w:cnfStyle w:val="000000100000" w:firstRow="0" w:lastRow="0" w:firstColumn="0" w:lastColumn="0" w:oddVBand="0" w:evenVBand="0" w:oddHBand="1" w:evenHBand="0" w:firstRowFirstColumn="0" w:firstRowLastColumn="0" w:lastRowFirstColumn="0" w:lastRowLastColumn="0"/>
+          <w:cnfStyle w:val="000000100000"/>
           <w:trHeight w:val="269"/>
         </w:trPr>
         <w:tc>
           <w:tcPr>
-            <w:cnfStyle w:val="001000000000" w:firstRow="0" w:lastRow="0" w:firstColumn="1" w:lastColumn="0" w:oddVBand="0" w:evenVBand="0" w:oddHBand="0" w:evenHBand="0" w:firstRowFirstColumn="0" w:firstRowLastColumn="0" w:lastRowFirstColumn="0" w:lastRowLastColumn="0"/>
+            <w:cnfStyle w:val="001000000000"/>
             <w:tcW w:w="2376" w:type="dxa"/>
             <w:vAlign w:val="center"/>
           </w:tcPr>
@@ -9637,7 +9648,7 @@
           <w:p>
             <w:pPr>
               <w:jc w:val="both"/>
-              <w:cnfStyle w:val="000000100000" w:firstRow="0" w:lastRow="0" w:firstColumn="0" w:lastColumn="0" w:oddVBand="0" w:evenVBand="0" w:oddHBand="1" w:evenHBand="0" w:firstRowFirstColumn="0" w:firstRowLastColumn="0" w:lastRowFirstColumn="0" w:lastRowLastColumn="0"/>
+              <w:cnfStyle w:val="000000100000"/>
               <w:rPr>
                 <w:rFonts w:asciiTheme="minorHAnsi" w:hAnsiTheme="minorHAnsi"/>
               </w:rPr>
@@ -9728,7 +9739,7 @@
           <w:p>
             <w:pPr>
               <w:jc w:val="center"/>
-              <w:cnfStyle w:val="000000100000" w:firstRow="0" w:lastRow="0" w:firstColumn="0" w:lastColumn="0" w:oddVBand="0" w:evenVBand="0" w:oddHBand="1" w:evenHBand="0" w:firstRowFirstColumn="0" w:firstRowLastColumn="0" w:lastRowFirstColumn="0" w:lastRowLastColumn="0"/>
+              <w:cnfStyle w:val="000000100000"/>
               <w:rPr>
                 <w:rFonts w:asciiTheme="minorHAnsi" w:hAnsiTheme="minorHAnsi"/>
               </w:rPr>
@@ -9760,7 +9771,7 @@
         </w:trPr>
         <w:tc>
           <w:tcPr>
-            <w:cnfStyle w:val="001000000000" w:firstRow="0" w:lastRow="0" w:firstColumn="1" w:lastColumn="0" w:oddVBand="0" w:evenVBand="0" w:oddHBand="0" w:evenHBand="0" w:firstRowFirstColumn="0" w:firstRowLastColumn="0" w:lastRowFirstColumn="0" w:lastRowLastColumn="0"/>
+            <w:cnfStyle w:val="001000000000"/>
             <w:tcW w:w="2376" w:type="dxa"/>
             <w:vAlign w:val="center"/>
           </w:tcPr>
@@ -9847,7 +9858,7 @@
           <w:p>
             <w:pPr>
               <w:jc w:val="both"/>
-              <w:cnfStyle w:val="000000000000" w:firstRow="0" w:lastRow="0" w:firstColumn="0" w:lastColumn="0" w:oddVBand="0" w:evenVBand="0" w:oddHBand="0" w:evenHBand="0" w:firstRowFirstColumn="0" w:firstRowLastColumn="0" w:lastRowFirstColumn="0" w:lastRowLastColumn="0"/>
+              <w:cnfStyle w:val="000000000000"/>
               <w:rPr>
                 <w:rFonts w:asciiTheme="minorHAnsi" w:hAnsiTheme="minorHAnsi"/>
               </w:rPr>
@@ -9896,7 +9907,7 @@
           <w:p>
             <w:pPr>
               <w:jc w:val="center"/>
-              <w:cnfStyle w:val="000000000000" w:firstRow="0" w:lastRow="0" w:firstColumn="0" w:lastColumn="0" w:oddVBand="0" w:evenVBand="0" w:oddHBand="0" w:evenHBand="0" w:firstRowFirstColumn="0" w:firstRowLastColumn="0" w:lastRowFirstColumn="0" w:lastRowLastColumn="0"/>
+              <w:cnfStyle w:val="000000000000"/>
               <w:rPr>
                 <w:rFonts w:asciiTheme="minorHAnsi" w:hAnsiTheme="minorHAnsi"/>
               </w:rPr>
@@ -9924,12 +9935,12 @@
       </w:tr>
       <w:tr>
         <w:trPr>
-          <w:cnfStyle w:val="000000100000" w:firstRow="0" w:lastRow="0" w:firstColumn="0" w:lastColumn="0" w:oddVBand="0" w:evenVBand="0" w:oddHBand="1" w:evenHBand="0" w:firstRowFirstColumn="0" w:firstRowLastColumn="0" w:lastRowFirstColumn="0" w:lastRowLastColumn="0"/>
+          <w:cnfStyle w:val="000000100000"/>
           <w:trHeight w:val="269"/>
         </w:trPr>
         <w:tc>
           <w:tcPr>
-            <w:cnfStyle w:val="001000000000" w:firstRow="0" w:lastRow="0" w:firstColumn="1" w:lastColumn="0" w:oddVBand="0" w:evenVBand="0" w:oddHBand="0" w:evenHBand="0" w:firstRowFirstColumn="0" w:firstRowLastColumn="0" w:lastRowFirstColumn="0" w:lastRowLastColumn="0"/>
+            <w:cnfStyle w:val="001000000000"/>
             <w:tcW w:w="2376" w:type="dxa"/>
             <w:vAlign w:val="center"/>
           </w:tcPr>
@@ -9963,7 +9974,7 @@
           <w:p>
             <w:pPr>
               <w:jc w:val="both"/>
-              <w:cnfStyle w:val="000000100000" w:firstRow="0" w:lastRow="0" w:firstColumn="0" w:lastColumn="0" w:oddVBand="0" w:evenVBand="0" w:oddHBand="1" w:evenHBand="0" w:firstRowFirstColumn="0" w:firstRowLastColumn="0" w:lastRowFirstColumn="0" w:lastRowLastColumn="0"/>
+              <w:cnfStyle w:val="000000100000"/>
               <w:rPr>
                 <w:rFonts w:asciiTheme="minorHAnsi" w:hAnsiTheme="minorHAnsi"/>
               </w:rPr>
@@ -10053,7 +10064,7 @@
           <w:p>
             <w:pPr>
               <w:jc w:val="center"/>
-              <w:cnfStyle w:val="000000100000" w:firstRow="0" w:lastRow="0" w:firstColumn="0" w:lastColumn="0" w:oddVBand="0" w:evenVBand="0" w:oddHBand="1" w:evenHBand="0" w:firstRowFirstColumn="0" w:firstRowLastColumn="0" w:lastRowFirstColumn="0" w:lastRowLastColumn="0"/>
+              <w:cnfStyle w:val="000000100000"/>
               <w:rPr>
                 <w:rFonts w:asciiTheme="minorHAnsi" w:hAnsiTheme="minorHAnsi"/>
               </w:rPr>
@@ -10085,7 +10096,7 @@
         </w:trPr>
         <w:tc>
           <w:tcPr>
-            <w:cnfStyle w:val="001000000000" w:firstRow="0" w:lastRow="0" w:firstColumn="1" w:lastColumn="0" w:oddVBand="0" w:evenVBand="0" w:oddHBand="0" w:evenHBand="0" w:firstRowFirstColumn="0" w:firstRowLastColumn="0" w:lastRowFirstColumn="0" w:lastRowLastColumn="0"/>
+            <w:cnfStyle w:val="001000000000"/>
             <w:tcW w:w="2376" w:type="dxa"/>
             <w:vAlign w:val="center"/>
           </w:tcPr>
@@ -10119,7 +10130,7 @@
           <w:p>
             <w:pPr>
               <w:jc w:val="both"/>
-              <w:cnfStyle w:val="000000000000" w:firstRow="0" w:lastRow="0" w:firstColumn="0" w:lastColumn="0" w:oddVBand="0" w:evenVBand="0" w:oddHBand="0" w:evenHBand="0" w:firstRowFirstColumn="0" w:firstRowLastColumn="0" w:lastRowFirstColumn="0" w:lastRowLastColumn="0"/>
+              <w:cnfStyle w:val="000000000000"/>
               <w:rPr>
                 <w:rFonts w:asciiTheme="minorHAnsi" w:hAnsiTheme="minorHAnsi"/>
               </w:rPr>
@@ -10168,7 +10179,7 @@
           <w:p>
             <w:pPr>
               <w:jc w:val="center"/>
-              <w:cnfStyle w:val="000000000000" w:firstRow="0" w:lastRow="0" w:firstColumn="0" w:lastColumn="0" w:oddVBand="0" w:evenVBand="0" w:oddHBand="0" w:evenHBand="0" w:firstRowFirstColumn="0" w:firstRowLastColumn="0" w:lastRowFirstColumn="0" w:lastRowLastColumn="0"/>
+              <w:cnfStyle w:val="000000000000"/>
               <w:rPr>
                 <w:rFonts w:asciiTheme="minorHAnsi" w:hAnsiTheme="minorHAnsi"/>
               </w:rPr>
@@ -10202,12 +10213,12 @@
       </w:tr>
       <w:tr>
         <w:trPr>
-          <w:cnfStyle w:val="000000100000" w:firstRow="0" w:lastRow="0" w:firstColumn="0" w:lastColumn="0" w:oddVBand="0" w:evenVBand="0" w:oddHBand="1" w:evenHBand="0" w:firstRowFirstColumn="0" w:firstRowLastColumn="0" w:lastRowFirstColumn="0" w:lastRowLastColumn="0"/>
+          <w:cnfStyle w:val="000000100000"/>
           <w:trHeight w:val="269"/>
         </w:trPr>
         <w:tc>
           <w:tcPr>
-            <w:cnfStyle w:val="001000000000" w:firstRow="0" w:lastRow="0" w:firstColumn="1" w:lastColumn="0" w:oddVBand="0" w:evenVBand="0" w:oddHBand="0" w:evenHBand="0" w:firstRowFirstColumn="0" w:firstRowLastColumn="0" w:lastRowFirstColumn="0" w:lastRowLastColumn="0"/>
+            <w:cnfStyle w:val="001000000000"/>
             <w:tcW w:w="2376" w:type="dxa"/>
             <w:vAlign w:val="center"/>
           </w:tcPr>
@@ -10241,7 +10252,7 @@
           <w:p>
             <w:pPr>
               <w:jc w:val="both"/>
-              <w:cnfStyle w:val="000000100000" w:firstRow="0" w:lastRow="0" w:firstColumn="0" w:lastColumn="0" w:oddVBand="0" w:evenVBand="0" w:oddHBand="1" w:evenHBand="0" w:firstRowFirstColumn="0" w:firstRowLastColumn="0" w:lastRowFirstColumn="0" w:lastRowLastColumn="0"/>
+              <w:cnfStyle w:val="000000100000"/>
               <w:rPr>
                 <w:rFonts w:asciiTheme="minorHAnsi" w:hAnsiTheme="minorHAnsi"/>
               </w:rPr>
@@ -10283,7 +10294,7 @@
           <w:p>
             <w:pPr>
               <w:jc w:val="center"/>
-              <w:cnfStyle w:val="000000100000" w:firstRow="0" w:lastRow="0" w:firstColumn="0" w:lastColumn="0" w:oddVBand="0" w:evenVBand="0" w:oddHBand="1" w:evenHBand="0" w:firstRowFirstColumn="0" w:firstRowLastColumn="0" w:lastRowFirstColumn="0" w:lastRowLastColumn="0"/>
+              <w:cnfStyle w:val="000000100000"/>
               <w:rPr>
                 <w:rFonts w:asciiTheme="minorHAnsi" w:hAnsiTheme="minorHAnsi"/>
               </w:rPr>
@@ -10317,7 +10328,7 @@
         </w:trPr>
         <w:tc>
           <w:tcPr>
-            <w:cnfStyle w:val="001000000000" w:firstRow="0" w:lastRow="0" w:firstColumn="1" w:lastColumn="0" w:oddVBand="0" w:evenVBand="0" w:oddHBand="0" w:evenHBand="0" w:firstRowFirstColumn="0" w:firstRowLastColumn="0" w:lastRowFirstColumn="0" w:lastRowLastColumn="0"/>
+            <w:cnfStyle w:val="001000000000"/>
             <w:tcW w:w="2376" w:type="dxa"/>
             <w:vAlign w:val="center"/>
           </w:tcPr>
@@ -10352,7 +10363,7 @@
           <w:p>
             <w:pPr>
               <w:jc w:val="both"/>
-              <w:cnfStyle w:val="000000000000" w:firstRow="0" w:lastRow="0" w:firstColumn="0" w:lastColumn="0" w:oddVBand="0" w:evenVBand="0" w:oddHBand="0" w:evenHBand="0" w:firstRowFirstColumn="0" w:firstRowLastColumn="0" w:lastRowFirstColumn="0" w:lastRowLastColumn="0"/>
+              <w:cnfStyle w:val="000000000000"/>
               <w:rPr>
                 <w:rFonts w:asciiTheme="minorHAnsi" w:hAnsiTheme="minorHAnsi"/>
               </w:rPr>
@@ -10412,7 +10423,7 @@
           <w:p>
             <w:pPr>
               <w:jc w:val="center"/>
-              <w:cnfStyle w:val="000000000000" w:firstRow="0" w:lastRow="0" w:firstColumn="0" w:lastColumn="0" w:oddVBand="0" w:evenVBand="0" w:oddHBand="0" w:evenHBand="0" w:firstRowFirstColumn="0" w:firstRowLastColumn="0" w:lastRowFirstColumn="0" w:lastRowLastColumn="0"/>
+              <w:cnfStyle w:val="000000000000"/>
               <w:rPr>
                 <w:rFonts w:asciiTheme="minorHAnsi" w:hAnsiTheme="minorHAnsi"/>
               </w:rPr>
@@ -10440,12 +10451,12 @@
       </w:tr>
       <w:tr>
         <w:trPr>
-          <w:cnfStyle w:val="000000100000" w:firstRow="0" w:lastRow="0" w:firstColumn="0" w:lastColumn="0" w:oddVBand="0" w:evenVBand="0" w:oddHBand="1" w:evenHBand="0" w:firstRowFirstColumn="0" w:firstRowLastColumn="0" w:lastRowFirstColumn="0" w:lastRowLastColumn="0"/>
+          <w:cnfStyle w:val="000000100000"/>
           <w:trHeight w:val="269"/>
         </w:trPr>
         <w:tc>
           <w:tcPr>
-            <w:cnfStyle w:val="001000000000" w:firstRow="0" w:lastRow="0" w:firstColumn="1" w:lastColumn="0" w:oddVBand="0" w:evenVBand="0" w:oddHBand="0" w:evenHBand="0" w:firstRowFirstColumn="0" w:firstRowLastColumn="0" w:lastRowFirstColumn="0" w:lastRowLastColumn="0"/>
+            <w:cnfStyle w:val="001000000000"/>
             <w:tcW w:w="2376" w:type="dxa"/>
             <w:vAlign w:val="center"/>
           </w:tcPr>
@@ -10525,7 +10536,7 @@
           <w:p>
             <w:pPr>
               <w:jc w:val="both"/>
-              <w:cnfStyle w:val="000000100000" w:firstRow="0" w:lastRow="0" w:firstColumn="0" w:lastColumn="0" w:oddVBand="0" w:evenVBand="0" w:oddHBand="1" w:evenHBand="0" w:firstRowFirstColumn="0" w:firstRowLastColumn="0" w:lastRowFirstColumn="0" w:lastRowLastColumn="0"/>
+              <w:cnfStyle w:val="000000100000"/>
               <w:rPr>
                 <w:rFonts w:asciiTheme="minorHAnsi" w:hAnsiTheme="minorHAnsi"/>
               </w:rPr>
@@ -10642,7 +10653,7 @@
           <w:p>
             <w:pPr>
               <w:jc w:val="center"/>
-              <w:cnfStyle w:val="000000100000" w:firstRow="0" w:lastRow="0" w:firstColumn="0" w:lastColumn="0" w:oddVBand="0" w:evenVBand="0" w:oddHBand="1" w:evenHBand="0" w:firstRowFirstColumn="0" w:firstRowLastColumn="0" w:lastRowFirstColumn="0" w:lastRowLastColumn="0"/>
+              <w:cnfStyle w:val="000000100000"/>
               <w:rPr>
                 <w:rFonts w:asciiTheme="minorHAnsi" w:hAnsiTheme="minorHAnsi"/>
               </w:rPr>
@@ -10674,7 +10685,7 @@
         </w:trPr>
         <w:tc>
           <w:tcPr>
-            <w:cnfStyle w:val="001000000000" w:firstRow="0" w:lastRow="0" w:firstColumn="1" w:lastColumn="0" w:oddVBand="0" w:evenVBand="0" w:oddHBand="0" w:evenHBand="0" w:firstRowFirstColumn="0" w:firstRowLastColumn="0" w:lastRowFirstColumn="0" w:lastRowLastColumn="0"/>
+            <w:cnfStyle w:val="001000000000"/>
             <w:tcW w:w="2376" w:type="dxa"/>
             <w:vAlign w:val="center"/>
           </w:tcPr>
@@ -10708,7 +10719,7 @@
           <w:p>
             <w:pPr>
               <w:jc w:val="both"/>
-              <w:cnfStyle w:val="000000000000" w:firstRow="0" w:lastRow="0" w:firstColumn="0" w:lastColumn="0" w:oddVBand="0" w:evenVBand="0" w:oddHBand="0" w:evenHBand="0" w:firstRowFirstColumn="0" w:firstRowLastColumn="0" w:lastRowFirstColumn="0" w:lastRowLastColumn="0"/>
+              <w:cnfStyle w:val="000000000000"/>
               <w:rPr>
                 <w:rFonts w:asciiTheme="minorHAnsi" w:hAnsiTheme="minorHAnsi"/>
               </w:rPr>
@@ -10743,7 +10754,7 @@
           <w:p>
             <w:pPr>
               <w:jc w:val="center"/>
-              <w:cnfStyle w:val="000000000000" w:firstRow="0" w:lastRow="0" w:firstColumn="0" w:lastColumn="0" w:oddVBand="0" w:evenVBand="0" w:oddHBand="0" w:evenHBand="0" w:firstRowFirstColumn="0" w:firstRowLastColumn="0" w:lastRowFirstColumn="0" w:lastRowLastColumn="0"/>
+              <w:cnfStyle w:val="000000000000"/>
               <w:rPr>
                 <w:rFonts w:asciiTheme="minorHAnsi" w:hAnsiTheme="minorHAnsi"/>
               </w:rPr>
@@ -10771,12 +10782,12 @@
       </w:tr>
       <w:tr>
         <w:trPr>
-          <w:cnfStyle w:val="000000100000" w:firstRow="0" w:lastRow="0" w:firstColumn="0" w:lastColumn="0" w:oddVBand="0" w:evenVBand="0" w:oddHBand="1" w:evenHBand="0" w:firstRowFirstColumn="0" w:firstRowLastColumn="0" w:lastRowFirstColumn="0" w:lastRowLastColumn="0"/>
+          <w:cnfStyle w:val="000000100000"/>
           <w:trHeight w:val="269"/>
         </w:trPr>
         <w:tc>
           <w:tcPr>
-            <w:cnfStyle w:val="001000000000" w:firstRow="0" w:lastRow="0" w:firstColumn="1" w:lastColumn="0" w:oddVBand="0" w:evenVBand="0" w:oddHBand="0" w:evenHBand="0" w:firstRowFirstColumn="0" w:firstRowLastColumn="0" w:lastRowFirstColumn="0" w:lastRowLastColumn="0"/>
+            <w:cnfStyle w:val="001000000000"/>
             <w:tcW w:w="2376" w:type="dxa"/>
             <w:vAlign w:val="center"/>
           </w:tcPr>
@@ -10810,7 +10821,7 @@
           <w:p>
             <w:pPr>
               <w:jc w:val="both"/>
-              <w:cnfStyle w:val="000000100000" w:firstRow="0" w:lastRow="0" w:firstColumn="0" w:lastColumn="0" w:oddVBand="0" w:evenVBand="0" w:oddHBand="1" w:evenHBand="0" w:firstRowFirstColumn="0" w:firstRowLastColumn="0" w:lastRowFirstColumn="0" w:lastRowLastColumn="0"/>
+              <w:cnfStyle w:val="000000100000"/>
               <w:rPr>
                 <w:rFonts w:asciiTheme="minorHAnsi" w:hAnsiTheme="minorHAnsi"/>
               </w:rPr>
@@ -10881,7 +10892,7 @@
           <w:p>
             <w:pPr>
               <w:jc w:val="center"/>
-              <w:cnfStyle w:val="000000100000" w:firstRow="0" w:lastRow="0" w:firstColumn="0" w:lastColumn="0" w:oddVBand="0" w:evenVBand="0" w:oddHBand="1" w:evenHBand="0" w:firstRowFirstColumn="0" w:firstRowLastColumn="0" w:lastRowFirstColumn="0" w:lastRowLastColumn="0"/>
+              <w:cnfStyle w:val="000000100000"/>
               <w:rPr>
                 <w:rFonts w:asciiTheme="minorHAnsi" w:hAnsiTheme="minorHAnsi"/>
               </w:rPr>
@@ -10913,7 +10924,7 @@
         </w:trPr>
         <w:tc>
           <w:tcPr>
-            <w:cnfStyle w:val="001000000000" w:firstRow="0" w:lastRow="0" w:firstColumn="1" w:lastColumn="0" w:oddVBand="0" w:evenVBand="0" w:oddHBand="0" w:evenHBand="0" w:firstRowFirstColumn="0" w:firstRowLastColumn="0" w:lastRowFirstColumn="0" w:lastRowLastColumn="0"/>
+            <w:cnfStyle w:val="001000000000"/>
             <w:tcW w:w="2376" w:type="dxa"/>
             <w:vAlign w:val="center"/>
           </w:tcPr>
@@ -10955,7 +10966,7 @@
           <w:p>
             <w:pPr>
               <w:jc w:val="both"/>
-              <w:cnfStyle w:val="000000000000" w:firstRow="0" w:lastRow="0" w:firstColumn="0" w:lastColumn="0" w:oddVBand="0" w:evenVBand="0" w:oddHBand="0" w:evenHBand="0" w:firstRowFirstColumn="0" w:firstRowLastColumn="0" w:lastRowFirstColumn="0" w:lastRowLastColumn="0"/>
+              <w:cnfStyle w:val="000000000000"/>
               <w:rPr>
                 <w:rFonts w:asciiTheme="minorHAnsi" w:hAnsiTheme="minorHAnsi"/>
               </w:rPr>
@@ -11015,7 +11026,7 @@
           <w:p>
             <w:pPr>
               <w:jc w:val="center"/>
-              <w:cnfStyle w:val="000000000000" w:firstRow="0" w:lastRow="0" w:firstColumn="0" w:lastColumn="0" w:oddVBand="0" w:evenVBand="0" w:oddHBand="0" w:evenHBand="0" w:firstRowFirstColumn="0" w:firstRowLastColumn="0" w:lastRowFirstColumn="0" w:lastRowLastColumn="0"/>
+              <w:cnfStyle w:val="000000000000"/>
               <w:rPr>
                 <w:rFonts w:asciiTheme="minorHAnsi" w:hAnsiTheme="minorHAnsi"/>
               </w:rPr>
@@ -11298,7 +11309,7 @@
                     <pic:cNvPicPr/>
                   </pic:nvPicPr>
                   <pic:blipFill>
-                    <a:blip r:embed="rId10" cstate="print"/>
+                    <a:blip r:embed="rId9" cstate="print"/>
                     <a:stretch>
                       <a:fillRect/>
                     </a:stretch>
@@ -11381,7 +11392,7 @@
           <w:top w:w="85" w:type="dxa"/>
           <w:bottom w:w="85" w:type="dxa"/>
         </w:tblCellMar>
-        <w:tblLook w:val="04A0" w:firstRow="1" w:lastRow="0" w:firstColumn="1" w:lastColumn="0" w:noHBand="0" w:noVBand="1"/>
+        <w:tblLook w:val="04A0"/>
       </w:tblPr>
       <w:tblGrid>
         <w:gridCol w:w="1951"/>
@@ -11389,12 +11400,12 @@
       </w:tblGrid>
       <w:tr>
         <w:trPr>
-          <w:cnfStyle w:val="100000000000" w:firstRow="1" w:lastRow="0" w:firstColumn="0" w:lastColumn="0" w:oddVBand="0" w:evenVBand="0" w:oddHBand="0" w:evenHBand="0" w:firstRowFirstColumn="0" w:firstRowLastColumn="0" w:lastRowFirstColumn="0" w:lastRowLastColumn="0"/>
+          <w:cnfStyle w:val="100000000000"/>
           <w:trHeight w:val="281"/>
         </w:trPr>
         <w:tc>
           <w:tcPr>
-            <w:cnfStyle w:val="001000000100" w:firstRow="0" w:lastRow="0" w:firstColumn="1" w:lastColumn="0" w:oddVBand="0" w:evenVBand="0" w:oddHBand="0" w:evenHBand="0" w:firstRowFirstColumn="1" w:firstRowLastColumn="0" w:lastRowFirstColumn="0" w:lastRowLastColumn="0"/>
+            <w:cnfStyle w:val="001000000100"/>
             <w:tcW w:w="1951" w:type="dxa"/>
           </w:tcPr>
           <w:p>
@@ -11421,7 +11432,7 @@
           <w:p>
             <w:pPr>
               <w:jc w:val="center"/>
-              <w:cnfStyle w:val="100000000000" w:firstRow="1" w:lastRow="0" w:firstColumn="0" w:lastColumn="0" w:oddVBand="0" w:evenVBand="0" w:oddHBand="0" w:evenHBand="0" w:firstRowFirstColumn="0" w:firstRowLastColumn="0" w:lastRowFirstColumn="0" w:lastRowLastColumn="0"/>
+              <w:cnfStyle w:val="100000000000"/>
               <w:rPr>
                 <w:rFonts w:asciiTheme="minorHAnsi" w:hAnsiTheme="minorHAnsi"/>
                 <w:b/>
@@ -11439,12 +11450,12 @@
       </w:tr>
       <w:tr>
         <w:trPr>
-          <w:cnfStyle w:val="000000100000" w:firstRow="0" w:lastRow="0" w:firstColumn="0" w:lastColumn="0" w:oddVBand="0" w:evenVBand="0" w:oddHBand="1" w:evenHBand="0" w:firstRowFirstColumn="0" w:firstRowLastColumn="0" w:lastRowFirstColumn="0" w:lastRowLastColumn="0"/>
+          <w:cnfStyle w:val="000000100000"/>
           <w:trHeight w:val="281"/>
         </w:trPr>
         <w:tc>
           <w:tcPr>
-            <w:cnfStyle w:val="001000000000" w:firstRow="0" w:lastRow="0" w:firstColumn="1" w:lastColumn="0" w:oddVBand="0" w:evenVBand="0" w:oddHBand="0" w:evenHBand="0" w:firstRowFirstColumn="0" w:firstRowLastColumn="0" w:lastRowFirstColumn="0" w:lastRowLastColumn="0"/>
+            <w:cnfStyle w:val="001000000000"/>
             <w:tcW w:w="1951" w:type="dxa"/>
             <w:tcBorders>
               <w:top w:val="single" w:sz="8" w:space="0" w:color="4F81BD" w:themeColor="accent1"/>
@@ -11478,7 +11489,7 @@
           <w:p>
             <w:pPr>
               <w:jc w:val="both"/>
-              <w:cnfStyle w:val="000000100000" w:firstRow="0" w:lastRow="0" w:firstColumn="0" w:lastColumn="0" w:oddVBand="0" w:evenVBand="0" w:oddHBand="1" w:evenHBand="0" w:firstRowFirstColumn="0" w:firstRowLastColumn="0" w:lastRowFirstColumn="0" w:lastRowLastColumn="0"/>
+              <w:cnfStyle w:val="000000100000"/>
               <w:rPr>
                 <w:rFonts w:asciiTheme="minorHAnsi" w:hAnsiTheme="minorHAnsi"/>
               </w:rPr>
@@ -11528,7 +11539,7 @@
         </w:trPr>
         <w:tc>
           <w:tcPr>
-            <w:cnfStyle w:val="001000000000" w:firstRow="0" w:lastRow="0" w:firstColumn="1" w:lastColumn="0" w:oddVBand="0" w:evenVBand="0" w:oddHBand="0" w:evenHBand="0" w:firstRowFirstColumn="0" w:firstRowLastColumn="0" w:lastRowFirstColumn="0" w:lastRowLastColumn="0"/>
+            <w:cnfStyle w:val="001000000000"/>
             <w:tcW w:w="1951" w:type="dxa"/>
             <w:tcBorders>
               <w:top w:val="nil"/>
@@ -11565,7 +11576,7 @@
           <w:p>
             <w:pPr>
               <w:jc w:val="both"/>
-              <w:cnfStyle w:val="000000000000" w:firstRow="0" w:lastRow="0" w:firstColumn="0" w:lastColumn="0" w:oddVBand="0" w:evenVBand="0" w:oddHBand="0" w:evenHBand="0" w:firstRowFirstColumn="0" w:firstRowLastColumn="0" w:lastRowFirstColumn="0" w:lastRowLastColumn="0"/>
+              <w:cnfStyle w:val="000000000000"/>
               <w:rPr>
                 <w:rFonts w:asciiTheme="minorHAnsi" w:hAnsiTheme="minorHAnsi"/>
               </w:rPr>
@@ -11623,12 +11634,12 @@
       </w:tr>
       <w:tr>
         <w:trPr>
-          <w:cnfStyle w:val="000000100000" w:firstRow="0" w:lastRow="0" w:firstColumn="0" w:lastColumn="0" w:oddVBand="0" w:evenVBand="0" w:oddHBand="1" w:evenHBand="0" w:firstRowFirstColumn="0" w:firstRowLastColumn="0" w:lastRowFirstColumn="0" w:lastRowLastColumn="0"/>
+          <w:cnfStyle w:val="000000100000"/>
           <w:trHeight w:val="268"/>
         </w:trPr>
         <w:tc>
           <w:tcPr>
-            <w:cnfStyle w:val="001000000000" w:firstRow="0" w:lastRow="0" w:firstColumn="1" w:lastColumn="0" w:oddVBand="0" w:evenVBand="0" w:oddHBand="0" w:evenHBand="0" w:firstRowFirstColumn="0" w:firstRowLastColumn="0" w:lastRowFirstColumn="0" w:lastRowLastColumn="0"/>
+            <w:cnfStyle w:val="001000000000"/>
             <w:tcW w:w="1951" w:type="dxa"/>
             <w:vAlign w:val="center"/>
           </w:tcPr>
@@ -11656,7 +11667,7 @@
           <w:p>
             <w:pPr>
               <w:jc w:val="both"/>
-              <w:cnfStyle w:val="000000100000" w:firstRow="0" w:lastRow="0" w:firstColumn="0" w:lastColumn="0" w:oddVBand="0" w:evenVBand="0" w:oddHBand="1" w:evenHBand="0" w:firstRowFirstColumn="0" w:firstRowLastColumn="0" w:lastRowFirstColumn="0" w:lastRowLastColumn="0"/>
+              <w:cnfStyle w:val="000000100000"/>
               <w:rPr>
                 <w:rFonts w:asciiTheme="minorHAnsi" w:hAnsiTheme="minorHAnsi"/>
               </w:rPr>
@@ -11676,7 +11687,7 @@
         </w:trPr>
         <w:tc>
           <w:tcPr>
-            <w:cnfStyle w:val="001000000000" w:firstRow="0" w:lastRow="0" w:firstColumn="1" w:lastColumn="0" w:oddVBand="0" w:evenVBand="0" w:oddHBand="0" w:evenHBand="0" w:firstRowFirstColumn="0" w:firstRowLastColumn="0" w:lastRowFirstColumn="0" w:lastRowLastColumn="0"/>
+            <w:cnfStyle w:val="001000000000"/>
             <w:tcW w:w="1951" w:type="dxa"/>
             <w:tcBorders>
               <w:top w:val="nil"/>
@@ -11711,7 +11722,7 @@
           <w:p>
             <w:pPr>
               <w:jc w:val="both"/>
-              <w:cnfStyle w:val="000000000000" w:firstRow="0" w:lastRow="0" w:firstColumn="0" w:lastColumn="0" w:oddVBand="0" w:evenVBand="0" w:oddHBand="0" w:evenHBand="0" w:firstRowFirstColumn="0" w:firstRowLastColumn="0" w:lastRowFirstColumn="0" w:lastRowLastColumn="0"/>
+              <w:cnfStyle w:val="000000000000"/>
               <w:rPr>
                 <w:rFonts w:asciiTheme="minorHAnsi" w:hAnsiTheme="minorHAnsi"/>
               </w:rPr>
@@ -11739,12 +11750,12 @@
       </w:tr>
       <w:tr>
         <w:trPr>
-          <w:cnfStyle w:val="000000100000" w:firstRow="0" w:lastRow="0" w:firstColumn="0" w:lastColumn="0" w:oddVBand="0" w:evenVBand="0" w:oddHBand="1" w:evenHBand="0" w:firstRowFirstColumn="0" w:firstRowLastColumn="0" w:lastRowFirstColumn="0" w:lastRowLastColumn="0"/>
+          <w:cnfStyle w:val="000000100000"/>
           <w:trHeight w:val="268"/>
         </w:trPr>
         <w:tc>
           <w:tcPr>
-            <w:cnfStyle w:val="001000000000" w:firstRow="0" w:lastRow="0" w:firstColumn="1" w:lastColumn="0" w:oddVBand="0" w:evenVBand="0" w:oddHBand="0" w:evenHBand="0" w:firstRowFirstColumn="0" w:firstRowLastColumn="0" w:lastRowFirstColumn="0" w:lastRowLastColumn="0"/>
+            <w:cnfStyle w:val="001000000000"/>
             <w:tcW w:w="1951" w:type="dxa"/>
             <w:vAlign w:val="center"/>
           </w:tcPr>
@@ -11772,7 +11783,7 @@
           <w:p>
             <w:pPr>
               <w:jc w:val="both"/>
-              <w:cnfStyle w:val="000000100000" w:firstRow="0" w:lastRow="0" w:firstColumn="0" w:lastColumn="0" w:oddVBand="0" w:evenVBand="0" w:oddHBand="1" w:evenHBand="0" w:firstRowFirstColumn="0" w:firstRowLastColumn="0" w:lastRowFirstColumn="0" w:lastRowLastColumn="0"/>
+              <w:cnfStyle w:val="000000100000"/>
               <w:rPr>
                 <w:rFonts w:asciiTheme="minorHAnsi" w:hAnsiTheme="minorHAnsi"/>
               </w:rPr>
@@ -11804,7 +11815,7 @@
         </w:trPr>
         <w:tc>
           <w:tcPr>
-            <w:cnfStyle w:val="001000000000" w:firstRow="0" w:lastRow="0" w:firstColumn="1" w:lastColumn="0" w:oddVBand="0" w:evenVBand="0" w:oddHBand="0" w:evenHBand="0" w:firstRowFirstColumn="0" w:firstRowLastColumn="0" w:lastRowFirstColumn="0" w:lastRowLastColumn="0"/>
+            <w:cnfStyle w:val="001000000000"/>
             <w:tcW w:w="1951" w:type="dxa"/>
             <w:tcBorders>
               <w:top w:val="nil"/>
@@ -11839,7 +11850,7 @@
           <w:p>
             <w:pPr>
               <w:jc w:val="both"/>
-              <w:cnfStyle w:val="000000000000" w:firstRow="0" w:lastRow="0" w:firstColumn="0" w:lastColumn="0" w:oddVBand="0" w:evenVBand="0" w:oddHBand="0" w:evenHBand="0" w:firstRowFirstColumn="0" w:firstRowLastColumn="0" w:lastRowFirstColumn="0" w:lastRowLastColumn="0"/>
+              <w:cnfStyle w:val="000000000000"/>
               <w:rPr>
                 <w:rFonts w:asciiTheme="minorHAnsi" w:hAnsiTheme="minorHAnsi"/>
               </w:rPr>
@@ -11879,12 +11890,12 @@
       </w:tr>
       <w:tr>
         <w:trPr>
-          <w:cnfStyle w:val="000000100000" w:firstRow="0" w:lastRow="0" w:firstColumn="0" w:lastColumn="0" w:oddVBand="0" w:evenVBand="0" w:oddHBand="1" w:evenHBand="0" w:firstRowFirstColumn="0" w:firstRowLastColumn="0" w:lastRowFirstColumn="0" w:lastRowLastColumn="0"/>
+          <w:cnfStyle w:val="000000100000"/>
           <w:trHeight w:val="268"/>
         </w:trPr>
         <w:tc>
           <w:tcPr>
-            <w:cnfStyle w:val="001000000000" w:firstRow="0" w:lastRow="0" w:firstColumn="1" w:lastColumn="0" w:oddVBand="0" w:evenVBand="0" w:oddHBand="0" w:evenHBand="0" w:firstRowFirstColumn="0" w:firstRowLastColumn="0" w:lastRowFirstColumn="0" w:lastRowLastColumn="0"/>
+            <w:cnfStyle w:val="001000000000"/>
             <w:tcW w:w="1951" w:type="dxa"/>
             <w:vAlign w:val="center"/>
           </w:tcPr>
@@ -11915,7 +11926,7 @@
           <w:p>
             <w:pPr>
               <w:jc w:val="both"/>
-              <w:cnfStyle w:val="000000100000" w:firstRow="0" w:lastRow="0" w:firstColumn="0" w:lastColumn="0" w:oddVBand="0" w:evenVBand="0" w:oddHBand="1" w:evenHBand="0" w:firstRowFirstColumn="0" w:firstRowLastColumn="0" w:lastRowFirstColumn="0" w:lastRowLastColumn="0"/>
+              <w:cnfStyle w:val="000000100000"/>
               <w:rPr>
                 <w:rFonts w:asciiTheme="minorHAnsi" w:hAnsiTheme="minorHAnsi"/>
               </w:rPr>
@@ -11965,7 +11976,7 @@
         </w:trPr>
         <w:tc>
           <w:tcPr>
-            <w:cnfStyle w:val="001000000000" w:firstRow="0" w:lastRow="0" w:firstColumn="1" w:lastColumn="0" w:oddVBand="0" w:evenVBand="0" w:oddHBand="0" w:evenHBand="0" w:firstRowFirstColumn="0" w:firstRowLastColumn="0" w:lastRowFirstColumn="0" w:lastRowLastColumn="0"/>
+            <w:cnfStyle w:val="001000000000"/>
             <w:tcW w:w="1951" w:type="dxa"/>
             <w:vAlign w:val="center"/>
           </w:tcPr>
@@ -11993,7 +12004,7 @@
           <w:p>
             <w:pPr>
               <w:jc w:val="both"/>
-              <w:cnfStyle w:val="000000000000" w:firstRow="0" w:lastRow="0" w:firstColumn="0" w:lastColumn="0" w:oddVBand="0" w:evenVBand="0" w:oddHBand="0" w:evenHBand="0" w:firstRowFirstColumn="0" w:firstRowLastColumn="0" w:lastRowFirstColumn="0" w:lastRowLastColumn="0"/>
+              <w:cnfStyle w:val="000000000000"/>
               <w:rPr>
                 <w:rFonts w:asciiTheme="minorHAnsi" w:hAnsiTheme="minorHAnsi"/>
               </w:rPr>
@@ -12009,12 +12020,12 @@
       </w:tr>
       <w:tr>
         <w:trPr>
-          <w:cnfStyle w:val="000000100000" w:firstRow="0" w:lastRow="0" w:firstColumn="0" w:lastColumn="0" w:oddVBand="0" w:evenVBand="0" w:oddHBand="1" w:evenHBand="0" w:firstRowFirstColumn="0" w:firstRowLastColumn="0" w:lastRowFirstColumn="0" w:lastRowLastColumn="0"/>
+          <w:cnfStyle w:val="000000100000"/>
           <w:trHeight w:val="268"/>
         </w:trPr>
         <w:tc>
           <w:tcPr>
-            <w:cnfStyle w:val="001000000000" w:firstRow="0" w:lastRow="0" w:firstColumn="1" w:lastColumn="0" w:oddVBand="0" w:evenVBand="0" w:oddHBand="0" w:evenHBand="0" w:firstRowFirstColumn="0" w:firstRowLastColumn="0" w:lastRowFirstColumn="0" w:lastRowLastColumn="0"/>
+            <w:cnfStyle w:val="001000000000"/>
             <w:tcW w:w="1951" w:type="dxa"/>
             <w:vAlign w:val="center"/>
           </w:tcPr>
@@ -12047,7 +12058,7 @@
           <w:p>
             <w:pPr>
               <w:jc w:val="both"/>
-              <w:cnfStyle w:val="000000100000" w:firstRow="0" w:lastRow="0" w:firstColumn="0" w:lastColumn="0" w:oddVBand="0" w:evenVBand="0" w:oddHBand="1" w:evenHBand="0" w:firstRowFirstColumn="0" w:firstRowLastColumn="0" w:lastRowFirstColumn="0" w:lastRowLastColumn="0"/>
+              <w:cnfStyle w:val="000000100000"/>
               <w:rPr>
                 <w:rFonts w:asciiTheme="minorHAnsi" w:hAnsiTheme="minorHAnsi"/>
               </w:rPr>
@@ -12105,7 +12116,7 @@
         </w:trPr>
         <w:tc>
           <w:tcPr>
-            <w:cnfStyle w:val="001000000000" w:firstRow="0" w:lastRow="0" w:firstColumn="1" w:lastColumn="0" w:oddVBand="0" w:evenVBand="0" w:oddHBand="0" w:evenHBand="0" w:firstRowFirstColumn="0" w:firstRowLastColumn="0" w:lastRowFirstColumn="0" w:lastRowLastColumn="0"/>
+            <w:cnfStyle w:val="001000000000"/>
             <w:tcW w:w="1951" w:type="dxa"/>
             <w:vAlign w:val="center"/>
           </w:tcPr>
@@ -12136,7 +12147,7 @@
           <w:p>
             <w:pPr>
               <w:jc w:val="both"/>
-              <w:cnfStyle w:val="000000000000" w:firstRow="0" w:lastRow="0" w:firstColumn="0" w:lastColumn="0" w:oddVBand="0" w:evenVBand="0" w:oddHBand="0" w:evenHBand="0" w:firstRowFirstColumn="0" w:firstRowLastColumn="0" w:lastRowFirstColumn="0" w:lastRowLastColumn="0"/>
+              <w:cnfStyle w:val="000000000000"/>
               <w:rPr>
                 <w:rFonts w:asciiTheme="minorHAnsi" w:hAnsiTheme="minorHAnsi"/>
               </w:rPr>
@@ -12503,7 +12514,7 @@
           <w:top w:w="85" w:type="dxa"/>
           <w:bottom w:w="85" w:type="dxa"/>
         </w:tblCellMar>
-        <w:tblLook w:val="04A0" w:firstRow="1" w:lastRow="0" w:firstColumn="1" w:lastColumn="0" w:noHBand="0" w:noVBand="1"/>
+        <w:tblLook w:val="04A0"/>
       </w:tblPr>
       <w:tblGrid>
         <w:gridCol w:w="2376"/>
@@ -12512,12 +12523,12 @@
       </w:tblGrid>
       <w:tr>
         <w:trPr>
-          <w:cnfStyle w:val="100000000000" w:firstRow="1" w:lastRow="0" w:firstColumn="0" w:lastColumn="0" w:oddVBand="0" w:evenVBand="0" w:oddHBand="0" w:evenHBand="0" w:firstRowFirstColumn="0" w:firstRowLastColumn="0" w:lastRowFirstColumn="0" w:lastRowLastColumn="0"/>
+          <w:cnfStyle w:val="100000000000"/>
           <w:trHeight w:val="282"/>
         </w:trPr>
         <w:tc>
           <w:tcPr>
-            <w:cnfStyle w:val="001000000100" w:firstRow="0" w:lastRow="0" w:firstColumn="1" w:lastColumn="0" w:oddVBand="0" w:evenVBand="0" w:oddHBand="0" w:evenHBand="0" w:firstRowFirstColumn="1" w:firstRowLastColumn="0" w:lastRowFirstColumn="0" w:lastRowLastColumn="0"/>
+            <w:cnfStyle w:val="001000000100"/>
             <w:tcW w:w="2376" w:type="dxa"/>
             <w:vAlign w:val="center"/>
           </w:tcPr>
@@ -12545,7 +12556,7 @@
           <w:p>
             <w:pPr>
               <w:jc w:val="center"/>
-              <w:cnfStyle w:val="100000000000" w:firstRow="1" w:lastRow="0" w:firstColumn="0" w:lastColumn="0" w:oddVBand="0" w:evenVBand="0" w:oddHBand="0" w:evenHBand="0" w:firstRowFirstColumn="0" w:firstRowLastColumn="0" w:lastRowFirstColumn="0" w:lastRowLastColumn="0"/>
+              <w:cnfStyle w:val="100000000000"/>
               <w:rPr>
                 <w:rFonts w:asciiTheme="minorHAnsi" w:hAnsiTheme="minorHAnsi"/>
                 <w:b/>
@@ -12567,7 +12578,7 @@
           <w:p>
             <w:pPr>
               <w:jc w:val="center"/>
-              <w:cnfStyle w:val="100000000000" w:firstRow="1" w:lastRow="0" w:firstColumn="0" w:lastColumn="0" w:oddVBand="0" w:evenVBand="0" w:oddHBand="0" w:evenHBand="0" w:firstRowFirstColumn="0" w:firstRowLastColumn="0" w:lastRowFirstColumn="0" w:lastRowLastColumn="0"/>
+              <w:cnfStyle w:val="100000000000"/>
               <w:rPr>
                 <w:rFonts w:asciiTheme="minorHAnsi" w:hAnsiTheme="minorHAnsi"/>
                 <w:b/>
@@ -12585,12 +12596,12 @@
       </w:tr>
       <w:tr>
         <w:trPr>
-          <w:cnfStyle w:val="000000100000" w:firstRow="0" w:lastRow="0" w:firstColumn="0" w:lastColumn="0" w:oddVBand="0" w:evenVBand="0" w:oddHBand="1" w:evenHBand="0" w:firstRowFirstColumn="0" w:firstRowLastColumn="0" w:lastRowFirstColumn="0" w:lastRowLastColumn="0"/>
+          <w:cnfStyle w:val="000000100000"/>
           <w:trHeight w:val="269"/>
         </w:trPr>
         <w:tc>
           <w:tcPr>
-            <w:cnfStyle w:val="001000000000" w:firstRow="0" w:lastRow="0" w:firstColumn="1" w:lastColumn="0" w:oddVBand="0" w:evenVBand="0" w:oddHBand="0" w:evenHBand="0" w:firstRowFirstColumn="0" w:firstRowLastColumn="0" w:lastRowFirstColumn="0" w:lastRowLastColumn="0"/>
+            <w:cnfStyle w:val="001000000000"/>
             <w:tcW w:w="2376" w:type="dxa"/>
             <w:vAlign w:val="center"/>
           </w:tcPr>
@@ -12624,7 +12635,7 @@
           <w:p>
             <w:pPr>
               <w:jc w:val="both"/>
-              <w:cnfStyle w:val="000000100000" w:firstRow="0" w:lastRow="0" w:firstColumn="0" w:lastColumn="0" w:oddVBand="0" w:evenVBand="0" w:oddHBand="1" w:evenHBand="0" w:firstRowFirstColumn="0" w:firstRowLastColumn="0" w:lastRowFirstColumn="0" w:lastRowLastColumn="0"/>
+              <w:cnfStyle w:val="000000100000"/>
               <w:rPr>
                 <w:rFonts w:asciiTheme="minorHAnsi" w:hAnsiTheme="minorHAnsi"/>
               </w:rPr>
@@ -12657,7 +12668,7 @@
           <w:p>
             <w:pPr>
               <w:jc w:val="center"/>
-              <w:cnfStyle w:val="000000100000" w:firstRow="0" w:lastRow="0" w:firstColumn="0" w:lastColumn="0" w:oddVBand="0" w:evenVBand="0" w:oddHBand="1" w:evenHBand="0" w:firstRowFirstColumn="0" w:firstRowLastColumn="0" w:lastRowFirstColumn="0" w:lastRowLastColumn="0"/>
+              <w:cnfStyle w:val="000000100000"/>
               <w:rPr>
                 <w:rFonts w:asciiTheme="minorHAnsi" w:hAnsiTheme="minorHAnsi"/>
               </w:rPr>
@@ -12677,7 +12688,7 @@
         </w:trPr>
         <w:tc>
           <w:tcPr>
-            <w:cnfStyle w:val="001000000000" w:firstRow="0" w:lastRow="0" w:firstColumn="1" w:lastColumn="0" w:oddVBand="0" w:evenVBand="0" w:oddHBand="0" w:evenHBand="0" w:firstRowFirstColumn="0" w:firstRowLastColumn="0" w:lastRowFirstColumn="0" w:lastRowLastColumn="0"/>
+            <w:cnfStyle w:val="001000000000"/>
             <w:tcW w:w="2376" w:type="dxa"/>
             <w:vAlign w:val="center"/>
           </w:tcPr>
@@ -12711,7 +12722,7 @@
           <w:p>
             <w:pPr>
               <w:jc w:val="both"/>
-              <w:cnfStyle w:val="000000000000" w:firstRow="0" w:lastRow="0" w:firstColumn="0" w:lastColumn="0" w:oddVBand="0" w:evenVBand="0" w:oddHBand="0" w:evenHBand="0" w:firstRowFirstColumn="0" w:firstRowLastColumn="0" w:lastRowFirstColumn="0" w:lastRowLastColumn="0"/>
+              <w:cnfStyle w:val="000000000000"/>
               <w:rPr>
                 <w:rFonts w:asciiTheme="minorHAnsi" w:hAnsiTheme="minorHAnsi"/>
               </w:rPr>
@@ -12738,7 +12749,7 @@
           <w:p>
             <w:pPr>
               <w:jc w:val="center"/>
-              <w:cnfStyle w:val="000000000000" w:firstRow="0" w:lastRow="0" w:firstColumn="0" w:lastColumn="0" w:oddVBand="0" w:evenVBand="0" w:oddHBand="0" w:evenHBand="0" w:firstRowFirstColumn="0" w:firstRowLastColumn="0" w:lastRowFirstColumn="0" w:lastRowLastColumn="0"/>
+              <w:cnfStyle w:val="000000000000"/>
               <w:rPr>
                 <w:rFonts w:asciiTheme="minorHAnsi" w:hAnsiTheme="minorHAnsi"/>
               </w:rPr>
@@ -12754,12 +12765,12 @@
       </w:tr>
       <w:tr>
         <w:trPr>
-          <w:cnfStyle w:val="000000100000" w:firstRow="0" w:lastRow="0" w:firstColumn="0" w:lastColumn="0" w:oddVBand="0" w:evenVBand="0" w:oddHBand="1" w:evenHBand="0" w:firstRowFirstColumn="0" w:firstRowLastColumn="0" w:lastRowFirstColumn="0" w:lastRowLastColumn="0"/>
+          <w:cnfStyle w:val="000000100000"/>
           <w:trHeight w:val="201"/>
         </w:trPr>
         <w:tc>
           <w:tcPr>
-            <w:cnfStyle w:val="001000000000" w:firstRow="0" w:lastRow="0" w:firstColumn="1" w:lastColumn="0" w:oddVBand="0" w:evenVBand="0" w:oddHBand="0" w:evenHBand="0" w:firstRowFirstColumn="0" w:firstRowLastColumn="0" w:lastRowFirstColumn="0" w:lastRowLastColumn="0"/>
+            <w:cnfStyle w:val="001000000000"/>
             <w:tcW w:w="2376" w:type="dxa"/>
             <w:vAlign w:val="center"/>
           </w:tcPr>
@@ -12794,7 +12805,7 @@
           <w:p>
             <w:pPr>
               <w:jc w:val="both"/>
-              <w:cnfStyle w:val="000000100000" w:firstRow="0" w:lastRow="0" w:firstColumn="0" w:lastColumn="0" w:oddVBand="0" w:evenVBand="0" w:oddHBand="1" w:evenHBand="0" w:firstRowFirstColumn="0" w:firstRowLastColumn="0" w:lastRowFirstColumn="0" w:lastRowLastColumn="0"/>
+              <w:cnfStyle w:val="000000100000"/>
               <w:rPr>
                 <w:rFonts w:asciiTheme="minorHAnsi" w:hAnsiTheme="minorHAnsi"/>
               </w:rPr>
@@ -12818,7 +12829,7 @@
           <w:p>
             <w:pPr>
               <w:jc w:val="center"/>
-              <w:cnfStyle w:val="000000100000" w:firstRow="0" w:lastRow="0" w:firstColumn="0" w:lastColumn="0" w:oddVBand="0" w:evenVBand="0" w:oddHBand="1" w:evenHBand="0" w:firstRowFirstColumn="0" w:firstRowLastColumn="0" w:lastRowFirstColumn="0" w:lastRowLastColumn="0"/>
+              <w:cnfStyle w:val="000000100000"/>
               <w:rPr>
                 <w:rFonts w:asciiTheme="minorHAnsi" w:hAnsiTheme="minorHAnsi"/>
               </w:rPr>
@@ -12838,7 +12849,7 @@
         </w:trPr>
         <w:tc>
           <w:tcPr>
-            <w:cnfStyle w:val="001000000000" w:firstRow="0" w:lastRow="0" w:firstColumn="1" w:lastColumn="0" w:oddVBand="0" w:evenVBand="0" w:oddHBand="0" w:evenHBand="0" w:firstRowFirstColumn="0" w:firstRowLastColumn="0" w:lastRowFirstColumn="0" w:lastRowLastColumn="0"/>
+            <w:cnfStyle w:val="001000000000"/>
             <w:tcW w:w="2376" w:type="dxa"/>
             <w:vAlign w:val="center"/>
           </w:tcPr>
@@ -12872,7 +12883,7 @@
           <w:p>
             <w:pPr>
               <w:jc w:val="both"/>
-              <w:cnfStyle w:val="000000000000" w:firstRow="0" w:lastRow="0" w:firstColumn="0" w:lastColumn="0" w:oddVBand="0" w:evenVBand="0" w:oddHBand="0" w:evenHBand="0" w:firstRowFirstColumn="0" w:firstRowLastColumn="0" w:lastRowFirstColumn="0" w:lastRowLastColumn="0"/>
+              <w:cnfStyle w:val="000000000000"/>
               <w:rPr>
                 <w:rFonts w:asciiTheme="minorHAnsi" w:hAnsiTheme="minorHAnsi"/>
               </w:rPr>
@@ -12893,7 +12904,7 @@
           <w:p>
             <w:pPr>
               <w:jc w:val="center"/>
-              <w:cnfStyle w:val="000000000000" w:firstRow="0" w:lastRow="0" w:firstColumn="0" w:lastColumn="0" w:oddVBand="0" w:evenVBand="0" w:oddHBand="0" w:evenHBand="0" w:firstRowFirstColumn="0" w:firstRowLastColumn="0" w:lastRowFirstColumn="0" w:lastRowLastColumn="0"/>
+              <w:cnfStyle w:val="000000000000"/>
               <w:rPr>
                 <w:rFonts w:asciiTheme="minorHAnsi" w:hAnsiTheme="minorHAnsi"/>
               </w:rPr>
@@ -12909,12 +12920,12 @@
       </w:tr>
       <w:tr>
         <w:trPr>
-          <w:cnfStyle w:val="000000100000" w:firstRow="0" w:lastRow="0" w:firstColumn="0" w:lastColumn="0" w:oddVBand="0" w:evenVBand="0" w:oddHBand="1" w:evenHBand="0" w:firstRowFirstColumn="0" w:firstRowLastColumn="0" w:lastRowFirstColumn="0" w:lastRowLastColumn="0"/>
+          <w:cnfStyle w:val="000000100000"/>
           <w:trHeight w:val="201"/>
         </w:trPr>
         <w:tc>
           <w:tcPr>
-            <w:cnfStyle w:val="001000000000" w:firstRow="0" w:lastRow="0" w:firstColumn="1" w:lastColumn="0" w:oddVBand="0" w:evenVBand="0" w:oddHBand="0" w:evenHBand="0" w:firstRowFirstColumn="0" w:firstRowLastColumn="0" w:lastRowFirstColumn="0" w:lastRowLastColumn="0"/>
+            <w:cnfStyle w:val="001000000000"/>
             <w:tcW w:w="2376" w:type="dxa"/>
             <w:vAlign w:val="center"/>
           </w:tcPr>
@@ -12949,7 +12960,7 @@
           <w:p>
             <w:pPr>
               <w:jc w:val="both"/>
-              <w:cnfStyle w:val="000000100000" w:firstRow="0" w:lastRow="0" w:firstColumn="0" w:lastColumn="0" w:oddVBand="0" w:evenVBand="0" w:oddHBand="1" w:evenHBand="0" w:firstRowFirstColumn="0" w:firstRowLastColumn="0" w:lastRowFirstColumn="0" w:lastRowLastColumn="0"/>
+              <w:cnfStyle w:val="000000100000"/>
               <w:rPr>
                 <w:rFonts w:asciiTheme="minorHAnsi" w:hAnsiTheme="minorHAnsi"/>
               </w:rPr>
@@ -12973,7 +12984,7 @@
           <w:p>
             <w:pPr>
               <w:jc w:val="center"/>
-              <w:cnfStyle w:val="000000100000" w:firstRow="0" w:lastRow="0" w:firstColumn="0" w:lastColumn="0" w:oddVBand="0" w:evenVBand="0" w:oddHBand="1" w:evenHBand="0" w:firstRowFirstColumn="0" w:firstRowLastColumn="0" w:lastRowFirstColumn="0" w:lastRowLastColumn="0"/>
+              <w:cnfStyle w:val="000000100000"/>
               <w:rPr>
                 <w:rFonts w:asciiTheme="minorHAnsi" w:hAnsiTheme="minorHAnsi"/>
               </w:rPr>
@@ -12993,7 +13004,7 @@
         </w:trPr>
         <w:tc>
           <w:tcPr>
-            <w:cnfStyle w:val="001000000000" w:firstRow="0" w:lastRow="0" w:firstColumn="1" w:lastColumn="0" w:oddVBand="0" w:evenVBand="0" w:oddHBand="0" w:evenHBand="0" w:firstRowFirstColumn="0" w:firstRowLastColumn="0" w:lastRowFirstColumn="0" w:lastRowLastColumn="0"/>
+            <w:cnfStyle w:val="001000000000"/>
             <w:tcW w:w="2376" w:type="dxa"/>
             <w:vAlign w:val="center"/>
           </w:tcPr>
@@ -13027,7 +13038,7 @@
           <w:p>
             <w:pPr>
               <w:jc w:val="both"/>
-              <w:cnfStyle w:val="000000000000" w:firstRow="0" w:lastRow="0" w:firstColumn="0" w:lastColumn="0" w:oddVBand="0" w:evenVBand="0" w:oddHBand="0" w:evenHBand="0" w:firstRowFirstColumn="0" w:firstRowLastColumn="0" w:lastRowFirstColumn="0" w:lastRowLastColumn="0"/>
+              <w:cnfStyle w:val="000000000000"/>
               <w:rPr>
                 <w:rFonts w:asciiTheme="minorHAnsi" w:hAnsiTheme="minorHAnsi"/>
               </w:rPr>
@@ -13079,7 +13090,7 @@
           <w:p>
             <w:pPr>
               <w:jc w:val="center"/>
-              <w:cnfStyle w:val="000000000000" w:firstRow="0" w:lastRow="0" w:firstColumn="0" w:lastColumn="0" w:oddVBand="0" w:evenVBand="0" w:oddHBand="0" w:evenHBand="0" w:firstRowFirstColumn="0" w:firstRowLastColumn="0" w:lastRowFirstColumn="0" w:lastRowLastColumn="0"/>
+              <w:cnfStyle w:val="000000000000"/>
               <w:rPr>
                 <w:rFonts w:asciiTheme="minorHAnsi" w:hAnsiTheme="minorHAnsi"/>
               </w:rPr>
@@ -13095,12 +13106,12 @@
       </w:tr>
       <w:tr>
         <w:trPr>
-          <w:cnfStyle w:val="000000100000" w:firstRow="0" w:lastRow="0" w:firstColumn="0" w:lastColumn="0" w:oddVBand="0" w:evenVBand="0" w:oddHBand="1" w:evenHBand="0" w:firstRowFirstColumn="0" w:firstRowLastColumn="0" w:lastRowFirstColumn="0" w:lastRowLastColumn="0"/>
+          <w:cnfStyle w:val="000000100000"/>
           <w:trHeight w:val="201"/>
         </w:trPr>
         <w:tc>
           <w:tcPr>
-            <w:cnfStyle w:val="001000000000" w:firstRow="0" w:lastRow="0" w:firstColumn="1" w:lastColumn="0" w:oddVBand="0" w:evenVBand="0" w:oddHBand="0" w:evenHBand="0" w:firstRowFirstColumn="0" w:firstRowLastColumn="0" w:lastRowFirstColumn="0" w:lastRowLastColumn="0"/>
+            <w:cnfStyle w:val="001000000000"/>
             <w:tcW w:w="2376" w:type="dxa"/>
             <w:vAlign w:val="center"/>
           </w:tcPr>
@@ -13135,7 +13146,7 @@
           <w:p>
             <w:pPr>
               <w:jc w:val="both"/>
-              <w:cnfStyle w:val="000000100000" w:firstRow="0" w:lastRow="0" w:firstColumn="0" w:lastColumn="0" w:oddVBand="0" w:evenVBand="0" w:oddHBand="1" w:evenHBand="0" w:firstRowFirstColumn="0" w:firstRowLastColumn="0" w:lastRowFirstColumn="0" w:lastRowLastColumn="0"/>
+              <w:cnfStyle w:val="000000100000"/>
               <w:rPr>
                 <w:rFonts w:asciiTheme="minorHAnsi" w:hAnsiTheme="minorHAnsi"/>
               </w:rPr>
@@ -13159,7 +13170,7 @@
           <w:p>
             <w:pPr>
               <w:jc w:val="center"/>
-              <w:cnfStyle w:val="000000100000" w:firstRow="0" w:lastRow="0" w:firstColumn="0" w:lastColumn="0" w:oddVBand="0" w:evenVBand="0" w:oddHBand="1" w:evenHBand="0" w:firstRowFirstColumn="0" w:firstRowLastColumn="0" w:lastRowFirstColumn="0" w:lastRowLastColumn="0"/>
+              <w:cnfStyle w:val="000000100000"/>
               <w:rPr>
                 <w:rFonts w:asciiTheme="minorHAnsi" w:hAnsiTheme="minorHAnsi"/>
               </w:rPr>
@@ -13378,7 +13389,7 @@
 </file>
 
 <file path=word/endnotes.xml><?xml version="1.0" encoding="utf-8"?>
-<w:endnotes xmlns:wpc="http://schemas.microsoft.com/office/word/2010/wordprocessingCanvas" xmlns:mc="http://schemas.openxmlformats.org/markup-compatibility/2006" xmlns:o="urn:schemas-microsoft-com:office:office" xmlns:r="http://schemas.openxmlformats.org/officeDocument/2006/relationships" xmlns:m="http://schemas.openxmlformats.org/officeDocument/2006/math" xmlns:v="urn:schemas-microsoft-com:vml" xmlns:wp14="http://schemas.microsoft.com/office/word/2010/wordprocessingDrawing" xmlns:wp="http://schemas.openxmlformats.org/drawingml/2006/wordprocessingDrawing" xmlns:w10="urn:schemas-microsoft-com:office:word" xmlns:w="http://schemas.openxmlformats.org/wordprocessingml/2006/main" xmlns:w14="http://schemas.microsoft.com/office/word/2010/wordml" xmlns:wpg="http://schemas.microsoft.com/office/word/2010/wordprocessingGroup" xmlns:wpi="http://schemas.microsoft.com/office/word/2010/wordprocessingInk" xmlns:wne="http://schemas.microsoft.com/office/word/2006/wordml" xmlns:wps="http://schemas.microsoft.com/office/word/2010/wordprocessingShape" mc:Ignorable="w14 wp14">
+<w:endnotes xmlns:ve="http://schemas.openxmlformats.org/markup-compatibility/2006" xmlns:o="urn:schemas-microsoft-com:office:office" xmlns:r="http://schemas.openxmlformats.org/officeDocument/2006/relationships" xmlns:m="http://schemas.openxmlformats.org/officeDocument/2006/math" xmlns:v="urn:schemas-microsoft-com:vml" xmlns:wp="http://schemas.openxmlformats.org/drawingml/2006/wordprocessingDrawing" xmlns:w10="urn:schemas-microsoft-com:office:word" xmlns:w="http://schemas.openxmlformats.org/wordprocessingml/2006/main" xmlns:wne="http://schemas.microsoft.com/office/word/2006/wordml">
   <w:endnote w:type="separator" w:id="-1">
     <w:p>
       <w:pPr>
@@ -13403,7 +13414,7 @@
 </file>
 
 <file path=word/footnotes.xml><?xml version="1.0" encoding="utf-8"?>
-<w:footnotes xmlns:wpc="http://schemas.microsoft.com/office/word/2010/wordprocessingCanvas" xmlns:mc="http://schemas.openxmlformats.org/markup-compatibility/2006" xmlns:o="urn:schemas-microsoft-com:office:office" xmlns:r="http://schemas.openxmlformats.org/officeDocument/2006/relationships" xmlns:m="http://schemas.openxmlformats.org/officeDocument/2006/math" xmlns:v="urn:schemas-microsoft-com:vml" xmlns:wp14="http://schemas.microsoft.com/office/word/2010/wordprocessingDrawing" xmlns:wp="http://schemas.openxmlformats.org/drawingml/2006/wordprocessingDrawing" xmlns:w10="urn:schemas-microsoft-com:office:word" xmlns:w="http://schemas.openxmlformats.org/wordprocessingml/2006/main" xmlns:w14="http://schemas.microsoft.com/office/word/2010/wordml" xmlns:wpg="http://schemas.microsoft.com/office/word/2010/wordprocessingGroup" xmlns:wpi="http://schemas.microsoft.com/office/word/2010/wordprocessingInk" xmlns:wne="http://schemas.microsoft.com/office/word/2006/wordml" xmlns:wps="http://schemas.microsoft.com/office/word/2010/wordprocessingShape" mc:Ignorable="w14 wp14">
+<w:footnotes xmlns:ve="http://schemas.openxmlformats.org/markup-compatibility/2006" xmlns:o="urn:schemas-microsoft-com:office:office" xmlns:r="http://schemas.openxmlformats.org/officeDocument/2006/relationships" xmlns:m="http://schemas.openxmlformats.org/officeDocument/2006/math" xmlns:v="urn:schemas-microsoft-com:vml" xmlns:wp="http://schemas.openxmlformats.org/drawingml/2006/wordprocessingDrawing" xmlns:w10="urn:schemas-microsoft-com:office:word" xmlns:w="http://schemas.openxmlformats.org/wordprocessingml/2006/main" xmlns:wne="http://schemas.microsoft.com/office/word/2006/wordml">
   <w:footnote w:type="separator" w:id="-1">
     <w:p>
       <w:pPr>
@@ -13428,7 +13439,7 @@
 </file>
 
 <file path=word/numbering.xml><?xml version="1.0" encoding="utf-8"?>
-<w:numbering xmlns:wpc="http://schemas.microsoft.com/office/word/2010/wordprocessingCanvas" xmlns:mc="http://schemas.openxmlformats.org/markup-compatibility/2006" xmlns:o="urn:schemas-microsoft-com:office:office" xmlns:r="http://schemas.openxmlformats.org/officeDocument/2006/relationships" xmlns:m="http://schemas.openxmlformats.org/officeDocument/2006/math" xmlns:v="urn:schemas-microsoft-com:vml" xmlns:wp14="http://schemas.microsoft.com/office/word/2010/wordprocessingDrawing" xmlns:wp="http://schemas.openxmlformats.org/drawingml/2006/wordprocessingDrawing" xmlns:w10="urn:schemas-microsoft-com:office:word" xmlns:w="http://schemas.openxmlformats.org/wordprocessingml/2006/main" xmlns:w14="http://schemas.microsoft.com/office/word/2010/wordml" xmlns:wpg="http://schemas.microsoft.com/office/word/2010/wordprocessingGroup" xmlns:wpi="http://schemas.microsoft.com/office/word/2010/wordprocessingInk" xmlns:wne="http://schemas.microsoft.com/office/word/2006/wordml" xmlns:wps="http://schemas.microsoft.com/office/word/2010/wordprocessingShape" mc:Ignorable="w14 wp14">
+<w:numbering xmlns:ve="http://schemas.openxmlformats.org/markup-compatibility/2006" xmlns:o="urn:schemas-microsoft-com:office:office" xmlns:r="http://schemas.openxmlformats.org/officeDocument/2006/relationships" xmlns:m="http://schemas.openxmlformats.org/officeDocument/2006/math" xmlns:v="urn:schemas-microsoft-com:vml" xmlns:wp="http://schemas.openxmlformats.org/drawingml/2006/wordprocessingDrawing" xmlns:w10="urn:schemas-microsoft-com:office:word" xmlns:w="http://schemas.openxmlformats.org/wordprocessingml/2006/main" xmlns:wne="http://schemas.microsoft.com/office/word/2006/wordml">
   <w:abstractNum w:abstractNumId="0">
     <w:nsid w:val="018919E2"/>
     <w:multiLevelType w:val="hybridMultilevel"/>
@@ -14357,7 +14368,7 @@
 </file>
 
 <file path=word/styles.xml><?xml version="1.0" encoding="utf-8"?>
-<w:styles xmlns:mc="http://schemas.openxmlformats.org/markup-compatibility/2006" xmlns:r="http://schemas.openxmlformats.org/officeDocument/2006/relationships" xmlns:w="http://schemas.openxmlformats.org/wordprocessingml/2006/main" xmlns:w14="http://schemas.microsoft.com/office/word/2010/wordml" mc:Ignorable="w14">
+<w:styles xmlns:r="http://schemas.openxmlformats.org/officeDocument/2006/relationships" xmlns:w="http://schemas.openxmlformats.org/wordprocessingml/2006/main">
   <w:docDefaults>
     <w:rPrDefault>
       <w:rPr>
@@ -14604,6 +14615,7 @@
     <w:uiPriority w:val="99"/>
     <w:semiHidden/>
     <w:unhideWhenUsed/>
+    <w:qFormat/>
     <w:tblPr>
       <w:tblInd w:w="0" w:type="dxa"/>
       <w:tblCellMar>
@@ -15630,7 +15642,7 @@
 </file>
 
 <file path=customXml/itemProps1.xml><?xml version="1.0" encoding="utf-8"?>
-<ds:datastoreItem xmlns:ds="http://schemas.openxmlformats.org/officeDocument/2006/customXml" ds:itemID="{04FF3560-26CD-41B4-A824-3E0A1C4B8B9E}">
+<ds:datastoreItem xmlns:ds="http://schemas.openxmlformats.org/officeDocument/2006/customXml" ds:itemID="{7045B377-E2E6-4012-AB59-F58F77D4260C}">
   <ds:schemaRefs>
     <ds:schemaRef ds:uri="http://schemas.openxmlformats.org/officeDocument/2006/bibliography"/>
   </ds:schemaRefs>

</xml_diff>

<commit_message>
Implements the method INetwork::send in SERVER mode.
</commit_message>
<xml_diff>
--- a/documentations/Plugins/Plugins.docx
+++ b/documentations/Plugins/Plugins.docx
@@ -2274,23 +2274,7 @@
         <w:t>U</w:t>
       </w:r>
       <w:r>
-        <w:t xml:space="preserve">n plugin est une bibliothèque dynamique (dll, </w:t>
-      </w:r>
-      <w:proofErr w:type="spellStart"/>
-      <w:r>
-        <w:t>so</w:t>
-      </w:r>
-      <w:proofErr w:type="spellEnd"/>
-      <w:r>
-        <w:t xml:space="preserve">, </w:t>
-      </w:r>
-      <w:proofErr w:type="spellStart"/>
-      <w:r>
-        <w:t>dylib</w:t>
-      </w:r>
-      <w:proofErr w:type="spellEnd"/>
-      <w:r>
-        <w:t>…) qui implémente des interfaces</w:t>
+        <w:t>n plugin est une bibliothèque dynamique (dll, so, dylib…) qui implémente des interfaces</w:t>
       </w:r>
       <w:r>
         <w:t xml:space="preserve"> fournies par le serveur</w:t>
@@ -2504,61 +2488,19 @@
               <w:rPr>
                 <w:rFonts w:asciiTheme="minorHAnsi" w:hAnsiTheme="minorHAnsi"/>
               </w:rPr>
-              <w:t xml:space="preserve"> dll, </w:t>
-            </w:r>
-            <w:proofErr w:type="spellStart"/>
-            <w:r>
-              <w:rPr>
-                <w:rFonts w:asciiTheme="minorHAnsi" w:hAnsiTheme="minorHAnsi"/>
-              </w:rPr>
-              <w:t>so</w:t>
-            </w:r>
-            <w:proofErr w:type="spellEnd"/>
-            <w:r>
-              <w:rPr>
-                <w:rFonts w:asciiTheme="minorHAnsi" w:hAnsiTheme="minorHAnsi"/>
-              </w:rPr>
-              <w:t xml:space="preserve">, </w:t>
-            </w:r>
-            <w:r>
-              <w:rPr>
-                <w:rFonts w:asciiTheme="minorHAnsi" w:hAnsiTheme="minorHAnsi"/>
-              </w:rPr>
-              <w:t>.</w:t>
-            </w:r>
-            <w:proofErr w:type="spellStart"/>
-            <w:r>
-              <w:rPr>
-                <w:rFonts w:asciiTheme="minorHAnsi" w:hAnsiTheme="minorHAnsi"/>
-              </w:rPr>
-              <w:t>sl</w:t>
-            </w:r>
-            <w:proofErr w:type="spellEnd"/>
-            <w:r>
-              <w:rPr>
-                <w:rFonts w:asciiTheme="minorHAnsi" w:hAnsiTheme="minorHAnsi"/>
-              </w:rPr>
-              <w:t xml:space="preserve">, .a, .bundle </w:t>
-            </w:r>
-            <w:r>
-              <w:rPr>
-                <w:rFonts w:asciiTheme="minorHAnsi" w:hAnsiTheme="minorHAnsi"/>
-              </w:rPr>
-              <w:t xml:space="preserve">ou </w:t>
-            </w:r>
-            <w:proofErr w:type="spellStart"/>
-            <w:r>
-              <w:rPr>
-                <w:rFonts w:asciiTheme="minorHAnsi" w:hAnsiTheme="minorHAnsi"/>
-              </w:rPr>
-              <w:t>dylib</w:t>
-            </w:r>
-            <w:proofErr w:type="spellEnd"/>
-            <w:r>
-              <w:rPr>
-                <w:rFonts w:asciiTheme="minorHAnsi" w:hAnsiTheme="minorHAnsi"/>
-              </w:rPr>
-              <w:t>, en fonction du système pour l</w:t>
+              <w:t xml:space="preserve"> dll, so, </w:t>
+            </w:r>
+            <w:r>
+              <w:rPr>
+                <w:rFonts w:asciiTheme="minorHAnsi" w:hAnsiTheme="minorHAnsi"/>
+              </w:rPr>
+              <w:t xml:space="preserve">.sl, .a, .bundle </w:t>
+            </w:r>
+            <w:r>
+              <w:rPr>
+                <w:rFonts w:asciiTheme="minorHAnsi" w:hAnsiTheme="minorHAnsi"/>
+              </w:rPr>
+              <w:t>ou dylib, en fonction du système pour l</w:t>
             </w:r>
             <w:r>
               <w:rPr>
@@ -2908,11 +2850,9 @@
       <w:r>
         <w:t>». Par exemple, si un plugin se trouve dans le dossier plugins/</w:t>
       </w:r>
-      <w:proofErr w:type="spellStart"/>
       <w:r>
         <w:t>Example</w:t>
       </w:r>
-      <w:proofErr w:type="spellEnd"/>
       <w:r>
         <w:t>/</w:t>
       </w:r>
@@ -2922,11 +2862,9 @@
       <w:r>
         <w:t xml:space="preserve">, son identifiant sera </w:t>
       </w:r>
-      <w:proofErr w:type="spellStart"/>
       <w:r>
         <w:t>Example</w:t>
       </w:r>
-      <w:proofErr w:type="spellEnd"/>
       <w:r>
         <w:t>/</w:t>
       </w:r>
@@ -3789,7 +3727,6 @@
                 <w:b/>
               </w:rPr>
             </w:pPr>
-            <w:proofErr w:type="spellStart"/>
             <w:r>
               <w:rPr>
                 <w:rFonts w:asciiTheme="minorHAnsi" w:hAnsiTheme="minorHAnsi" w:cstheme="minorHAnsi"/>
@@ -3797,7 +3734,6 @@
               </w:rPr>
               <w:t>Brief</w:t>
             </w:r>
-            <w:proofErr w:type="spellEnd"/>
           </w:p>
         </w:tc>
         <w:tc>
@@ -3900,7 +3836,6 @@
                 <w:b/>
               </w:rPr>
             </w:pPr>
-            <w:proofErr w:type="spellStart"/>
             <w:r>
               <w:rPr>
                 <w:rFonts w:asciiTheme="minorHAnsi" w:hAnsiTheme="minorHAnsi" w:cstheme="minorHAnsi"/>
@@ -3908,7 +3843,6 @@
               </w:rPr>
               <w:t>Autor</w:t>
             </w:r>
-            <w:proofErr w:type="spellEnd"/>
           </w:p>
         </w:tc>
         <w:tc>
@@ -4136,37 +4070,14 @@
               <w:rPr>
                 <w:rFonts w:asciiTheme="minorHAnsi" w:hAnsiTheme="minorHAnsi" w:cstheme="minorHAnsi"/>
               </w:rPr>
-              <w:t xml:space="preserve">La licence sous laquelle le plugin est distribué. Les plugins officiels de </w:t>
-            </w:r>
-            <w:proofErr w:type="spellStart"/>
-            <w:r>
-              <w:rPr>
-                <w:rFonts w:asciiTheme="minorHAnsi" w:hAnsiTheme="minorHAnsi" w:cstheme="minorHAnsi"/>
-              </w:rPr>
-              <w:t>LightBird</w:t>
-            </w:r>
-            <w:proofErr w:type="spellEnd"/>
-            <w:r>
-              <w:rPr>
-                <w:rFonts w:asciiTheme="minorHAnsi" w:hAnsiTheme="minorHAnsi" w:cstheme="minorHAnsi"/>
-              </w:rPr>
-              <w:t xml:space="preserve"> sont en </w:t>
-            </w:r>
-            <w:proofErr w:type="spellStart"/>
+              <w:t xml:space="preserve">La licence sous laquelle le plugin est distribué. Les plugins officiels de LightBird sont en </w:t>
+            </w:r>
             <w:r>
               <w:rPr>
                 <w:rFonts w:asciiTheme="minorHAnsi" w:hAnsiTheme="minorHAnsi" w:cstheme="minorHAnsi"/>
                 <w:i/>
               </w:rPr>
-              <w:t>Creative</w:t>
-            </w:r>
-            <w:proofErr w:type="spellEnd"/>
-            <w:r>
-              <w:rPr>
-                <w:rFonts w:asciiTheme="minorHAnsi" w:hAnsiTheme="minorHAnsi" w:cstheme="minorHAnsi"/>
-                <w:i/>
-              </w:rPr>
-              <w:t xml:space="preserve"> Common BY-NC-SA 3.0</w:t>
+              <w:t>Creative Common BY-NC-SA 3.0</w:t>
             </w:r>
             <w:r>
               <w:rPr>
@@ -5845,7 +5756,6 @@
         </w:rPr>
       </w:pPr>
       <w:bookmarkStart w:id="5" w:name="_Toc295588161"/>
-      <w:proofErr w:type="spellStart"/>
       <w:r>
         <w:rPr>
           <w:lang w:val="en-US"/>
@@ -5853,7 +5763,6 @@
         <w:t>Traduction</w:t>
       </w:r>
       <w:bookmarkEnd w:id="5"/>
-      <w:proofErr w:type="spellEnd"/>
     </w:p>
     <w:p>
       <w:pPr>
@@ -5881,7 +5790,6 @@
         </w:rPr>
         <w:t xml:space="preserve"> vaut </w:t>
       </w:r>
-      <w:proofErr w:type="spellStart"/>
       <w:r>
         <w:rPr>
           <w:rFonts w:eastAsiaTheme="minorEastAsia"/>
@@ -5889,14 +5797,12 @@
         </w:rPr>
         <w:t>true</w:t>
       </w:r>
-      <w:proofErr w:type="spellEnd"/>
       <w:r>
         <w:rPr>
           <w:rFonts w:eastAsiaTheme="minorEastAsia"/>
         </w:rPr>
         <w:t xml:space="preserve">, la traduction du plugin est automatiquement chargée par le serveur. La langue utilisée est celle de ce dernier. Elle doit se trouver dans les ressources du plugin, sous le dossier </w:t>
       </w:r>
-      <w:proofErr w:type="spellStart"/>
       <w:r>
         <w:rPr>
           <w:rFonts w:eastAsiaTheme="minorEastAsia"/>
@@ -5913,7 +5819,6 @@
         </w:rPr>
         <w:t>s</w:t>
       </w:r>
-      <w:proofErr w:type="spellEnd"/>
       <w:r>
         <w:rPr>
           <w:rFonts w:eastAsiaTheme="minorEastAsia"/>
@@ -5938,21 +5843,12 @@
         </w:rPr>
         <w:t xml:space="preserve"> du plugin </w:t>
       </w:r>
-      <w:proofErr w:type="spellStart"/>
       <w:r>
         <w:rPr>
           <w:rFonts w:eastAsiaTheme="minorEastAsia"/>
           <w:b/>
         </w:rPr>
-        <w:t>Example</w:t>
-      </w:r>
-      <w:proofErr w:type="spellEnd"/>
-      <w:r>
-        <w:rPr>
-          <w:rFonts w:eastAsiaTheme="minorEastAsia"/>
-          <w:b/>
-        </w:rPr>
-        <w:t>/Basic</w:t>
+        <w:t>Example/Basic</w:t>
       </w:r>
       <w:r>
         <w:rPr>
@@ -5993,73 +5889,25 @@
           <w:rFonts w:eastAsiaTheme="minorEastAsia"/>
           <w:b/>
         </w:rPr>
-        <w:t> </w:t>
-      </w:r>
-      <w:proofErr w:type="gramStart"/>
+        <w:t> :</w:t>
+      </w:r>
       <w:r>
         <w:rPr>
           <w:rFonts w:eastAsiaTheme="minorEastAsia"/>
           <w:b/>
         </w:rPr>
-        <w:t>:</w:t>
+        <w:t>plugins/Example/Basic/languages/</w:t>
       </w:r>
       <w:r>
         <w:rPr>
           <w:rFonts w:eastAsiaTheme="minorEastAsia"/>
           <w:b/>
         </w:rPr>
-        <w:t>plugins</w:t>
-      </w:r>
-      <w:proofErr w:type="gramEnd"/>
+        <w:t>en</w:t>
+      </w:r>
       <w:r>
         <w:rPr>
           <w:rFonts w:eastAsiaTheme="minorEastAsia"/>
-          <w:b/>
-        </w:rPr>
-        <w:t>/</w:t>
-      </w:r>
-      <w:proofErr w:type="spellStart"/>
-      <w:r>
-        <w:rPr>
-          <w:rFonts w:eastAsiaTheme="minorEastAsia"/>
-          <w:b/>
-        </w:rPr>
-        <w:t>Example</w:t>
-      </w:r>
-      <w:proofErr w:type="spellEnd"/>
-      <w:r>
-        <w:rPr>
-          <w:rFonts w:eastAsiaTheme="minorEastAsia"/>
-          <w:b/>
-        </w:rPr>
-        <w:t>/Basic/</w:t>
-      </w:r>
-      <w:proofErr w:type="spellStart"/>
-      <w:r>
-        <w:rPr>
-          <w:rFonts w:eastAsiaTheme="minorEastAsia"/>
-          <w:b/>
-        </w:rPr>
-        <w:t>languages</w:t>
-      </w:r>
-      <w:proofErr w:type="spellEnd"/>
-      <w:r>
-        <w:rPr>
-          <w:rFonts w:eastAsiaTheme="minorEastAsia"/>
-          <w:b/>
-        </w:rPr>
-        <w:t>/</w:t>
-      </w:r>
-      <w:r>
-        <w:rPr>
-          <w:rFonts w:eastAsiaTheme="minorEastAsia"/>
-          <w:b/>
-        </w:rPr>
-        <w:t>en</w:t>
-      </w:r>
-      <w:r>
-        <w:rPr>
-          <w:rFonts w:eastAsiaTheme="minorEastAsia"/>
         </w:rPr>
         <w:t> »</w:t>
       </w:r>
@@ -6076,12 +5924,10 @@
         <w:pStyle w:val="Titre2"/>
       </w:pPr>
       <w:bookmarkStart w:id="6" w:name="_Toc295588162"/>
-      <w:proofErr w:type="spellStart"/>
       <w:r>
         <w:t>Contexts</w:t>
       </w:r>
       <w:bookmarkEnd w:id="6"/>
-      <w:proofErr w:type="spellEnd"/>
     </w:p>
     <w:p>
       <w:r>
@@ -6090,7 +5936,6 @@
       <w:r>
         <w:t xml:space="preserve">savoir quand appeler les interfaces réseau d’un plugin. Un plugin peut avoir plusieurs contextes simultanément, chacun étant dans un nœud </w:t>
       </w:r>
-      <w:proofErr w:type="spellStart"/>
       <w:r>
         <w:rPr>
           <w:b/>
@@ -6098,7 +5943,6 @@
         </w:rPr>
         <w:t>context</w:t>
       </w:r>
-      <w:proofErr w:type="spellEnd"/>
       <w:r>
         <w:t xml:space="preserve"> distinct.</w:t>
       </w:r>
@@ -6613,7 +6457,6 @@
                 <w:b/>
               </w:rPr>
             </w:pPr>
-            <w:proofErr w:type="spellStart"/>
             <w:r>
               <w:rPr>
                 <w:rFonts w:asciiTheme="minorHAnsi" w:eastAsiaTheme="minorEastAsia" w:hAnsiTheme="minorHAnsi"/>
@@ -6621,7 +6464,6 @@
               </w:rPr>
               <w:t>Method</w:t>
             </w:r>
-            <w:proofErr w:type="spellEnd"/>
           </w:p>
         </w:tc>
         <w:tc>
@@ -6780,54 +6622,40 @@
         <w:jc w:val="both"/>
       </w:pPr>
       <w:r>
-        <w:t xml:space="preserve">Les </w:t>
-      </w:r>
-      <w:proofErr w:type="spellStart"/>
-      <w:r>
+        <w:t>Les t</w:t>
+      </w:r>
+      <w:r>
+        <w:t>imers</w:t>
+      </w:r>
+      <w:r>
+        <w:t xml:space="preserve"> permettent aux plugins d’effectuer des opérations </w:t>
+      </w:r>
+      <w:r>
+        <w:t>asynchrones de manière régulière. Plus clairement, le serveur appelle à intervalle régulier une méthode du plugin, dans un thread dédié.</w:t>
+      </w:r>
+    </w:p>
+    <w:p>
+      <w:pPr>
+        <w:jc w:val="both"/>
+        <w:rPr>
+          <w:rFonts w:eastAsiaTheme="minorEastAsia"/>
+        </w:rPr>
+      </w:pPr>
+      <w:r>
+        <w:t>Les nœuds timers de la configuration perme</w:t>
+      </w:r>
+      <w:r>
+        <w:rPr>
+          <w:rFonts w:eastAsiaTheme="minorEastAsia"/>
+        </w:rPr>
         <w:t>t</w:t>
       </w:r>
       <w:r>
-        <w:t>imers</w:t>
-      </w:r>
-      <w:proofErr w:type="spellEnd"/>
-      <w:r>
-        <w:t xml:space="preserve"> permettent aux plugins d’effectuer des opérations </w:t>
-      </w:r>
-      <w:r>
-        <w:t>asynchrones de manière régulière. Plus clairement, le serveur appelle à intervalle régulier une méthode du plugin, dans un thread dédié.</w:t>
-      </w:r>
-    </w:p>
-    <w:p>
-      <w:pPr>
-        <w:jc w:val="both"/>
         <w:rPr>
           <w:rFonts w:eastAsiaTheme="minorEastAsia"/>
         </w:rPr>
-      </w:pPr>
-      <w:r>
-        <w:t xml:space="preserve">Les nœuds </w:t>
-      </w:r>
-      <w:proofErr w:type="spellStart"/>
-      <w:r>
-        <w:t>timers</w:t>
-      </w:r>
-      <w:proofErr w:type="spellEnd"/>
-      <w:r>
-        <w:t xml:space="preserve"> de la configuration perme</w:t>
-      </w:r>
-      <w:r>
-        <w:rPr>
-          <w:rFonts w:eastAsiaTheme="minorEastAsia"/>
-        </w:rPr>
-        <w:t>t</w:t>
-      </w:r>
-      <w:r>
-        <w:rPr>
-          <w:rFonts w:eastAsiaTheme="minorEastAsia"/>
-        </w:rPr>
         <w:t xml:space="preserve">tent d’appeler l’interface </w:t>
       </w:r>
-      <w:proofErr w:type="spellStart"/>
       <w:r>
         <w:rPr>
           <w:rFonts w:eastAsiaTheme="minorEastAsia"/>
@@ -6835,7 +6663,6 @@
         </w:rPr>
         <w:t>ITimer</w:t>
       </w:r>
-      <w:proofErr w:type="spellEnd"/>
       <w:r>
         <w:rPr>
           <w:rFonts w:eastAsiaTheme="minorEastAsia"/>
@@ -6846,117 +6673,39 @@
         <w:rPr>
           <w:rFonts w:eastAsiaTheme="minorEastAsia"/>
         </w:rPr>
-        <w:t xml:space="preserve"> régulièrement. Le délai entre chaque appel est définit en millisecondes. Chaque appel est lancé dans un thread. Le </w:t>
-      </w:r>
-      <w:proofErr w:type="spellStart"/>
+        <w:t xml:space="preserve"> régulièrement. Le délai entre chaque appel est définit en millisecondes. Chaque appel est lancé dans un thread. Le timer est suspendu jusqu’à ce que le thread du précédent appel soit terminé. Le nom du nœud de chaque timer est un identifiant transmit au plugin afin de lui permettre d’identifier quel timer c’est déclenché.</w:t>
+      </w:r>
       <w:r>
         <w:rPr>
           <w:rFonts w:eastAsiaTheme="minorEastAsia"/>
         </w:rPr>
-        <w:t>timer</w:t>
-      </w:r>
-      <w:proofErr w:type="spellEnd"/>
-      <w:r>
+        <w:t xml:space="preserve"> Dans la configuration ci-dessus, les timers myTimer1 et myTimer2 seront respectivement appelés toutes les secondes et toutes les minutes.</w:t>
+      </w:r>
+    </w:p>
+    <w:p>
+      <w:pPr>
+        <w:jc w:val="both"/>
         <w:rPr>
           <w:rFonts w:eastAsiaTheme="minorEastAsia"/>
         </w:rPr>
-        <w:t xml:space="preserve"> est suspendu jusqu’à ce que le thread du précédent appel soit terminé. Le nom du nœud de chaque </w:t>
-      </w:r>
-      <w:proofErr w:type="spellStart"/>
+      </w:pPr>
       <w:r>
         <w:rPr>
           <w:rFonts w:eastAsiaTheme="minorEastAsia"/>
         </w:rPr>
-        <w:t>timer</w:t>
-      </w:r>
-      <w:proofErr w:type="spellEnd"/>
+        <w:t xml:space="preserve">Les plugins peuvent modifier leurs timers pendant l’exécution du serveur, via l’API </w:t>
+      </w:r>
       <w:r>
         <w:rPr>
           <w:rFonts w:eastAsiaTheme="minorEastAsia"/>
         </w:rPr>
-        <w:t xml:space="preserve"> est un identifiant transmit au plugin afin de lui permettre d’identifier quel </w:t>
-      </w:r>
-      <w:proofErr w:type="spellStart"/>
+        <w:t>T</w:t>
+      </w:r>
       <w:r>
         <w:rPr>
           <w:rFonts w:eastAsiaTheme="minorEastAsia"/>
         </w:rPr>
-        <w:t>timer</w:t>
-      </w:r>
-      <w:proofErr w:type="spellEnd"/>
-      <w:r>
-        <w:rPr>
-          <w:rFonts w:eastAsiaTheme="minorEastAsia"/>
-        </w:rPr>
-        <w:t xml:space="preserve"> c’est déclenché.</w:t>
-      </w:r>
-      <w:r>
-        <w:rPr>
-          <w:rFonts w:eastAsiaTheme="minorEastAsia"/>
-        </w:rPr>
-        <w:t xml:space="preserve"> Dans la configuration ci-dessus, les </w:t>
-      </w:r>
-      <w:proofErr w:type="spellStart"/>
-      <w:r>
-        <w:rPr>
-          <w:rFonts w:eastAsiaTheme="minorEastAsia"/>
-        </w:rPr>
-        <w:t>timers</w:t>
-      </w:r>
-      <w:proofErr w:type="spellEnd"/>
-      <w:r>
-        <w:rPr>
-          <w:rFonts w:eastAsiaTheme="minorEastAsia"/>
-        </w:rPr>
-        <w:t xml:space="preserve"> myTimer1 et myTimer2 seront respectivement appelés toutes les secondes et toutes les minutes.</w:t>
-      </w:r>
-    </w:p>
-    <w:p>
-      <w:pPr>
-        <w:jc w:val="both"/>
-        <w:rPr>
-          <w:rFonts w:eastAsiaTheme="minorEastAsia"/>
-        </w:rPr>
-      </w:pPr>
-      <w:r>
-        <w:rPr>
-          <w:rFonts w:eastAsiaTheme="minorEastAsia"/>
-        </w:rPr>
-        <w:t xml:space="preserve">Les plugins peuvent modifier leurs </w:t>
-      </w:r>
-      <w:proofErr w:type="spellStart"/>
-      <w:r>
-        <w:rPr>
-          <w:rFonts w:eastAsiaTheme="minorEastAsia"/>
-        </w:rPr>
-        <w:t>timers</w:t>
-      </w:r>
-      <w:proofErr w:type="spellEnd"/>
-      <w:r>
-        <w:rPr>
-          <w:rFonts w:eastAsiaTheme="minorEastAsia"/>
-        </w:rPr>
-        <w:t xml:space="preserve"> pendant l’exécution du serveur, via l’API </w:t>
-      </w:r>
-      <w:proofErr w:type="spellStart"/>
-      <w:r>
-        <w:rPr>
-          <w:rFonts w:eastAsiaTheme="minorEastAsia"/>
-        </w:rPr>
-        <w:t>T</w:t>
-      </w:r>
-      <w:r>
-        <w:rPr>
-          <w:rFonts w:eastAsiaTheme="minorEastAsia"/>
-        </w:rPr>
-        <w:t>imers</w:t>
-      </w:r>
-      <w:proofErr w:type="spellEnd"/>
-      <w:r>
-        <w:rPr>
-          <w:rFonts w:eastAsiaTheme="minorEastAsia"/>
-        </w:rPr>
-        <w:t>.</w:t>
+        <w:t>imers.</w:t>
       </w:r>
     </w:p>
     <w:p>
@@ -6974,7 +6723,6 @@
       <w:bookmarkStart w:id="11" w:name="_Ref264129564"/>
       <w:bookmarkStart w:id="12" w:name="_Ref264129568"/>
       <w:bookmarkStart w:id="13" w:name="_Toc295588164"/>
-      <w:proofErr w:type="spellStart"/>
       <w:r>
         <w:t>Resources</w:t>
       </w:r>
@@ -6984,36 +6732,19 @@
       <w:bookmarkEnd w:id="11"/>
       <w:bookmarkEnd w:id="12"/>
       <w:bookmarkEnd w:id="13"/>
-      <w:proofErr w:type="spellEnd"/>
     </w:p>
     <w:p>
       <w:pPr>
         <w:jc w:val="both"/>
       </w:pPr>
       <w:r>
-        <w:t xml:space="preserve">Les plugins peuvent embarquer des ressources </w:t>
-      </w:r>
-      <w:proofErr w:type="spellStart"/>
-      <w:r>
-        <w:t>Qt</w:t>
-      </w:r>
-      <w:proofErr w:type="spellEnd"/>
-      <w:r>
-        <w:t xml:space="preserve"> dans leur bibliothèque dynamique. Cela permet par exemple d’y stocker une configuration par défaut, qui sera </w:t>
+        <w:t xml:space="preserve">Les plugins peuvent embarquer des ressources Qt dans leur bibliothèque dynamique. Cela permet par exemple d’y stocker une configuration par défaut, qui sera </w:t>
       </w:r>
       <w:r>
         <w:t>copiée dans la configuration du serveur lors de son installation.</w:t>
       </w:r>
       <w:r>
-        <w:t xml:space="preserve"> Reportez vous à la documentation </w:t>
-      </w:r>
-      <w:proofErr w:type="spellStart"/>
-      <w:r>
-        <w:t>Qt</w:t>
-      </w:r>
-      <w:proofErr w:type="spellEnd"/>
-      <w:r>
-        <w:t xml:space="preserve"> pour en apprendre plus sur le fonctionnement des ressources.</w:t>
+        <w:t xml:space="preserve"> Reportez vous à la documentation Qt pour en apprendre plus sur le fonctionnement des ressources.</w:t>
       </w:r>
     </w:p>
     <w:p>
@@ -7023,259 +6754,220 @@
       <w:r>
         <w:t xml:space="preserve">Chaque plugin possède un chemin de ressource unique, dans lequel il doit stocker ses ressources. Pour le plugin </w:t>
       </w:r>
-      <w:proofErr w:type="spellStart"/>
       <w:r>
         <w:rPr>
           <w:b/>
         </w:rPr>
-        <w:t>Example</w:t>
-      </w:r>
-      <w:proofErr w:type="spellEnd"/>
+        <w:t>Example/Basic</w:t>
+      </w:r>
+      <w:r>
+        <w:t>, ce chemin est « </w:t>
+      </w:r>
       <w:r>
         <w:rPr>
           <w:b/>
         </w:rPr>
+        <w:t>:plugins/Example/Basic</w:t>
+      </w:r>
+      <w:r>
+        <w:t xml:space="preserve"> ».</w:t>
+      </w:r>
+    </w:p>
+    <w:p>
+      <w:pPr>
+        <w:jc w:val="both"/>
+      </w:pPr>
+      <w:r>
+        <w:t xml:space="preserve">Le nœud </w:t>
+      </w:r>
+      <w:r>
+        <w:rPr>
+          <w:b/>
+        </w:rPr>
+        <w:t>resources</w:t>
+      </w:r>
+      <w:r>
+        <w:t xml:space="preserve"> de la configuration permet aux plugins de copier automatiquement</w:t>
+      </w:r>
+      <w:r>
+        <w:t xml:space="preserve"> lors de leur chargement</w:t>
+      </w:r>
+      <w:r>
+        <w:t xml:space="preserve"> des fichiers de leurs ressources vers leur répertoire s’ils n’existent pas. Par exemple, dans la configuration ci-dessus, le fichier</w:t>
+      </w:r>
+      <w:r>
+        <w:t xml:space="preserve"> de ressource nommé « plugins/Example</w:t>
+      </w:r>
+      <w:r>
         <w:t>/Basic</w:t>
       </w:r>
       <w:r>
-        <w:t>, ce chemin est « </w:t>
-      </w:r>
-      <w:proofErr w:type="gramStart"/>
+        <w:t>/example</w:t>
+      </w:r>
+      <w:r>
+        <w:t>.xml</w:t>
+      </w:r>
+      <w:r>
+        <w:t xml:space="preserve"> » sera copié dans le répertoire </w:t>
+      </w:r>
+      <w:r>
+        <w:t>« </w:t>
+      </w:r>
+      <w:r>
+        <w:t>Directory</w:t>
+      </w:r>
+      <w:r>
+        <w:t> »</w:t>
+      </w:r>
+      <w:r>
+        <w:t xml:space="preserve"> du dossier du plugin, et se nommera </w:t>
+      </w:r>
+      <w:r>
+        <w:t>« </w:t>
+      </w:r>
+      <w:r>
+        <w:t>Example.xml</w:t>
+      </w:r>
+      <w:r>
+        <w:t> »</w:t>
+      </w:r>
+      <w:r>
+        <w:t>.</w:t>
+      </w:r>
+      <w:r>
+        <w:t xml:space="preserve"> Il est aussi possible de copier automatiquement toutes les ressources d’un plugin dans un dossier en omettant la propriété </w:t>
+      </w:r>
+      <w:r>
+        <w:t>"</w:t>
+      </w:r>
+      <w:r>
+        <w:t>alias</w:t>
+      </w:r>
+      <w:r>
+        <w:t>"</w:t>
+      </w:r>
+      <w:r>
+        <w:t xml:space="preserve"> : </w:t>
+      </w:r>
+      <w:r>
+        <w:rPr>
+          <w:rFonts w:ascii="Courier New" w:hAnsi="Courier New" w:cs="Courier New"/>
+          <w:noProof/>
+          <w:color w:val="0000FF"/>
+          <w:sz w:val="20"/>
+          <w:szCs w:val="20"/>
+        </w:rPr>
+        <w:t>&lt;</w:t>
+      </w:r>
+      <w:r>
+        <w:rPr>
+          <w:rFonts w:ascii="Courier New" w:hAnsi="Courier New" w:cs="Courier New"/>
+          <w:noProof/>
+          <w:color w:val="A31515"/>
+          <w:sz w:val="20"/>
+          <w:szCs w:val="20"/>
+        </w:rPr>
+        <w:t>resource</w:t>
+      </w:r>
+      <w:r>
+        <w:rPr>
+          <w:rFonts w:ascii="Courier New" w:hAnsi="Courier New" w:cs="Courier New"/>
+          <w:noProof/>
+          <w:color w:val="0000FF"/>
+          <w:sz w:val="20"/>
+          <w:szCs w:val="20"/>
+        </w:rPr>
+        <w:t>&gt;</w:t>
+      </w:r>
+      <w:r>
+        <w:rPr>
+          <w:rFonts w:ascii="Courier New" w:hAnsi="Courier New" w:cs="Courier New"/>
+          <w:noProof/>
+          <w:sz w:val="20"/>
+          <w:szCs w:val="20"/>
+        </w:rPr>
+        <w:t>directory</w:t>
+      </w:r>
+      <w:r>
+        <w:rPr>
+          <w:rFonts w:ascii="Courier New" w:hAnsi="Courier New" w:cs="Courier New"/>
+          <w:noProof/>
+          <w:color w:val="0000FF"/>
+          <w:sz w:val="20"/>
+          <w:szCs w:val="20"/>
+        </w:rPr>
+        <w:t>&lt;/</w:t>
+      </w:r>
+      <w:r>
+        <w:rPr>
+          <w:rFonts w:ascii="Courier New" w:hAnsi="Courier New" w:cs="Courier New"/>
+          <w:noProof/>
+          <w:color w:val="A31515"/>
+          <w:sz w:val="20"/>
+          <w:szCs w:val="20"/>
+        </w:rPr>
+        <w:t>resource</w:t>
+      </w:r>
+      <w:r>
+        <w:rPr>
+          <w:rFonts w:ascii="Courier New" w:hAnsi="Courier New" w:cs="Courier New"/>
+          <w:noProof/>
+          <w:color w:val="0000FF"/>
+          <w:sz w:val="20"/>
+          <w:szCs w:val="20"/>
+        </w:rPr>
+        <w:t>&gt;</w:t>
+      </w:r>
+      <w:r>
+        <w:t>.</w:t>
+      </w:r>
+    </w:p>
+    <w:p>
+      <w:pPr>
+        <w:jc w:val="both"/>
+      </w:pPr>
+      <w:r>
+        <w:t>Pour que le serveur puisse copier automatiquement la configuration</w:t>
+      </w:r>
+      <w:r>
+        <w:t xml:space="preserve"> par défaut</w:t>
+      </w:r>
+      <w:r>
+        <w:t xml:space="preserve"> du plugin depuis ses ressources </w:t>
+      </w:r>
+      <w:r>
+        <w:t>lors de l’installation</w:t>
+      </w:r>
+      <w:r>
+        <w:t xml:space="preserve">, la ressource du fichier de configuration doit se nommer </w:t>
+      </w:r>
       <w:r>
         <w:rPr>
           <w:b/>
         </w:rPr>
-        <w:t>:plugins</w:t>
-      </w:r>
-      <w:proofErr w:type="gramEnd"/>
+        <w:t>configuration</w:t>
+      </w:r>
+      <w:r>
+        <w:t>.</w:t>
+      </w:r>
+      <w:r>
+        <w:t xml:space="preserve"> </w:t>
+      </w:r>
+      <w:r>
+        <w:t>De même, s</w:t>
+      </w:r>
+      <w:r>
+        <w:t>i le plugin utilise un fichier Q</w:t>
+      </w:r>
+      <w:r>
+        <w:t xml:space="preserve">ueries.xml pour stocker ses requêtes SQL, il peut le mettre dans ses ressources sous l’alias </w:t>
+      </w:r>
       <w:r>
         <w:rPr>
           <w:b/>
         </w:rPr>
-        <w:t>/</w:t>
-      </w:r>
-      <w:proofErr w:type="spellStart"/>
-      <w:r>
-        <w:rPr>
-          <w:b/>
-        </w:rPr>
-        <w:t>Example</w:t>
-      </w:r>
-      <w:proofErr w:type="spellEnd"/>
-      <w:r>
-        <w:rPr>
-          <w:b/>
-        </w:rPr>
-        <w:t>/Basic</w:t>
-      </w:r>
-      <w:r>
-        <w:t xml:space="preserve"> ».</w:t>
-      </w:r>
-    </w:p>
-    <w:p>
-      <w:pPr>
-        <w:jc w:val="both"/>
-      </w:pPr>
-      <w:r>
-        <w:t xml:space="preserve">Le nœud </w:t>
-      </w:r>
-      <w:proofErr w:type="spellStart"/>
-      <w:r>
-        <w:rPr>
-          <w:b/>
-        </w:rPr>
-        <w:t>resources</w:t>
-      </w:r>
-      <w:proofErr w:type="spellEnd"/>
-      <w:r>
-        <w:t xml:space="preserve"> de la configuration permet aux plugins de copier automatiquement</w:t>
-      </w:r>
-      <w:r>
-        <w:t xml:space="preserve"> lors de leur chargement</w:t>
-      </w:r>
-      <w:r>
-        <w:t xml:space="preserve"> des fichiers de leurs ressources vers leur répertoire s’ils n’existent pas. Par exemple, dans la configuration ci-dessus, le fichier</w:t>
-      </w:r>
-      <w:r>
-        <w:t xml:space="preserve"> de ressource nommé « plugins/</w:t>
-      </w:r>
-      <w:proofErr w:type="spellStart"/>
-      <w:r>
-        <w:t>Example</w:t>
-      </w:r>
-      <w:proofErr w:type="spellEnd"/>
-      <w:r>
-        <w:t>/Basic</w:t>
-      </w:r>
-      <w:r>
-        <w:t>/example</w:t>
-      </w:r>
-      <w:r>
-        <w:t>.xml</w:t>
-      </w:r>
-      <w:r>
-        <w:t xml:space="preserve"> » sera copié dans le répertoire </w:t>
-      </w:r>
-      <w:r>
-        <w:t>« </w:t>
-      </w:r>
-      <w:r>
-        <w:t>Directory</w:t>
-      </w:r>
-      <w:r>
-        <w:t> »</w:t>
-      </w:r>
-      <w:r>
-        <w:t xml:space="preserve"> du dossier du plugin, et se nommera </w:t>
-      </w:r>
-      <w:r>
-        <w:t>« </w:t>
-      </w:r>
-      <w:r>
-        <w:t>Example.xml</w:t>
-      </w:r>
-      <w:r>
-        <w:t> »</w:t>
-      </w:r>
-      <w:r>
-        <w:t>.</w:t>
-      </w:r>
-      <w:r>
-        <w:t xml:space="preserve"> Il est aussi possible de copier automatiquement toutes les ressources d’un plugin dans un dossier en omettant la propriété </w:t>
-      </w:r>
-      <w:r>
-        <w:t>"</w:t>
-      </w:r>
-      <w:r>
-        <w:t>alias</w:t>
-      </w:r>
-      <w:r>
-        <w:t>"</w:t>
-      </w:r>
-      <w:r>
-        <w:t xml:space="preserve"> : </w:t>
-      </w:r>
-      <w:r>
-        <w:rPr>
-          <w:rFonts w:ascii="Courier New" w:hAnsi="Courier New" w:cs="Courier New"/>
-          <w:noProof/>
-          <w:color w:val="0000FF"/>
-          <w:sz w:val="20"/>
-          <w:szCs w:val="20"/>
-        </w:rPr>
-        <w:t>&lt;</w:t>
-      </w:r>
-      <w:r>
-        <w:rPr>
-          <w:rFonts w:ascii="Courier New" w:hAnsi="Courier New" w:cs="Courier New"/>
-          <w:noProof/>
-          <w:color w:val="A31515"/>
-          <w:sz w:val="20"/>
-          <w:szCs w:val="20"/>
-        </w:rPr>
-        <w:t>resource</w:t>
-      </w:r>
-      <w:r>
-        <w:rPr>
-          <w:rFonts w:ascii="Courier New" w:hAnsi="Courier New" w:cs="Courier New"/>
-          <w:noProof/>
-          <w:color w:val="0000FF"/>
-          <w:sz w:val="20"/>
-          <w:szCs w:val="20"/>
-        </w:rPr>
-        <w:t>&gt;</w:t>
-      </w:r>
-      <w:r>
-        <w:rPr>
-          <w:rFonts w:ascii="Courier New" w:hAnsi="Courier New" w:cs="Courier New"/>
-          <w:noProof/>
-          <w:sz w:val="20"/>
-          <w:szCs w:val="20"/>
-        </w:rPr>
-        <w:t>directory</w:t>
-      </w:r>
-      <w:r>
-        <w:rPr>
-          <w:rFonts w:ascii="Courier New" w:hAnsi="Courier New" w:cs="Courier New"/>
-          <w:noProof/>
-          <w:color w:val="0000FF"/>
-          <w:sz w:val="20"/>
-          <w:szCs w:val="20"/>
-        </w:rPr>
-        <w:t>&lt;/</w:t>
-      </w:r>
-      <w:r>
-        <w:rPr>
-          <w:rFonts w:ascii="Courier New" w:hAnsi="Courier New" w:cs="Courier New"/>
-          <w:noProof/>
-          <w:color w:val="A31515"/>
-          <w:sz w:val="20"/>
-          <w:szCs w:val="20"/>
-        </w:rPr>
-        <w:t>resource</w:t>
-      </w:r>
-      <w:r>
-        <w:rPr>
-          <w:rFonts w:ascii="Courier New" w:hAnsi="Courier New" w:cs="Courier New"/>
-          <w:noProof/>
-          <w:color w:val="0000FF"/>
-          <w:sz w:val="20"/>
-          <w:szCs w:val="20"/>
-        </w:rPr>
-        <w:t>&gt;</w:t>
-      </w:r>
-      <w:r>
-        <w:t>.</w:t>
-      </w:r>
-    </w:p>
-    <w:p>
-      <w:pPr>
-        <w:jc w:val="both"/>
-      </w:pPr>
-      <w:r>
-        <w:t>Pour que le serveur puisse copier automatiquement la configuration</w:t>
-      </w:r>
-      <w:r>
-        <w:t xml:space="preserve"> par défaut</w:t>
-      </w:r>
-      <w:r>
-        <w:t xml:space="preserve"> du plugin depuis ses ressources </w:t>
-      </w:r>
-      <w:r>
-        <w:t>lors de l’installation</w:t>
-      </w:r>
-      <w:r>
-        <w:t xml:space="preserve">, la ressource du fichier de configuration doit se nommer </w:t>
-      </w:r>
-      <w:r>
-        <w:rPr>
-          <w:b/>
-        </w:rPr>
-        <w:t>configuration</w:t>
-      </w:r>
-      <w:r>
-        <w:t>.</w:t>
-      </w:r>
-      <w:r>
-        <w:t xml:space="preserve"> </w:t>
-      </w:r>
-      <w:r>
-        <w:t>De même, s</w:t>
-      </w:r>
-      <w:r>
-        <w:t>i le plugin utilise un fichier Q</w:t>
-      </w:r>
-      <w:r>
-        <w:t xml:space="preserve">ueries.xml pour stocker ses requêtes SQL, il peut le mettre dans ses ressources sous l’alias </w:t>
-      </w:r>
-      <w:proofErr w:type="spellStart"/>
-      <w:r>
-        <w:rPr>
-          <w:b/>
-        </w:rPr>
         <w:t>queries</w:t>
       </w:r>
-      <w:proofErr w:type="spellEnd"/>
       <w:r>
         <w:t>.</w:t>
       </w:r>
@@ -7325,24 +7017,11 @@
         <w:jc w:val="both"/>
       </w:pPr>
       <w:r>
-        <w:t xml:space="preserve">Les événements qui se produisent sur le serveur sont communiqués aux plugins via les interfaces qu’ils implémentent, en fonction des contextes définis dans leur configuration. Il existe des interfaces pour les logs, les </w:t>
-      </w:r>
-      <w:proofErr w:type="spellStart"/>
-      <w:r>
-        <w:t>timers</w:t>
-      </w:r>
-      <w:proofErr w:type="spellEnd"/>
-      <w:r>
-        <w:t>, les extensions</w:t>
-      </w:r>
-      <w:r>
-        <w:t xml:space="preserve">, les </w:t>
-      </w:r>
-      <w:proofErr w:type="spellStart"/>
-      <w:r>
-        <w:t>GUIs</w:t>
-      </w:r>
-      <w:proofErr w:type="spellEnd"/>
+        <w:t>Les événements qui se produisent sur le serveur sont communiqués aux plugins via les interfaces qu’ils implémentent, en fonction des contextes définis dans leur configuration. Il existe des interfaces pour les logs, les timers, les extensions</w:t>
+      </w:r>
+      <w:r>
+        <w:t>, les GUIs</w:t>
+      </w:r>
       <w:r>
         <w:t>, mais ce sont les interfaces réseau qui sont les plus importantes</w:t>
       </w:r>
@@ -7401,13 +7080,8 @@
         <w:t xml:space="preserve"> : </w:t>
       </w:r>
       <w:r>
-        <w:t xml:space="preserve">Les </w:t>
-      </w:r>
-      <w:proofErr w:type="spellStart"/>
-      <w:r>
-        <w:t>events</w:t>
-      </w:r>
-      <w:proofErr w:type="spellEnd"/>
+        <w:t>Les events</w:t>
+      </w:r>
       <w:r>
         <w:t xml:space="preserve"> sont appelées lorsqu’un événement se </w:t>
       </w:r>
@@ -7415,20 +7089,11 @@
         <w:t>produit. Tous</w:t>
       </w:r>
       <w:r>
-        <w:t xml:space="preserve"> les </w:t>
-      </w:r>
-      <w:proofErr w:type="spellStart"/>
-      <w:r>
-        <w:t>events</w:t>
-      </w:r>
-      <w:proofErr w:type="spellEnd"/>
-      <w:r>
-        <w:t xml:space="preserve"> commencent par </w:t>
+        <w:t xml:space="preserve"> les events commencent par </w:t>
       </w:r>
       <w:r>
         <w:t>« </w:t>
       </w:r>
-      <w:proofErr w:type="spellStart"/>
       <w:r>
         <w:rPr>
           <w:b/>
@@ -7447,7 +7112,6 @@
         </w:rPr>
         <w:t>n</w:t>
       </w:r>
-      <w:proofErr w:type="spellEnd"/>
       <w:r>
         <w:t xml:space="preserve"> ». </w:t>
       </w:r>
@@ -7461,15 +7125,7 @@
         <w:t>implémentant</w:t>
       </w:r>
       <w:r>
-        <w:t xml:space="preserve"> un </w:t>
-      </w:r>
-      <w:proofErr w:type="spellStart"/>
-      <w:r>
-        <w:t>event</w:t>
-      </w:r>
-      <w:proofErr w:type="spellEnd"/>
-      <w:r>
-        <w:t xml:space="preserve"> sont appelés dans l’ordre de leur chargement (c'est-à-dire l’ordre de leur apparition dans le fichier de configuration du serveur).</w:t>
+        <w:t xml:space="preserve"> un event sont appelés dans l’ordre de leur chargement (c'est-à-dire l’ordre de leur apparition dans le fichier de configuration du serveur).</w:t>
       </w:r>
     </w:p>
     <w:p>
@@ -7481,24 +7137,14 @@
         </w:numPr>
         <w:jc w:val="both"/>
       </w:pPr>
-      <w:proofErr w:type="spellStart"/>
       <w:r>
         <w:rPr>
           <w:b/>
         </w:rPr>
         <w:t>Handle</w:t>
       </w:r>
-      <w:proofErr w:type="spellEnd"/>
-      <w:r>
-        <w:t xml:space="preserve"> : Les </w:t>
-      </w:r>
-      <w:proofErr w:type="spellStart"/>
-      <w:r>
-        <w:t>handles</w:t>
-      </w:r>
-      <w:proofErr w:type="spellEnd"/>
-      <w:r>
-        <w:t xml:space="preserve"> permettent quand à eux de prendre la main sur une fonctionnalité du serveur</w:t>
+      <w:r>
+        <w:t> : Les handles permettent quand à eux de prendre la main sur une fonctionnalité du serveur</w:t>
       </w:r>
       <w:r>
         <w:t xml:space="preserve"> (c'est-à-dire la remplacer)</w:t>
@@ -7509,27 +7155,17 @@
       <w:r>
         <w:t>« </w:t>
       </w:r>
-      <w:proofErr w:type="spellStart"/>
       <w:r>
         <w:rPr>
           <w:b/>
         </w:rPr>
         <w:t>IDo</w:t>
       </w:r>
-      <w:proofErr w:type="spellEnd"/>
       <w:r>
         <w:t> ».</w:t>
       </w:r>
       <w:r>
-        <w:t xml:space="preserve"> Un </w:t>
-      </w:r>
-      <w:proofErr w:type="spellStart"/>
-      <w:r>
-        <w:t>handle</w:t>
-      </w:r>
-      <w:proofErr w:type="spellEnd"/>
-      <w:r>
-        <w:t xml:space="preserve"> ne peut être exécuté qu’</w:t>
+        <w:t xml:space="preserve"> Un handle ne peut être exécuté qu’</w:t>
       </w:r>
       <w:r>
         <w:t xml:space="preserve">une seule fois par requête. Si plusieurs plugins sont attachés </w:t>
@@ -7538,13 +7174,8 @@
         <w:t>au</w:t>
       </w:r>
       <w:r>
-        <w:t xml:space="preserve"> même </w:t>
-      </w:r>
-      <w:proofErr w:type="spellStart"/>
-      <w:r>
-        <w:t>handle</w:t>
-      </w:r>
-      <w:proofErr w:type="spellEnd"/>
+        <w:t xml:space="preserve"> même handle</w:t>
+      </w:r>
       <w:r>
         <w:t xml:space="preserve"> dans le même contexte</w:t>
       </w:r>
@@ -7638,25 +7269,21 @@
       <w:r>
         <w:t xml:space="preserve">Lorsque des données sont reçues, les interfaces </w:t>
       </w:r>
-      <w:proofErr w:type="spellStart"/>
       <w:r>
         <w:rPr>
           <w:b/>
         </w:rPr>
         <w:t>IDoRead</w:t>
       </w:r>
-      <w:proofErr w:type="spellEnd"/>
       <w:r>
         <w:t xml:space="preserve">, et </w:t>
       </w:r>
-      <w:proofErr w:type="spellStart"/>
       <w:r>
         <w:rPr>
           <w:b/>
         </w:rPr>
         <w:t>IOnRead</w:t>
       </w:r>
-      <w:proofErr w:type="spellEnd"/>
       <w:r>
         <w:t xml:space="preserve"> sont appelés, </w:t>
       </w:r>
@@ -7669,24 +7296,14 @@
       <w:r>
         <w:t xml:space="preserve">es plugins doivent définir le protocole utilisé par la requête via l’interface </w:t>
       </w:r>
-      <w:proofErr w:type="spellStart"/>
       <w:r>
         <w:rPr>
           <w:b/>
         </w:rPr>
         <w:t>IOnProtocol</w:t>
       </w:r>
-      <w:proofErr w:type="spellEnd"/>
-      <w:r>
-        <w:t xml:space="preserve">, après quoi la phase de </w:t>
-      </w:r>
-      <w:proofErr w:type="spellStart"/>
-      <w:r>
-        <w:t>désérialisation</w:t>
-      </w:r>
-      <w:proofErr w:type="spellEnd"/>
-      <w:r>
-        <w:t xml:space="preserve"> commence</w:t>
+      <w:r>
+        <w:t>, après quoi la phase de désérialisation commence</w:t>
       </w:r>
       <w:r>
         <w:t>.</w:t>
@@ -7697,23 +7314,7 @@
         <w:jc w:val="both"/>
       </w:pPr>
       <w:r>
-        <w:t xml:space="preserve">La </w:t>
-      </w:r>
-      <w:proofErr w:type="spellStart"/>
-      <w:r>
-        <w:t>désérialisation</w:t>
-      </w:r>
-      <w:proofErr w:type="spellEnd"/>
-      <w:r>
-        <w:t xml:space="preserve"> consiste à transformer les données brutes reçues (qui sont sous la forme d’un </w:t>
-      </w:r>
-      <w:proofErr w:type="spellStart"/>
-      <w:r>
-        <w:t>QByteArray</w:t>
-      </w:r>
-      <w:proofErr w:type="spellEnd"/>
-      <w:r>
-        <w:t xml:space="preserve">), en un objet structuré, exploitable par les plugins qui vont se charger d’exécuter la requête. Cette phase peut être effectuée en trois étapes, selon les protocoles. Le </w:t>
+        <w:t xml:space="preserve">La désérialisation consiste à transformer les données brutes reçues (qui sont sous la forme d’un QByteArray), en un objet structuré, exploitable par les plugins qui vont se charger d’exécuter la requête. Cette phase peut être effectuée en trois étapes, selon les protocoles. Le </w:t>
       </w:r>
       <w:r>
         <w:rPr>
@@ -7725,18 +7326,10 @@
         <w:t xml:space="preserve"> est d’</w:t>
       </w:r>
       <w:r>
-        <w:t xml:space="preserve">abord </w:t>
-      </w:r>
-      <w:proofErr w:type="spellStart"/>
-      <w:r>
-        <w:t>désérialis</w:t>
-      </w:r>
-      <w:r>
-        <w:t>é</w:t>
-      </w:r>
-      <w:proofErr w:type="spellEnd"/>
-      <w:r>
-        <w:t xml:space="preserve">, puis vient le tour du </w:t>
+        <w:t>abord désérialis</w:t>
+      </w:r>
+      <w:r>
+        <w:t xml:space="preserve">é, puis vient le tour du </w:t>
       </w:r>
       <w:r>
         <w:rPr>
@@ -7747,214 +7340,153 @@
       <w:r>
         <w:t xml:space="preserve">, et enfin du </w:t>
       </w:r>
-      <w:proofErr w:type="spellStart"/>
       <w:r>
         <w:rPr>
           <w:b/>
         </w:rPr>
         <w:t>footer</w:t>
       </w:r>
-      <w:proofErr w:type="spellEnd"/>
-      <w:r>
-        <w:t xml:space="preserve">. Par exemple le protocole HTTP a un header, un content, mais pas de </w:t>
-      </w:r>
-      <w:proofErr w:type="spellStart"/>
-      <w:r>
+      <w:r>
+        <w:t>. Par exemple le protocole HTTP a un header, un content, mais pas de footer.</w:t>
+      </w:r>
+    </w:p>
+    <w:p>
+      <w:r>
+        <w:t xml:space="preserve">Puisque que les données peuvent arriver en plusieurs morceaux depuis le réseau, chaque étape est répétée autant de fois qu’il le faut pour la compléter. Par exemple si le header est reçu en trois fois, </w:t>
+      </w:r>
+      <w:r>
+        <w:rPr>
+          <w:b/>
+        </w:rPr>
+        <w:t>IDoUnserializeHeader</w:t>
+      </w:r>
+      <w:r>
+        <w:t xml:space="preserve"> sera appelé trois fois avant de passer au contenu.</w:t>
+      </w:r>
+      <w:r>
+        <w:t xml:space="preserve"> A chaque fois que de nouvelles données sont reçues, IDoRead, et IOnRead sont appelés, avant l’appel à une interface IDoUnserialize*.</w:t>
+      </w:r>
+    </w:p>
+    <w:p>
+      <w:pPr>
+        <w:jc w:val="both"/>
+      </w:pPr>
+      <w:r>
+        <w:t xml:space="preserve">La méthode </w:t>
+      </w:r>
+      <w:r>
+        <w:rPr>
+          <w:b/>
+        </w:rPr>
+        <w:t>IOnUnserialize</w:t>
+      </w:r>
+      <w:r>
+        <w:t xml:space="preserve"> est appelée après chaque étapes </w:t>
+      </w:r>
+      <w:r>
+        <w:t>qu’un plugin implémente</w:t>
+      </w:r>
+      <w:r>
+        <w:t xml:space="preserve">, ainsi qu’une de plus lorsque toute la requête est </w:t>
+      </w:r>
+      <w:r>
+        <w:t xml:space="preserve">totalement </w:t>
+      </w:r>
+      <w:r>
+        <w:t>désérialisée.</w:t>
+      </w:r>
+    </w:p>
+    <w:p>
+      <w:pPr>
+        <w:jc w:val="both"/>
+      </w:pPr>
+      <w:r>
+        <w:t xml:space="preserve">A tout moment lors de la désérialisation, les plugins peuvent indiquer au serveur qu’une erreur c’est produite, ou que le client n’a pas le droit d’effectuer la requête. Dans ce cas,  l’étape suivante, à savoir l’exécution de la requête, ne sera pas </w:t>
+      </w:r>
+      <w:r>
+        <w:t>effectuée</w:t>
+      </w:r>
+      <w:r>
+        <w:t>, et la sérialisation (de l’erreur) commencera directement.</w:t>
+      </w:r>
+    </w:p>
+    <w:p>
+      <w:pPr>
+        <w:jc w:val="both"/>
+      </w:pPr>
+      <w:r>
+        <w:t>L’étape d’exécution est centrale dans le flux de données. C’est en effet dans ces méthodes que les plugins peuvent</w:t>
+      </w:r>
+      <w:r>
+        <w:t xml:space="preserve"> </w:t>
+      </w:r>
+      <w:r>
+        <w:t xml:space="preserve">exécuter la requête, générer la réponse, </w:t>
+      </w:r>
+      <w:r>
+        <w:t>ou</w:t>
+      </w:r>
+      <w:r>
+        <w:t xml:space="preserve"> décider qu’aucune réponse n’est requise.</w:t>
+      </w:r>
+    </w:p>
+    <w:p>
+      <w:pPr>
+        <w:jc w:val="both"/>
+      </w:pPr>
+      <w:r>
+        <w:t>Après l’exécution, la phase finale de ce processus est la sérialisation de la réponse. Le principe est de transformer l’objet qui représente la réponse</w:t>
+      </w:r>
+      <w:r>
+        <w:t>,</w:t>
+      </w:r>
+      <w:r>
+        <w:t xml:space="preserve"> généré</w:t>
+      </w:r>
+      <w:r>
+        <w:t xml:space="preserve"> précédemment, </w:t>
+      </w:r>
+      <w:r>
+        <w:t>en données brutes qu’il est possible d’</w:t>
+      </w:r>
+      <w:r>
+        <w:t>envoyer au client par</w:t>
+      </w:r>
+      <w:r>
+        <w:t xml:space="preserve"> le réseau.</w:t>
+      </w:r>
+    </w:p>
+    <w:p>
+      <w:pPr>
+        <w:jc w:val="both"/>
+      </w:pPr>
+      <w:r>
+        <w:t xml:space="preserve">Tout comme la désérialisation, la sérialisation (qui est donc son inverse), se fait en trois étapes, à savoir la sérialisation du </w:t>
+      </w:r>
+      <w:r>
+        <w:rPr>
+          <w:b/>
+        </w:rPr>
+        <w:t>header</w:t>
+      </w:r>
+      <w:r>
+        <w:t xml:space="preserve">, du </w:t>
+      </w:r>
+      <w:r>
+        <w:rPr>
+          <w:b/>
+        </w:rPr>
+        <w:t>content</w:t>
+      </w:r>
+      <w:r>
+        <w:t xml:space="preserve">, et du </w:t>
+      </w:r>
+      <w:r>
+        <w:rPr>
+          <w:b/>
+        </w:rPr>
         <w:t>footer</w:t>
       </w:r>
-      <w:proofErr w:type="spellEnd"/>
-      <w:r>
-        <w:t>.</w:t>
-      </w:r>
-    </w:p>
-    <w:p>
-      <w:r>
-        <w:t xml:space="preserve">Puisque que les données peuvent arriver en plusieurs morceaux depuis le réseau, chaque étape est répétée autant de fois qu’il le faut pour la compléter. Par exemple si le header est reçu en trois fois, </w:t>
-      </w:r>
-      <w:proofErr w:type="spellStart"/>
-      <w:r>
-        <w:rPr>
-          <w:b/>
-        </w:rPr>
-        <w:t>IDoUnserializeHeader</w:t>
-      </w:r>
-      <w:proofErr w:type="spellEnd"/>
-      <w:r>
-        <w:t xml:space="preserve"> sera appelé trois fois avant de passer au contenu.</w:t>
-      </w:r>
-      <w:r>
-        <w:t xml:space="preserve"> A chaque fois que de nouvelles données sont reçues, </w:t>
-      </w:r>
-      <w:proofErr w:type="spellStart"/>
-      <w:r>
-        <w:t>IDoRead</w:t>
-      </w:r>
-      <w:proofErr w:type="spellEnd"/>
-      <w:r>
-        <w:t xml:space="preserve">, et </w:t>
-      </w:r>
-      <w:proofErr w:type="spellStart"/>
-      <w:r>
-        <w:t>IOnRead</w:t>
-      </w:r>
-      <w:proofErr w:type="spellEnd"/>
-      <w:r>
-        <w:t xml:space="preserve"> sont appelés, avant l’appel à une interface </w:t>
-      </w:r>
-      <w:proofErr w:type="spellStart"/>
-      <w:r>
-        <w:t>IDoUnserialize</w:t>
-      </w:r>
-      <w:proofErr w:type="spellEnd"/>
-      <w:r>
-        <w:t>*.</w:t>
-      </w:r>
-    </w:p>
-    <w:p>
-      <w:pPr>
-        <w:jc w:val="both"/>
-      </w:pPr>
-      <w:r>
-        <w:t xml:space="preserve">La méthode </w:t>
-      </w:r>
-      <w:proofErr w:type="spellStart"/>
-      <w:r>
-        <w:rPr>
-          <w:b/>
-        </w:rPr>
-        <w:t>IOnUnserialize</w:t>
-      </w:r>
-      <w:proofErr w:type="spellEnd"/>
-      <w:r>
-        <w:t xml:space="preserve"> est appelée après chaque étapes </w:t>
-      </w:r>
-      <w:r>
-        <w:t>qu’un plugin implémente</w:t>
-      </w:r>
-      <w:r>
-        <w:t xml:space="preserve">, ainsi qu’une de plus lorsque toute la requête est </w:t>
-      </w:r>
-      <w:r>
-        <w:t xml:space="preserve">totalement </w:t>
-      </w:r>
-      <w:proofErr w:type="spellStart"/>
-      <w:r>
-        <w:t>désérialisée</w:t>
-      </w:r>
-      <w:proofErr w:type="spellEnd"/>
-      <w:r>
-        <w:t>.</w:t>
-      </w:r>
-    </w:p>
-    <w:p>
-      <w:pPr>
-        <w:jc w:val="both"/>
-      </w:pPr>
-      <w:r>
-        <w:t xml:space="preserve">A tout moment lors de la </w:t>
-      </w:r>
-      <w:proofErr w:type="spellStart"/>
-      <w:r>
-        <w:t>désérialisation</w:t>
-      </w:r>
-      <w:proofErr w:type="spellEnd"/>
-      <w:r>
-        <w:t xml:space="preserve">, les plugins peuvent indiquer au serveur qu’une erreur c’est produite, ou que le client n’a pas le droit d’effectuer la requête. Dans ce cas,  l’étape suivante, à savoir l’exécution de la requête, ne sera pas </w:t>
-      </w:r>
-      <w:r>
-        <w:t>effectuée</w:t>
-      </w:r>
-      <w:r>
-        <w:t>, et la sérialisation (de l’erreur) commencera directement.</w:t>
-      </w:r>
-    </w:p>
-    <w:p>
-      <w:pPr>
-        <w:jc w:val="both"/>
-      </w:pPr>
-      <w:r>
-        <w:t>L’étape d’exécution est centrale dans le flux de données. C’est en effet dans ces méthodes que les plugins peuvent</w:t>
-      </w:r>
-      <w:r>
-        <w:t xml:space="preserve"> </w:t>
-      </w:r>
-      <w:r>
-        <w:t xml:space="preserve">exécuter la requête, générer la réponse, </w:t>
-      </w:r>
-      <w:r>
-        <w:t>ou</w:t>
-      </w:r>
-      <w:r>
-        <w:t xml:space="preserve"> décider qu’aucune réponse n’est requise.</w:t>
-      </w:r>
-    </w:p>
-    <w:p>
-      <w:pPr>
-        <w:jc w:val="both"/>
-      </w:pPr>
-      <w:r>
-        <w:t>Après l’exécution, la phase finale de ce processus est la sérialisation de la réponse. Le principe est de transformer l’objet qui représente la réponse</w:t>
-      </w:r>
-      <w:r>
-        <w:t>,</w:t>
-      </w:r>
-      <w:r>
-        <w:t xml:space="preserve"> généré</w:t>
-      </w:r>
-      <w:r>
-        <w:t xml:space="preserve"> précédemment, </w:t>
-      </w:r>
-      <w:r>
-        <w:t>en données brutes qu’il est possible d’</w:t>
-      </w:r>
-      <w:r>
-        <w:t>envoyer au client par</w:t>
-      </w:r>
-      <w:r>
-        <w:t xml:space="preserve"> le réseau.</w:t>
-      </w:r>
-    </w:p>
-    <w:p>
-      <w:pPr>
-        <w:jc w:val="both"/>
-      </w:pPr>
-      <w:r>
-        <w:t xml:space="preserve">Tout comme la </w:t>
-      </w:r>
-      <w:proofErr w:type="spellStart"/>
-      <w:r>
-        <w:t>désérialisation</w:t>
-      </w:r>
-      <w:proofErr w:type="spellEnd"/>
-      <w:r>
-        <w:t xml:space="preserve">, la sérialisation (qui est donc son inverse), se fait en trois étapes, à savoir la sérialisation du </w:t>
-      </w:r>
-      <w:r>
-        <w:rPr>
-          <w:b/>
-        </w:rPr>
-        <w:t>header</w:t>
-      </w:r>
-      <w:r>
-        <w:t xml:space="preserve">, du </w:t>
-      </w:r>
-      <w:r>
-        <w:rPr>
-          <w:b/>
-        </w:rPr>
-        <w:t>content</w:t>
-      </w:r>
-      <w:r>
-        <w:t xml:space="preserve">, et du </w:t>
-      </w:r>
-      <w:proofErr w:type="spellStart"/>
-      <w:r>
-        <w:rPr>
-          <w:b/>
-        </w:rPr>
-        <w:t>footer</w:t>
-      </w:r>
-      <w:proofErr w:type="spellEnd"/>
       <w:r>
         <w:t xml:space="preserve">. </w:t>
       </w:r>
@@ -7967,13 +7499,8 @@
       <w:r>
         <w:t xml:space="preserve">le </w:t>
       </w:r>
-      <w:proofErr w:type="spellStart"/>
-      <w:r>
-        <w:t>footer</w:t>
-      </w:r>
-      <w:proofErr w:type="spellEnd"/>
-      <w:r>
-        <w:t xml:space="preserve"> ne sont appelés qu’une fois, tandis que le </w:t>
+      <w:r>
+        <w:t xml:space="preserve">footer ne sont appelés qu’une fois, tandis que le </w:t>
       </w:r>
       <w:r>
         <w:lastRenderedPageBreak/>
@@ -8003,14 +7530,12 @@
         </w:rPr>
         <w:t xml:space="preserve"> </w:t>
       </w:r>
-      <w:proofErr w:type="spellStart"/>
       <w:r>
         <w:rPr>
           <w:b/>
         </w:rPr>
         <w:t>IOnSerialize</w:t>
       </w:r>
-      <w:proofErr w:type="spellEnd"/>
       <w:r>
         <w:t xml:space="preserve"> est appelé</w:t>
       </w:r>
@@ -8050,32 +7575,27 @@
       <w:r>
         <w:t xml:space="preserve">les interfaces </w:t>
       </w:r>
-      <w:proofErr w:type="spellStart"/>
       <w:r>
         <w:rPr>
           <w:b/>
         </w:rPr>
         <w:t>IOnWrite</w:t>
       </w:r>
-      <w:proofErr w:type="spellEnd"/>
       <w:r>
         <w:t xml:space="preserve"> et </w:t>
       </w:r>
-      <w:proofErr w:type="spellStart"/>
       <w:r>
         <w:rPr>
           <w:b/>
         </w:rPr>
         <w:t>IDoWrite</w:t>
       </w:r>
-      <w:proofErr w:type="spellEnd"/>
       <w:r>
         <w:t xml:space="preserve"> sont appelés, et </w:t>
       </w:r>
       <w:r>
         <w:t xml:space="preserve">les données sont envoyées. </w:t>
       </w:r>
-      <w:proofErr w:type="spellStart"/>
       <w:r>
         <w:rPr>
           <w:b/>
@@ -8088,7 +7608,6 @@
         </w:rPr>
         <w:t>Finish</w:t>
       </w:r>
-      <w:proofErr w:type="spellEnd"/>
       <w:r>
         <w:t xml:space="preserve"> est enfin appelée</w:t>
       </w:r>
@@ -8183,15 +7702,7 @@
         <w:t xml:space="preserve"> Cette partie décrie</w:t>
       </w:r>
       <w:r>
-        <w:t xml:space="preserve"> de manière succincte les interfaces </w:t>
-      </w:r>
-      <w:proofErr w:type="spellStart"/>
-      <w:r>
-        <w:t>implémentables</w:t>
-      </w:r>
-      <w:proofErr w:type="spellEnd"/>
-      <w:r>
-        <w:t>. Pour</w:t>
+        <w:t xml:space="preserve"> de manière succincte les interfaces implémentables. Pour</w:t>
       </w:r>
       <w:r>
         <w:t xml:space="preserve"> des informations plus spécifiques, consultez les commentaires de ces interfaces.</w:t>
@@ -8206,21 +7717,14 @@
         </w:numPr>
       </w:pPr>
       <w:bookmarkStart w:id="17" w:name="_Toc295588168"/>
-      <w:proofErr w:type="spellStart"/>
       <w:r>
         <w:t>IPlugin</w:t>
       </w:r>
       <w:bookmarkEnd w:id="17"/>
-      <w:proofErr w:type="spellEnd"/>
-    </w:p>
-    <w:p>
-      <w:proofErr w:type="spellStart"/>
-      <w:r>
-        <w:t>IPlugin</w:t>
-      </w:r>
-      <w:proofErr w:type="spellEnd"/>
-      <w:r>
-        <w:t xml:space="preserve"> est l’interface de base </w:t>
+    </w:p>
+    <w:p>
+      <w:r>
+        <w:t xml:space="preserve">IPlugin est l’interface de base </w:t>
       </w:r>
       <w:r>
         <w:t>des plugins</w:t>
@@ -8317,7 +7821,6 @@
                 <w:b/>
               </w:rPr>
             </w:pPr>
-            <w:proofErr w:type="spellStart"/>
             <w:r>
               <w:rPr>
                 <w:rFonts w:asciiTheme="minorHAnsi" w:hAnsiTheme="minorHAnsi"/>
@@ -8325,7 +7828,6 @@
               </w:rPr>
               <w:t>onInstall</w:t>
             </w:r>
-            <w:proofErr w:type="spellEnd"/>
           </w:p>
         </w:tc>
         <w:tc>
@@ -8399,7 +7901,6 @@
                 <w:b/>
               </w:rPr>
             </w:pPr>
-            <w:proofErr w:type="spellStart"/>
             <w:r>
               <w:rPr>
                 <w:rFonts w:asciiTheme="minorHAnsi" w:hAnsiTheme="minorHAnsi"/>
@@ -8407,7 +7908,6 @@
               </w:rPr>
               <w:t>onUninstall</w:t>
             </w:r>
-            <w:proofErr w:type="spellEnd"/>
           </w:p>
         </w:tc>
         <w:tc>
@@ -8457,7 +7957,6 @@
                 <w:b/>
               </w:rPr>
             </w:pPr>
-            <w:proofErr w:type="spellStart"/>
             <w:r>
               <w:rPr>
                 <w:rFonts w:asciiTheme="minorHAnsi" w:hAnsiTheme="minorHAnsi"/>
@@ -8465,7 +7964,6 @@
               </w:rPr>
               <w:t>onLoad</w:t>
             </w:r>
-            <w:proofErr w:type="spellEnd"/>
           </w:p>
         </w:tc>
         <w:tc>
@@ -8513,7 +8011,6 @@
                 <w:b/>
               </w:rPr>
             </w:pPr>
-            <w:proofErr w:type="spellStart"/>
             <w:r>
               <w:rPr>
                 <w:rFonts w:asciiTheme="minorHAnsi" w:hAnsiTheme="minorHAnsi"/>
@@ -8521,7 +8018,6 @@
               </w:rPr>
               <w:t>onUnload</w:t>
             </w:r>
-            <w:proofErr w:type="spellEnd"/>
           </w:p>
         </w:tc>
         <w:tc>
@@ -8595,7 +8091,6 @@
                 <w:b/>
               </w:rPr>
             </w:pPr>
-            <w:proofErr w:type="spellStart"/>
             <w:r>
               <w:rPr>
                 <w:rFonts w:asciiTheme="minorHAnsi" w:hAnsiTheme="minorHAnsi" w:cstheme="minorHAnsi"/>
@@ -8603,7 +8098,6 @@
               </w:rPr>
               <w:t>getMetadata</w:t>
             </w:r>
-            <w:proofErr w:type="spellEnd"/>
           </w:p>
         </w:tc>
         <w:tc>
@@ -8652,36 +8146,24 @@
         <w:pStyle w:val="Titre2"/>
       </w:pPr>
       <w:bookmarkStart w:id="18" w:name="_Toc295588169"/>
-      <w:proofErr w:type="spellStart"/>
       <w:r>
         <w:t>ITimer</w:t>
       </w:r>
       <w:bookmarkEnd w:id="18"/>
-      <w:proofErr w:type="spellEnd"/>
-    </w:p>
-    <w:p>
-      <w:proofErr w:type="spellStart"/>
+    </w:p>
+    <w:p>
       <w:r>
         <w:t>ITime</w:t>
       </w:r>
       <w:r>
-        <w:t>r</w:t>
-      </w:r>
-      <w:proofErr w:type="spellEnd"/>
-      <w:r>
-        <w:t xml:space="preserve"> est décrite dans la partie V</w:t>
+        <w:t>r est décrite dans la partie V</w:t>
       </w:r>
       <w:r>
         <w:t xml:space="preserve">.3. C’est cette interface qui est appelés lors de chaque échéance </w:t>
       </w:r>
       <w:r>
-        <w:t xml:space="preserve">d’un </w:t>
-      </w:r>
-      <w:proofErr w:type="spellStart"/>
-      <w:r>
-        <w:t>timer</w:t>
-      </w:r>
-      <w:proofErr w:type="spellEnd"/>
+        <w:t>d’un timer</w:t>
+      </w:r>
       <w:r>
         <w:t>.</w:t>
       </w:r>
@@ -8692,12 +8174,10 @@
         <w:pStyle w:val="Titre2"/>
       </w:pPr>
       <w:bookmarkStart w:id="19" w:name="_Toc295588170"/>
-      <w:proofErr w:type="spellStart"/>
       <w:r>
         <w:t>IEvent</w:t>
       </w:r>
       <w:bookmarkEnd w:id="19"/>
-      <w:proofErr w:type="spellEnd"/>
     </w:p>
     <w:p>
       <w:r>
@@ -8713,27 +8193,17 @@
         <w:pStyle w:val="Titre2"/>
       </w:pPr>
       <w:bookmarkStart w:id="20" w:name="_Toc295588171"/>
-      <w:proofErr w:type="spellStart"/>
       <w:r>
         <w:t>ILog</w:t>
       </w:r>
       <w:bookmarkEnd w:id="20"/>
-      <w:proofErr w:type="spellEnd"/>
     </w:p>
     <w:p>
       <w:pPr>
         <w:jc w:val="both"/>
       </w:pPr>
       <w:r>
-        <w:t xml:space="preserve">Permet à un plugin de prendre en charge les logs. </w:t>
-      </w:r>
-      <w:proofErr w:type="spellStart"/>
-      <w:r>
-        <w:t>ILog</w:t>
-      </w:r>
-      <w:proofErr w:type="spellEnd"/>
-      <w:r>
-        <w:t xml:space="preserve"> est appelé à chaque fois qu’un log est enregistré sur le</w:t>
+        <w:t>Permet à un plugin de prendre en charge les logs. ILog est appelé à chaque fois qu’un log est enregistré sur le</w:t>
       </w:r>
       <w:r>
         <w:t xml:space="preserve"> serveur, et </w:t>
@@ -8748,12 +8218,10 @@
         <w:pStyle w:val="Titre2"/>
       </w:pPr>
       <w:bookmarkStart w:id="21" w:name="_Toc295588172"/>
-      <w:proofErr w:type="spellStart"/>
       <w:r>
         <w:t>IGui</w:t>
       </w:r>
       <w:bookmarkEnd w:id="21"/>
-      <w:proofErr w:type="spellEnd"/>
     </w:p>
     <w:p>
       <w:pPr>
@@ -8772,34 +8240,10 @@
         <w:t xml:space="preserve"> est appelée juste après le chargement du plugin, dans le thread GUI du serveur, ce qui permet au p</w:t>
       </w:r>
       <w:r>
-        <w:t xml:space="preserve">lugin de créer ses </w:t>
-      </w:r>
-      <w:proofErr w:type="spellStart"/>
-      <w:r>
-        <w:t>widgets</w:t>
-      </w:r>
-      <w:proofErr w:type="spellEnd"/>
-      <w:r>
-        <w:t>, et d</w:t>
-      </w:r>
-      <w:r>
-        <w:t xml:space="preserve">e connecter ses signaux. </w:t>
-      </w:r>
-      <w:proofErr w:type="spellStart"/>
-      <w:r>
-        <w:t>Qt</w:t>
-      </w:r>
-      <w:proofErr w:type="spellEnd"/>
-      <w:r>
-        <w:t xml:space="preserve"> limite en effet les opérations GUI au thread qui a instancié </w:t>
-      </w:r>
-      <w:proofErr w:type="spellStart"/>
-      <w:r>
-        <w:t>QApplication</w:t>
-      </w:r>
-      <w:proofErr w:type="spellEnd"/>
-      <w:r>
-        <w:t xml:space="preserve">, c'est-à-dire le thread </w:t>
+        <w:t>lugin de créer ses widgets, et d</w:t>
+      </w:r>
+      <w:r>
+        <w:t xml:space="preserve">e connecter ses signaux. Qt limite en effet les opérations GUI au thread qui a instancié QApplication, c'est-à-dire le thread </w:t>
       </w:r>
       <w:r>
         <w:t>principal</w:t>
@@ -8862,15 +8306,7 @@
         <w:t>ur configuration</w:t>
       </w:r>
       <w:r>
-        <w:t xml:space="preserve">. Par exemple un plugin qui veut être appelé par l’interface </w:t>
-      </w:r>
-      <w:proofErr w:type="spellStart"/>
-      <w:r>
-        <w:t>IOnConnect</w:t>
-      </w:r>
-      <w:proofErr w:type="spellEnd"/>
-      <w:r>
-        <w:t xml:space="preserve"> doit être </w:t>
+        <w:t xml:space="preserve">. Par exemple un plugin qui veut être appelé par l’interface IOnConnect doit être </w:t>
       </w:r>
       <w:r>
         <w:t>configuré</w:t>
@@ -9004,7 +8440,6 @@
                 <w:b/>
               </w:rPr>
             </w:pPr>
-            <w:proofErr w:type="spellStart"/>
             <w:r>
               <w:rPr>
                 <w:rFonts w:asciiTheme="minorHAnsi" w:hAnsiTheme="minorHAnsi"/>
@@ -9026,7 +8461,6 @@
               </w:rPr>
               <w:t>nConnect</w:t>
             </w:r>
-            <w:proofErr w:type="spellEnd"/>
           </w:p>
         </w:tc>
         <w:tc>
@@ -9051,19 +8485,11 @@
               </w:rPr>
               <w:t xml:space="preserve">Lorsqu’un client se connecte au serveur, ce dernier appel cette fonction. Le plugin qui l’implémente peut décider de refuser la connexion au client. Dans se cas, </w:t>
             </w:r>
-            <w:proofErr w:type="spellStart"/>
-            <w:r>
-              <w:rPr>
-                <w:rFonts w:asciiTheme="minorHAnsi" w:hAnsiTheme="minorHAnsi"/>
-              </w:rPr>
-              <w:t>IOnDisconnect</w:t>
-            </w:r>
-            <w:proofErr w:type="spellEnd"/>
-            <w:r>
-              <w:rPr>
-                <w:rFonts w:asciiTheme="minorHAnsi" w:hAnsiTheme="minorHAnsi"/>
-              </w:rPr>
-              <w:t xml:space="preserve"> </w:t>
+            <w:r>
+              <w:rPr>
+                <w:rFonts w:asciiTheme="minorHAnsi" w:hAnsiTheme="minorHAnsi"/>
+              </w:rPr>
+              <w:t xml:space="preserve">IOnDisconnect </w:t>
             </w:r>
             <w:r>
               <w:rPr>
@@ -9140,7 +8566,6 @@
                 <w:b/>
               </w:rPr>
             </w:pPr>
-            <w:proofErr w:type="spellStart"/>
             <w:r>
               <w:rPr>
                 <w:rFonts w:asciiTheme="minorHAnsi" w:hAnsiTheme="minorHAnsi"/>
@@ -9169,7 +8594,6 @@
               </w:rPr>
               <w:t>Disconnect</w:t>
             </w:r>
-            <w:proofErr w:type="spellEnd"/>
           </w:p>
         </w:tc>
         <w:tc>
@@ -9293,7 +8717,6 @@
                 <w:b/>
               </w:rPr>
             </w:pPr>
-            <w:proofErr w:type="spellStart"/>
             <w:r>
               <w:rPr>
                 <w:rFonts w:asciiTheme="minorHAnsi" w:hAnsiTheme="minorHAnsi"/>
@@ -9315,7 +8738,6 @@
               </w:rPr>
               <w:t>oRead</w:t>
             </w:r>
-            <w:proofErr w:type="spellEnd"/>
           </w:p>
         </w:tc>
         <w:tc>
@@ -9338,21 +8760,7 @@
               <w:rPr>
                 <w:rFonts w:asciiTheme="minorHAnsi" w:hAnsiTheme="minorHAnsi"/>
               </w:rPr>
-              <w:t xml:space="preserve">Uniquement disponible en TCP, </w:t>
-            </w:r>
-            <w:proofErr w:type="spellStart"/>
-            <w:r>
-              <w:rPr>
-                <w:rFonts w:asciiTheme="minorHAnsi" w:hAnsiTheme="minorHAnsi"/>
-              </w:rPr>
-              <w:t>IDoRead</w:t>
-            </w:r>
-            <w:proofErr w:type="spellEnd"/>
-            <w:r>
-              <w:rPr>
-                <w:rFonts w:asciiTheme="minorHAnsi" w:hAnsiTheme="minorHAnsi"/>
-              </w:rPr>
-              <w:t xml:space="preserve"> est a</w:t>
+              <w:t>Uniquement disponible en TCP, IDoRead est a</w:t>
             </w:r>
             <w:r>
               <w:rPr>
@@ -9471,7 +8879,6 @@
                 <w:b/>
               </w:rPr>
             </w:pPr>
-            <w:proofErr w:type="spellStart"/>
             <w:r>
               <w:rPr>
                 <w:rFonts w:asciiTheme="minorHAnsi" w:hAnsiTheme="minorHAnsi"/>
@@ -9493,7 +8900,6 @@
               </w:rPr>
               <w:t>nRead</w:t>
             </w:r>
-            <w:proofErr w:type="spellEnd"/>
           </w:p>
         </w:tc>
         <w:tc>
@@ -9527,7 +8933,6 @@
               </w:rPr>
               <w:t xml:space="preserve"> </w:t>
             </w:r>
-            <w:proofErr w:type="spellStart"/>
             <w:r>
               <w:rPr>
                 <w:rFonts w:asciiTheme="minorHAnsi" w:hAnsiTheme="minorHAnsi"/>
@@ -9538,14 +8943,7 @@
               <w:rPr>
                 <w:rFonts w:asciiTheme="minorHAnsi" w:hAnsiTheme="minorHAnsi"/>
               </w:rPr>
-              <w:t>oRead</w:t>
-            </w:r>
-            <w:proofErr w:type="spellEnd"/>
-            <w:r>
-              <w:rPr>
-                <w:rFonts w:asciiTheme="minorHAnsi" w:hAnsiTheme="minorHAnsi"/>
-              </w:rPr>
-              <w:t>, et permet de notifier aux plugins que des données ont été reçus.</w:t>
+              <w:t>oRead, et permet de notifier aux plugins que des données ont été reçus.</w:t>
             </w:r>
           </w:p>
         </w:tc>
@@ -9619,7 +9017,6 @@
                 <w:b/>
               </w:rPr>
             </w:pPr>
-            <w:proofErr w:type="spellStart"/>
             <w:r>
               <w:rPr>
                 <w:rFonts w:asciiTheme="minorHAnsi" w:hAnsiTheme="minorHAnsi"/>
@@ -9634,7 +9031,6 @@
               </w:rPr>
               <w:t>Protocol</w:t>
             </w:r>
-            <w:proofErr w:type="spellEnd"/>
           </w:p>
         </w:tc>
         <w:tc>
@@ -9657,56 +9053,7 @@
               <w:rPr>
                 <w:rFonts w:asciiTheme="minorHAnsi" w:hAnsiTheme="minorHAnsi"/>
               </w:rPr>
-              <w:t xml:space="preserve">Cette interface permet de définir quel est le protocole utilisé par le client dans ses requêtes. Elle est appelée juste avant </w:t>
-            </w:r>
-            <w:proofErr w:type="spellStart"/>
-            <w:r>
-              <w:rPr>
-                <w:rFonts w:asciiTheme="minorHAnsi" w:hAnsiTheme="minorHAnsi"/>
-              </w:rPr>
-              <w:t>IDoUnserializeHeader</w:t>
-            </w:r>
-            <w:proofErr w:type="spellEnd"/>
-            <w:r>
-              <w:rPr>
-                <w:rFonts w:asciiTheme="minorHAnsi" w:hAnsiTheme="minorHAnsi"/>
-              </w:rPr>
-              <w:t>, autant de fois qu’il le faut pour identifier le protocole de la requête. Si aucun plugin n’est en mesure de trouver le protocole utilisé, toutes les données reçues jusque là sont supprimées. Le nom du protocole retourné par cette interface est utilisé par le serveur pour savoir s’il doit appeler les interfaces qui suivent (à l’exception d’</w:t>
-            </w:r>
-            <w:proofErr w:type="spellStart"/>
-            <w:r>
-              <w:rPr>
-                <w:rFonts w:asciiTheme="minorHAnsi" w:hAnsiTheme="minorHAnsi"/>
-              </w:rPr>
-              <w:t>IDoWrite</w:t>
-            </w:r>
-            <w:proofErr w:type="spellEnd"/>
-            <w:r>
-              <w:rPr>
-                <w:rFonts w:asciiTheme="minorHAnsi" w:hAnsiTheme="minorHAnsi"/>
-              </w:rPr>
-              <w:t xml:space="preserve">, </w:t>
-            </w:r>
-            <w:proofErr w:type="spellStart"/>
-            <w:r>
-              <w:rPr>
-                <w:rFonts w:asciiTheme="minorHAnsi" w:hAnsiTheme="minorHAnsi"/>
-              </w:rPr>
-              <w:t>IOnWrite</w:t>
-            </w:r>
-            <w:proofErr w:type="spellEnd"/>
-            <w:r>
-              <w:rPr>
-                <w:rFonts w:asciiTheme="minorHAnsi" w:hAnsiTheme="minorHAnsi"/>
-              </w:rPr>
-              <w:t xml:space="preserve">, et </w:t>
-            </w:r>
-            <w:proofErr w:type="spellStart"/>
-            <w:r>
-              <w:rPr>
-                <w:rFonts w:asciiTheme="minorHAnsi" w:hAnsiTheme="minorHAnsi"/>
-              </w:rPr>
-              <w:t>IOn</w:t>
+              <w:t>Cette interface permet de définir quel est le protocole utilisé par le client dans ses requêtes. Elle est appelée juste avant IDoUnserializeHeader, autant de fois qu’il le faut pour identifier le protocole de la requête. Si aucun plugin n’est en mesure de trouver le protocole utilisé, toutes les données reçues jusque là sont supprimées. Le nom du protocole retourné par cette interface est utilisé par le serveur pour savoir s’il doit appeler les interfaces qui suivent (à l’exception d’IDoWrite, IOnWrite, et IOn</w:t>
             </w:r>
             <w:r>
               <w:rPr>
@@ -9722,7 +9069,6 @@
               </w:rPr>
               <w:t>ish</w:t>
             </w:r>
-            <w:proofErr w:type="spellEnd"/>
             <w:r>
               <w:rPr>
                 <w:rFonts w:asciiTheme="minorHAnsi" w:hAnsiTheme="minorHAnsi"/>
@@ -9783,7 +9129,6 @@
                 <w:b/>
               </w:rPr>
             </w:pPr>
-            <w:proofErr w:type="spellStart"/>
             <w:r>
               <w:rPr>
                 <w:rFonts w:asciiTheme="minorHAnsi" w:hAnsiTheme="minorHAnsi"/>
@@ -9796,17 +9141,8 @@
                 <w:rFonts w:asciiTheme="minorHAnsi" w:hAnsiTheme="minorHAnsi"/>
                 <w:b/>
               </w:rPr>
-              <w:t>Header</w:t>
-            </w:r>
-            <w:proofErr w:type="spellEnd"/>
-            <w:r>
-              <w:rPr>
-                <w:rFonts w:asciiTheme="minorHAnsi" w:hAnsiTheme="minorHAnsi"/>
-                <w:b/>
-              </w:rPr>
-              <w:t xml:space="preserve"> </w:t>
-            </w:r>
-            <w:proofErr w:type="spellStart"/>
+              <w:t xml:space="preserve">Header </w:t>
+            </w:r>
             <w:r>
               <w:rPr>
                 <w:rFonts w:asciiTheme="minorHAnsi" w:hAnsiTheme="minorHAnsi"/>
@@ -9819,17 +9155,8 @@
                 <w:rFonts w:asciiTheme="minorHAnsi" w:hAnsiTheme="minorHAnsi"/>
                 <w:b/>
               </w:rPr>
-              <w:t>Content</w:t>
-            </w:r>
-            <w:proofErr w:type="spellEnd"/>
-            <w:r>
-              <w:rPr>
-                <w:rFonts w:asciiTheme="minorHAnsi" w:hAnsiTheme="minorHAnsi"/>
-                <w:b/>
-              </w:rPr>
-              <w:t xml:space="preserve"> </w:t>
-            </w:r>
-            <w:proofErr w:type="spellStart"/>
+              <w:t xml:space="preserve">Content </w:t>
+            </w:r>
             <w:r>
               <w:rPr>
                 <w:rFonts w:asciiTheme="minorHAnsi" w:hAnsiTheme="minorHAnsi"/>
@@ -9844,7 +9171,6 @@
               </w:rPr>
               <w:t>Footer</w:t>
             </w:r>
-            <w:proofErr w:type="spellEnd"/>
           </w:p>
         </w:tc>
         <w:tc>
@@ -9867,35 +9193,7 @@
               <w:rPr>
                 <w:rFonts w:asciiTheme="minorHAnsi" w:hAnsiTheme="minorHAnsi"/>
               </w:rPr>
-              <w:t xml:space="preserve">Cette interface permet aux plugins de transformer les données reçus sur le réseau en un objet de type </w:t>
-            </w:r>
-            <w:proofErr w:type="spellStart"/>
-            <w:r>
-              <w:rPr>
-                <w:rFonts w:asciiTheme="minorHAnsi" w:hAnsiTheme="minorHAnsi"/>
-              </w:rPr>
-              <w:t>IRequest</w:t>
-            </w:r>
-            <w:proofErr w:type="spellEnd"/>
-            <w:r>
-              <w:rPr>
-                <w:rFonts w:asciiTheme="minorHAnsi" w:hAnsiTheme="minorHAnsi"/>
-              </w:rPr>
-              <w:t xml:space="preserve">. Cet objet est indépendant du protocole de communication. Les </w:t>
-            </w:r>
-            <w:proofErr w:type="spellStart"/>
-            <w:r>
-              <w:rPr>
-                <w:rFonts w:asciiTheme="minorHAnsi" w:hAnsiTheme="minorHAnsi"/>
-              </w:rPr>
-              <w:t>IDoUnserialize</w:t>
-            </w:r>
-            <w:proofErr w:type="spellEnd"/>
-            <w:r>
-              <w:rPr>
-                <w:rFonts w:asciiTheme="minorHAnsi" w:hAnsiTheme="minorHAnsi"/>
-              </w:rPr>
-              <w:t>* sont appelés en boucle tant que le plugin qui l’implémente estime que la requête n’est pas complète, et que d’autres données doivent être reçus.</w:t>
+              <w:t>Cette interface permet aux plugins de transformer les données reçus sur le réseau en un objet de type IRequest. Cet objet est indépendant du protocole de communication. Les IDoUnserialize* sont appelés en boucle tant que le plugin qui l’implémente estime que la requête n’est pas complète, et que d’autres données doivent être reçus.</w:t>
             </w:r>
           </w:p>
         </w:tc>
@@ -9952,7 +9250,6 @@
                 <w:b/>
               </w:rPr>
             </w:pPr>
-            <w:proofErr w:type="spellStart"/>
             <w:r>
               <w:rPr>
                 <w:rFonts w:asciiTheme="minorHAnsi" w:hAnsiTheme="minorHAnsi"/>
@@ -9960,7 +9257,6 @@
               </w:rPr>
               <w:t>IOnUnserialize</w:t>
             </w:r>
-            <w:proofErr w:type="spellEnd"/>
           </w:p>
         </w:tc>
         <w:tc>
@@ -9979,19 +9275,11 @@
                 <w:rFonts w:asciiTheme="minorHAnsi" w:hAnsiTheme="minorHAnsi"/>
               </w:rPr>
             </w:pPr>
-            <w:proofErr w:type="spellStart"/>
-            <w:r>
-              <w:rPr>
-                <w:rFonts w:asciiTheme="minorHAnsi" w:hAnsiTheme="minorHAnsi"/>
-              </w:rPr>
-              <w:t>IOnUnserialize</w:t>
-            </w:r>
-            <w:proofErr w:type="spellEnd"/>
-            <w:r>
-              <w:rPr>
-                <w:rFonts w:asciiTheme="minorHAnsi" w:hAnsiTheme="minorHAnsi"/>
-              </w:rPr>
-              <w:t xml:space="preserve"> est appelé </w:t>
+            <w:r>
+              <w:rPr>
+                <w:rFonts w:asciiTheme="minorHAnsi" w:hAnsiTheme="minorHAnsi"/>
+              </w:rPr>
+              <w:t xml:space="preserve">IOnUnserialize est appelé </w:t>
             </w:r>
             <w:r>
               <w:rPr>
@@ -10004,21 +9292,7 @@
               <w:rPr>
                 <w:rFonts w:asciiTheme="minorHAnsi" w:hAnsiTheme="minorHAnsi"/>
               </w:rPr>
-              <w:t xml:space="preserve"> chaque étapes complétés des </w:t>
-            </w:r>
-            <w:proofErr w:type="spellStart"/>
-            <w:r>
-              <w:rPr>
-                <w:rFonts w:asciiTheme="minorHAnsi" w:hAnsiTheme="minorHAnsi"/>
-              </w:rPr>
-              <w:t>IDoUnserialize</w:t>
-            </w:r>
-            <w:proofErr w:type="spellEnd"/>
-            <w:r>
-              <w:rPr>
-                <w:rFonts w:asciiTheme="minorHAnsi" w:hAnsiTheme="minorHAnsi"/>
-              </w:rPr>
-              <w:t>*, ainsi qu’une fois que la requête est complètement sérialisée</w:t>
+              <w:t xml:space="preserve"> chaque étapes complétés des IDoUnserialize*, ainsi qu’une fois que la requête est complètement sérialisée</w:t>
             </w:r>
             <w:r>
               <w:rPr>
@@ -10026,33 +9300,17 @@
               </w:rPr>
               <w:t xml:space="preserve"> ; sauf dans le cas de </w:t>
             </w:r>
-            <w:proofErr w:type="spellStart"/>
             <w:r>
               <w:rPr>
                 <w:rFonts w:asciiTheme="minorHAnsi" w:hAnsiTheme="minorHAnsi"/>
               </w:rPr>
               <w:t>IDoUnserializeContent</w:t>
             </w:r>
-            <w:proofErr w:type="spellEnd"/>
-            <w:r>
-              <w:rPr>
-                <w:rFonts w:asciiTheme="minorHAnsi" w:hAnsiTheme="minorHAnsi"/>
-              </w:rPr>
-              <w:t xml:space="preserve"> où </w:t>
-            </w:r>
-            <w:proofErr w:type="spellStart"/>
-            <w:r>
-              <w:rPr>
-                <w:rFonts w:asciiTheme="minorHAnsi" w:hAnsiTheme="minorHAnsi"/>
-              </w:rPr>
-              <w:t>IOnUnserialize</w:t>
-            </w:r>
-            <w:proofErr w:type="spellEnd"/>
-            <w:r>
-              <w:rPr>
-                <w:rFonts w:asciiTheme="minorHAnsi" w:hAnsiTheme="minorHAnsi"/>
-              </w:rPr>
-              <w:t xml:space="preserve"> est utilisé après chaque appels. Ceci permet de suivre l’avancement du téléchargement d’un fichier par exemple.</w:t>
+            <w:r>
+              <w:rPr>
+                <w:rFonts w:asciiTheme="minorHAnsi" w:hAnsiTheme="minorHAnsi"/>
+              </w:rPr>
+              <w:t xml:space="preserve"> où IOnUnserialize est utilisé après chaque appels. Ceci permet de suivre l’avancement du téléchargement d’un fichier par exemple.</w:t>
             </w:r>
           </w:p>
         </w:tc>
@@ -10108,7 +9366,6 @@
                 <w:b/>
               </w:rPr>
             </w:pPr>
-            <w:proofErr w:type="spellStart"/>
             <w:r>
               <w:rPr>
                 <w:rFonts w:asciiTheme="minorHAnsi" w:hAnsiTheme="minorHAnsi"/>
@@ -10116,7 +9373,6 @@
               </w:rPr>
               <w:t>IDoExecution</w:t>
             </w:r>
-            <w:proofErr w:type="spellEnd"/>
           </w:p>
         </w:tc>
         <w:tc>
@@ -10139,35 +9395,7 @@
               <w:rPr>
                 <w:rFonts w:asciiTheme="minorHAnsi" w:hAnsiTheme="minorHAnsi"/>
               </w:rPr>
-              <w:t xml:space="preserve">C’est dans cette interface que la requête est exécutée. Concrètement, l’objet </w:t>
-            </w:r>
-            <w:proofErr w:type="spellStart"/>
-            <w:r>
-              <w:rPr>
-                <w:rFonts w:asciiTheme="minorHAnsi" w:hAnsiTheme="minorHAnsi"/>
-              </w:rPr>
-              <w:t>IRequest</w:t>
-            </w:r>
-            <w:proofErr w:type="spellEnd"/>
-            <w:r>
-              <w:rPr>
-                <w:rFonts w:asciiTheme="minorHAnsi" w:hAnsiTheme="minorHAnsi"/>
-              </w:rPr>
-              <w:t xml:space="preserve"> permet de générer un objet </w:t>
-            </w:r>
-            <w:proofErr w:type="spellStart"/>
-            <w:r>
-              <w:rPr>
-                <w:rFonts w:asciiTheme="minorHAnsi" w:hAnsiTheme="minorHAnsi"/>
-              </w:rPr>
-              <w:t>IResponse</w:t>
-            </w:r>
-            <w:proofErr w:type="spellEnd"/>
-            <w:r>
-              <w:rPr>
-                <w:rFonts w:asciiTheme="minorHAnsi" w:hAnsiTheme="minorHAnsi"/>
-              </w:rPr>
-              <w:t xml:space="preserve"> qui sera plus tard sérialisé puis envoyer sur le réseau. Les plugins peuvent également décider ici de ne pas envoyer de réponse à une requête.</w:t>
+              <w:t>C’est dans cette interface que la requête est exécutée. Concrètement, l’objet IRequest permet de générer un objet IResponse qui sera plus tard sérialisé puis envoyer sur le réseau. Les plugins peuvent également décider ici de ne pas envoyer de réponse à une requête.</w:t>
             </w:r>
           </w:p>
         </w:tc>
@@ -10230,7 +9458,6 @@
                 <w:b/>
               </w:rPr>
             </w:pPr>
-            <w:proofErr w:type="spellStart"/>
             <w:r>
               <w:rPr>
                 <w:rFonts w:asciiTheme="minorHAnsi" w:hAnsiTheme="minorHAnsi"/>
@@ -10238,7 +9465,6 @@
               </w:rPr>
               <w:t>IOnExecution</w:t>
             </w:r>
-            <w:proofErr w:type="spellEnd"/>
           </w:p>
         </w:tc>
         <w:tc>
@@ -10268,21 +9494,7 @@
                 <w:rFonts w:asciiTheme="minorHAnsi" w:hAnsiTheme="minorHAnsi"/>
               </w:rPr>
               <w:lastRenderedPageBreak/>
-              <w:t>(</w:t>
-            </w:r>
-            <w:proofErr w:type="spellStart"/>
-            <w:r>
-              <w:rPr>
-                <w:rFonts w:asciiTheme="minorHAnsi" w:hAnsiTheme="minorHAnsi"/>
-              </w:rPr>
-              <w:t>IDoExecution</w:t>
-            </w:r>
-            <w:proofErr w:type="spellEnd"/>
-            <w:r>
-              <w:rPr>
-                <w:rFonts w:asciiTheme="minorHAnsi" w:hAnsiTheme="minorHAnsi"/>
-              </w:rPr>
-              <w:t>), et permet également de refuser l’envoi d’une réponse.</w:t>
+              <w:t>(IDoExecution), et permet également de refuser l’envoi d’une réponse.</w:t>
             </w:r>
           </w:p>
         </w:tc>
@@ -10340,7 +9552,6 @@
                 <w:b/>
               </w:rPr>
             </w:pPr>
-            <w:proofErr w:type="spellStart"/>
             <w:r>
               <w:rPr>
                 <w:rFonts w:asciiTheme="minorHAnsi" w:hAnsiTheme="minorHAnsi"/>
@@ -10349,7 +9560,6 @@
               <w:lastRenderedPageBreak/>
               <w:t>IOnSerialize</w:t>
             </w:r>
-            <w:proofErr w:type="spellEnd"/>
           </w:p>
         </w:tc>
         <w:tc>
@@ -10393,19 +9603,11 @@
               </w:rPr>
               <w:t xml:space="preserve">appels aux interfaces </w:t>
             </w:r>
-            <w:proofErr w:type="spellStart"/>
-            <w:r>
-              <w:rPr>
-                <w:rFonts w:asciiTheme="minorHAnsi" w:hAnsiTheme="minorHAnsi"/>
-              </w:rPr>
-              <w:t>IDoSerialize</w:t>
-            </w:r>
-            <w:proofErr w:type="spellEnd"/>
-            <w:r>
-              <w:rPr>
-                <w:rFonts w:asciiTheme="minorHAnsi" w:hAnsiTheme="minorHAnsi"/>
-              </w:rPr>
-              <w:t>*, ainsi qu’avant que commence la sérialisation</w:t>
+            <w:r>
+              <w:rPr>
+                <w:rFonts w:asciiTheme="minorHAnsi" w:hAnsiTheme="minorHAnsi"/>
+              </w:rPr>
+              <w:t>IDoSerialize*, ainsi qu’avant que commence la sérialisation</w:t>
             </w:r>
             <w:r>
               <w:rPr>
@@ -10468,7 +9670,6 @@
                 <w:b/>
               </w:rPr>
             </w:pPr>
-            <w:proofErr w:type="spellStart"/>
             <w:r>
               <w:rPr>
                 <w:rFonts w:asciiTheme="minorHAnsi" w:hAnsiTheme="minorHAnsi"/>
@@ -10476,7 +9677,6 @@
               </w:rPr>
               <w:t>IDoSerializeHeader</w:t>
             </w:r>
-            <w:proofErr w:type="spellEnd"/>
             <w:r>
               <w:rPr>
                 <w:rFonts w:asciiTheme="minorHAnsi" w:hAnsiTheme="minorHAnsi"/>
@@ -10484,7 +9684,6 @@
               </w:rPr>
               <w:t xml:space="preserve"> </w:t>
             </w:r>
-            <w:proofErr w:type="spellStart"/>
             <w:r>
               <w:rPr>
                 <w:rFonts w:asciiTheme="minorHAnsi" w:hAnsiTheme="minorHAnsi"/>
@@ -10497,17 +9696,8 @@
                 <w:rFonts w:asciiTheme="minorHAnsi" w:hAnsiTheme="minorHAnsi"/>
                 <w:b/>
               </w:rPr>
-              <w:t>Content</w:t>
-            </w:r>
-            <w:proofErr w:type="spellEnd"/>
-            <w:r>
-              <w:rPr>
-                <w:rFonts w:asciiTheme="minorHAnsi" w:hAnsiTheme="minorHAnsi"/>
-                <w:b/>
-              </w:rPr>
-              <w:t xml:space="preserve"> </w:t>
-            </w:r>
-            <w:proofErr w:type="spellStart"/>
+              <w:t xml:space="preserve">Content </w:t>
+            </w:r>
             <w:r>
               <w:rPr>
                 <w:rFonts w:asciiTheme="minorHAnsi" w:hAnsiTheme="minorHAnsi"/>
@@ -10522,7 +9712,6 @@
               </w:rPr>
               <w:t>Footer</w:t>
             </w:r>
-            <w:proofErr w:type="spellEnd"/>
           </w:p>
         </w:tc>
         <w:tc>
@@ -10545,21 +9734,7 @@
               <w:rPr>
                 <w:rFonts w:asciiTheme="minorHAnsi" w:hAnsiTheme="minorHAnsi"/>
               </w:rPr>
-              <w:t xml:space="preserve">Les trois fonctions de sérialisation ont pour rôle de convertir l’objet </w:t>
-            </w:r>
-            <w:proofErr w:type="spellStart"/>
-            <w:r>
-              <w:rPr>
-                <w:rFonts w:asciiTheme="minorHAnsi" w:hAnsiTheme="minorHAnsi"/>
-              </w:rPr>
-              <w:t>IResponse</w:t>
-            </w:r>
-            <w:proofErr w:type="spellEnd"/>
-            <w:r>
-              <w:rPr>
-                <w:rFonts w:asciiTheme="minorHAnsi" w:hAnsiTheme="minorHAnsi"/>
-              </w:rPr>
-              <w:t xml:space="preserve"> en une chaine de données à envoyer sur le </w:t>
+              <w:t xml:space="preserve">Les trois fonctions de sérialisation ont pour rôle de convertir l’objet IResponse en une chaine de données à envoyer sur le </w:t>
             </w:r>
             <w:r>
               <w:rPr>
@@ -10571,77 +9746,7 @@
               <w:rPr>
                 <w:rFonts w:asciiTheme="minorHAnsi" w:hAnsiTheme="minorHAnsi"/>
               </w:rPr>
-              <w:t xml:space="preserve"> qui est l’inverse de la </w:t>
-            </w:r>
-            <w:proofErr w:type="spellStart"/>
-            <w:r>
-              <w:rPr>
-                <w:rFonts w:asciiTheme="minorHAnsi" w:hAnsiTheme="minorHAnsi"/>
-              </w:rPr>
-              <w:t>désérialisation</w:t>
-            </w:r>
-            <w:proofErr w:type="spellEnd"/>
-            <w:r>
-              <w:rPr>
-                <w:rFonts w:asciiTheme="minorHAnsi" w:hAnsiTheme="minorHAnsi"/>
-              </w:rPr>
-              <w:t xml:space="preserve">. </w:t>
-            </w:r>
-            <w:proofErr w:type="spellStart"/>
-            <w:r>
-              <w:rPr>
-                <w:rFonts w:asciiTheme="minorHAnsi" w:hAnsiTheme="minorHAnsi"/>
-              </w:rPr>
-              <w:t>IDoSerializeHeader</w:t>
-            </w:r>
-            <w:proofErr w:type="spellEnd"/>
-            <w:r>
-              <w:rPr>
-                <w:rFonts w:asciiTheme="minorHAnsi" w:hAnsiTheme="minorHAnsi"/>
-              </w:rPr>
-              <w:t xml:space="preserve"> a pour rôle de sérialiser le header de la réponse, si le protocole utilisé en a un. </w:t>
-            </w:r>
-            <w:proofErr w:type="spellStart"/>
-            <w:r>
-              <w:rPr>
-                <w:rFonts w:asciiTheme="minorHAnsi" w:hAnsiTheme="minorHAnsi"/>
-              </w:rPr>
-              <w:t>IDoSerializeContent</w:t>
-            </w:r>
-            <w:proofErr w:type="spellEnd"/>
-            <w:r>
-              <w:rPr>
-                <w:rFonts w:asciiTheme="minorHAnsi" w:hAnsiTheme="minorHAnsi"/>
-              </w:rPr>
-              <w:t xml:space="preserve"> sérialise le contenu et est appelée en boucle, tant que le plugin qui s’en charge estime qu’il reste des données à envoyer. Engin, le </w:t>
-            </w:r>
-            <w:proofErr w:type="spellStart"/>
-            <w:r>
-              <w:rPr>
-                <w:rFonts w:asciiTheme="minorHAnsi" w:hAnsiTheme="minorHAnsi"/>
-              </w:rPr>
-              <w:t>footer</w:t>
-            </w:r>
-            <w:proofErr w:type="spellEnd"/>
-            <w:r>
-              <w:rPr>
-                <w:rFonts w:asciiTheme="minorHAnsi" w:hAnsiTheme="minorHAnsi"/>
-              </w:rPr>
-              <w:t xml:space="preserve"> est sérialisé par </w:t>
-            </w:r>
-            <w:proofErr w:type="spellStart"/>
-            <w:r>
-              <w:rPr>
-                <w:rFonts w:asciiTheme="minorHAnsi" w:hAnsiTheme="minorHAnsi"/>
-              </w:rPr>
-              <w:t>IDoSerializeFooter</w:t>
-            </w:r>
-            <w:proofErr w:type="spellEnd"/>
-            <w:r>
-              <w:rPr>
-                <w:rFonts w:asciiTheme="minorHAnsi" w:hAnsiTheme="minorHAnsi"/>
-              </w:rPr>
-              <w:t>.</w:t>
+              <w:t xml:space="preserve"> qui est l’inverse de la désérialisation. IDoSerializeHeader a pour rôle de sérialiser le header de la réponse, si le protocole utilisé en a un. IDoSerializeContent sérialise le contenu et est appelée en boucle, tant que le plugin qui s’en charge estime qu’il reste des données à envoyer. Engin, le footer est sérialisé par IDoSerializeFooter.</w:t>
             </w:r>
           </w:p>
         </w:tc>
@@ -10697,7 +9802,6 @@
                 <w:b/>
               </w:rPr>
             </w:pPr>
-            <w:proofErr w:type="spellStart"/>
             <w:r>
               <w:rPr>
                 <w:rFonts w:asciiTheme="minorHAnsi" w:hAnsiTheme="minorHAnsi"/>
@@ -10705,7 +9809,6 @@
               </w:rPr>
               <w:t>IOnWrite</w:t>
             </w:r>
-            <w:proofErr w:type="spellEnd"/>
           </w:p>
         </w:tc>
         <w:tc>
@@ -10728,21 +9831,7 @@
               <w:rPr>
                 <w:rFonts w:asciiTheme="minorHAnsi" w:hAnsiTheme="minorHAnsi"/>
               </w:rPr>
-              <w:t xml:space="preserve">Permet d’être avertis que des données sont envoyées, et de les modifier si nécessaire. Est appelée après chaque appel aux interfaces </w:t>
-            </w:r>
-            <w:proofErr w:type="spellStart"/>
-            <w:r>
-              <w:rPr>
-                <w:rFonts w:asciiTheme="minorHAnsi" w:hAnsiTheme="minorHAnsi"/>
-              </w:rPr>
-              <w:t>IDoSerialize</w:t>
-            </w:r>
-            <w:proofErr w:type="spellEnd"/>
-            <w:r>
-              <w:rPr>
-                <w:rFonts w:asciiTheme="minorHAnsi" w:hAnsiTheme="minorHAnsi"/>
-              </w:rPr>
-              <w:t>.</w:t>
+              <w:t>Permet d’être avertis que des données sont envoyées, et de les modifier si nécessaire. Est appelée après chaque appel aux interfaces IDoSerialize.</w:t>
             </w:r>
           </w:p>
         </w:tc>
@@ -10799,7 +9888,6 @@
                 <w:b/>
               </w:rPr>
             </w:pPr>
-            <w:proofErr w:type="spellStart"/>
             <w:r>
               <w:rPr>
                 <w:rFonts w:asciiTheme="minorHAnsi" w:hAnsiTheme="minorHAnsi"/>
@@ -10807,7 +9895,6 @@
               </w:rPr>
               <w:t>IDoWrite</w:t>
             </w:r>
-            <w:proofErr w:type="spellEnd"/>
           </w:p>
         </w:tc>
         <w:tc>
@@ -10830,57 +9917,7 @@
               <w:rPr>
                 <w:rFonts w:asciiTheme="minorHAnsi" w:hAnsiTheme="minorHAnsi"/>
               </w:rPr>
-              <w:t xml:space="preserve">Appelé à la suite </w:t>
-            </w:r>
-            <w:proofErr w:type="gramStart"/>
-            <w:r>
-              <w:rPr>
-                <w:rFonts w:asciiTheme="minorHAnsi" w:hAnsiTheme="minorHAnsi"/>
-              </w:rPr>
-              <w:t xml:space="preserve">de </w:t>
-            </w:r>
-            <w:proofErr w:type="spellStart"/>
-            <w:r>
-              <w:rPr>
-                <w:rFonts w:asciiTheme="minorHAnsi" w:hAnsiTheme="minorHAnsi"/>
-              </w:rPr>
-              <w:t>IOnWrite</w:t>
-            </w:r>
-            <w:proofErr w:type="spellEnd"/>
-            <w:proofErr w:type="gramEnd"/>
-            <w:r>
-              <w:rPr>
-                <w:rFonts w:asciiTheme="minorHAnsi" w:hAnsiTheme="minorHAnsi"/>
-              </w:rPr>
-              <w:t xml:space="preserve">, </w:t>
-            </w:r>
-            <w:proofErr w:type="spellStart"/>
-            <w:r>
-              <w:rPr>
-                <w:rFonts w:asciiTheme="minorHAnsi" w:hAnsiTheme="minorHAnsi"/>
-              </w:rPr>
-              <w:t>IDoWrite</w:t>
-            </w:r>
-            <w:proofErr w:type="spellEnd"/>
-            <w:r>
-              <w:rPr>
-                <w:rFonts w:asciiTheme="minorHAnsi" w:hAnsiTheme="minorHAnsi"/>
-              </w:rPr>
-              <w:t xml:space="preserve"> autorise les plugins à remplacer l’écriture des données sur le réseau que fait normalement le serveur, comme pour </w:t>
-            </w:r>
-            <w:proofErr w:type="spellStart"/>
-            <w:r>
-              <w:rPr>
-                <w:rFonts w:asciiTheme="minorHAnsi" w:hAnsiTheme="minorHAnsi"/>
-              </w:rPr>
-              <w:t>IDoRead</w:t>
-            </w:r>
-            <w:proofErr w:type="spellEnd"/>
-            <w:r>
-              <w:rPr>
-                <w:rFonts w:asciiTheme="minorHAnsi" w:hAnsiTheme="minorHAnsi"/>
-              </w:rPr>
-              <w:t>. C’est au plugin qui implémente cette interface d’envoyer les données au client.</w:t>
+              <w:t>Appelé à la suite de IOnWrite, IDoWrite autorise les plugins à remplacer l’écriture des données sur le réseau que fait normalement le serveur, comme pour IDoRead. C’est au plugin qui implémente cette interface d’envoyer les données au client.</w:t>
             </w:r>
           </w:p>
         </w:tc>
@@ -10936,7 +9973,6 @@
                 <w:b/>
               </w:rPr>
             </w:pPr>
-            <w:proofErr w:type="spellStart"/>
             <w:r>
               <w:rPr>
                 <w:rFonts w:asciiTheme="minorHAnsi" w:hAnsiTheme="minorHAnsi"/>
@@ -10951,7 +9987,6 @@
               </w:rPr>
               <w:t>Finish</w:t>
             </w:r>
-            <w:proofErr w:type="spellEnd"/>
           </w:p>
         </w:tc>
         <w:tc>
@@ -11054,6 +10089,59 @@
       </w:tr>
     </w:tbl>
     <w:p/>
+    <w:p>
+      <w:pPr>
+        <w:jc w:val="both"/>
+      </w:pPr>
+      <w:r>
+        <w:t xml:space="preserve">Il est possible d’envoyer une réponse au client sans attendre que ce dernier envoie une requête. Pour cela il faut utiliser la méthode </w:t>
+      </w:r>
+      <w:r>
+        <w:rPr>
+          <w:b/>
+        </w:rPr>
+        <w:t>INetwork::</w:t>
+      </w:r>
+      <w:r>
+        <w:rPr>
+          <w:b/>
+        </w:rPr>
+        <w:t xml:space="preserve">send </w:t>
+      </w:r>
+      <w:r>
+        <w:t>qui</w:t>
+      </w:r>
+      <w:r>
+        <w:t xml:space="preserve"> demande au serveur de sauter l’étape de désérialization, et de passer directement à</w:t>
+      </w:r>
+      <w:r>
+        <w:rPr>
+          <w:b/>
+        </w:rPr>
+        <w:t xml:space="preserve"> </w:t>
+      </w:r>
+      <w:r>
+        <w:rPr>
+          <w:b/>
+        </w:rPr>
+        <w:t>IOnUnserialize</w:t>
+      </w:r>
+      <w:r>
+        <w:t>, suivi de</w:t>
+      </w:r>
+      <w:r>
+        <w:t xml:space="preserve"> </w:t>
+      </w:r>
+      <w:r>
+        <w:rPr>
+          <w:b/>
+        </w:rPr>
+        <w:t>IDoExecution</w:t>
+      </w:r>
+      <w:r>
+        <w:t>.</w:t>
+      </w:r>
+    </w:p>
     <w:p/>
     <w:p>
       <w:pPr>
@@ -11143,15 +10231,7 @@
         <w:t>ordre inverse</w:t>
       </w:r>
       <w:r>
-        <w:t xml:space="preserve">. En effet c’est la requête qui est générée et envoyée par le serveur et non la réponse. C’est donc la requête qui est sérialisée et la réponse qui est </w:t>
-      </w:r>
-      <w:proofErr w:type="spellStart"/>
-      <w:r>
-        <w:t>désérialisée</w:t>
-      </w:r>
-      <w:proofErr w:type="spellEnd"/>
-      <w:r>
-        <w:t xml:space="preserve">. L’exécution de la </w:t>
+        <w:t xml:space="preserve">. En effet c’est la requête qui est générée et envoyée par le serveur et non la réponse. C’est donc la requête qui est sérialisée et la réponse qui est désérialisée. L’exécution de la </w:t>
       </w:r>
       <w:r>
         <w:t>réponse</w:t>
@@ -11173,84 +10253,30 @@
       <w:r>
         <w:t xml:space="preserve">Lorsqu’un plugin souhaite échanger des information avec un serveur, il s’y connecte via </w:t>
       </w:r>
-      <w:proofErr w:type="spellStart"/>
       <w:r>
         <w:rPr>
           <w:b/>
         </w:rPr>
-        <w:t>INetwork</w:t>
-      </w:r>
-      <w:proofErr w:type="spellEnd"/>
-      <w:proofErr w:type="gramStart"/>
+        <w:t>INetwork::connect</w:t>
+      </w:r>
+      <w:r>
+        <w:t>.</w:t>
+      </w:r>
+      <w:r>
+        <w:t xml:space="preserve"> Si la connexion réussie il peut ensuite commencer le processus d’envoie d'une requête via la méthode </w:t>
+      </w:r>
       <w:r>
         <w:rPr>
           <w:b/>
         </w:rPr>
-        <w:t>::</w:t>
-      </w:r>
-      <w:proofErr w:type="spellStart"/>
-      <w:r>
-        <w:rPr>
-          <w:b/>
-        </w:rPr>
-        <w:t>connect</w:t>
-      </w:r>
-      <w:proofErr w:type="spellEnd"/>
-      <w:proofErr w:type="gramEnd"/>
-      <w:r>
-        <w:t>.</w:t>
-      </w:r>
-      <w:r>
-        <w:t xml:space="preserve"> Si la connexion réussie il peut ensuite commencer le processus d’envoie d'une requête via la méthode </w:t>
-      </w:r>
-      <w:proofErr w:type="spellStart"/>
-      <w:r>
-        <w:rPr>
-          <w:b/>
-        </w:rPr>
-        <w:t>INetwork</w:t>
-      </w:r>
-      <w:proofErr w:type="spellEnd"/>
-      <w:proofErr w:type="gramStart"/>
-      <w:r>
-        <w:rPr>
-          <w:b/>
-        </w:rPr>
-        <w:t>::</w:t>
-      </w:r>
-      <w:proofErr w:type="spellStart"/>
-      <w:r>
-        <w:rPr>
-          <w:b/>
-        </w:rPr>
-        <w:t>send</w:t>
-      </w:r>
-      <w:proofErr w:type="spellEnd"/>
-      <w:proofErr w:type="gramEnd"/>
-      <w:r>
-        <w:t xml:space="preserve">, ce qui provoque l’appel de l’interface </w:t>
-      </w:r>
-      <w:proofErr w:type="spellStart"/>
-      <w:r>
-        <w:t>IDoSend</w:t>
-      </w:r>
-      <w:proofErr w:type="spellEnd"/>
-      <w:r>
-        <w:t xml:space="preserve"> pour le plugin qui a utilisé </w:t>
-      </w:r>
-      <w:proofErr w:type="spellStart"/>
-      <w:r>
-        <w:t>INetwork</w:t>
-      </w:r>
-      <w:proofErr w:type="spellEnd"/>
-      <w:r>
-        <w:t>::</w:t>
-      </w:r>
-      <w:proofErr w:type="spellStart"/>
-      <w:r>
-        <w:t>send</w:t>
-      </w:r>
-      <w:proofErr w:type="spellEnd"/>
+        <w:t>INetwork::send</w:t>
+      </w:r>
+      <w:r>
+        <w:t xml:space="preserve">, ce qui provoque l’appel de l’interface IDoSend pour le plugin qui a utilisé </w:t>
+      </w:r>
+      <w:r>
+        <w:t>INetwork::send</w:t>
+      </w:r>
       <w:r>
         <w:t>. Si cette interface n’est pas implémentée, l’envoie est annulé.</w:t>
       </w:r>
@@ -11365,14 +10391,12 @@
       <w:r>
         <w:t xml:space="preserve"> via l’interface </w:t>
       </w:r>
-      <w:proofErr w:type="spellStart"/>
       <w:r>
         <w:t>I</w:t>
       </w:r>
       <w:r>
         <w:t>Api</w:t>
       </w:r>
-      <w:proofErr w:type="spellEnd"/>
       <w:r>
         <w:t xml:space="preserve">, que les plugins </w:t>
       </w:r>
@@ -11554,7 +10578,6 @@
                 <w:b/>
               </w:rPr>
             </w:pPr>
-            <w:proofErr w:type="spellStart"/>
             <w:r>
               <w:rPr>
                 <w:rFonts w:asciiTheme="minorHAnsi" w:hAnsiTheme="minorHAnsi"/>
@@ -11562,7 +10585,6 @@
               </w:rPr>
               <w:t>Database</w:t>
             </w:r>
-            <w:proofErr w:type="spellEnd"/>
           </w:p>
         </w:tc>
         <w:tc>
@@ -12037,7 +11059,6 @@
                 <w:b/>
               </w:rPr>
             </w:pPr>
-            <w:proofErr w:type="spellStart"/>
             <w:r>
               <w:rPr>
                 <w:rFonts w:asciiTheme="minorHAnsi" w:hAnsiTheme="minorHAnsi"/>
@@ -12045,7 +11066,6 @@
               </w:rPr>
               <w:t>Timer</w:t>
             </w:r>
-            <w:proofErr w:type="spellEnd"/>
           </w:p>
         </w:tc>
         <w:tc>
@@ -12073,21 +11093,7 @@
               <w:rPr>
                 <w:rFonts w:asciiTheme="minorHAnsi" w:hAnsiTheme="minorHAnsi"/>
               </w:rPr>
-              <w:t xml:space="preserve">et de gérer les </w:t>
-            </w:r>
-            <w:proofErr w:type="spellStart"/>
-            <w:r>
-              <w:rPr>
-                <w:rFonts w:asciiTheme="minorHAnsi" w:hAnsiTheme="minorHAnsi"/>
-              </w:rPr>
-              <w:t>timers</w:t>
-            </w:r>
-            <w:proofErr w:type="spellEnd"/>
-            <w:r>
-              <w:rPr>
-                <w:rFonts w:asciiTheme="minorHAnsi" w:hAnsiTheme="minorHAnsi"/>
-              </w:rPr>
-              <w:t xml:space="preserve"> d’un plugin :</w:t>
+              <w:t>et de gérer les timers d’un plugin :</w:t>
             </w:r>
             <w:r>
               <w:rPr>
@@ -12156,21 +11162,7 @@
               <w:rPr>
                 <w:rFonts w:asciiTheme="minorHAnsi" w:hAnsiTheme="minorHAnsi"/>
               </w:rPr>
-              <w:t xml:space="preserve">Une session permet d’associer un ou plusieurs clients à un </w:t>
-            </w:r>
-            <w:proofErr w:type="spellStart"/>
-            <w:r>
-              <w:rPr>
-                <w:rFonts w:asciiTheme="minorHAnsi" w:hAnsiTheme="minorHAnsi"/>
-              </w:rPr>
-              <w:t>account</w:t>
-            </w:r>
-            <w:proofErr w:type="spellEnd"/>
-            <w:r>
-              <w:rPr>
-                <w:rFonts w:asciiTheme="minorHAnsi" w:hAnsiTheme="minorHAnsi"/>
-              </w:rPr>
-              <w:t>, et peut persister après l’arrêt du serveur. Elle peut stocker des informations, et possède une date d’expiration.</w:t>
+              <w:t>Une session permet d’associer un ou plusieurs clients à un account, et peut persister après l’arrêt du serveur. Elle peut stocker des informations, et possède une date d’expiration.</w:t>
             </w:r>
           </w:p>
         </w:tc>
@@ -12251,23 +11243,7 @@
         <w:jc w:val="both"/>
       </w:pPr>
       <w:r>
-        <w:t xml:space="preserve">Notez tout de même que les interfaces </w:t>
-      </w:r>
-      <w:proofErr w:type="spellStart"/>
-      <w:r>
-        <w:t>IDoRead</w:t>
-      </w:r>
-      <w:proofErr w:type="spellEnd"/>
-      <w:r>
-        <w:t xml:space="preserve"> et </w:t>
-      </w:r>
-      <w:proofErr w:type="spellStart"/>
-      <w:r>
-        <w:t>IDoWrite</w:t>
-      </w:r>
-      <w:proofErr w:type="spellEnd"/>
-      <w:r>
-        <w:t xml:space="preserve"> ne sont appelés qu’en TCP.</w:t>
+        <w:t>Notez tout de même que les interfaces IDoRead et IDoWrite ne sont appelés qu’en TCP.</w:t>
       </w:r>
     </w:p>
     <w:p>
@@ -12317,23 +11293,7 @@
         <w:t>La gestion des droits, ou de l’arborescence des fichiers et</w:t>
       </w:r>
       <w:r>
-        <w:t xml:space="preserve"> des dossiers sont également implémentés, ainsi que le support des concepts d’</w:t>
-      </w:r>
-      <w:proofErr w:type="spellStart"/>
-      <w:r>
-        <w:t>accessors</w:t>
-      </w:r>
-      <w:proofErr w:type="spellEnd"/>
-      <w:r>
-        <w:t xml:space="preserve"> et d’</w:t>
-      </w:r>
-      <w:proofErr w:type="spellStart"/>
-      <w:r>
-        <w:t>objects</w:t>
-      </w:r>
-      <w:proofErr w:type="spellEnd"/>
-      <w:r>
-        <w:t>.</w:t>
+        <w:t xml:space="preserve"> des dossiers sont également implémentés, ainsi que le support des concepts d’accessors et d’objects.</w:t>
       </w:r>
     </w:p>
     <w:p>
@@ -12341,15 +11301,7 @@
         <w:jc w:val="both"/>
       </w:pPr>
       <w:r>
-        <w:t xml:space="preserve">Les instances sont créées à partir de la méthode </w:t>
-      </w:r>
-      <w:proofErr w:type="spellStart"/>
-      <w:r>
-        <w:t>getTable</w:t>
-      </w:r>
-      <w:proofErr w:type="spellEnd"/>
-      <w:r>
-        <w:t xml:space="preserve"> de l’API de la base de données. Consultez ses commentaires pour obtenir un exemple de création </w:t>
+        <w:t xml:space="preserve">Les instances sont créées à partir de la méthode getTable de l’API de la base de données. Consultez ses commentaires pour obtenir un exemple de création </w:t>
       </w:r>
       <w:r>
         <w:t xml:space="preserve"> d’instance.</w:t>
@@ -12434,15 +11386,7 @@
         <w:t>Implémenter</w:t>
       </w:r>
       <w:r>
-        <w:t xml:space="preserve"> </w:t>
-      </w:r>
-      <w:proofErr w:type="spellStart"/>
-      <w:r>
-        <w:t>IEvent</w:t>
-      </w:r>
-      <w:proofErr w:type="spellEnd"/>
-      <w:r>
-        <w:t xml:space="preserve"> qui sera appelée dans un thread dédié</w:t>
+        <w:t xml:space="preserve"> IEvent qui sera appelée dans un thread dédié</w:t>
       </w:r>
       <w:r>
         <w:t xml:space="preserve"> pour chaque nouvel événement</w:t>
@@ -12613,7 +11557,6 @@
                 <w:b/>
               </w:rPr>
             </w:pPr>
-            <w:proofErr w:type="spellStart"/>
             <w:r>
               <w:rPr>
                 <w:rFonts w:asciiTheme="minorHAnsi" w:hAnsiTheme="minorHAnsi"/>
@@ -12621,7 +11564,6 @@
               </w:rPr>
               <w:t>server_started</w:t>
             </w:r>
-            <w:proofErr w:type="spellEnd"/>
           </w:p>
         </w:tc>
         <w:tc>
@@ -12700,7 +11642,6 @@
                 <w:b/>
               </w:rPr>
             </w:pPr>
-            <w:proofErr w:type="spellStart"/>
             <w:r>
               <w:rPr>
                 <w:rFonts w:asciiTheme="minorHAnsi" w:hAnsiTheme="minorHAnsi"/>
@@ -12708,7 +11649,6 @@
               </w:rPr>
               <w:t>plugin_loaded</w:t>
             </w:r>
-            <w:proofErr w:type="spellEnd"/>
           </w:p>
         </w:tc>
         <w:tc>
@@ -12782,7 +11722,6 @@
                 <w:b/>
               </w:rPr>
             </w:pPr>
-            <w:proofErr w:type="spellStart"/>
             <w:r>
               <w:rPr>
                 <w:rFonts w:asciiTheme="minorHAnsi" w:hAnsiTheme="minorHAnsi"/>
@@ -12790,7 +11729,6 @@
               </w:rPr>
               <w:t>plugin_unloaded</w:t>
             </w:r>
-            <w:proofErr w:type="spellEnd"/>
           </w:p>
         </w:tc>
         <w:tc>
@@ -12861,7 +11799,6 @@
                 <w:b/>
               </w:rPr>
             </w:pPr>
-            <w:proofErr w:type="spellStart"/>
             <w:r>
               <w:rPr>
                 <w:rFonts w:asciiTheme="minorHAnsi" w:hAnsiTheme="minorHAnsi"/>
@@ -12869,7 +11806,6 @@
               </w:rPr>
               <w:t>plugin_installed</w:t>
             </w:r>
-            <w:proofErr w:type="spellEnd"/>
           </w:p>
         </w:tc>
         <w:tc>
@@ -12937,7 +11873,6 @@
                 <w:b/>
               </w:rPr>
             </w:pPr>
-            <w:proofErr w:type="spellStart"/>
             <w:r>
               <w:rPr>
                 <w:rFonts w:asciiTheme="minorHAnsi" w:hAnsiTheme="minorHAnsi"/>
@@ -12945,7 +11880,6 @@
               </w:rPr>
               <w:t>plugin_uninstalled</w:t>
             </w:r>
-            <w:proofErr w:type="spellEnd"/>
           </w:p>
         </w:tc>
         <w:tc>
@@ -13016,7 +11950,6 @@
                 <w:b/>
               </w:rPr>
             </w:pPr>
-            <w:proofErr w:type="spellStart"/>
             <w:r>
               <w:rPr>
                 <w:rFonts w:asciiTheme="minorHAnsi" w:hAnsiTheme="minorHAnsi"/>
@@ -13024,7 +11957,6 @@
               </w:rPr>
               <w:t>configuration_saved</w:t>
             </w:r>
-            <w:proofErr w:type="spellEnd"/>
           </w:p>
         </w:tc>
         <w:tc>
@@ -13049,8 +11981,6 @@
               </w:rPr>
               <w:t xml:space="preserve">La configuration du serveur a été sauvée, via la méthode </w:t>
             </w:r>
-            <w:proofErr w:type="spellStart"/>
-            <w:proofErr w:type="gramStart"/>
             <w:r>
               <w:rPr>
                 <w:rFonts w:asciiTheme="minorHAnsi" w:hAnsiTheme="minorHAnsi"/>
@@ -13058,21 +11988,12 @@
               </w:rPr>
               <w:t>save</w:t>
             </w:r>
-            <w:proofErr w:type="spellEnd"/>
             <w:r>
               <w:rPr>
                 <w:rFonts w:asciiTheme="minorHAnsi" w:hAnsiTheme="minorHAnsi"/>
                 <w:i/>
               </w:rPr>
-              <w:t>(</w:t>
-            </w:r>
-            <w:proofErr w:type="gramEnd"/>
-            <w:r>
-              <w:rPr>
-                <w:rFonts w:asciiTheme="minorHAnsi" w:hAnsiTheme="minorHAnsi"/>
-                <w:i/>
-              </w:rPr>
-              <w:t>)</w:t>
+              <w:t>()</w:t>
             </w:r>
             <w:r>
               <w:rPr>
@@ -13123,7 +12044,6 @@
                 <w:b/>
               </w:rPr>
             </w:pPr>
-            <w:proofErr w:type="spellStart"/>
             <w:r>
               <w:rPr>
                 <w:rFonts w:asciiTheme="minorHAnsi" w:hAnsiTheme="minorHAnsi"/>
@@ -13131,7 +12051,6 @@
               </w:rPr>
               <w:t>session_destroyed</w:t>
             </w:r>
-            <w:proofErr w:type="spellEnd"/>
           </w:p>
         </w:tc>
         <w:tc>
@@ -13235,54 +12154,36 @@
         <w:rPr>
           <w:b/>
         </w:rPr>
-        <w:t xml:space="preserve">thread </w:t>
-      </w:r>
-      <w:proofErr w:type="spellStart"/>
+        <w:t>thread safe</w:t>
+      </w:r>
+      <w:r>
+        <w:t>, car le serveur peut appeler les méthodes implémentées par un plugin dans de multiples threads simultanément. C’est donc aux plugins de protéger leurs données communes à plusieurs threads, comme les variables membres, afin d’éviter que deux thread y accèdent en même temps.</w:t>
+      </w:r>
+    </w:p>
+    <w:p>
+      <w:pPr>
+        <w:jc w:val="both"/>
+      </w:pPr>
+      <w:r>
+        <w:t>L</w:t>
+      </w:r>
+      <w:r>
+        <w:t xml:space="preserve">es plugins situés dans le dossier </w:t>
+      </w:r>
       <w:r>
         <w:rPr>
           <w:b/>
         </w:rPr>
-        <w:t>safe</w:t>
-      </w:r>
-      <w:proofErr w:type="spellEnd"/>
-      <w:r>
-        <w:t>, car le serveur peut appeler les méthodes implémentées par un plugin dans de multiples threads simultanément. C’est donc aux plugins de protéger leurs données communes à plusieurs threads, comme les variables membres, afin d’éviter que deux thread y accèdent en même temps.</w:t>
-      </w:r>
-    </w:p>
-    <w:p>
-      <w:pPr>
-        <w:jc w:val="both"/>
-      </w:pPr>
-      <w:r>
-        <w:t>L</w:t>
-      </w:r>
-      <w:r>
-        <w:t xml:space="preserve">es plugins situés dans le dossier </w:t>
-      </w:r>
-      <w:proofErr w:type="spellStart"/>
+        <w:t>Example</w:t>
+      </w:r>
+      <w:r>
+        <w:t xml:space="preserve"> montre divers implémentations simples. Le plugin </w:t>
+      </w:r>
       <w:r>
         <w:rPr>
           <w:b/>
         </w:rPr>
-        <w:t>Example</w:t>
-      </w:r>
-      <w:proofErr w:type="spellEnd"/>
-      <w:r>
-        <w:t xml:space="preserve"> montre divers implémentations simples. Le plugin </w:t>
-      </w:r>
-      <w:proofErr w:type="spellStart"/>
-      <w:r>
-        <w:rPr>
-          <w:b/>
-        </w:rPr>
-        <w:t>Example</w:t>
-      </w:r>
-      <w:proofErr w:type="spellEnd"/>
-      <w:r>
-        <w:rPr>
-          <w:b/>
-        </w:rPr>
-        <w:t>/Basic</w:t>
+        <w:t>Example/Basic</w:t>
       </w:r>
       <w:r>
         <w:t xml:space="preserve"> peut être utilisé comme base pour créer n’importe quel plugin</w:t>
@@ -13312,21 +12213,8 @@
         <w:t>Les extensions sont des plugins dont le but est d’étendre l’API du serveur, et donc de proposer plus services aux autres plugins. Une extension pourrait par exemple proposer de convertir des images dans</w:t>
       </w:r>
       <w:r>
-        <w:t xml:space="preserve"> d’autres formats (</w:t>
-      </w:r>
-      <w:proofErr w:type="spellStart"/>
-      <w:r>
-        <w:t>jpeg</w:t>
-      </w:r>
-      <w:proofErr w:type="spellEnd"/>
-      <w:r>
-        <w:t xml:space="preserve"> à </w:t>
-      </w:r>
-      <w:proofErr w:type="spellStart"/>
-      <w:r>
-        <w:t>png</w:t>
-      </w:r>
-      <w:proofErr w:type="spellEnd"/>
+        <w:t xml:space="preserve"> d’autres formats (jpeg à png</w:t>
+      </w:r>
       <w:r>
         <w:t>), et serait utilisé par tous les plugins ayant besoin de cette fonctionnalité.</w:t>
       </w:r>
@@ -13338,14 +12226,12 @@
       <w:r>
         <w:t xml:space="preserve">Concrètement, les plugins extensions sont des plugins normaux, mais qui implémentent l’interface </w:t>
       </w:r>
-      <w:proofErr w:type="spellStart"/>
       <w:r>
         <w:rPr>
           <w:b/>
         </w:rPr>
         <w:t>IExtension</w:t>
       </w:r>
-      <w:proofErr w:type="spellEnd"/>
       <w:r>
         <w:t>,</w:t>
       </w:r>
@@ -15642,7 +14528,7 @@
 </file>
 
 <file path=customXml/itemProps1.xml><?xml version="1.0" encoding="utf-8"?>
-<ds:datastoreItem xmlns:ds="http://schemas.openxmlformats.org/officeDocument/2006/customXml" ds:itemID="{7045B377-E2E6-4012-AB59-F58F77D4260C}">
+<ds:datastoreItem xmlns:ds="http://schemas.openxmlformats.org/officeDocument/2006/customXml" ds:itemID="{6F77D78D-D80C-4F2D-926E-75348CEFF5F1}">
   <ds:schemaRefs>
     <ds:schemaRef ds:uri="http://schemas.openxmlformats.org/officeDocument/2006/bibliography"/>
   </ds:schemaRefs>

</xml_diff>

<commit_message>
Implements INetwork::receive, that allows to read a response without sending a request in CLIENT mode.
</commit_message>
<xml_diff>
--- a/documentations/Plugins/Plugins.docx
+++ b/documentations/Plugins/Plugins.docx
@@ -2274,7 +2274,23 @@
         <w:t>U</w:t>
       </w:r>
       <w:r>
-        <w:t>n plugin est une bibliothèque dynamique (dll, so, dylib…) qui implémente des interfaces</w:t>
+        <w:t xml:space="preserve">n plugin est une bibliothèque dynamique (dll, </w:t>
+      </w:r>
+      <w:proofErr w:type="spellStart"/>
+      <w:r>
+        <w:t>so</w:t>
+      </w:r>
+      <w:proofErr w:type="spellEnd"/>
+      <w:r>
+        <w:t xml:space="preserve">, </w:t>
+      </w:r>
+      <w:proofErr w:type="spellStart"/>
+      <w:r>
+        <w:t>dylib</w:t>
+      </w:r>
+      <w:proofErr w:type="spellEnd"/>
+      <w:r>
+        <w:t>…) qui implémente des interfaces</w:t>
       </w:r>
       <w:r>
         <w:t xml:space="preserve"> fournies par le serveur</w:t>
@@ -2488,19 +2504,61 @@
               <w:rPr>
                 <w:rFonts w:asciiTheme="minorHAnsi" w:hAnsiTheme="minorHAnsi"/>
               </w:rPr>
-              <w:t xml:space="preserve"> dll, so, </w:t>
-            </w:r>
-            <w:r>
-              <w:rPr>
-                <w:rFonts w:asciiTheme="minorHAnsi" w:hAnsiTheme="minorHAnsi"/>
-              </w:rPr>
-              <w:t xml:space="preserve">.sl, .a, .bundle </w:t>
-            </w:r>
-            <w:r>
-              <w:rPr>
-                <w:rFonts w:asciiTheme="minorHAnsi" w:hAnsiTheme="minorHAnsi"/>
-              </w:rPr>
-              <w:t>ou dylib, en fonction du système pour l</w:t>
+              <w:t xml:space="preserve"> dll, </w:t>
+            </w:r>
+            <w:proofErr w:type="spellStart"/>
+            <w:r>
+              <w:rPr>
+                <w:rFonts w:asciiTheme="minorHAnsi" w:hAnsiTheme="minorHAnsi"/>
+              </w:rPr>
+              <w:t>so</w:t>
+            </w:r>
+            <w:proofErr w:type="spellEnd"/>
+            <w:r>
+              <w:rPr>
+                <w:rFonts w:asciiTheme="minorHAnsi" w:hAnsiTheme="minorHAnsi"/>
+              </w:rPr>
+              <w:t xml:space="preserve">, </w:t>
+            </w:r>
+            <w:r>
+              <w:rPr>
+                <w:rFonts w:asciiTheme="minorHAnsi" w:hAnsiTheme="minorHAnsi"/>
+              </w:rPr>
+              <w:t>.</w:t>
+            </w:r>
+            <w:proofErr w:type="spellStart"/>
+            <w:r>
+              <w:rPr>
+                <w:rFonts w:asciiTheme="minorHAnsi" w:hAnsiTheme="minorHAnsi"/>
+              </w:rPr>
+              <w:t>sl</w:t>
+            </w:r>
+            <w:proofErr w:type="spellEnd"/>
+            <w:r>
+              <w:rPr>
+                <w:rFonts w:asciiTheme="minorHAnsi" w:hAnsiTheme="minorHAnsi"/>
+              </w:rPr>
+              <w:t xml:space="preserve">, .a, .bundle </w:t>
+            </w:r>
+            <w:r>
+              <w:rPr>
+                <w:rFonts w:asciiTheme="minorHAnsi" w:hAnsiTheme="minorHAnsi"/>
+              </w:rPr>
+              <w:t xml:space="preserve">ou </w:t>
+            </w:r>
+            <w:proofErr w:type="spellStart"/>
+            <w:r>
+              <w:rPr>
+                <w:rFonts w:asciiTheme="minorHAnsi" w:hAnsiTheme="minorHAnsi"/>
+              </w:rPr>
+              <w:t>dylib</w:t>
+            </w:r>
+            <w:proofErr w:type="spellEnd"/>
+            <w:r>
+              <w:rPr>
+                <w:rFonts w:asciiTheme="minorHAnsi" w:hAnsiTheme="minorHAnsi"/>
+              </w:rPr>
+              <w:t>, en fonction du système pour l</w:t>
             </w:r>
             <w:r>
               <w:rPr>
@@ -2850,9 +2908,11 @@
       <w:r>
         <w:t>». Par exemple, si un plugin se trouve dans le dossier plugins/</w:t>
       </w:r>
+      <w:proofErr w:type="spellStart"/>
       <w:r>
         <w:t>Example</w:t>
       </w:r>
+      <w:proofErr w:type="spellEnd"/>
       <w:r>
         <w:t>/</w:t>
       </w:r>
@@ -2862,9 +2922,11 @@
       <w:r>
         <w:t xml:space="preserve">, son identifiant sera </w:t>
       </w:r>
+      <w:proofErr w:type="spellStart"/>
       <w:r>
         <w:t>Example</w:t>
       </w:r>
+      <w:proofErr w:type="spellEnd"/>
       <w:r>
         <w:t>/</w:t>
       </w:r>
@@ -3727,6 +3789,7 @@
                 <w:b/>
               </w:rPr>
             </w:pPr>
+            <w:proofErr w:type="spellStart"/>
             <w:r>
               <w:rPr>
                 <w:rFonts w:asciiTheme="minorHAnsi" w:hAnsiTheme="minorHAnsi" w:cstheme="minorHAnsi"/>
@@ -3734,6 +3797,7 @@
               </w:rPr>
               <w:t>Brief</w:t>
             </w:r>
+            <w:proofErr w:type="spellEnd"/>
           </w:p>
         </w:tc>
         <w:tc>
@@ -3836,6 +3900,7 @@
                 <w:b/>
               </w:rPr>
             </w:pPr>
+            <w:proofErr w:type="spellStart"/>
             <w:r>
               <w:rPr>
                 <w:rFonts w:asciiTheme="minorHAnsi" w:hAnsiTheme="minorHAnsi" w:cstheme="minorHAnsi"/>
@@ -3843,6 +3908,7 @@
               </w:rPr>
               <w:t>Autor</w:t>
             </w:r>
+            <w:proofErr w:type="spellEnd"/>
           </w:p>
         </w:tc>
         <w:tc>
@@ -4070,14 +4136,37 @@
               <w:rPr>
                 <w:rFonts w:asciiTheme="minorHAnsi" w:hAnsiTheme="minorHAnsi" w:cstheme="minorHAnsi"/>
               </w:rPr>
-              <w:t xml:space="preserve">La licence sous laquelle le plugin est distribué. Les plugins officiels de LightBird sont en </w:t>
-            </w:r>
+              <w:t xml:space="preserve">La licence sous laquelle le plugin est distribué. Les plugins officiels de </w:t>
+            </w:r>
+            <w:proofErr w:type="spellStart"/>
+            <w:r>
+              <w:rPr>
+                <w:rFonts w:asciiTheme="minorHAnsi" w:hAnsiTheme="minorHAnsi" w:cstheme="minorHAnsi"/>
+              </w:rPr>
+              <w:t>LightBird</w:t>
+            </w:r>
+            <w:proofErr w:type="spellEnd"/>
+            <w:r>
+              <w:rPr>
+                <w:rFonts w:asciiTheme="minorHAnsi" w:hAnsiTheme="minorHAnsi" w:cstheme="minorHAnsi"/>
+              </w:rPr>
+              <w:t xml:space="preserve"> sont en </w:t>
+            </w:r>
+            <w:proofErr w:type="spellStart"/>
             <w:r>
               <w:rPr>
                 <w:rFonts w:asciiTheme="minorHAnsi" w:hAnsiTheme="minorHAnsi" w:cstheme="minorHAnsi"/>
                 <w:i/>
               </w:rPr>
-              <w:t>Creative Common BY-NC-SA 3.0</w:t>
+              <w:t>Creative</w:t>
+            </w:r>
+            <w:proofErr w:type="spellEnd"/>
+            <w:r>
+              <w:rPr>
+                <w:rFonts w:asciiTheme="minorHAnsi" w:hAnsiTheme="minorHAnsi" w:cstheme="minorHAnsi"/>
+                <w:i/>
+              </w:rPr>
+              <w:t xml:space="preserve"> Common BY-NC-SA 3.0</w:t>
             </w:r>
             <w:r>
               <w:rPr>
@@ -5756,6 +5845,7 @@
         </w:rPr>
       </w:pPr>
       <w:bookmarkStart w:id="5" w:name="_Toc295588161"/>
+      <w:proofErr w:type="spellStart"/>
       <w:r>
         <w:rPr>
           <w:lang w:val="en-US"/>
@@ -5763,6 +5853,7 @@
         <w:t>Traduction</w:t>
       </w:r>
       <w:bookmarkEnd w:id="5"/>
+      <w:proofErr w:type="spellEnd"/>
     </w:p>
     <w:p>
       <w:pPr>
@@ -5790,6 +5881,7 @@
         </w:rPr>
         <w:t xml:space="preserve"> vaut </w:t>
       </w:r>
+      <w:proofErr w:type="spellStart"/>
       <w:r>
         <w:rPr>
           <w:rFonts w:eastAsiaTheme="minorEastAsia"/>
@@ -5797,12 +5889,14 @@
         </w:rPr>
         <w:t>true</w:t>
       </w:r>
+      <w:proofErr w:type="spellEnd"/>
       <w:r>
         <w:rPr>
           <w:rFonts w:eastAsiaTheme="minorEastAsia"/>
         </w:rPr>
         <w:t xml:space="preserve">, la traduction du plugin est automatiquement chargée par le serveur. La langue utilisée est celle de ce dernier. Elle doit se trouver dans les ressources du plugin, sous le dossier </w:t>
       </w:r>
+      <w:proofErr w:type="spellStart"/>
       <w:r>
         <w:rPr>
           <w:rFonts w:eastAsiaTheme="minorEastAsia"/>
@@ -5819,6 +5913,7 @@
         </w:rPr>
         <w:t>s</w:t>
       </w:r>
+      <w:proofErr w:type="spellEnd"/>
       <w:r>
         <w:rPr>
           <w:rFonts w:eastAsiaTheme="minorEastAsia"/>
@@ -5843,12 +5938,21 @@
         </w:rPr>
         <w:t xml:space="preserve"> du plugin </w:t>
       </w:r>
+      <w:proofErr w:type="spellStart"/>
       <w:r>
         <w:rPr>
           <w:rFonts w:eastAsiaTheme="minorEastAsia"/>
           <w:b/>
         </w:rPr>
-        <w:t>Example/Basic</w:t>
+        <w:t>Example</w:t>
+      </w:r>
+      <w:proofErr w:type="spellEnd"/>
+      <w:r>
+        <w:rPr>
+          <w:rFonts w:eastAsiaTheme="minorEastAsia"/>
+          <w:b/>
+        </w:rPr>
+        <w:t>/Basic</w:t>
       </w:r>
       <w:r>
         <w:rPr>
@@ -5889,20 +5993,68 @@
           <w:rFonts w:eastAsiaTheme="minorEastAsia"/>
           <w:b/>
         </w:rPr>
-        <w:t> :</w:t>
-      </w:r>
+        <w:t> </w:t>
+      </w:r>
+      <w:proofErr w:type="gramStart"/>
       <w:r>
         <w:rPr>
           <w:rFonts w:eastAsiaTheme="minorEastAsia"/>
           <w:b/>
         </w:rPr>
-        <w:t>plugins/Example/Basic/languages/</w:t>
+        <w:t>:</w:t>
       </w:r>
       <w:r>
         <w:rPr>
           <w:rFonts w:eastAsiaTheme="minorEastAsia"/>
           <w:b/>
         </w:rPr>
+        <w:t>plugins</w:t>
+      </w:r>
+      <w:proofErr w:type="gramEnd"/>
+      <w:r>
+        <w:rPr>
+          <w:rFonts w:eastAsiaTheme="minorEastAsia"/>
+          <w:b/>
+        </w:rPr>
+        <w:t>/</w:t>
+      </w:r>
+      <w:proofErr w:type="spellStart"/>
+      <w:r>
+        <w:rPr>
+          <w:rFonts w:eastAsiaTheme="minorEastAsia"/>
+          <w:b/>
+        </w:rPr>
+        <w:t>Example</w:t>
+      </w:r>
+      <w:proofErr w:type="spellEnd"/>
+      <w:r>
+        <w:rPr>
+          <w:rFonts w:eastAsiaTheme="minorEastAsia"/>
+          <w:b/>
+        </w:rPr>
+        <w:t>/Basic/</w:t>
+      </w:r>
+      <w:proofErr w:type="spellStart"/>
+      <w:r>
+        <w:rPr>
+          <w:rFonts w:eastAsiaTheme="minorEastAsia"/>
+          <w:b/>
+        </w:rPr>
+        <w:t>languages</w:t>
+      </w:r>
+      <w:proofErr w:type="spellEnd"/>
+      <w:r>
+        <w:rPr>
+          <w:rFonts w:eastAsiaTheme="minorEastAsia"/>
+          <w:b/>
+        </w:rPr>
+        <w:t>/</w:t>
+      </w:r>
+      <w:r>
+        <w:rPr>
+          <w:rFonts w:eastAsiaTheme="minorEastAsia"/>
+          <w:b/>
+        </w:rPr>
         <w:t>en</w:t>
       </w:r>
       <w:r>
@@ -5924,10 +6076,12 @@
         <w:pStyle w:val="Titre2"/>
       </w:pPr>
       <w:bookmarkStart w:id="6" w:name="_Toc295588162"/>
+      <w:proofErr w:type="spellStart"/>
       <w:r>
         <w:t>Contexts</w:t>
       </w:r>
       <w:bookmarkEnd w:id="6"/>
+      <w:proofErr w:type="spellEnd"/>
     </w:p>
     <w:p>
       <w:r>
@@ -5936,6 +6090,7 @@
       <w:r>
         <w:t xml:space="preserve">savoir quand appeler les interfaces réseau d’un plugin. Un plugin peut avoir plusieurs contextes simultanément, chacun étant dans un nœud </w:t>
       </w:r>
+      <w:proofErr w:type="spellStart"/>
       <w:r>
         <w:rPr>
           <w:b/>
@@ -5943,6 +6098,7 @@
         </w:rPr>
         <w:t>context</w:t>
       </w:r>
+      <w:proofErr w:type="spellEnd"/>
       <w:r>
         <w:t xml:space="preserve"> distinct.</w:t>
       </w:r>
@@ -6457,6 +6613,7 @@
                 <w:b/>
               </w:rPr>
             </w:pPr>
+            <w:proofErr w:type="spellStart"/>
             <w:r>
               <w:rPr>
                 <w:rFonts w:asciiTheme="minorHAnsi" w:eastAsiaTheme="minorEastAsia" w:hAnsiTheme="minorHAnsi"/>
@@ -6464,6 +6621,7 @@
               </w:rPr>
               <w:t>Method</w:t>
             </w:r>
+            <w:proofErr w:type="spellEnd"/>
           </w:p>
         </w:tc>
         <w:tc>
@@ -6622,11 +6780,16 @@
         <w:jc w:val="both"/>
       </w:pPr>
       <w:r>
-        <w:t>Les t</w:t>
+        <w:t xml:space="preserve">Les </w:t>
+      </w:r>
+      <w:proofErr w:type="spellStart"/>
+      <w:r>
+        <w:t>t</w:t>
       </w:r>
       <w:r>
         <w:t>imers</w:t>
       </w:r>
+      <w:proofErr w:type="spellEnd"/>
       <w:r>
         <w:t xml:space="preserve"> permettent aux plugins d’effectuer des opérations </w:t>
       </w:r>
@@ -6642,7 +6805,15 @@
         </w:rPr>
       </w:pPr>
       <w:r>
-        <w:t>Les nœuds timers de la configuration perme</w:t>
+        <w:t xml:space="preserve">Les nœuds </w:t>
+      </w:r>
+      <w:proofErr w:type="spellStart"/>
+      <w:r>
+        <w:t>timers</w:t>
+      </w:r>
+      <w:proofErr w:type="spellEnd"/>
+      <w:r>
+        <w:t xml:space="preserve"> de la configuration perme</w:t>
       </w:r>
       <w:r>
         <w:rPr>
@@ -6656,6 +6827,7 @@
         </w:rPr>
         <w:t xml:space="preserve">tent d’appeler l’interface </w:t>
       </w:r>
+      <w:proofErr w:type="spellStart"/>
       <w:r>
         <w:rPr>
           <w:rFonts w:eastAsiaTheme="minorEastAsia"/>
@@ -6663,6 +6835,7 @@
         </w:rPr>
         <w:t>ITimer</w:t>
       </w:r>
+      <w:proofErr w:type="spellEnd"/>
       <w:r>
         <w:rPr>
           <w:rFonts w:eastAsiaTheme="minorEastAsia"/>
@@ -6673,13 +6846,69 @@
         <w:rPr>
           <w:rFonts w:eastAsiaTheme="minorEastAsia"/>
         </w:rPr>
-        <w:t xml:space="preserve"> régulièrement. Le délai entre chaque appel est définit en millisecondes. Chaque appel est lancé dans un thread. Le timer est suspendu jusqu’à ce que le thread du précédent appel soit terminé. Le nom du nœud de chaque timer est un identifiant transmit au plugin afin de lui permettre d’identifier quel timer c’est déclenché.</w:t>
-      </w:r>
+        <w:t xml:space="preserve"> régulièrement. Le délai entre chaque appel est définit en millisecondes. Chaque appel est lancé dans un thread. Le </w:t>
+      </w:r>
+      <w:proofErr w:type="spellStart"/>
       <w:r>
         <w:rPr>
           <w:rFonts w:eastAsiaTheme="minorEastAsia"/>
         </w:rPr>
-        <w:t xml:space="preserve"> Dans la configuration ci-dessus, les timers myTimer1 et myTimer2 seront respectivement appelés toutes les secondes et toutes les minutes.</w:t>
+        <w:t>timer</w:t>
+      </w:r>
+      <w:proofErr w:type="spellEnd"/>
+      <w:r>
+        <w:rPr>
+          <w:rFonts w:eastAsiaTheme="minorEastAsia"/>
+        </w:rPr>
+        <w:t xml:space="preserve"> est suspendu jusqu’à ce que le thread du précédent appel soit terminé. Le nom du nœud de chaque </w:t>
+      </w:r>
+      <w:proofErr w:type="spellStart"/>
+      <w:r>
+        <w:rPr>
+          <w:rFonts w:eastAsiaTheme="minorEastAsia"/>
+        </w:rPr>
+        <w:t>timer</w:t>
+      </w:r>
+      <w:proofErr w:type="spellEnd"/>
+      <w:r>
+        <w:rPr>
+          <w:rFonts w:eastAsiaTheme="minorEastAsia"/>
+        </w:rPr>
+        <w:t xml:space="preserve"> est un identifiant transmit au plugin afin de lui permettre d’identifier quel </w:t>
+      </w:r>
+      <w:proofErr w:type="spellStart"/>
+      <w:r>
+        <w:rPr>
+          <w:rFonts w:eastAsiaTheme="minorEastAsia"/>
+        </w:rPr>
+        <w:t>timer</w:t>
+      </w:r>
+      <w:proofErr w:type="spellEnd"/>
+      <w:r>
+        <w:rPr>
+          <w:rFonts w:eastAsiaTheme="minorEastAsia"/>
+        </w:rPr>
+        <w:t xml:space="preserve"> c’est déclenché.</w:t>
+      </w:r>
+      <w:r>
+        <w:rPr>
+          <w:rFonts w:eastAsiaTheme="minorEastAsia"/>
+        </w:rPr>
+        <w:t xml:space="preserve"> Dans la configuration ci-dessus, les </w:t>
+      </w:r>
+      <w:proofErr w:type="spellStart"/>
+      <w:r>
+        <w:rPr>
+          <w:rFonts w:eastAsiaTheme="minorEastAsia"/>
+        </w:rPr>
+        <w:t>timers</w:t>
+      </w:r>
+      <w:proofErr w:type="spellEnd"/>
+      <w:r>
+        <w:rPr>
+          <w:rFonts w:eastAsiaTheme="minorEastAsia"/>
+        </w:rPr>
+        <w:t xml:space="preserve"> myTimer1 et myTimer2 seront respectivement appelés toutes les secondes et toutes les minutes.</w:t>
       </w:r>
     </w:p>
     <w:p>
@@ -6693,19 +6922,41 @@
         <w:rPr>
           <w:rFonts w:eastAsiaTheme="minorEastAsia"/>
         </w:rPr>
-        <w:t xml:space="preserve">Les plugins peuvent modifier leurs timers pendant l’exécution du serveur, via l’API </w:t>
-      </w:r>
+        <w:t xml:space="preserve">Les plugins peuvent modifier leurs </w:t>
+      </w:r>
+      <w:proofErr w:type="spellStart"/>
       <w:r>
         <w:rPr>
           <w:rFonts w:eastAsiaTheme="minorEastAsia"/>
         </w:rPr>
+        <w:t>timers</w:t>
+      </w:r>
+      <w:proofErr w:type="spellEnd"/>
+      <w:r>
+        <w:rPr>
+          <w:rFonts w:eastAsiaTheme="minorEastAsia"/>
+        </w:rPr>
+        <w:t xml:space="preserve"> pendant l’exécution du serveur, via l’API </w:t>
+      </w:r>
+      <w:proofErr w:type="spellStart"/>
+      <w:r>
+        <w:rPr>
+          <w:rFonts w:eastAsiaTheme="minorEastAsia"/>
+        </w:rPr>
         <w:t>T</w:t>
       </w:r>
       <w:r>
         <w:rPr>
           <w:rFonts w:eastAsiaTheme="minorEastAsia"/>
         </w:rPr>
-        <w:t>imers.</w:t>
+        <w:t>imers</w:t>
+      </w:r>
+      <w:proofErr w:type="spellEnd"/>
+      <w:r>
+        <w:rPr>
+          <w:rFonts w:eastAsiaTheme="minorEastAsia"/>
+        </w:rPr>
+        <w:t>.</w:t>
       </w:r>
     </w:p>
     <w:p>
@@ -6723,6 +6974,7 @@
       <w:bookmarkStart w:id="11" w:name="_Ref264129564"/>
       <w:bookmarkStart w:id="12" w:name="_Ref264129568"/>
       <w:bookmarkStart w:id="13" w:name="_Toc295588164"/>
+      <w:proofErr w:type="spellStart"/>
       <w:r>
         <w:t>Resources</w:t>
       </w:r>
@@ -6732,19 +6984,36 @@
       <w:bookmarkEnd w:id="11"/>
       <w:bookmarkEnd w:id="12"/>
       <w:bookmarkEnd w:id="13"/>
+      <w:proofErr w:type="spellEnd"/>
     </w:p>
     <w:p>
       <w:pPr>
         <w:jc w:val="both"/>
       </w:pPr>
       <w:r>
-        <w:t xml:space="preserve">Les plugins peuvent embarquer des ressources Qt dans leur bibliothèque dynamique. Cela permet par exemple d’y stocker une configuration par défaut, qui sera </w:t>
+        <w:t xml:space="preserve">Les plugins peuvent embarquer des ressources </w:t>
+      </w:r>
+      <w:proofErr w:type="spellStart"/>
+      <w:r>
+        <w:t>Qt</w:t>
+      </w:r>
+      <w:proofErr w:type="spellEnd"/>
+      <w:r>
+        <w:t xml:space="preserve"> dans leur bibliothèque dynamique. Cela permet par exemple d’y stocker une configuration par défaut, qui sera </w:t>
       </w:r>
       <w:r>
         <w:t>copiée dans la configuration du serveur lors de son installation.</w:t>
       </w:r>
       <w:r>
-        <w:t xml:space="preserve"> Reportez vous à la documentation Qt pour en apprendre plus sur le fonctionnement des ressources.</w:t>
+        <w:t xml:space="preserve"> Reportez vous à la documentation </w:t>
+      </w:r>
+      <w:proofErr w:type="spellStart"/>
+      <w:r>
+        <w:t>Qt</w:t>
+      </w:r>
+      <w:proofErr w:type="spellEnd"/>
+      <w:r>
+        <w:t xml:space="preserve"> pour en apprendre plus sur le fonctionnement des ressources.</w:t>
       </w:r>
     </w:p>
     <w:p>
@@ -6754,20 +7023,50 @@
       <w:r>
         <w:t xml:space="preserve">Chaque plugin possède un chemin de ressource unique, dans lequel il doit stocker ses ressources. Pour le plugin </w:t>
       </w:r>
+      <w:proofErr w:type="spellStart"/>
       <w:r>
         <w:rPr>
           <w:b/>
         </w:rPr>
-        <w:t>Example/Basic</w:t>
+        <w:t>Example</w:t>
+      </w:r>
+      <w:proofErr w:type="spellEnd"/>
+      <w:r>
+        <w:rPr>
+          <w:b/>
+        </w:rPr>
+        <w:t>/Basic</w:t>
       </w:r>
       <w:r>
         <w:t>, ce chemin est « </w:t>
       </w:r>
+      <w:proofErr w:type="gramStart"/>
       <w:r>
         <w:rPr>
           <w:b/>
         </w:rPr>
-        <w:t>:plugins/Example/Basic</w:t>
+        <w:t>:plugins</w:t>
+      </w:r>
+      <w:proofErr w:type="gramEnd"/>
+      <w:r>
+        <w:rPr>
+          <w:b/>
+        </w:rPr>
+        <w:t>/</w:t>
+      </w:r>
+      <w:proofErr w:type="spellStart"/>
+      <w:r>
+        <w:rPr>
+          <w:b/>
+        </w:rPr>
+        <w:t>Example</w:t>
+      </w:r>
+      <w:proofErr w:type="spellEnd"/>
+      <w:r>
+        <w:rPr>
+          <w:b/>
+        </w:rPr>
+        <w:t>/Basic</w:t>
       </w:r>
       <w:r>
         <w:t xml:space="preserve"> ».</w:t>
@@ -6780,12 +7079,14 @@
       <w:r>
         <w:t xml:space="preserve">Le nœud </w:t>
       </w:r>
+      <w:proofErr w:type="spellStart"/>
       <w:r>
         <w:rPr>
           <w:b/>
         </w:rPr>
         <w:t>resources</w:t>
       </w:r>
+      <w:proofErr w:type="spellEnd"/>
       <w:r>
         <w:t xml:space="preserve"> de la configuration permet aux plugins de copier automatiquement</w:t>
       </w:r>
@@ -6796,8 +7097,13 @@
         <w:t xml:space="preserve"> des fichiers de leurs ressources vers leur répertoire s’ils n’existent pas. Par exemple, dans la configuration ci-dessus, le fichier</w:t>
       </w:r>
       <w:r>
-        <w:t xml:space="preserve"> de ressource nommé « plugins/Example</w:t>
-      </w:r>
+        <w:t xml:space="preserve"> de ressource nommé « plugins/</w:t>
+      </w:r>
+      <w:proofErr w:type="spellStart"/>
+      <w:r>
+        <w:t>Example</w:t>
+      </w:r>
+      <w:proofErr w:type="spellEnd"/>
       <w:r>
         <w:t>/Basic</w:t>
       </w:r>
@@ -6962,12 +7268,14 @@
       <w:r>
         <w:t xml:space="preserve">ueries.xml pour stocker ses requêtes SQL, il peut le mettre dans ses ressources sous l’alias </w:t>
       </w:r>
+      <w:proofErr w:type="spellStart"/>
       <w:r>
         <w:rPr>
           <w:b/>
         </w:rPr>
         <w:t>queries</w:t>
       </w:r>
+      <w:proofErr w:type="spellEnd"/>
       <w:r>
         <w:t>.</w:t>
       </w:r>
@@ -7017,11 +7325,24 @@
         <w:jc w:val="both"/>
       </w:pPr>
       <w:r>
-        <w:t>Les événements qui se produisent sur le serveur sont communiqués aux plugins via les interfaces qu’ils implémentent, en fonction des contextes définis dans leur configuration. Il existe des interfaces pour les logs, les timers, les extensions</w:t>
-      </w:r>
-      <w:r>
-        <w:t>, les GUIs</w:t>
-      </w:r>
+        <w:t xml:space="preserve">Les événements qui se produisent sur le serveur sont communiqués aux plugins via les interfaces qu’ils implémentent, en fonction des contextes définis dans leur configuration. Il existe des interfaces pour les logs, les </w:t>
+      </w:r>
+      <w:proofErr w:type="spellStart"/>
+      <w:r>
+        <w:t>timers</w:t>
+      </w:r>
+      <w:proofErr w:type="spellEnd"/>
+      <w:r>
+        <w:t>, les extensions</w:t>
+      </w:r>
+      <w:r>
+        <w:t xml:space="preserve">, les </w:t>
+      </w:r>
+      <w:proofErr w:type="spellStart"/>
+      <w:r>
+        <w:t>GUIs</w:t>
+      </w:r>
+      <w:proofErr w:type="spellEnd"/>
       <w:r>
         <w:t>, mais ce sont les interfaces réseau qui sont les plus importantes</w:t>
       </w:r>
@@ -7080,8 +7401,13 @@
         <w:t xml:space="preserve"> : </w:t>
       </w:r>
       <w:r>
-        <w:t>Les events</w:t>
-      </w:r>
+        <w:t xml:space="preserve">Les </w:t>
+      </w:r>
+      <w:proofErr w:type="spellStart"/>
+      <w:r>
+        <w:t>events</w:t>
+      </w:r>
+      <w:proofErr w:type="spellEnd"/>
       <w:r>
         <w:t xml:space="preserve"> sont appelées lorsqu’un événement se </w:t>
       </w:r>
@@ -7089,11 +7415,20 @@
         <w:t>produit. Tous</w:t>
       </w:r>
       <w:r>
-        <w:t xml:space="preserve"> les events commencent par </w:t>
+        <w:t xml:space="preserve"> les </w:t>
+      </w:r>
+      <w:proofErr w:type="spellStart"/>
+      <w:r>
+        <w:t>events</w:t>
+      </w:r>
+      <w:proofErr w:type="spellEnd"/>
+      <w:r>
+        <w:t xml:space="preserve"> commencent par </w:t>
       </w:r>
       <w:r>
         <w:t>« </w:t>
       </w:r>
+      <w:proofErr w:type="spellStart"/>
       <w:r>
         <w:rPr>
           <w:b/>
@@ -7112,6 +7447,7 @@
         </w:rPr>
         <w:t>n</w:t>
       </w:r>
+      <w:proofErr w:type="spellEnd"/>
       <w:r>
         <w:t xml:space="preserve"> ». </w:t>
       </w:r>
@@ -7125,7 +7461,15 @@
         <w:t>implémentant</w:t>
       </w:r>
       <w:r>
-        <w:t xml:space="preserve"> un event sont appelés dans l’ordre de leur chargement (c'est-à-dire l’ordre de leur apparition dans le fichier de configuration du serveur).</w:t>
+        <w:t xml:space="preserve"> un </w:t>
+      </w:r>
+      <w:proofErr w:type="spellStart"/>
+      <w:r>
+        <w:t>event</w:t>
+      </w:r>
+      <w:proofErr w:type="spellEnd"/>
+      <w:r>
+        <w:t xml:space="preserve"> sont appelés dans l’ordre de leur chargement (c'est-à-dire l’ordre de leur apparition dans le fichier de configuration du serveur).</w:t>
       </w:r>
     </w:p>
     <w:p>
@@ -7137,14 +7481,24 @@
         </w:numPr>
         <w:jc w:val="both"/>
       </w:pPr>
+      <w:proofErr w:type="spellStart"/>
       <w:r>
         <w:rPr>
           <w:b/>
         </w:rPr>
         <w:t>Handle</w:t>
       </w:r>
-      <w:r>
-        <w:t> : Les handles permettent quand à eux de prendre la main sur une fonctionnalité du serveur</w:t>
+      <w:proofErr w:type="spellEnd"/>
+      <w:r>
+        <w:t xml:space="preserve"> : Les </w:t>
+      </w:r>
+      <w:proofErr w:type="spellStart"/>
+      <w:r>
+        <w:t>handles</w:t>
+      </w:r>
+      <w:proofErr w:type="spellEnd"/>
+      <w:r>
+        <w:t xml:space="preserve"> permettent quand à eux de prendre la main sur une fonctionnalité du serveur</w:t>
       </w:r>
       <w:r>
         <w:t xml:space="preserve"> (c'est-à-dire la remplacer)</w:t>
@@ -7155,17 +7509,27 @@
       <w:r>
         <w:t>« </w:t>
       </w:r>
+      <w:proofErr w:type="spellStart"/>
       <w:r>
         <w:rPr>
           <w:b/>
         </w:rPr>
         <w:t>IDo</w:t>
       </w:r>
+      <w:proofErr w:type="spellEnd"/>
       <w:r>
         <w:t> ».</w:t>
       </w:r>
       <w:r>
-        <w:t xml:space="preserve"> Un handle ne peut être exécuté qu’</w:t>
+        <w:t xml:space="preserve"> Un </w:t>
+      </w:r>
+      <w:proofErr w:type="spellStart"/>
+      <w:r>
+        <w:t>handle</w:t>
+      </w:r>
+      <w:proofErr w:type="spellEnd"/>
+      <w:r>
+        <w:t xml:space="preserve"> ne peut être exécuté qu’</w:t>
       </w:r>
       <w:r>
         <w:t xml:space="preserve">une seule fois par requête. Si plusieurs plugins sont attachés </w:t>
@@ -7174,8 +7538,13 @@
         <w:t>au</w:t>
       </w:r>
       <w:r>
-        <w:t xml:space="preserve"> même handle</w:t>
-      </w:r>
+        <w:t xml:space="preserve"> même </w:t>
+      </w:r>
+      <w:proofErr w:type="spellStart"/>
+      <w:r>
+        <w:t>handle</w:t>
+      </w:r>
+      <w:proofErr w:type="spellEnd"/>
       <w:r>
         <w:t xml:space="preserve"> dans le même contexte</w:t>
       </w:r>
@@ -7269,21 +7638,25 @@
       <w:r>
         <w:t xml:space="preserve">Lorsque des données sont reçues, les interfaces </w:t>
       </w:r>
+      <w:proofErr w:type="spellStart"/>
       <w:r>
         <w:rPr>
           <w:b/>
         </w:rPr>
         <w:t>IDoRead</w:t>
       </w:r>
+      <w:proofErr w:type="spellEnd"/>
       <w:r>
         <w:t xml:space="preserve">, et </w:t>
       </w:r>
+      <w:proofErr w:type="spellStart"/>
       <w:r>
         <w:rPr>
           <w:b/>
         </w:rPr>
         <w:t>IOnRead</w:t>
       </w:r>
+      <w:proofErr w:type="spellEnd"/>
       <w:r>
         <w:t xml:space="preserve"> sont appelés, </w:t>
       </w:r>
@@ -7296,14 +7669,24 @@
       <w:r>
         <w:t xml:space="preserve">es plugins doivent définir le protocole utilisé par la requête via l’interface </w:t>
       </w:r>
+      <w:proofErr w:type="spellStart"/>
       <w:r>
         <w:rPr>
           <w:b/>
         </w:rPr>
         <w:t>IOnProtocol</w:t>
       </w:r>
-      <w:r>
-        <w:t>, après quoi la phase de désérialisation commence</w:t>
+      <w:proofErr w:type="spellEnd"/>
+      <w:r>
+        <w:t xml:space="preserve">, après quoi la phase de </w:t>
+      </w:r>
+      <w:proofErr w:type="spellStart"/>
+      <w:r>
+        <w:t>désérialisation</w:t>
+      </w:r>
+      <w:proofErr w:type="spellEnd"/>
+      <w:r>
+        <w:t xml:space="preserve"> commence</w:t>
       </w:r>
       <w:r>
         <w:t>.</w:t>
@@ -7314,7 +7697,23 @@
         <w:jc w:val="both"/>
       </w:pPr>
       <w:r>
-        <w:t xml:space="preserve">La désérialisation consiste à transformer les données brutes reçues (qui sont sous la forme d’un QByteArray), en un objet structuré, exploitable par les plugins qui vont se charger d’exécuter la requête. Cette phase peut être effectuée en trois étapes, selon les protocoles. Le </w:t>
+        <w:t xml:space="preserve">La </w:t>
+      </w:r>
+      <w:proofErr w:type="spellStart"/>
+      <w:r>
+        <w:t>désérialisation</w:t>
+      </w:r>
+      <w:proofErr w:type="spellEnd"/>
+      <w:r>
+        <w:t xml:space="preserve"> consiste à transformer les données brutes reçues (qui sont sous la forme d’un </w:t>
+      </w:r>
+      <w:proofErr w:type="spellStart"/>
+      <w:r>
+        <w:t>QByteArray</w:t>
+      </w:r>
+      <w:proofErr w:type="spellEnd"/>
+      <w:r>
+        <w:t xml:space="preserve">), en un objet structuré, exploitable par les plugins qui vont se charger d’exécuter la requête. Cette phase peut être effectuée en trois étapes, selon les protocoles. Le </w:t>
       </w:r>
       <w:r>
         <w:rPr>
@@ -7326,10 +7725,18 @@
         <w:t xml:space="preserve"> est d’</w:t>
       </w:r>
       <w:r>
-        <w:t>abord désérialis</w:t>
-      </w:r>
-      <w:r>
-        <w:t xml:space="preserve">é, puis vient le tour du </w:t>
+        <w:t xml:space="preserve">abord </w:t>
+      </w:r>
+      <w:proofErr w:type="spellStart"/>
+      <w:r>
+        <w:t>désérialis</w:t>
+      </w:r>
+      <w:r>
+        <w:t>é</w:t>
+      </w:r>
+      <w:proofErr w:type="spellEnd"/>
+      <w:r>
+        <w:t xml:space="preserve">, puis vient le tour du </w:t>
       </w:r>
       <w:r>
         <w:rPr>
@@ -7340,31 +7747,67 @@
       <w:r>
         <w:t xml:space="preserve">, et enfin du </w:t>
       </w:r>
+      <w:proofErr w:type="spellStart"/>
       <w:r>
         <w:rPr>
           <w:b/>
         </w:rPr>
         <w:t>footer</w:t>
       </w:r>
-      <w:r>
-        <w:t>. Par exemple le protocole HTTP a un header, un content, mais pas de footer.</w:t>
+      <w:proofErr w:type="spellEnd"/>
+      <w:r>
+        <w:t xml:space="preserve">. Par exemple le protocole HTTP a un header, un content, mais pas de </w:t>
+      </w:r>
+      <w:proofErr w:type="spellStart"/>
+      <w:r>
+        <w:t>footer</w:t>
+      </w:r>
+      <w:proofErr w:type="spellEnd"/>
+      <w:r>
+        <w:t>.</w:t>
       </w:r>
     </w:p>
     <w:p>
       <w:r>
         <w:t xml:space="preserve">Puisque que les données peuvent arriver en plusieurs morceaux depuis le réseau, chaque étape est répétée autant de fois qu’il le faut pour la compléter. Par exemple si le header est reçu en trois fois, </w:t>
       </w:r>
+      <w:proofErr w:type="spellStart"/>
       <w:r>
         <w:rPr>
           <w:b/>
         </w:rPr>
         <w:t>IDoUnserializeHeader</w:t>
       </w:r>
+      <w:proofErr w:type="spellEnd"/>
       <w:r>
         <w:t xml:space="preserve"> sera appelé trois fois avant de passer au contenu.</w:t>
       </w:r>
       <w:r>
-        <w:t xml:space="preserve"> A chaque fois que de nouvelles données sont reçues, IDoRead, et IOnRead sont appelés, avant l’appel à une interface IDoUnserialize*.</w:t>
+        <w:t xml:space="preserve"> A chaque fois que de nouvelles données sont reçues, </w:t>
+      </w:r>
+      <w:proofErr w:type="spellStart"/>
+      <w:r>
+        <w:t>IDoRead</w:t>
+      </w:r>
+      <w:proofErr w:type="spellEnd"/>
+      <w:r>
+        <w:t xml:space="preserve">, et </w:t>
+      </w:r>
+      <w:proofErr w:type="spellStart"/>
+      <w:r>
+        <w:t>IOnRead</w:t>
+      </w:r>
+      <w:proofErr w:type="spellEnd"/>
+      <w:r>
+        <w:t xml:space="preserve"> sont appelés, avant l’appel à une interface </w:t>
+      </w:r>
+      <w:proofErr w:type="spellStart"/>
+      <w:r>
+        <w:t>IDoUnserialize</w:t>
+      </w:r>
+      <w:proofErr w:type="spellEnd"/>
+      <w:r>
+        <w:t>*.</w:t>
       </w:r>
     </w:p>
     <w:p>
@@ -7374,12 +7817,14 @@
       <w:r>
         <w:t xml:space="preserve">La méthode </w:t>
       </w:r>
+      <w:proofErr w:type="spellStart"/>
       <w:r>
         <w:rPr>
           <w:b/>
         </w:rPr>
         <w:t>IOnUnserialize</w:t>
       </w:r>
+      <w:proofErr w:type="spellEnd"/>
       <w:r>
         <w:t xml:space="preserve"> est appelée après chaque étapes </w:t>
       </w:r>
@@ -7392,8 +7837,13 @@
       <w:r>
         <w:t xml:space="preserve">totalement </w:t>
       </w:r>
-      <w:r>
-        <w:t>désérialisée.</w:t>
+      <w:proofErr w:type="spellStart"/>
+      <w:r>
+        <w:t>désérialisée</w:t>
+      </w:r>
+      <w:proofErr w:type="spellEnd"/>
+      <w:r>
+        <w:t>.</w:t>
       </w:r>
     </w:p>
     <w:p>
@@ -7401,7 +7851,15 @@
         <w:jc w:val="both"/>
       </w:pPr>
       <w:r>
-        <w:t xml:space="preserve">A tout moment lors de la désérialisation, les plugins peuvent indiquer au serveur qu’une erreur c’est produite, ou que le client n’a pas le droit d’effectuer la requête. Dans ce cas,  l’étape suivante, à savoir l’exécution de la requête, ne sera pas </w:t>
+        <w:t xml:space="preserve">A tout moment lors de la </w:t>
+      </w:r>
+      <w:proofErr w:type="spellStart"/>
+      <w:r>
+        <w:t>désérialisation</w:t>
+      </w:r>
+      <w:proofErr w:type="spellEnd"/>
+      <w:r>
+        <w:t xml:space="preserve">, les plugins peuvent indiquer au serveur qu’une erreur c’est produite, ou que le client n’a pas le droit d’effectuer la requête. Dans ce cas,  l’étape suivante, à savoir l’exécution de la requête, ne sera pas </w:t>
       </w:r>
       <w:r>
         <w:t>effectuée</w:t>
@@ -7461,7 +7919,15 @@
         <w:jc w:val="both"/>
       </w:pPr>
       <w:r>
-        <w:t xml:space="preserve">Tout comme la désérialisation, la sérialisation (qui est donc son inverse), se fait en trois étapes, à savoir la sérialisation du </w:t>
+        <w:t xml:space="preserve">Tout comme la </w:t>
+      </w:r>
+      <w:proofErr w:type="spellStart"/>
+      <w:r>
+        <w:t>désérialisation</w:t>
+      </w:r>
+      <w:proofErr w:type="spellEnd"/>
+      <w:r>
+        <w:t xml:space="preserve">, la sérialisation (qui est donc son inverse), se fait en trois étapes, à savoir la sérialisation du </w:t>
       </w:r>
       <w:r>
         <w:rPr>
@@ -7481,12 +7947,14 @@
       <w:r>
         <w:t xml:space="preserve">, et du </w:t>
       </w:r>
+      <w:proofErr w:type="spellStart"/>
       <w:r>
         <w:rPr>
           <w:b/>
         </w:rPr>
         <w:t>footer</w:t>
       </w:r>
+      <w:proofErr w:type="spellEnd"/>
       <w:r>
         <w:t xml:space="preserve">. </w:t>
       </w:r>
@@ -7499,8 +7967,13 @@
       <w:r>
         <w:t xml:space="preserve">le </w:t>
       </w:r>
-      <w:r>
-        <w:t xml:space="preserve">footer ne sont appelés qu’une fois, tandis que le </w:t>
+      <w:proofErr w:type="spellStart"/>
+      <w:r>
+        <w:t>footer</w:t>
+      </w:r>
+      <w:proofErr w:type="spellEnd"/>
+      <w:r>
+        <w:t xml:space="preserve"> ne sont appelés qu’une fois, tandis que le </w:t>
       </w:r>
       <w:r>
         <w:lastRenderedPageBreak/>
@@ -7530,12 +8003,14 @@
         </w:rPr>
         <w:t xml:space="preserve"> </w:t>
       </w:r>
+      <w:proofErr w:type="spellStart"/>
       <w:r>
         <w:rPr>
           <w:b/>
         </w:rPr>
         <w:t>IOnSerialize</w:t>
       </w:r>
+      <w:proofErr w:type="spellEnd"/>
       <w:r>
         <w:t xml:space="preserve"> est appelé</w:t>
       </w:r>
@@ -7575,27 +8050,32 @@
       <w:r>
         <w:t xml:space="preserve">les interfaces </w:t>
       </w:r>
+      <w:proofErr w:type="spellStart"/>
       <w:r>
         <w:rPr>
           <w:b/>
         </w:rPr>
         <w:t>IOnWrite</w:t>
       </w:r>
+      <w:proofErr w:type="spellEnd"/>
       <w:r>
         <w:t xml:space="preserve"> et </w:t>
       </w:r>
+      <w:proofErr w:type="spellStart"/>
       <w:r>
         <w:rPr>
           <w:b/>
         </w:rPr>
         <w:t>IDoWrite</w:t>
       </w:r>
+      <w:proofErr w:type="spellEnd"/>
       <w:r>
         <w:t xml:space="preserve"> sont appelés, et </w:t>
       </w:r>
       <w:r>
         <w:t xml:space="preserve">les données sont envoyées. </w:t>
       </w:r>
+      <w:proofErr w:type="spellStart"/>
       <w:r>
         <w:rPr>
           <w:b/>
@@ -7608,6 +8088,7 @@
         </w:rPr>
         <w:t>Finish</w:t>
       </w:r>
+      <w:proofErr w:type="spellEnd"/>
       <w:r>
         <w:t xml:space="preserve"> est enfin appelée</w:t>
       </w:r>
@@ -7702,7 +8183,15 @@
         <w:t xml:space="preserve"> Cette partie décrie</w:t>
       </w:r>
       <w:r>
-        <w:t xml:space="preserve"> de manière succincte les interfaces implémentables. Pour</w:t>
+        <w:t xml:space="preserve"> de manière succincte les interfaces </w:t>
+      </w:r>
+      <w:proofErr w:type="spellStart"/>
+      <w:r>
+        <w:t>implémentables</w:t>
+      </w:r>
+      <w:proofErr w:type="spellEnd"/>
+      <w:r>
+        <w:t>. Pour</w:t>
       </w:r>
       <w:r>
         <w:t xml:space="preserve"> des informations plus spécifiques, consultez les commentaires de ces interfaces.</w:t>
@@ -7717,14 +8206,21 @@
         </w:numPr>
       </w:pPr>
       <w:bookmarkStart w:id="17" w:name="_Toc295588168"/>
+      <w:proofErr w:type="spellStart"/>
       <w:r>
         <w:t>IPlugin</w:t>
       </w:r>
       <w:bookmarkEnd w:id="17"/>
+      <w:proofErr w:type="spellEnd"/>
     </w:p>
     <w:p>
-      <w:r>
-        <w:t xml:space="preserve">IPlugin est l’interface de base </w:t>
+      <w:proofErr w:type="spellStart"/>
+      <w:r>
+        <w:t>IPlugin</w:t>
+      </w:r>
+      <w:proofErr w:type="spellEnd"/>
+      <w:r>
+        <w:t xml:space="preserve"> est l’interface de base </w:t>
       </w:r>
       <w:r>
         <w:t>des plugins</w:t>
@@ -7821,6 +8317,7 @@
                 <w:b/>
               </w:rPr>
             </w:pPr>
+            <w:proofErr w:type="spellStart"/>
             <w:r>
               <w:rPr>
                 <w:rFonts w:asciiTheme="minorHAnsi" w:hAnsiTheme="minorHAnsi"/>
@@ -7828,6 +8325,7 @@
               </w:rPr>
               <w:t>onInstall</w:t>
             </w:r>
+            <w:proofErr w:type="spellEnd"/>
           </w:p>
         </w:tc>
         <w:tc>
@@ -7901,6 +8399,7 @@
                 <w:b/>
               </w:rPr>
             </w:pPr>
+            <w:proofErr w:type="spellStart"/>
             <w:r>
               <w:rPr>
                 <w:rFonts w:asciiTheme="minorHAnsi" w:hAnsiTheme="minorHAnsi"/>
@@ -7908,6 +8407,7 @@
               </w:rPr>
               <w:t>onUninstall</w:t>
             </w:r>
+            <w:proofErr w:type="spellEnd"/>
           </w:p>
         </w:tc>
         <w:tc>
@@ -7957,6 +8457,7 @@
                 <w:b/>
               </w:rPr>
             </w:pPr>
+            <w:proofErr w:type="spellStart"/>
             <w:r>
               <w:rPr>
                 <w:rFonts w:asciiTheme="minorHAnsi" w:hAnsiTheme="minorHAnsi"/>
@@ -7964,6 +8465,7 @@
               </w:rPr>
               <w:t>onLoad</w:t>
             </w:r>
+            <w:proofErr w:type="spellEnd"/>
           </w:p>
         </w:tc>
         <w:tc>
@@ -8011,6 +8513,7 @@
                 <w:b/>
               </w:rPr>
             </w:pPr>
+            <w:proofErr w:type="spellStart"/>
             <w:r>
               <w:rPr>
                 <w:rFonts w:asciiTheme="minorHAnsi" w:hAnsiTheme="minorHAnsi"/>
@@ -8018,6 +8521,7 @@
               </w:rPr>
               <w:t>onUnload</w:t>
             </w:r>
+            <w:proofErr w:type="spellEnd"/>
           </w:p>
         </w:tc>
         <w:tc>
@@ -8091,6 +8595,7 @@
                 <w:b/>
               </w:rPr>
             </w:pPr>
+            <w:proofErr w:type="spellStart"/>
             <w:r>
               <w:rPr>
                 <w:rFonts w:asciiTheme="minorHAnsi" w:hAnsiTheme="minorHAnsi" w:cstheme="minorHAnsi"/>
@@ -8098,6 +8603,7 @@
               </w:rPr>
               <w:t>getMetadata</w:t>
             </w:r>
+            <w:proofErr w:type="spellEnd"/>
           </w:p>
         </w:tc>
         <w:tc>
@@ -8146,24 +8652,36 @@
         <w:pStyle w:val="Titre2"/>
       </w:pPr>
       <w:bookmarkStart w:id="18" w:name="_Toc295588169"/>
+      <w:proofErr w:type="spellStart"/>
       <w:r>
         <w:t>ITimer</w:t>
       </w:r>
       <w:bookmarkEnd w:id="18"/>
+      <w:proofErr w:type="spellEnd"/>
     </w:p>
     <w:p>
+      <w:proofErr w:type="spellStart"/>
       <w:r>
         <w:t>ITime</w:t>
       </w:r>
       <w:r>
-        <w:t>r est décrite dans la partie V</w:t>
+        <w:t>r</w:t>
+      </w:r>
+      <w:proofErr w:type="spellEnd"/>
+      <w:r>
+        <w:t xml:space="preserve"> est décrite dans la partie V</w:t>
       </w:r>
       <w:r>
         <w:t xml:space="preserve">.3. C’est cette interface qui est appelés lors de chaque échéance </w:t>
       </w:r>
       <w:r>
-        <w:t>d’un timer</w:t>
-      </w:r>
+        <w:t xml:space="preserve">d’un </w:t>
+      </w:r>
+      <w:proofErr w:type="spellStart"/>
+      <w:r>
+        <w:t>timer</w:t>
+      </w:r>
+      <w:proofErr w:type="spellEnd"/>
       <w:r>
         <w:t>.</w:t>
       </w:r>
@@ -8174,10 +8692,12 @@
         <w:pStyle w:val="Titre2"/>
       </w:pPr>
       <w:bookmarkStart w:id="19" w:name="_Toc295588170"/>
+      <w:proofErr w:type="spellStart"/>
       <w:r>
         <w:t>IEvent</w:t>
       </w:r>
       <w:bookmarkEnd w:id="19"/>
+      <w:proofErr w:type="spellEnd"/>
     </w:p>
     <w:p>
       <w:r>
@@ -8193,17 +8713,27 @@
         <w:pStyle w:val="Titre2"/>
       </w:pPr>
       <w:bookmarkStart w:id="20" w:name="_Toc295588171"/>
+      <w:proofErr w:type="spellStart"/>
       <w:r>
         <w:t>ILog</w:t>
       </w:r>
       <w:bookmarkEnd w:id="20"/>
+      <w:proofErr w:type="spellEnd"/>
     </w:p>
     <w:p>
       <w:pPr>
         <w:jc w:val="both"/>
       </w:pPr>
       <w:r>
-        <w:t>Permet à un plugin de prendre en charge les logs. ILog est appelé à chaque fois qu’un log est enregistré sur le</w:t>
+        <w:t xml:space="preserve">Permet à un plugin de prendre en charge les logs. </w:t>
+      </w:r>
+      <w:proofErr w:type="spellStart"/>
+      <w:r>
+        <w:t>ILog</w:t>
+      </w:r>
+      <w:proofErr w:type="spellEnd"/>
+      <w:r>
+        <w:t xml:space="preserve"> est appelé à chaque fois qu’un log est enregistré sur le</w:t>
       </w:r>
       <w:r>
         <w:t xml:space="preserve"> serveur, et </w:t>
@@ -8218,10 +8748,12 @@
         <w:pStyle w:val="Titre2"/>
       </w:pPr>
       <w:bookmarkStart w:id="21" w:name="_Toc295588172"/>
+      <w:proofErr w:type="spellStart"/>
       <w:r>
         <w:t>IGui</w:t>
       </w:r>
       <w:bookmarkEnd w:id="21"/>
+      <w:proofErr w:type="spellEnd"/>
     </w:p>
     <w:p>
       <w:pPr>
@@ -8240,10 +8772,34 @@
         <w:t xml:space="preserve"> est appelée juste après le chargement du plugin, dans le thread GUI du serveur, ce qui permet au p</w:t>
       </w:r>
       <w:r>
-        <w:t>lugin de créer ses widgets, et d</w:t>
-      </w:r>
-      <w:r>
-        <w:t xml:space="preserve">e connecter ses signaux. Qt limite en effet les opérations GUI au thread qui a instancié QApplication, c'est-à-dire le thread </w:t>
+        <w:t xml:space="preserve">lugin de créer ses </w:t>
+      </w:r>
+      <w:proofErr w:type="spellStart"/>
+      <w:r>
+        <w:t>widgets</w:t>
+      </w:r>
+      <w:proofErr w:type="spellEnd"/>
+      <w:r>
+        <w:t>, et d</w:t>
+      </w:r>
+      <w:r>
+        <w:t xml:space="preserve">e connecter ses signaux. </w:t>
+      </w:r>
+      <w:proofErr w:type="spellStart"/>
+      <w:r>
+        <w:t>Qt</w:t>
+      </w:r>
+      <w:proofErr w:type="spellEnd"/>
+      <w:r>
+        <w:t xml:space="preserve"> limite en effet les opérations GUI au thread qui a instancié </w:t>
+      </w:r>
+      <w:proofErr w:type="spellStart"/>
+      <w:r>
+        <w:t>QApplication</w:t>
+      </w:r>
+      <w:proofErr w:type="spellEnd"/>
+      <w:r>
+        <w:t xml:space="preserve">, c'est-à-dire le thread </w:t>
       </w:r>
       <w:r>
         <w:t>principal</w:t>
@@ -8306,7 +8862,15 @@
         <w:t>ur configuration</w:t>
       </w:r>
       <w:r>
-        <w:t xml:space="preserve">. Par exemple un plugin qui veut être appelé par l’interface IOnConnect doit être </w:t>
+        <w:t xml:space="preserve">. Par exemple un plugin qui veut être appelé par l’interface </w:t>
+      </w:r>
+      <w:proofErr w:type="spellStart"/>
+      <w:r>
+        <w:t>IOnConnect</w:t>
+      </w:r>
+      <w:proofErr w:type="spellEnd"/>
+      <w:r>
+        <w:t xml:space="preserve"> doit être </w:t>
       </w:r>
       <w:r>
         <w:t>configuré</w:t>
@@ -8440,6 +9004,7 @@
                 <w:b/>
               </w:rPr>
             </w:pPr>
+            <w:proofErr w:type="spellStart"/>
             <w:r>
               <w:rPr>
                 <w:rFonts w:asciiTheme="minorHAnsi" w:hAnsiTheme="minorHAnsi"/>
@@ -8461,6 +9026,7 @@
               </w:rPr>
               <w:t>nConnect</w:t>
             </w:r>
+            <w:proofErr w:type="spellEnd"/>
           </w:p>
         </w:tc>
         <w:tc>
@@ -8485,11 +9051,19 @@
               </w:rPr>
               <w:t xml:space="preserve">Lorsqu’un client se connecte au serveur, ce dernier appel cette fonction. Le plugin qui l’implémente peut décider de refuser la connexion au client. Dans se cas, </w:t>
             </w:r>
-            <w:r>
-              <w:rPr>
-                <w:rFonts w:asciiTheme="minorHAnsi" w:hAnsiTheme="minorHAnsi"/>
-              </w:rPr>
-              <w:t xml:space="preserve">IOnDisconnect </w:t>
+            <w:proofErr w:type="spellStart"/>
+            <w:r>
+              <w:rPr>
+                <w:rFonts w:asciiTheme="minorHAnsi" w:hAnsiTheme="minorHAnsi"/>
+              </w:rPr>
+              <w:t>IOnDisconnect</w:t>
+            </w:r>
+            <w:proofErr w:type="spellEnd"/>
+            <w:r>
+              <w:rPr>
+                <w:rFonts w:asciiTheme="minorHAnsi" w:hAnsiTheme="minorHAnsi"/>
+              </w:rPr>
+              <w:t xml:space="preserve"> </w:t>
             </w:r>
             <w:r>
               <w:rPr>
@@ -8566,6 +9140,7 @@
                 <w:b/>
               </w:rPr>
             </w:pPr>
+            <w:proofErr w:type="spellStart"/>
             <w:r>
               <w:rPr>
                 <w:rFonts w:asciiTheme="minorHAnsi" w:hAnsiTheme="minorHAnsi"/>
@@ -8594,6 +9169,7 @@
               </w:rPr>
               <w:t>Disconnect</w:t>
             </w:r>
+            <w:proofErr w:type="spellEnd"/>
           </w:p>
         </w:tc>
         <w:tc>
@@ -8717,6 +9293,7 @@
                 <w:b/>
               </w:rPr>
             </w:pPr>
+            <w:proofErr w:type="spellStart"/>
             <w:r>
               <w:rPr>
                 <w:rFonts w:asciiTheme="minorHAnsi" w:hAnsiTheme="minorHAnsi"/>
@@ -8738,6 +9315,7 @@
               </w:rPr>
               <w:t>oRead</w:t>
             </w:r>
+            <w:proofErr w:type="spellEnd"/>
           </w:p>
         </w:tc>
         <w:tc>
@@ -8760,7 +9338,21 @@
               <w:rPr>
                 <w:rFonts w:asciiTheme="minorHAnsi" w:hAnsiTheme="minorHAnsi"/>
               </w:rPr>
-              <w:t>Uniquement disponible en TCP, IDoRead est a</w:t>
+              <w:t xml:space="preserve">Uniquement disponible en TCP, </w:t>
+            </w:r>
+            <w:proofErr w:type="spellStart"/>
+            <w:r>
+              <w:rPr>
+                <w:rFonts w:asciiTheme="minorHAnsi" w:hAnsiTheme="minorHAnsi"/>
+              </w:rPr>
+              <w:t>IDoRead</w:t>
+            </w:r>
+            <w:proofErr w:type="spellEnd"/>
+            <w:r>
+              <w:rPr>
+                <w:rFonts w:asciiTheme="minorHAnsi" w:hAnsiTheme="minorHAnsi"/>
+              </w:rPr>
+              <w:t xml:space="preserve"> est a</w:t>
             </w:r>
             <w:r>
               <w:rPr>
@@ -8879,6 +9471,7 @@
                 <w:b/>
               </w:rPr>
             </w:pPr>
+            <w:proofErr w:type="spellStart"/>
             <w:r>
               <w:rPr>
                 <w:rFonts w:asciiTheme="minorHAnsi" w:hAnsiTheme="minorHAnsi"/>
@@ -8900,6 +9493,7 @@
               </w:rPr>
               <w:t>nRead</w:t>
             </w:r>
+            <w:proofErr w:type="spellEnd"/>
           </w:p>
         </w:tc>
         <w:tc>
@@ -8925,14 +9519,9 @@
               <w:rPr>
                 <w:rFonts w:asciiTheme="minorHAnsi" w:hAnsiTheme="minorHAnsi"/>
               </w:rPr>
-              <w:t>Est appelé juste après chaque</w:t>
-            </w:r>
-            <w:r>
-              <w:rPr>
-                <w:rFonts w:asciiTheme="minorHAnsi" w:hAnsiTheme="minorHAnsi"/>
-              </w:rPr>
-              <w:t xml:space="preserve"> </w:t>
-            </w:r>
+              <w:t xml:space="preserve">Est appelé juste après </w:t>
+            </w:r>
+            <w:proofErr w:type="spellStart"/>
             <w:r>
               <w:rPr>
                 <w:rFonts w:asciiTheme="minorHAnsi" w:hAnsiTheme="minorHAnsi"/>
@@ -8943,7 +9532,14 @@
               <w:rPr>
                 <w:rFonts w:asciiTheme="minorHAnsi" w:hAnsiTheme="minorHAnsi"/>
               </w:rPr>
-              <w:t>oRead, et permet de notifier aux plugins que des données ont été reçus.</w:t>
+              <w:t>oRead</w:t>
+            </w:r>
+            <w:proofErr w:type="spellEnd"/>
+            <w:r>
+              <w:rPr>
+                <w:rFonts w:asciiTheme="minorHAnsi" w:hAnsiTheme="minorHAnsi"/>
+              </w:rPr>
+              <w:t>, et permet de notifier aux plugins que des données ont été reçus.</w:t>
             </w:r>
           </w:p>
         </w:tc>
@@ -9017,6 +9613,7 @@
                 <w:b/>
               </w:rPr>
             </w:pPr>
+            <w:proofErr w:type="spellStart"/>
             <w:r>
               <w:rPr>
                 <w:rFonts w:asciiTheme="minorHAnsi" w:hAnsiTheme="minorHAnsi"/>
@@ -9031,6 +9628,7 @@
               </w:rPr>
               <w:t>Protocol</w:t>
             </w:r>
+            <w:proofErr w:type="spellEnd"/>
           </w:p>
         </w:tc>
         <w:tc>
@@ -9053,7 +9651,56 @@
               <w:rPr>
                 <w:rFonts w:asciiTheme="minorHAnsi" w:hAnsiTheme="minorHAnsi"/>
               </w:rPr>
-              <w:t>Cette interface permet de définir quel est le protocole utilisé par le client dans ses requêtes. Elle est appelée juste avant IDoUnserializeHeader, autant de fois qu’il le faut pour identifier le protocole de la requête. Si aucun plugin n’est en mesure de trouver le protocole utilisé, toutes les données reçues jusque là sont supprimées. Le nom du protocole retourné par cette interface est utilisé par le serveur pour savoir s’il doit appeler les interfaces qui suivent (à l’exception d’IDoWrite, IOnWrite, et IOn</w:t>
+              <w:t xml:space="preserve">Cette interface permet de définir quel est le protocole utilisé par le client dans ses requêtes. Elle est appelée juste avant </w:t>
+            </w:r>
+            <w:proofErr w:type="spellStart"/>
+            <w:r>
+              <w:rPr>
+                <w:rFonts w:asciiTheme="minorHAnsi" w:hAnsiTheme="minorHAnsi"/>
+              </w:rPr>
+              <w:t>IDoUnserializeHeader</w:t>
+            </w:r>
+            <w:proofErr w:type="spellEnd"/>
+            <w:r>
+              <w:rPr>
+                <w:rFonts w:asciiTheme="minorHAnsi" w:hAnsiTheme="minorHAnsi"/>
+              </w:rPr>
+              <w:t>, autant de fois qu’il le faut pour identifier le protocole de la requête. Si aucun plugin n’est en mesure de trouver le protocole utilisé, toutes les données reçues jusque là sont supprimées. Le nom du protocole retourné par cette interface est utilisé par le serveur pour savoir s’il doit appeler les interfaces qui suivent (à l’exception d’</w:t>
+            </w:r>
+            <w:proofErr w:type="spellStart"/>
+            <w:r>
+              <w:rPr>
+                <w:rFonts w:asciiTheme="minorHAnsi" w:hAnsiTheme="minorHAnsi"/>
+              </w:rPr>
+              <w:t>IDoWrite</w:t>
+            </w:r>
+            <w:proofErr w:type="spellEnd"/>
+            <w:r>
+              <w:rPr>
+                <w:rFonts w:asciiTheme="minorHAnsi" w:hAnsiTheme="minorHAnsi"/>
+              </w:rPr>
+              <w:t xml:space="preserve">, </w:t>
+            </w:r>
+            <w:proofErr w:type="spellStart"/>
+            <w:r>
+              <w:rPr>
+                <w:rFonts w:asciiTheme="minorHAnsi" w:hAnsiTheme="minorHAnsi"/>
+              </w:rPr>
+              <w:t>IOnWrite</w:t>
+            </w:r>
+            <w:proofErr w:type="spellEnd"/>
+            <w:r>
+              <w:rPr>
+                <w:rFonts w:asciiTheme="minorHAnsi" w:hAnsiTheme="minorHAnsi"/>
+              </w:rPr>
+              <w:t xml:space="preserve">, et </w:t>
+            </w:r>
+            <w:proofErr w:type="spellStart"/>
+            <w:r>
+              <w:rPr>
+                <w:rFonts w:asciiTheme="minorHAnsi" w:hAnsiTheme="minorHAnsi"/>
+              </w:rPr>
+              <w:t>IOn</w:t>
             </w:r>
             <w:r>
               <w:rPr>
@@ -9069,6 +9716,7 @@
               </w:rPr>
               <w:t>ish</w:t>
             </w:r>
+            <w:proofErr w:type="spellEnd"/>
             <w:r>
               <w:rPr>
                 <w:rFonts w:asciiTheme="minorHAnsi" w:hAnsiTheme="minorHAnsi"/>
@@ -9129,6 +9777,7 @@
                 <w:b/>
               </w:rPr>
             </w:pPr>
+            <w:proofErr w:type="spellStart"/>
             <w:r>
               <w:rPr>
                 <w:rFonts w:asciiTheme="minorHAnsi" w:hAnsiTheme="minorHAnsi"/>
@@ -9141,8 +9790,17 @@
                 <w:rFonts w:asciiTheme="minorHAnsi" w:hAnsiTheme="minorHAnsi"/>
                 <w:b/>
               </w:rPr>
-              <w:t xml:space="preserve">Header </w:t>
-            </w:r>
+              <w:t>Header</w:t>
+            </w:r>
+            <w:proofErr w:type="spellEnd"/>
+            <w:r>
+              <w:rPr>
+                <w:rFonts w:asciiTheme="minorHAnsi" w:hAnsiTheme="minorHAnsi"/>
+                <w:b/>
+              </w:rPr>
+              <w:t xml:space="preserve"> </w:t>
+            </w:r>
+            <w:proofErr w:type="spellStart"/>
             <w:r>
               <w:rPr>
                 <w:rFonts w:asciiTheme="minorHAnsi" w:hAnsiTheme="minorHAnsi"/>
@@ -9155,8 +9813,17 @@
                 <w:rFonts w:asciiTheme="minorHAnsi" w:hAnsiTheme="minorHAnsi"/>
                 <w:b/>
               </w:rPr>
-              <w:t xml:space="preserve">Content </w:t>
-            </w:r>
+              <w:t>Content</w:t>
+            </w:r>
+            <w:proofErr w:type="spellEnd"/>
+            <w:r>
+              <w:rPr>
+                <w:rFonts w:asciiTheme="minorHAnsi" w:hAnsiTheme="minorHAnsi"/>
+                <w:b/>
+              </w:rPr>
+              <w:t xml:space="preserve"> </w:t>
+            </w:r>
+            <w:proofErr w:type="spellStart"/>
             <w:r>
               <w:rPr>
                 <w:rFonts w:asciiTheme="minorHAnsi" w:hAnsiTheme="minorHAnsi"/>
@@ -9171,6 +9838,7 @@
               </w:rPr>
               <w:t>Footer</w:t>
             </w:r>
+            <w:proofErr w:type="spellEnd"/>
           </w:p>
         </w:tc>
         <w:tc>
@@ -9193,7 +9861,35 @@
               <w:rPr>
                 <w:rFonts w:asciiTheme="minorHAnsi" w:hAnsiTheme="minorHAnsi"/>
               </w:rPr>
-              <w:t>Cette interface permet aux plugins de transformer les données reçus sur le réseau en un objet de type IRequest. Cet objet est indépendant du protocole de communication. Les IDoUnserialize* sont appelés en boucle tant que le plugin qui l’implémente estime que la requête n’est pas complète, et que d’autres données doivent être reçus.</w:t>
+              <w:t xml:space="preserve">Cette interface permet aux plugins de transformer les données reçus sur le réseau en un objet de type </w:t>
+            </w:r>
+            <w:proofErr w:type="spellStart"/>
+            <w:r>
+              <w:rPr>
+                <w:rFonts w:asciiTheme="minorHAnsi" w:hAnsiTheme="minorHAnsi"/>
+              </w:rPr>
+              <w:t>IRequest</w:t>
+            </w:r>
+            <w:proofErr w:type="spellEnd"/>
+            <w:r>
+              <w:rPr>
+                <w:rFonts w:asciiTheme="minorHAnsi" w:hAnsiTheme="minorHAnsi"/>
+              </w:rPr>
+              <w:t xml:space="preserve">. Cet objet est indépendant du protocole de communication. Les </w:t>
+            </w:r>
+            <w:proofErr w:type="spellStart"/>
+            <w:r>
+              <w:rPr>
+                <w:rFonts w:asciiTheme="minorHAnsi" w:hAnsiTheme="minorHAnsi"/>
+              </w:rPr>
+              <w:t>IDoUnserialize</w:t>
+            </w:r>
+            <w:proofErr w:type="spellEnd"/>
+            <w:r>
+              <w:rPr>
+                <w:rFonts w:asciiTheme="minorHAnsi" w:hAnsiTheme="minorHAnsi"/>
+              </w:rPr>
+              <w:t>* sont appelés en boucle tant que le plugin qui l’implémente estime que la requête n’est pas complète, et que d’autres données doivent être reçus.</w:t>
             </w:r>
           </w:p>
         </w:tc>
@@ -9250,6 +9946,7 @@
                 <w:b/>
               </w:rPr>
             </w:pPr>
+            <w:proofErr w:type="spellStart"/>
             <w:r>
               <w:rPr>
                 <w:rFonts w:asciiTheme="minorHAnsi" w:hAnsiTheme="minorHAnsi"/>
@@ -9257,6 +9954,7 @@
               </w:rPr>
               <w:t>IOnUnserialize</w:t>
             </w:r>
+            <w:proofErr w:type="spellEnd"/>
           </w:p>
         </w:tc>
         <w:tc>
@@ -9275,11 +9973,19 @@
                 <w:rFonts w:asciiTheme="minorHAnsi" w:hAnsiTheme="minorHAnsi"/>
               </w:rPr>
             </w:pPr>
-            <w:r>
-              <w:rPr>
-                <w:rFonts w:asciiTheme="minorHAnsi" w:hAnsiTheme="minorHAnsi"/>
-              </w:rPr>
-              <w:t xml:space="preserve">IOnUnserialize est appelé </w:t>
+            <w:proofErr w:type="spellStart"/>
+            <w:r>
+              <w:rPr>
+                <w:rFonts w:asciiTheme="minorHAnsi" w:hAnsiTheme="minorHAnsi"/>
+              </w:rPr>
+              <w:t>IOnUnserialize</w:t>
+            </w:r>
+            <w:proofErr w:type="spellEnd"/>
+            <w:r>
+              <w:rPr>
+                <w:rFonts w:asciiTheme="minorHAnsi" w:hAnsiTheme="minorHAnsi"/>
+              </w:rPr>
+              <w:t xml:space="preserve"> est appelé </w:t>
             </w:r>
             <w:r>
               <w:rPr>
@@ -9292,7 +9998,21 @@
               <w:rPr>
                 <w:rFonts w:asciiTheme="minorHAnsi" w:hAnsiTheme="minorHAnsi"/>
               </w:rPr>
-              <w:t xml:space="preserve"> chaque étapes complétés des IDoUnserialize*, ainsi qu’une fois que la requête est complètement sérialisée</w:t>
+              <w:t xml:space="preserve"> chaque étapes complétés des </w:t>
+            </w:r>
+            <w:proofErr w:type="spellStart"/>
+            <w:r>
+              <w:rPr>
+                <w:rFonts w:asciiTheme="minorHAnsi" w:hAnsiTheme="minorHAnsi"/>
+              </w:rPr>
+              <w:t>IDoUnserialize</w:t>
+            </w:r>
+            <w:proofErr w:type="spellEnd"/>
+            <w:r>
+              <w:rPr>
+                <w:rFonts w:asciiTheme="minorHAnsi" w:hAnsiTheme="minorHAnsi"/>
+              </w:rPr>
+              <w:t>*, ainsi qu’une fois que la requête est complètement sérialisée</w:t>
             </w:r>
             <w:r>
               <w:rPr>
@@ -9300,17 +10020,33 @@
               </w:rPr>
               <w:t xml:space="preserve"> ; sauf dans le cas de </w:t>
             </w:r>
+            <w:proofErr w:type="spellStart"/>
             <w:r>
               <w:rPr>
                 <w:rFonts w:asciiTheme="minorHAnsi" w:hAnsiTheme="minorHAnsi"/>
               </w:rPr>
               <w:t>IDoUnserializeContent</w:t>
             </w:r>
-            <w:r>
-              <w:rPr>
-                <w:rFonts w:asciiTheme="minorHAnsi" w:hAnsiTheme="minorHAnsi"/>
-              </w:rPr>
-              <w:t xml:space="preserve"> où IOnUnserialize est utilisé après chaque appels. Ceci permet de suivre l’avancement du téléchargement d’un fichier par exemple.</w:t>
+            <w:proofErr w:type="spellEnd"/>
+            <w:r>
+              <w:rPr>
+                <w:rFonts w:asciiTheme="minorHAnsi" w:hAnsiTheme="minorHAnsi"/>
+              </w:rPr>
+              <w:t xml:space="preserve"> où </w:t>
+            </w:r>
+            <w:proofErr w:type="spellStart"/>
+            <w:r>
+              <w:rPr>
+                <w:rFonts w:asciiTheme="minorHAnsi" w:hAnsiTheme="minorHAnsi"/>
+              </w:rPr>
+              <w:t>IOnUnserialize</w:t>
+            </w:r>
+            <w:proofErr w:type="spellEnd"/>
+            <w:r>
+              <w:rPr>
+                <w:rFonts w:asciiTheme="minorHAnsi" w:hAnsiTheme="minorHAnsi"/>
+              </w:rPr>
+              <w:t xml:space="preserve"> est utilisé après chaque appels. Ceci permet de suivre l’avancement du téléchargement d’un fichier par exemple.</w:t>
             </w:r>
           </w:p>
         </w:tc>
@@ -9366,6 +10102,7 @@
                 <w:b/>
               </w:rPr>
             </w:pPr>
+            <w:proofErr w:type="spellStart"/>
             <w:r>
               <w:rPr>
                 <w:rFonts w:asciiTheme="minorHAnsi" w:hAnsiTheme="minorHAnsi"/>
@@ -9373,6 +10110,7 @@
               </w:rPr>
               <w:t>IDoExecution</w:t>
             </w:r>
+            <w:proofErr w:type="spellEnd"/>
           </w:p>
         </w:tc>
         <w:tc>
@@ -9395,7 +10133,35 @@
               <w:rPr>
                 <w:rFonts w:asciiTheme="minorHAnsi" w:hAnsiTheme="minorHAnsi"/>
               </w:rPr>
-              <w:t>C’est dans cette interface que la requête est exécutée. Concrètement, l’objet IRequest permet de générer un objet IResponse qui sera plus tard sérialisé puis envoyer sur le réseau. Les plugins peuvent également décider ici de ne pas envoyer de réponse à une requête.</w:t>
+              <w:t xml:space="preserve">C’est dans cette interface que la requête est exécutée. Concrètement, l’objet </w:t>
+            </w:r>
+            <w:proofErr w:type="spellStart"/>
+            <w:r>
+              <w:rPr>
+                <w:rFonts w:asciiTheme="minorHAnsi" w:hAnsiTheme="minorHAnsi"/>
+              </w:rPr>
+              <w:t>IRequest</w:t>
+            </w:r>
+            <w:proofErr w:type="spellEnd"/>
+            <w:r>
+              <w:rPr>
+                <w:rFonts w:asciiTheme="minorHAnsi" w:hAnsiTheme="minorHAnsi"/>
+              </w:rPr>
+              <w:t xml:space="preserve"> permet de générer un objet </w:t>
+            </w:r>
+            <w:proofErr w:type="spellStart"/>
+            <w:r>
+              <w:rPr>
+                <w:rFonts w:asciiTheme="minorHAnsi" w:hAnsiTheme="minorHAnsi"/>
+              </w:rPr>
+              <w:t>IResponse</w:t>
+            </w:r>
+            <w:proofErr w:type="spellEnd"/>
+            <w:r>
+              <w:rPr>
+                <w:rFonts w:asciiTheme="minorHAnsi" w:hAnsiTheme="minorHAnsi"/>
+              </w:rPr>
+              <w:t xml:space="preserve"> qui sera plus tard sérialisé puis envoyer sur le réseau. Les plugins peuvent également décider ici de ne pas envoyer de réponse à une requête.</w:t>
             </w:r>
           </w:p>
         </w:tc>
@@ -9458,6 +10224,7 @@
                 <w:b/>
               </w:rPr>
             </w:pPr>
+            <w:proofErr w:type="spellStart"/>
             <w:r>
               <w:rPr>
                 <w:rFonts w:asciiTheme="minorHAnsi" w:hAnsiTheme="minorHAnsi"/>
@@ -9465,6 +10232,7 @@
               </w:rPr>
               <w:t>IOnExecution</w:t>
             </w:r>
+            <w:proofErr w:type="spellEnd"/>
           </w:p>
         </w:tc>
         <w:tc>
@@ -9494,7 +10262,21 @@
                 <w:rFonts w:asciiTheme="minorHAnsi" w:hAnsiTheme="minorHAnsi"/>
               </w:rPr>
               <w:lastRenderedPageBreak/>
-              <w:t>(IDoExecution), et permet également de refuser l’envoi d’une réponse.</w:t>
+              <w:t>(</w:t>
+            </w:r>
+            <w:proofErr w:type="spellStart"/>
+            <w:r>
+              <w:rPr>
+                <w:rFonts w:asciiTheme="minorHAnsi" w:hAnsiTheme="minorHAnsi"/>
+              </w:rPr>
+              <w:t>IDoExecution</w:t>
+            </w:r>
+            <w:proofErr w:type="spellEnd"/>
+            <w:r>
+              <w:rPr>
+                <w:rFonts w:asciiTheme="minorHAnsi" w:hAnsiTheme="minorHAnsi"/>
+              </w:rPr>
+              <w:t>), et permet également de refuser l’envoi d’une réponse.</w:t>
             </w:r>
           </w:p>
         </w:tc>
@@ -9552,6 +10334,7 @@
                 <w:b/>
               </w:rPr>
             </w:pPr>
+            <w:proofErr w:type="spellStart"/>
             <w:r>
               <w:rPr>
                 <w:rFonts w:asciiTheme="minorHAnsi" w:hAnsiTheme="minorHAnsi"/>
@@ -9560,6 +10343,7 @@
               <w:lastRenderedPageBreak/>
               <w:t>IOnSerialize</w:t>
             </w:r>
+            <w:proofErr w:type="spellEnd"/>
           </w:p>
         </w:tc>
         <w:tc>
@@ -9603,11 +10387,19 @@
               </w:rPr>
               <w:t xml:space="preserve">appels aux interfaces </w:t>
             </w:r>
-            <w:r>
-              <w:rPr>
-                <w:rFonts w:asciiTheme="minorHAnsi" w:hAnsiTheme="minorHAnsi"/>
-              </w:rPr>
-              <w:t>IDoSerialize*, ainsi qu’avant que commence la sérialisation</w:t>
+            <w:proofErr w:type="spellStart"/>
+            <w:r>
+              <w:rPr>
+                <w:rFonts w:asciiTheme="minorHAnsi" w:hAnsiTheme="minorHAnsi"/>
+              </w:rPr>
+              <w:t>IDoSerialize</w:t>
+            </w:r>
+            <w:proofErr w:type="spellEnd"/>
+            <w:r>
+              <w:rPr>
+                <w:rFonts w:asciiTheme="minorHAnsi" w:hAnsiTheme="minorHAnsi"/>
+              </w:rPr>
+              <w:t>*, ainsi qu’avant que commence la sérialisation</w:t>
             </w:r>
             <w:r>
               <w:rPr>
@@ -9670,6 +10462,7 @@
                 <w:b/>
               </w:rPr>
             </w:pPr>
+            <w:proofErr w:type="spellStart"/>
             <w:r>
               <w:rPr>
                 <w:rFonts w:asciiTheme="minorHAnsi" w:hAnsiTheme="minorHAnsi"/>
@@ -9677,6 +10470,7 @@
               </w:rPr>
               <w:t>IDoSerializeHeader</w:t>
             </w:r>
+            <w:proofErr w:type="spellEnd"/>
             <w:r>
               <w:rPr>
                 <w:rFonts w:asciiTheme="minorHAnsi" w:hAnsiTheme="minorHAnsi"/>
@@ -9684,6 +10478,7 @@
               </w:rPr>
               <w:t xml:space="preserve"> </w:t>
             </w:r>
+            <w:proofErr w:type="spellStart"/>
             <w:r>
               <w:rPr>
                 <w:rFonts w:asciiTheme="minorHAnsi" w:hAnsiTheme="minorHAnsi"/>
@@ -9696,8 +10491,17 @@
                 <w:rFonts w:asciiTheme="minorHAnsi" w:hAnsiTheme="minorHAnsi"/>
                 <w:b/>
               </w:rPr>
-              <w:t xml:space="preserve">Content </w:t>
-            </w:r>
+              <w:t>Content</w:t>
+            </w:r>
+            <w:proofErr w:type="spellEnd"/>
+            <w:r>
+              <w:rPr>
+                <w:rFonts w:asciiTheme="minorHAnsi" w:hAnsiTheme="minorHAnsi"/>
+                <w:b/>
+              </w:rPr>
+              <w:t xml:space="preserve"> </w:t>
+            </w:r>
+            <w:proofErr w:type="spellStart"/>
             <w:r>
               <w:rPr>
                 <w:rFonts w:asciiTheme="minorHAnsi" w:hAnsiTheme="minorHAnsi"/>
@@ -9712,6 +10516,7 @@
               </w:rPr>
               <w:t>Footer</w:t>
             </w:r>
+            <w:proofErr w:type="spellEnd"/>
           </w:p>
         </w:tc>
         <w:tc>
@@ -9734,7 +10539,21 @@
               <w:rPr>
                 <w:rFonts w:asciiTheme="minorHAnsi" w:hAnsiTheme="minorHAnsi"/>
               </w:rPr>
-              <w:t xml:space="preserve">Les trois fonctions de sérialisation ont pour rôle de convertir l’objet IResponse en une chaine de données à envoyer sur le </w:t>
+              <w:t xml:space="preserve">Les trois fonctions de sérialisation ont pour rôle de convertir l’objet </w:t>
+            </w:r>
+            <w:proofErr w:type="spellStart"/>
+            <w:r>
+              <w:rPr>
+                <w:rFonts w:asciiTheme="minorHAnsi" w:hAnsiTheme="minorHAnsi"/>
+              </w:rPr>
+              <w:t>IResponse</w:t>
+            </w:r>
+            <w:proofErr w:type="spellEnd"/>
+            <w:r>
+              <w:rPr>
+                <w:rFonts w:asciiTheme="minorHAnsi" w:hAnsiTheme="minorHAnsi"/>
+              </w:rPr>
+              <w:t xml:space="preserve"> en une chaine de données à envoyer sur le </w:t>
             </w:r>
             <w:r>
               <w:rPr>
@@ -9746,7 +10565,77 @@
               <w:rPr>
                 <w:rFonts w:asciiTheme="minorHAnsi" w:hAnsiTheme="minorHAnsi"/>
               </w:rPr>
-              <w:t xml:space="preserve"> qui est l’inverse de la désérialisation. IDoSerializeHeader a pour rôle de sérialiser le header de la réponse, si le protocole utilisé en a un. IDoSerializeContent sérialise le contenu et est appelée en boucle, tant que le plugin qui s’en charge estime qu’il reste des données à envoyer. Engin, le footer est sérialisé par IDoSerializeFooter.</w:t>
+              <w:t xml:space="preserve"> qui est l’inverse de la </w:t>
+            </w:r>
+            <w:proofErr w:type="spellStart"/>
+            <w:r>
+              <w:rPr>
+                <w:rFonts w:asciiTheme="minorHAnsi" w:hAnsiTheme="minorHAnsi"/>
+              </w:rPr>
+              <w:t>désérialisation</w:t>
+            </w:r>
+            <w:proofErr w:type="spellEnd"/>
+            <w:r>
+              <w:rPr>
+                <w:rFonts w:asciiTheme="minorHAnsi" w:hAnsiTheme="minorHAnsi"/>
+              </w:rPr>
+              <w:t xml:space="preserve">. </w:t>
+            </w:r>
+            <w:proofErr w:type="spellStart"/>
+            <w:r>
+              <w:rPr>
+                <w:rFonts w:asciiTheme="minorHAnsi" w:hAnsiTheme="minorHAnsi"/>
+              </w:rPr>
+              <w:t>IDoSerializeHeader</w:t>
+            </w:r>
+            <w:proofErr w:type="spellEnd"/>
+            <w:r>
+              <w:rPr>
+                <w:rFonts w:asciiTheme="minorHAnsi" w:hAnsiTheme="minorHAnsi"/>
+              </w:rPr>
+              <w:t xml:space="preserve"> a pour rôle de sérialiser le header de la réponse, si le protocole utilisé en a un. </w:t>
+            </w:r>
+            <w:proofErr w:type="spellStart"/>
+            <w:r>
+              <w:rPr>
+                <w:rFonts w:asciiTheme="minorHAnsi" w:hAnsiTheme="minorHAnsi"/>
+              </w:rPr>
+              <w:t>IDoSerializeContent</w:t>
+            </w:r>
+            <w:proofErr w:type="spellEnd"/>
+            <w:r>
+              <w:rPr>
+                <w:rFonts w:asciiTheme="minorHAnsi" w:hAnsiTheme="minorHAnsi"/>
+              </w:rPr>
+              <w:t xml:space="preserve"> sérialise le contenu et est appelée en boucle, tant que le plugin qui s’en charge estime qu’il reste des données à envoyer. Engin, le </w:t>
+            </w:r>
+            <w:proofErr w:type="spellStart"/>
+            <w:r>
+              <w:rPr>
+                <w:rFonts w:asciiTheme="minorHAnsi" w:hAnsiTheme="minorHAnsi"/>
+              </w:rPr>
+              <w:t>footer</w:t>
+            </w:r>
+            <w:proofErr w:type="spellEnd"/>
+            <w:r>
+              <w:rPr>
+                <w:rFonts w:asciiTheme="minorHAnsi" w:hAnsiTheme="minorHAnsi"/>
+              </w:rPr>
+              <w:t xml:space="preserve"> est sérialisé par </w:t>
+            </w:r>
+            <w:proofErr w:type="spellStart"/>
+            <w:r>
+              <w:rPr>
+                <w:rFonts w:asciiTheme="minorHAnsi" w:hAnsiTheme="minorHAnsi"/>
+              </w:rPr>
+              <w:t>IDoSerializeFooter</w:t>
+            </w:r>
+            <w:proofErr w:type="spellEnd"/>
+            <w:r>
+              <w:rPr>
+                <w:rFonts w:asciiTheme="minorHAnsi" w:hAnsiTheme="minorHAnsi"/>
+              </w:rPr>
+              <w:t>.</w:t>
             </w:r>
           </w:p>
         </w:tc>
@@ -9802,6 +10691,7 @@
                 <w:b/>
               </w:rPr>
             </w:pPr>
+            <w:proofErr w:type="spellStart"/>
             <w:r>
               <w:rPr>
                 <w:rFonts w:asciiTheme="minorHAnsi" w:hAnsiTheme="minorHAnsi"/>
@@ -9809,6 +10699,7 @@
               </w:rPr>
               <w:t>IOnWrite</w:t>
             </w:r>
+            <w:proofErr w:type="spellEnd"/>
           </w:p>
         </w:tc>
         <w:tc>
@@ -9831,7 +10722,21 @@
               <w:rPr>
                 <w:rFonts w:asciiTheme="minorHAnsi" w:hAnsiTheme="minorHAnsi"/>
               </w:rPr>
-              <w:t>Permet d’être avertis que des données sont envoyées, et de les modifier si nécessaire. Est appelée après chaque appel aux interfaces IDoSerialize.</w:t>
+              <w:t xml:space="preserve">Permet d’être avertis que des données sont envoyées, et de les modifier si nécessaire. Est appelée après chaque appel aux interfaces </w:t>
+            </w:r>
+            <w:proofErr w:type="spellStart"/>
+            <w:r>
+              <w:rPr>
+                <w:rFonts w:asciiTheme="minorHAnsi" w:hAnsiTheme="minorHAnsi"/>
+              </w:rPr>
+              <w:t>IDoSerialize</w:t>
+            </w:r>
+            <w:proofErr w:type="spellEnd"/>
+            <w:r>
+              <w:rPr>
+                <w:rFonts w:asciiTheme="minorHAnsi" w:hAnsiTheme="minorHAnsi"/>
+              </w:rPr>
+              <w:t>.</w:t>
             </w:r>
           </w:p>
         </w:tc>
@@ -9888,6 +10793,7 @@
                 <w:b/>
               </w:rPr>
             </w:pPr>
+            <w:proofErr w:type="spellStart"/>
             <w:r>
               <w:rPr>
                 <w:rFonts w:asciiTheme="minorHAnsi" w:hAnsiTheme="minorHAnsi"/>
@@ -9895,6 +10801,7 @@
               </w:rPr>
               <w:t>IDoWrite</w:t>
             </w:r>
+            <w:proofErr w:type="spellEnd"/>
           </w:p>
         </w:tc>
         <w:tc>
@@ -9917,7 +10824,57 @@
               <w:rPr>
                 <w:rFonts w:asciiTheme="minorHAnsi" w:hAnsiTheme="minorHAnsi"/>
               </w:rPr>
-              <w:t>Appelé à la suite de IOnWrite, IDoWrite autorise les plugins à remplacer l’écriture des données sur le réseau que fait normalement le serveur, comme pour IDoRead. C’est au plugin qui implémente cette interface d’envoyer les données au client.</w:t>
+              <w:t xml:space="preserve">Appelé à la suite </w:t>
+            </w:r>
+            <w:proofErr w:type="gramStart"/>
+            <w:r>
+              <w:rPr>
+                <w:rFonts w:asciiTheme="minorHAnsi" w:hAnsiTheme="minorHAnsi"/>
+              </w:rPr>
+              <w:t xml:space="preserve">de </w:t>
+            </w:r>
+            <w:proofErr w:type="spellStart"/>
+            <w:r>
+              <w:rPr>
+                <w:rFonts w:asciiTheme="minorHAnsi" w:hAnsiTheme="minorHAnsi"/>
+              </w:rPr>
+              <w:t>IOnWrite</w:t>
+            </w:r>
+            <w:proofErr w:type="spellEnd"/>
+            <w:proofErr w:type="gramEnd"/>
+            <w:r>
+              <w:rPr>
+                <w:rFonts w:asciiTheme="minorHAnsi" w:hAnsiTheme="minorHAnsi"/>
+              </w:rPr>
+              <w:t xml:space="preserve">, </w:t>
+            </w:r>
+            <w:proofErr w:type="spellStart"/>
+            <w:r>
+              <w:rPr>
+                <w:rFonts w:asciiTheme="minorHAnsi" w:hAnsiTheme="minorHAnsi"/>
+              </w:rPr>
+              <w:t>IDoWrite</w:t>
+            </w:r>
+            <w:proofErr w:type="spellEnd"/>
+            <w:r>
+              <w:rPr>
+                <w:rFonts w:asciiTheme="minorHAnsi" w:hAnsiTheme="minorHAnsi"/>
+              </w:rPr>
+              <w:t xml:space="preserve"> autorise les plugins à remplacer l’écriture des données sur le réseau que fait normalement le serveur, comme pour </w:t>
+            </w:r>
+            <w:proofErr w:type="spellStart"/>
+            <w:r>
+              <w:rPr>
+                <w:rFonts w:asciiTheme="minorHAnsi" w:hAnsiTheme="minorHAnsi"/>
+              </w:rPr>
+              <w:t>IDoRead</w:t>
+            </w:r>
+            <w:proofErr w:type="spellEnd"/>
+            <w:r>
+              <w:rPr>
+                <w:rFonts w:asciiTheme="minorHAnsi" w:hAnsiTheme="minorHAnsi"/>
+              </w:rPr>
+              <w:t>. C’est au plugin qui implémente cette interface d’envoyer les données au client.</w:t>
             </w:r>
           </w:p>
         </w:tc>
@@ -9973,6 +10930,7 @@
                 <w:b/>
               </w:rPr>
             </w:pPr>
+            <w:proofErr w:type="spellStart"/>
             <w:r>
               <w:rPr>
                 <w:rFonts w:asciiTheme="minorHAnsi" w:hAnsiTheme="minorHAnsi"/>
@@ -9987,6 +10945,7 @@
               </w:rPr>
               <w:t>Finish</w:t>
             </w:r>
+            <w:proofErr w:type="spellEnd"/>
           </w:p>
         </w:tc>
         <w:tc>
@@ -10096,23 +11055,49 @@
       <w:r>
         <w:t xml:space="preserve">Il est possible d’envoyer une réponse au client sans attendre que ce dernier envoie une requête. Pour cela il faut utiliser la méthode </w:t>
       </w:r>
+      <w:proofErr w:type="spellStart"/>
       <w:r>
         <w:rPr>
           <w:b/>
         </w:rPr>
-        <w:t>INetwork::</w:t>
-      </w:r>
+        <w:t>INetwork</w:t>
+      </w:r>
+      <w:proofErr w:type="spellEnd"/>
+      <w:proofErr w:type="gramStart"/>
       <w:r>
         <w:rPr>
           <w:b/>
         </w:rPr>
-        <w:t xml:space="preserve">send </w:t>
+        <w:t>::</w:t>
+      </w:r>
+      <w:proofErr w:type="spellStart"/>
+      <w:r>
+        <w:rPr>
+          <w:b/>
+        </w:rPr>
+        <w:t>send</w:t>
+      </w:r>
+      <w:proofErr w:type="spellEnd"/>
+      <w:proofErr w:type="gramEnd"/>
+      <w:r>
+        <w:rPr>
+          <w:b/>
+        </w:rPr>
+        <w:t xml:space="preserve"> </w:t>
       </w:r>
       <w:r>
         <w:t>qui</w:t>
       </w:r>
       <w:r>
-        <w:t xml:space="preserve"> demande au serveur de sauter l’étape de désérialization, et de passer directement à</w:t>
+        <w:t xml:space="preserve"> demande au serveur de sauter l’étape de </w:t>
+      </w:r>
+      <w:proofErr w:type="spellStart"/>
+      <w:r>
+        <w:t>désérialization</w:t>
+      </w:r>
+      <w:proofErr w:type="spellEnd"/>
+      <w:r>
+        <w:t>, et de passer directement à</w:t>
       </w:r>
       <w:r>
         <w:rPr>
@@ -10120,29 +11105,32 @@
         </w:rPr>
         <w:t xml:space="preserve"> </w:t>
       </w:r>
+      <w:proofErr w:type="spellStart"/>
       <w:r>
         <w:rPr>
           <w:b/>
         </w:rPr>
         <w:t>IOnUnserialize</w:t>
       </w:r>
+      <w:proofErr w:type="spellEnd"/>
       <w:r>
         <w:t>, suivi de</w:t>
       </w:r>
       <w:r>
         <w:t xml:space="preserve"> </w:t>
       </w:r>
+      <w:proofErr w:type="spellStart"/>
       <w:r>
         <w:rPr>
           <w:b/>
         </w:rPr>
         <w:t>IDoExecution</w:t>
       </w:r>
+      <w:proofErr w:type="spellEnd"/>
       <w:r>
         <w:t>.</w:t>
       </w:r>
     </w:p>
-    <w:p/>
     <w:p>
       <w:pPr>
         <w:pStyle w:val="Titre1"/>
@@ -10231,7 +11219,15 @@
         <w:t>ordre inverse</w:t>
       </w:r>
       <w:r>
-        <w:t xml:space="preserve">. En effet c’est la requête qui est générée et envoyée par le serveur et non la réponse. C’est donc la requête qui est sérialisée et la réponse qui est désérialisée. L’exécution de la </w:t>
+        <w:t xml:space="preserve">. En effet c’est la requête qui est générée et envoyée par le serveur et non la réponse. C’est donc la requête qui est sérialisée et la réponse qui est </w:t>
+      </w:r>
+      <w:proofErr w:type="spellStart"/>
+      <w:r>
+        <w:t>désérialisée</w:t>
+      </w:r>
+      <w:proofErr w:type="spellEnd"/>
+      <w:r>
+        <w:t xml:space="preserve">. L’exécution de la </w:t>
       </w:r>
       <w:r>
         <w:t>réponse</w:t>
@@ -10253,30 +11249,84 @@
       <w:r>
         <w:t xml:space="preserve">Lorsqu’un plugin souhaite échanger des information avec un serveur, il s’y connecte via </w:t>
       </w:r>
+      <w:proofErr w:type="spellStart"/>
       <w:r>
         <w:rPr>
           <w:b/>
         </w:rPr>
-        <w:t>INetwork::connect</w:t>
-      </w:r>
+        <w:t>INetwork</w:t>
+      </w:r>
+      <w:proofErr w:type="spellEnd"/>
+      <w:proofErr w:type="gramStart"/>
+      <w:r>
+        <w:rPr>
+          <w:b/>
+        </w:rPr>
+        <w:t>::</w:t>
+      </w:r>
+      <w:proofErr w:type="spellStart"/>
+      <w:r>
+        <w:rPr>
+          <w:b/>
+        </w:rPr>
+        <w:t>connect</w:t>
+      </w:r>
+      <w:proofErr w:type="spellEnd"/>
+      <w:proofErr w:type="gramEnd"/>
       <w:r>
         <w:t>.</w:t>
       </w:r>
       <w:r>
         <w:t xml:space="preserve"> Si la connexion réussie il peut ensuite commencer le processus d’envoie d'une requête via la méthode </w:t>
       </w:r>
+      <w:proofErr w:type="spellStart"/>
       <w:r>
         <w:rPr>
           <w:b/>
         </w:rPr>
-        <w:t>INetwork::send</w:t>
-      </w:r>
-      <w:r>
-        <w:t xml:space="preserve">, ce qui provoque l’appel de l’interface IDoSend pour le plugin qui a utilisé </w:t>
-      </w:r>
-      <w:r>
-        <w:t>INetwork::send</w:t>
-      </w:r>
+        <w:t>INetwork</w:t>
+      </w:r>
+      <w:proofErr w:type="spellEnd"/>
+      <w:proofErr w:type="gramStart"/>
+      <w:r>
+        <w:rPr>
+          <w:b/>
+        </w:rPr>
+        <w:t>::</w:t>
+      </w:r>
+      <w:proofErr w:type="spellStart"/>
+      <w:r>
+        <w:rPr>
+          <w:b/>
+        </w:rPr>
+        <w:t>send</w:t>
+      </w:r>
+      <w:proofErr w:type="spellEnd"/>
+      <w:proofErr w:type="gramEnd"/>
+      <w:r>
+        <w:t xml:space="preserve">, ce qui provoque l’appel de l’interface </w:t>
+      </w:r>
+      <w:proofErr w:type="spellStart"/>
+      <w:r>
+        <w:t>IDoSend</w:t>
+      </w:r>
+      <w:proofErr w:type="spellEnd"/>
+      <w:r>
+        <w:t xml:space="preserve"> pour le plugin qui a utilisé </w:t>
+      </w:r>
+      <w:proofErr w:type="spellStart"/>
+      <w:r>
+        <w:t>INetwork</w:t>
+      </w:r>
+      <w:proofErr w:type="spellEnd"/>
+      <w:r>
+        <w:t>::</w:t>
+      </w:r>
+      <w:proofErr w:type="spellStart"/>
+      <w:r>
+        <w:t>send</w:t>
+      </w:r>
+      <w:proofErr w:type="spellEnd"/>
       <w:r>
         <w:t>. Si cette interface n’est pas implémentée, l’envoie est annulé.</w:t>
       </w:r>
@@ -10286,18 +11336,127 @@
         <w:jc w:val="both"/>
       </w:pPr>
       <w:r>
-        <w:t>Le schéma qui suit détaille l’enchainement interfaces</w:t>
-      </w:r>
-      <w:r>
-        <w:t xml:space="preserve"> du flux de données client</w:t>
-      </w:r>
+        <w:t xml:space="preserve">Il est possible de lire </w:t>
+      </w:r>
+      <w:r>
+        <w:t>les réponses</w:t>
+      </w:r>
+      <w:r>
+        <w:t xml:space="preserve"> </w:t>
+      </w:r>
+      <w:r>
+        <w:t xml:space="preserve">du client sans avoir à envoyer de requête. </w:t>
+      </w:r>
+      <w:r>
+        <w:t xml:space="preserve">Pour cela il faut utiliser la méthode </w:t>
+      </w:r>
+      <w:proofErr w:type="spellStart"/>
+      <w:r>
+        <w:rPr>
+          <w:b/>
+        </w:rPr>
+        <w:t>INetwork</w:t>
+      </w:r>
+      <w:proofErr w:type="spellEnd"/>
+      <w:proofErr w:type="gramStart"/>
+      <w:r>
+        <w:rPr>
+          <w:b/>
+        </w:rPr>
+        <w:t>::</w:t>
+      </w:r>
+      <w:proofErr w:type="spellStart"/>
+      <w:r>
+        <w:rPr>
+          <w:b/>
+        </w:rPr>
+        <w:t>receive</w:t>
+      </w:r>
+      <w:proofErr w:type="spellEnd"/>
+      <w:proofErr w:type="gramEnd"/>
+      <w:r>
+        <w:rPr>
+          <w:b/>
+        </w:rPr>
+        <w:t xml:space="preserve"> </w:t>
+      </w:r>
+      <w:r>
+        <w:t>qui</w:t>
+      </w:r>
+      <w:r>
+        <w:t xml:space="preserve"> demande au serveur </w:t>
+      </w:r>
+      <w:r>
+        <w:t xml:space="preserve">de sauter l’étape de </w:t>
+      </w:r>
+      <w:r>
+        <w:t>sérialisation</w:t>
+      </w:r>
+      <w:r>
+        <w:t>, et de passer directement à</w:t>
+      </w:r>
+      <w:r>
+        <w:rPr>
+          <w:b/>
+        </w:rPr>
+        <w:t xml:space="preserve"> </w:t>
+      </w:r>
+      <w:proofErr w:type="spellStart"/>
+      <w:r>
+        <w:rPr>
+          <w:b/>
+        </w:rPr>
+        <w:t>IOn</w:t>
+      </w:r>
+      <w:r>
+        <w:rPr>
+          <w:b/>
+        </w:rPr>
+        <w:t>S</w:t>
+      </w:r>
+      <w:r>
+        <w:rPr>
+          <w:b/>
+        </w:rPr>
+        <w:t>erialize</w:t>
+      </w:r>
+      <w:proofErr w:type="spellEnd"/>
+      <w:r>
+        <w:t xml:space="preserve"> suivi de</w:t>
+      </w:r>
+      <w:r>
+        <w:t xml:space="preserve"> </w:t>
+      </w:r>
+      <w:proofErr w:type="spellStart"/>
+      <w:r>
+        <w:rPr>
+          <w:b/>
+        </w:rPr>
+        <w:t>IDo</w:t>
+      </w:r>
+      <w:r>
+        <w:rPr>
+          <w:b/>
+        </w:rPr>
+        <w:t>UnserializeHeader</w:t>
+      </w:r>
+      <w:proofErr w:type="spellEnd"/>
       <w:r>
         <w:t>.</w:t>
       </w:r>
     </w:p>
     <w:p>
-      <w:r>
-        <w:br w:type="page"/>
+      <w:pPr>
+        <w:jc w:val="both"/>
+      </w:pPr>
+      <w:r>
+        <w:t>Le schéma qui suit détaille l’enchainement interfaces</w:t>
+      </w:r>
+      <w:r>
+        <w:t xml:space="preserve"> du flux de données client</w:t>
+      </w:r>
+      <w:r>
+        <w:t>.</w:t>
       </w:r>
     </w:p>
     <w:p>
@@ -10391,12 +11550,14 @@
       <w:r>
         <w:t xml:space="preserve"> via l’interface </w:t>
       </w:r>
+      <w:proofErr w:type="spellStart"/>
       <w:r>
         <w:t>I</w:t>
       </w:r>
       <w:r>
         <w:t>Api</w:t>
       </w:r>
+      <w:proofErr w:type="spellEnd"/>
       <w:r>
         <w:t xml:space="preserve">, que les plugins </w:t>
       </w:r>
@@ -10578,6 +11739,7 @@
                 <w:b/>
               </w:rPr>
             </w:pPr>
+            <w:proofErr w:type="spellStart"/>
             <w:r>
               <w:rPr>
                 <w:rFonts w:asciiTheme="minorHAnsi" w:hAnsiTheme="minorHAnsi"/>
@@ -10585,6 +11747,7 @@
               </w:rPr>
               <w:t>Database</w:t>
             </w:r>
+            <w:proofErr w:type="spellEnd"/>
           </w:p>
         </w:tc>
         <w:tc>
@@ -11059,6 +12222,7 @@
                 <w:b/>
               </w:rPr>
             </w:pPr>
+            <w:proofErr w:type="spellStart"/>
             <w:r>
               <w:rPr>
                 <w:rFonts w:asciiTheme="minorHAnsi" w:hAnsiTheme="minorHAnsi"/>
@@ -11066,6 +12230,7 @@
               </w:rPr>
               <w:t>Timer</w:t>
             </w:r>
+            <w:proofErr w:type="spellEnd"/>
           </w:p>
         </w:tc>
         <w:tc>
@@ -11093,7 +12258,21 @@
               <w:rPr>
                 <w:rFonts w:asciiTheme="minorHAnsi" w:hAnsiTheme="minorHAnsi"/>
               </w:rPr>
-              <w:t>et de gérer les timers d’un plugin :</w:t>
+              <w:t xml:space="preserve">et de gérer les </w:t>
+            </w:r>
+            <w:proofErr w:type="spellStart"/>
+            <w:r>
+              <w:rPr>
+                <w:rFonts w:asciiTheme="minorHAnsi" w:hAnsiTheme="minorHAnsi"/>
+              </w:rPr>
+              <w:t>timers</w:t>
+            </w:r>
+            <w:proofErr w:type="spellEnd"/>
+            <w:r>
+              <w:rPr>
+                <w:rFonts w:asciiTheme="minorHAnsi" w:hAnsiTheme="minorHAnsi"/>
+              </w:rPr>
+              <w:t xml:space="preserve"> d’un plugin :</w:t>
             </w:r>
             <w:r>
               <w:rPr>
@@ -11162,7 +12341,21 @@
               <w:rPr>
                 <w:rFonts w:asciiTheme="minorHAnsi" w:hAnsiTheme="minorHAnsi"/>
               </w:rPr>
-              <w:t>Une session permet d’associer un ou plusieurs clients à un account, et peut persister après l’arrêt du serveur. Elle peut stocker des informations, et possède une date d’expiration.</w:t>
+              <w:t xml:space="preserve">Une session permet d’associer un ou plusieurs clients à un </w:t>
+            </w:r>
+            <w:proofErr w:type="spellStart"/>
+            <w:r>
+              <w:rPr>
+                <w:rFonts w:asciiTheme="minorHAnsi" w:hAnsiTheme="minorHAnsi"/>
+              </w:rPr>
+              <w:t>account</w:t>
+            </w:r>
+            <w:proofErr w:type="spellEnd"/>
+            <w:r>
+              <w:rPr>
+                <w:rFonts w:asciiTheme="minorHAnsi" w:hAnsiTheme="minorHAnsi"/>
+              </w:rPr>
+              <w:t>, et peut persister après l’arrêt du serveur. Elle peut stocker des informations, et possède une date d’expiration.</w:t>
             </w:r>
           </w:p>
         </w:tc>
@@ -11243,7 +12436,23 @@
         <w:jc w:val="both"/>
       </w:pPr>
       <w:r>
-        <w:t>Notez tout de même que les interfaces IDoRead et IDoWrite ne sont appelés qu’en TCP.</w:t>
+        <w:t xml:space="preserve">Notez tout de même que les interfaces </w:t>
+      </w:r>
+      <w:proofErr w:type="spellStart"/>
+      <w:r>
+        <w:t>IDoRead</w:t>
+      </w:r>
+      <w:proofErr w:type="spellEnd"/>
+      <w:r>
+        <w:t xml:space="preserve"> et </w:t>
+      </w:r>
+      <w:proofErr w:type="spellStart"/>
+      <w:r>
+        <w:t>IDoWrite</w:t>
+      </w:r>
+      <w:proofErr w:type="spellEnd"/>
+      <w:r>
+        <w:t xml:space="preserve"> ne sont appelés qu’en TCP.</w:t>
       </w:r>
     </w:p>
     <w:p>
@@ -11293,7 +12502,23 @@
         <w:t>La gestion des droits, ou de l’arborescence des fichiers et</w:t>
       </w:r>
       <w:r>
-        <w:t xml:space="preserve"> des dossiers sont également implémentés, ainsi que le support des concepts d’accessors et d’objects.</w:t>
+        <w:t xml:space="preserve"> des dossiers sont également implémentés, ainsi que le support des concepts d’</w:t>
+      </w:r>
+      <w:proofErr w:type="spellStart"/>
+      <w:r>
+        <w:t>accessors</w:t>
+      </w:r>
+      <w:proofErr w:type="spellEnd"/>
+      <w:r>
+        <w:t xml:space="preserve"> et d’</w:t>
+      </w:r>
+      <w:proofErr w:type="spellStart"/>
+      <w:r>
+        <w:t>objects</w:t>
+      </w:r>
+      <w:proofErr w:type="spellEnd"/>
+      <w:r>
+        <w:t>.</w:t>
       </w:r>
     </w:p>
     <w:p>
@@ -11301,7 +12526,15 @@
         <w:jc w:val="both"/>
       </w:pPr>
       <w:r>
-        <w:t xml:space="preserve">Les instances sont créées à partir de la méthode getTable de l’API de la base de données. Consultez ses commentaires pour obtenir un exemple de création </w:t>
+        <w:t xml:space="preserve">Les instances sont créées à partir de la méthode </w:t>
+      </w:r>
+      <w:proofErr w:type="spellStart"/>
+      <w:r>
+        <w:t>getTable</w:t>
+      </w:r>
+      <w:proofErr w:type="spellEnd"/>
+      <w:r>
+        <w:t xml:space="preserve"> de l’API de la base de données. Consultez ses commentaires pour obtenir un exemple de création </w:t>
       </w:r>
       <w:r>
         <w:t xml:space="preserve"> d’instance.</w:t>
@@ -11386,7 +12619,15 @@
         <w:t>Implémenter</w:t>
       </w:r>
       <w:r>
-        <w:t xml:space="preserve"> IEvent qui sera appelée dans un thread dédié</w:t>
+        <w:t xml:space="preserve"> </w:t>
+      </w:r>
+      <w:proofErr w:type="spellStart"/>
+      <w:r>
+        <w:t>IEvent</w:t>
+      </w:r>
+      <w:proofErr w:type="spellEnd"/>
+      <w:r>
+        <w:t xml:space="preserve"> qui sera appelée dans un thread dédié</w:t>
       </w:r>
       <w:r>
         <w:t xml:space="preserve"> pour chaque nouvel événement</w:t>
@@ -11557,6 +12798,7 @@
                 <w:b/>
               </w:rPr>
             </w:pPr>
+            <w:proofErr w:type="spellStart"/>
             <w:r>
               <w:rPr>
                 <w:rFonts w:asciiTheme="minorHAnsi" w:hAnsiTheme="minorHAnsi"/>
@@ -11564,6 +12806,7 @@
               </w:rPr>
               <w:t>server_started</w:t>
             </w:r>
+            <w:proofErr w:type="spellEnd"/>
           </w:p>
         </w:tc>
         <w:tc>
@@ -11642,6 +12885,7 @@
                 <w:b/>
               </w:rPr>
             </w:pPr>
+            <w:proofErr w:type="spellStart"/>
             <w:r>
               <w:rPr>
                 <w:rFonts w:asciiTheme="minorHAnsi" w:hAnsiTheme="minorHAnsi"/>
@@ -11649,6 +12893,7 @@
               </w:rPr>
               <w:t>plugin_loaded</w:t>
             </w:r>
+            <w:proofErr w:type="spellEnd"/>
           </w:p>
         </w:tc>
         <w:tc>
@@ -11722,6 +12967,7 @@
                 <w:b/>
               </w:rPr>
             </w:pPr>
+            <w:proofErr w:type="spellStart"/>
             <w:r>
               <w:rPr>
                 <w:rFonts w:asciiTheme="minorHAnsi" w:hAnsiTheme="minorHAnsi"/>
@@ -11729,6 +12975,7 @@
               </w:rPr>
               <w:t>plugin_unloaded</w:t>
             </w:r>
+            <w:proofErr w:type="spellEnd"/>
           </w:p>
         </w:tc>
         <w:tc>
@@ -11799,6 +13046,7 @@
                 <w:b/>
               </w:rPr>
             </w:pPr>
+            <w:proofErr w:type="spellStart"/>
             <w:r>
               <w:rPr>
                 <w:rFonts w:asciiTheme="minorHAnsi" w:hAnsiTheme="minorHAnsi"/>
@@ -11806,6 +13054,7 @@
               </w:rPr>
               <w:t>plugin_installed</w:t>
             </w:r>
+            <w:proofErr w:type="spellEnd"/>
           </w:p>
         </w:tc>
         <w:tc>
@@ -11873,6 +13122,7 @@
                 <w:b/>
               </w:rPr>
             </w:pPr>
+            <w:proofErr w:type="spellStart"/>
             <w:r>
               <w:rPr>
                 <w:rFonts w:asciiTheme="minorHAnsi" w:hAnsiTheme="minorHAnsi"/>
@@ -11880,6 +13130,7 @@
               </w:rPr>
               <w:t>plugin_uninstalled</w:t>
             </w:r>
+            <w:proofErr w:type="spellEnd"/>
           </w:p>
         </w:tc>
         <w:tc>
@@ -11950,6 +13201,7 @@
                 <w:b/>
               </w:rPr>
             </w:pPr>
+            <w:proofErr w:type="spellStart"/>
             <w:r>
               <w:rPr>
                 <w:rFonts w:asciiTheme="minorHAnsi" w:hAnsiTheme="minorHAnsi"/>
@@ -11957,6 +13209,7 @@
               </w:rPr>
               <w:t>configuration_saved</w:t>
             </w:r>
+            <w:proofErr w:type="spellEnd"/>
           </w:p>
         </w:tc>
         <w:tc>
@@ -11981,6 +13234,8 @@
               </w:rPr>
               <w:t xml:space="preserve">La configuration du serveur a été sauvée, via la méthode </w:t>
             </w:r>
+            <w:proofErr w:type="spellStart"/>
+            <w:proofErr w:type="gramStart"/>
             <w:r>
               <w:rPr>
                 <w:rFonts w:asciiTheme="minorHAnsi" w:hAnsiTheme="minorHAnsi"/>
@@ -11988,12 +13243,21 @@
               </w:rPr>
               <w:t>save</w:t>
             </w:r>
+            <w:proofErr w:type="spellEnd"/>
             <w:r>
               <w:rPr>
                 <w:rFonts w:asciiTheme="minorHAnsi" w:hAnsiTheme="minorHAnsi"/>
                 <w:i/>
               </w:rPr>
-              <w:t>()</w:t>
+              <w:t>(</w:t>
+            </w:r>
+            <w:proofErr w:type="gramEnd"/>
+            <w:r>
+              <w:rPr>
+                <w:rFonts w:asciiTheme="minorHAnsi" w:hAnsiTheme="minorHAnsi"/>
+                <w:i/>
+              </w:rPr>
+              <w:t>)</w:t>
             </w:r>
             <w:r>
               <w:rPr>
@@ -12044,6 +13308,7 @@
                 <w:b/>
               </w:rPr>
             </w:pPr>
+            <w:proofErr w:type="spellStart"/>
             <w:r>
               <w:rPr>
                 <w:rFonts w:asciiTheme="minorHAnsi" w:hAnsiTheme="minorHAnsi"/>
@@ -12051,6 +13316,7 @@
               </w:rPr>
               <w:t>session_destroyed</w:t>
             </w:r>
+            <w:proofErr w:type="spellEnd"/>
           </w:p>
         </w:tc>
         <w:tc>
@@ -12154,8 +13420,16 @@
         <w:rPr>
           <w:b/>
         </w:rPr>
-        <w:t>thread safe</w:t>
-      </w:r>
+        <w:t xml:space="preserve">thread </w:t>
+      </w:r>
+      <w:proofErr w:type="spellStart"/>
+      <w:r>
+        <w:rPr>
+          <w:b/>
+        </w:rPr>
+        <w:t>safe</w:t>
+      </w:r>
+      <w:proofErr w:type="spellEnd"/>
       <w:r>
         <w:t>, car le serveur peut appeler les méthodes implémentées par un plugin dans de multiples threads simultanément. C’est donc aux plugins de protéger leurs données communes à plusieurs threads, comme les variables membres, afin d’éviter que deux thread y accèdent en même temps.</w:t>
       </w:r>
@@ -12170,20 +13444,30 @@
       <w:r>
         <w:t xml:space="preserve">es plugins situés dans le dossier </w:t>
       </w:r>
+      <w:proofErr w:type="spellStart"/>
       <w:r>
         <w:rPr>
           <w:b/>
         </w:rPr>
         <w:t>Example</w:t>
       </w:r>
+      <w:proofErr w:type="spellEnd"/>
       <w:r>
         <w:t xml:space="preserve"> montre divers implémentations simples. Le plugin </w:t>
       </w:r>
+      <w:proofErr w:type="spellStart"/>
       <w:r>
         <w:rPr>
           <w:b/>
         </w:rPr>
-        <w:t>Example/Basic</w:t>
+        <w:t>Example</w:t>
+      </w:r>
+      <w:proofErr w:type="spellEnd"/>
+      <w:r>
+        <w:rPr>
+          <w:b/>
+        </w:rPr>
+        <w:t>/Basic</w:t>
       </w:r>
       <w:r>
         <w:t xml:space="preserve"> peut être utilisé comme base pour créer n’importe quel plugin</w:t>
@@ -12213,8 +13497,21 @@
         <w:t>Les extensions sont des plugins dont le but est d’étendre l’API du serveur, et donc de proposer plus services aux autres plugins. Une extension pourrait par exemple proposer de convertir des images dans</w:t>
       </w:r>
       <w:r>
-        <w:t xml:space="preserve"> d’autres formats (jpeg à png</w:t>
-      </w:r>
+        <w:t xml:space="preserve"> d’autres formats (</w:t>
+      </w:r>
+      <w:proofErr w:type="spellStart"/>
+      <w:r>
+        <w:t>jpeg</w:t>
+      </w:r>
+      <w:proofErr w:type="spellEnd"/>
+      <w:r>
+        <w:t xml:space="preserve"> à </w:t>
+      </w:r>
+      <w:proofErr w:type="spellStart"/>
+      <w:r>
+        <w:t>png</w:t>
+      </w:r>
+      <w:proofErr w:type="spellEnd"/>
       <w:r>
         <w:t>), et serait utilisé par tous les plugins ayant besoin de cette fonctionnalité.</w:t>
       </w:r>
@@ -12226,12 +13523,14 @@
       <w:r>
         <w:t xml:space="preserve">Concrètement, les plugins extensions sont des plugins normaux, mais qui implémentent l’interface </w:t>
       </w:r>
+      <w:proofErr w:type="spellStart"/>
       <w:r>
         <w:rPr>
           <w:b/>
         </w:rPr>
         <w:t>IExtension</w:t>
       </w:r>
+      <w:proofErr w:type="spellEnd"/>
       <w:r>
         <w:t>,</w:t>
       </w:r>
@@ -14528,7 +15827,7 @@
 </file>
 
 <file path=customXml/itemProps1.xml><?xml version="1.0" encoding="utf-8"?>
-<ds:datastoreItem xmlns:ds="http://schemas.openxmlformats.org/officeDocument/2006/customXml" ds:itemID="{6F77D78D-D80C-4F2D-926E-75348CEFF5F1}">
+<ds:datastoreItem xmlns:ds="http://schemas.openxmlformats.org/officeDocument/2006/customXml" ds:itemID="{EB2AD37C-AB70-4295-9AD0-7DF01E525E94}">
   <ds:schemaRefs>
     <ds:schemaRef ds:uri="http://schemas.openxmlformats.org/officeDocument/2006/bibliography"/>
   </ds:schemaRefs>

</xml_diff>